<commit_message>
Changed story names (1,3,5,7) Implemented some tasks
</commit_message>
<xml_diff>
--- a/Documentation/Release and Iteration Plan 2012.docx
+++ b/Documentation/Release and Iteration Plan 2012.docx
@@ -77,14 +77,73 @@
           <w:tcPr>
             <w:tcW w:w="1843" w:type="dxa"/>
           </w:tcPr>
+          <w:p>
+            <w:r>
+              <w:t>N7538073</w:t>
+            </w:r>
+          </w:p>
+        </w:tc>
+        <w:tc>
+          <w:tcPr>
+            <w:tcW w:w="4621" w:type="dxa"/>
+          </w:tcPr>
+          <w:p>
+            <w:r>
+              <w:t xml:space="preserve">Alexander </w:t>
+            </w:r>
+            <w:proofErr w:type="spellStart"/>
+            <w:r>
+              <w:t>Covlin</w:t>
+            </w:r>
+            <w:proofErr w:type="spellEnd"/>
+          </w:p>
+        </w:tc>
+      </w:tr>
+      <w:tr>
+        <w:tc>
+          <w:tcPr>
+            <w:tcW w:w="1843" w:type="dxa"/>
+          </w:tcPr>
           <w:p/>
         </w:tc>
         <w:tc>
           <w:tcPr>
             <w:tcW w:w="4621" w:type="dxa"/>
           </w:tcPr>
+          <w:p>
+            <w:r>
+              <w:t xml:space="preserve">Michael </w:t>
+            </w:r>
+            <w:proofErr w:type="spellStart"/>
+            <w:r>
+              <w:t>Munchin</w:t>
+            </w:r>
+            <w:proofErr w:type="spellEnd"/>
+          </w:p>
+        </w:tc>
+      </w:tr>
+      <w:tr>
+        <w:tc>
+          <w:tcPr>
+            <w:tcW w:w="1843" w:type="dxa"/>
+          </w:tcPr>
           <w:p/>
         </w:tc>
+        <w:tc>
+          <w:tcPr>
+            <w:tcW w:w="4621" w:type="dxa"/>
+          </w:tcPr>
+          <w:p>
+            <w:r>
+              <w:t xml:space="preserve">Luke </w:t>
+            </w:r>
+            <w:proofErr w:type="spellStart"/>
+            <w:r>
+              <w:t>Durkan</w:t>
+            </w:r>
+            <w:proofErr w:type="spellEnd"/>
+          </w:p>
+        </w:tc>
       </w:tr>
       <w:tr>
         <w:tc>
@@ -97,35 +156,21 @@
           <w:tcPr>
             <w:tcW w:w="4621" w:type="dxa"/>
           </w:tcPr>
-          <w:p/>
-        </w:tc>
-      </w:tr>
-      <w:tr>
-        <w:tc>
-          <w:tcPr>
-            <w:tcW w:w="1843" w:type="dxa"/>
-          </w:tcPr>
-          <w:p/>
-        </w:tc>
-        <w:tc>
-          <w:tcPr>
-            <w:tcW w:w="4621" w:type="dxa"/>
-          </w:tcPr>
-          <w:p/>
-        </w:tc>
-      </w:tr>
-      <w:tr>
-        <w:tc>
-          <w:tcPr>
-            <w:tcW w:w="1843" w:type="dxa"/>
-          </w:tcPr>
-          <w:p/>
-        </w:tc>
-        <w:tc>
-          <w:tcPr>
-            <w:tcW w:w="4621" w:type="dxa"/>
-          </w:tcPr>
-          <w:p/>
+          <w:p>
+            <w:proofErr w:type="spellStart"/>
+            <w:r>
+              <w:t>Darran</w:t>
+            </w:r>
+            <w:proofErr w:type="spellEnd"/>
+            <w:r>
+              <w:t xml:space="preserve"> </w:t>
+            </w:r>
+            <w:proofErr w:type="spellStart"/>
+            <w:r>
+              <w:t>Kartaschew</w:t>
+            </w:r>
+            <w:proofErr w:type="spellEnd"/>
+          </w:p>
         </w:tc>
       </w:tr>
     </w:tbl>
@@ -1633,7 +1678,11 @@
             <w:cnfStyle w:val="001000000000" w:firstRow="0" w:lastRow="0" w:firstColumn="1" w:lastColumn="0" w:oddVBand="0" w:evenVBand="0" w:oddHBand="0" w:evenHBand="0" w:firstRowFirstColumn="0" w:firstRowLastColumn="0" w:lastRowFirstColumn="0" w:lastRowLastColumn="0"/>
             <w:tcW w:w="959" w:type="dxa"/>
           </w:tcPr>
-          <w:p/>
+          <w:p>
+            <w:r>
+              <w:t>1</w:t>
+            </w:r>
+          </w:p>
         </w:tc>
         <w:tc>
           <w:tcPr>
@@ -1653,6 +1702,9 @@
             <w:pPr>
               <w:cnfStyle w:val="000000100000" w:firstRow="0" w:lastRow="0" w:firstColumn="0" w:lastColumn="0" w:oddVBand="0" w:evenVBand="0" w:oddHBand="1" w:evenHBand="0" w:firstRowFirstColumn="0" w:firstRowLastColumn="0" w:lastRowFirstColumn="0" w:lastRowLastColumn="0"/>
             </w:pPr>
+            <w:r>
+              <w:t>1</w:t>
+            </w:r>
           </w:p>
         </w:tc>
       </w:tr>
@@ -1662,7 +1714,11 @@
             <w:cnfStyle w:val="001000000000" w:firstRow="0" w:lastRow="0" w:firstColumn="1" w:lastColumn="0" w:oddVBand="0" w:evenVBand="0" w:oddHBand="0" w:evenHBand="0" w:firstRowFirstColumn="0" w:firstRowLastColumn="0" w:lastRowFirstColumn="0" w:lastRowLastColumn="0"/>
             <w:tcW w:w="959" w:type="dxa"/>
           </w:tcPr>
-          <w:p/>
+          <w:p>
+            <w:r>
+              <w:t>3</w:t>
+            </w:r>
+          </w:p>
         </w:tc>
         <w:tc>
           <w:tcPr>
@@ -1682,6 +1738,9 @@
             <w:pPr>
               <w:cnfStyle w:val="000000000000" w:firstRow="0" w:lastRow="0" w:firstColumn="0" w:lastColumn="0" w:oddVBand="0" w:evenVBand="0" w:oddHBand="0" w:evenHBand="0" w:firstRowFirstColumn="0" w:firstRowLastColumn="0" w:lastRowFirstColumn="0" w:lastRowLastColumn="0"/>
             </w:pPr>
+            <w:r>
+              <w:t>1</w:t>
+            </w:r>
           </w:p>
         </w:tc>
       </w:tr>
@@ -1694,6 +1753,391 @@
             <w:cnfStyle w:val="001000000000" w:firstRow="0" w:lastRow="0" w:firstColumn="1" w:lastColumn="0" w:oddVBand="0" w:evenVBand="0" w:oddHBand="0" w:evenHBand="0" w:firstRowFirstColumn="0" w:firstRowLastColumn="0" w:lastRowFirstColumn="0" w:lastRowLastColumn="0"/>
             <w:tcW w:w="959" w:type="dxa"/>
           </w:tcPr>
+          <w:p>
+            <w:r>
+              <w:t>5</w:t>
+            </w:r>
+          </w:p>
+        </w:tc>
+        <w:tc>
+          <w:tcPr>
+            <w:tcW w:w="6696" w:type="dxa"/>
+          </w:tcPr>
+          <w:p>
+            <w:pPr>
+              <w:jc w:val="right"/>
+              <w:cnfStyle w:val="000000100000" w:firstRow="0" w:lastRow="0" w:firstColumn="0" w:lastColumn="0" w:oddVBand="0" w:evenVBand="0" w:oddHBand="1" w:evenHBand="0" w:firstRowFirstColumn="0" w:firstRowLastColumn="0" w:lastRowFirstColumn="0" w:lastRowLastColumn="0"/>
+            </w:pPr>
+          </w:p>
+        </w:tc>
+        <w:tc>
+          <w:tcPr>
+            <w:tcW w:w="1418" w:type="dxa"/>
+          </w:tcPr>
+          <w:p>
+            <w:pPr>
+              <w:cnfStyle w:val="000000100000" w:firstRow="0" w:lastRow="0" w:firstColumn="0" w:lastColumn="0" w:oddVBand="0" w:evenVBand="0" w:oddHBand="1" w:evenHBand="0" w:firstRowFirstColumn="0" w:firstRowLastColumn="0" w:lastRowFirstColumn="0" w:lastRowLastColumn="0"/>
+            </w:pPr>
+            <w:r>
+              <w:t>1</w:t>
+            </w:r>
+          </w:p>
+        </w:tc>
+      </w:tr>
+      <w:tr>
+        <w:tc>
+          <w:tcPr>
+            <w:cnfStyle w:val="001000000000" w:firstRow="0" w:lastRow="0" w:firstColumn="1" w:lastColumn="0" w:oddVBand="0" w:evenVBand="0" w:oddHBand="0" w:evenHBand="0" w:firstRowFirstColumn="0" w:firstRowLastColumn="0" w:lastRowFirstColumn="0" w:lastRowLastColumn="0"/>
+            <w:tcW w:w="959" w:type="dxa"/>
+          </w:tcPr>
+          <w:p>
+            <w:r>
+              <w:t>7</w:t>
+            </w:r>
+          </w:p>
+        </w:tc>
+        <w:tc>
+          <w:tcPr>
+            <w:tcW w:w="6696" w:type="dxa"/>
+          </w:tcPr>
+          <w:p>
+            <w:pPr>
+              <w:jc w:val="right"/>
+              <w:cnfStyle w:val="000000000000" w:firstRow="0" w:lastRow="0" w:firstColumn="0" w:lastColumn="0" w:oddVBand="0" w:evenVBand="0" w:oddHBand="0" w:evenHBand="0" w:firstRowFirstColumn="0" w:firstRowLastColumn="0" w:lastRowFirstColumn="0" w:lastRowLastColumn="0"/>
+            </w:pPr>
+          </w:p>
+        </w:tc>
+        <w:tc>
+          <w:tcPr>
+            <w:tcW w:w="1418" w:type="dxa"/>
+          </w:tcPr>
+          <w:p>
+            <w:pPr>
+              <w:cnfStyle w:val="000000000000" w:firstRow="0" w:lastRow="0" w:firstColumn="0" w:lastColumn="0" w:oddVBand="0" w:evenVBand="0" w:oddHBand="0" w:evenHBand="0" w:firstRowFirstColumn="0" w:firstRowLastColumn="0" w:lastRowFirstColumn="0" w:lastRowLastColumn="0"/>
+            </w:pPr>
+            <w:r>
+              <w:t>1</w:t>
+            </w:r>
+          </w:p>
+        </w:tc>
+      </w:tr>
+      <w:tr>
+        <w:trPr>
+          <w:cnfStyle w:val="000000100000" w:firstRow="0" w:lastRow="0" w:firstColumn="0" w:lastColumn="0" w:oddVBand="0" w:evenVBand="0" w:oddHBand="1" w:evenHBand="0" w:firstRowFirstColumn="0" w:firstRowLastColumn="0" w:lastRowFirstColumn="0" w:lastRowLastColumn="0"/>
+        </w:trPr>
+        <w:tc>
+          <w:tcPr>
+            <w:cnfStyle w:val="001000000000" w:firstRow="0" w:lastRow="0" w:firstColumn="1" w:lastColumn="0" w:oddVBand="0" w:evenVBand="0" w:oddHBand="0" w:evenHBand="0" w:firstRowFirstColumn="0" w:firstRowLastColumn="0" w:lastRowFirstColumn="0" w:lastRowLastColumn="0"/>
+            <w:tcW w:w="959" w:type="dxa"/>
+          </w:tcPr>
+          <w:p>
+            <w:r>
+              <w:t>9</w:t>
+            </w:r>
+          </w:p>
+        </w:tc>
+        <w:tc>
+          <w:tcPr>
+            <w:tcW w:w="6696" w:type="dxa"/>
+          </w:tcPr>
+          <w:p>
+            <w:pPr>
+              <w:jc w:val="right"/>
+              <w:cnfStyle w:val="000000100000" w:firstRow="0" w:lastRow="0" w:firstColumn="0" w:lastColumn="0" w:oddVBand="0" w:evenVBand="0" w:oddHBand="1" w:evenHBand="0" w:firstRowFirstColumn="0" w:firstRowLastColumn="0" w:lastRowFirstColumn="0" w:lastRowLastColumn="0"/>
+            </w:pPr>
+          </w:p>
+        </w:tc>
+        <w:tc>
+          <w:tcPr>
+            <w:tcW w:w="1418" w:type="dxa"/>
+          </w:tcPr>
+          <w:p>
+            <w:pPr>
+              <w:cnfStyle w:val="000000100000" w:firstRow="0" w:lastRow="0" w:firstColumn="0" w:lastColumn="0" w:oddVBand="0" w:evenVBand="0" w:oddHBand="1" w:evenHBand="0" w:firstRowFirstColumn="0" w:firstRowLastColumn="0" w:lastRowFirstColumn="0" w:lastRowLastColumn="0"/>
+            </w:pPr>
+            <w:r>
+              <w:t>1</w:t>
+            </w:r>
+          </w:p>
+        </w:tc>
+      </w:tr>
+      <w:tr>
+        <w:tc>
+          <w:tcPr>
+            <w:cnfStyle w:val="001000000000" w:firstRow="0" w:lastRow="0" w:firstColumn="1" w:lastColumn="0" w:oddVBand="0" w:evenVBand="0" w:oddHBand="0" w:evenHBand="0" w:firstRowFirstColumn="0" w:firstRowLastColumn="0" w:lastRowFirstColumn="0" w:lastRowLastColumn="0"/>
+            <w:tcW w:w="959" w:type="dxa"/>
+          </w:tcPr>
+          <w:p>
+            <w:r>
+              <w:t>12</w:t>
+            </w:r>
+          </w:p>
+        </w:tc>
+        <w:tc>
+          <w:tcPr>
+            <w:tcW w:w="6696" w:type="dxa"/>
+          </w:tcPr>
+          <w:p>
+            <w:pPr>
+              <w:jc w:val="right"/>
+              <w:cnfStyle w:val="000000000000" w:firstRow="0" w:lastRow="0" w:firstColumn="0" w:lastColumn="0" w:oddVBand="0" w:evenVBand="0" w:oddHBand="0" w:evenHBand="0" w:firstRowFirstColumn="0" w:firstRowLastColumn="0" w:lastRowFirstColumn="0" w:lastRowLastColumn="0"/>
+            </w:pPr>
+          </w:p>
+        </w:tc>
+        <w:tc>
+          <w:tcPr>
+            <w:tcW w:w="1418" w:type="dxa"/>
+          </w:tcPr>
+          <w:p>
+            <w:pPr>
+              <w:cnfStyle w:val="000000000000" w:firstRow="0" w:lastRow="0" w:firstColumn="0" w:lastColumn="0" w:oddVBand="0" w:evenVBand="0" w:oddHBand="0" w:evenHBand="0" w:firstRowFirstColumn="0" w:firstRowLastColumn="0" w:lastRowFirstColumn="0" w:lastRowLastColumn="0"/>
+            </w:pPr>
+            <w:r>
+              <w:t>1</w:t>
+            </w:r>
+          </w:p>
+        </w:tc>
+      </w:tr>
+      <w:tr>
+        <w:trPr>
+          <w:cnfStyle w:val="000000100000" w:firstRow="0" w:lastRow="0" w:firstColumn="0" w:lastColumn="0" w:oddVBand="0" w:evenVBand="0" w:oddHBand="1" w:evenHBand="0" w:firstRowFirstColumn="0" w:firstRowLastColumn="0" w:lastRowFirstColumn="0" w:lastRowLastColumn="0"/>
+        </w:trPr>
+        <w:tc>
+          <w:tcPr>
+            <w:cnfStyle w:val="001000000000" w:firstRow="0" w:lastRow="0" w:firstColumn="1" w:lastColumn="0" w:oddVBand="0" w:evenVBand="0" w:oddHBand="0" w:evenHBand="0" w:firstRowFirstColumn="0" w:firstRowLastColumn="0" w:lastRowFirstColumn="0" w:lastRowLastColumn="0"/>
+            <w:tcW w:w="959" w:type="dxa"/>
+          </w:tcPr>
+          <w:p>
+            <w:r>
+              <w:t>15</w:t>
+            </w:r>
+          </w:p>
+        </w:tc>
+        <w:tc>
+          <w:tcPr>
+            <w:tcW w:w="6696" w:type="dxa"/>
+          </w:tcPr>
+          <w:p>
+            <w:pPr>
+              <w:jc w:val="right"/>
+              <w:cnfStyle w:val="000000100000" w:firstRow="0" w:lastRow="0" w:firstColumn="0" w:lastColumn="0" w:oddVBand="0" w:evenVBand="0" w:oddHBand="1" w:evenHBand="0" w:firstRowFirstColumn="0" w:firstRowLastColumn="0" w:lastRowFirstColumn="0" w:lastRowLastColumn="0"/>
+            </w:pPr>
+          </w:p>
+        </w:tc>
+        <w:tc>
+          <w:tcPr>
+            <w:tcW w:w="1418" w:type="dxa"/>
+          </w:tcPr>
+          <w:p>
+            <w:pPr>
+              <w:cnfStyle w:val="000000100000" w:firstRow="0" w:lastRow="0" w:firstColumn="0" w:lastColumn="0" w:oddVBand="0" w:evenVBand="0" w:oddHBand="1" w:evenHBand="0" w:firstRowFirstColumn="0" w:firstRowLastColumn="0" w:lastRowFirstColumn="0" w:lastRowLastColumn="0"/>
+            </w:pPr>
+            <w:r>
+              <w:t>1</w:t>
+            </w:r>
+          </w:p>
+        </w:tc>
+      </w:tr>
+      <w:tr>
+        <w:tc>
+          <w:tcPr>
+            <w:cnfStyle w:val="001000000000" w:firstRow="0" w:lastRow="0" w:firstColumn="1" w:lastColumn="0" w:oddVBand="0" w:evenVBand="0" w:oddHBand="0" w:evenHBand="0" w:firstRowFirstColumn="0" w:firstRowLastColumn="0" w:lastRowFirstColumn="0" w:lastRowLastColumn="0"/>
+            <w:tcW w:w="959" w:type="dxa"/>
+          </w:tcPr>
+          <w:p>
+            <w:r>
+              <w:t>17</w:t>
+            </w:r>
+          </w:p>
+        </w:tc>
+        <w:tc>
+          <w:tcPr>
+            <w:tcW w:w="6696" w:type="dxa"/>
+          </w:tcPr>
+          <w:p>
+            <w:pPr>
+              <w:jc w:val="right"/>
+              <w:cnfStyle w:val="000000000000" w:firstRow="0" w:lastRow="0" w:firstColumn="0" w:lastColumn="0" w:oddVBand="0" w:evenVBand="0" w:oddHBand="0" w:evenHBand="0" w:firstRowFirstColumn="0" w:firstRowLastColumn="0" w:lastRowFirstColumn="0" w:lastRowLastColumn="0"/>
+            </w:pPr>
+          </w:p>
+        </w:tc>
+        <w:tc>
+          <w:tcPr>
+            <w:tcW w:w="1418" w:type="dxa"/>
+          </w:tcPr>
+          <w:p>
+            <w:pPr>
+              <w:cnfStyle w:val="000000000000" w:firstRow="0" w:lastRow="0" w:firstColumn="0" w:lastColumn="0" w:oddVBand="0" w:evenVBand="0" w:oddHBand="0" w:evenHBand="0" w:firstRowFirstColumn="0" w:firstRowLastColumn="0" w:lastRowFirstColumn="0" w:lastRowLastColumn="0"/>
+            </w:pPr>
+            <w:r>
+              <w:t>1</w:t>
+            </w:r>
+          </w:p>
+        </w:tc>
+      </w:tr>
+      <w:tr>
+        <w:trPr>
+          <w:cnfStyle w:val="000000100000" w:firstRow="0" w:lastRow="0" w:firstColumn="0" w:lastColumn="0" w:oddVBand="0" w:evenVBand="0" w:oddHBand="1" w:evenHBand="0" w:firstRowFirstColumn="0" w:firstRowLastColumn="0" w:lastRowFirstColumn="0" w:lastRowLastColumn="0"/>
+        </w:trPr>
+        <w:tc>
+          <w:tcPr>
+            <w:cnfStyle w:val="001000000000" w:firstRow="0" w:lastRow="0" w:firstColumn="1" w:lastColumn="0" w:oddVBand="0" w:evenVBand="0" w:oddHBand="0" w:evenHBand="0" w:firstRowFirstColumn="0" w:firstRowLastColumn="0" w:lastRowFirstColumn="0" w:lastRowLastColumn="0"/>
+            <w:tcW w:w="959" w:type="dxa"/>
+          </w:tcPr>
+          <w:p>
+            <w:r>
+              <w:t>18</w:t>
+            </w:r>
+          </w:p>
+        </w:tc>
+        <w:tc>
+          <w:tcPr>
+            <w:tcW w:w="6696" w:type="dxa"/>
+          </w:tcPr>
+          <w:p>
+            <w:pPr>
+              <w:jc w:val="right"/>
+              <w:cnfStyle w:val="000000100000" w:firstRow="0" w:lastRow="0" w:firstColumn="0" w:lastColumn="0" w:oddVBand="0" w:evenVBand="0" w:oddHBand="1" w:evenHBand="0" w:firstRowFirstColumn="0" w:firstRowLastColumn="0" w:lastRowFirstColumn="0" w:lastRowLastColumn="0"/>
+            </w:pPr>
+          </w:p>
+        </w:tc>
+        <w:tc>
+          <w:tcPr>
+            <w:tcW w:w="1418" w:type="dxa"/>
+          </w:tcPr>
+          <w:p>
+            <w:pPr>
+              <w:cnfStyle w:val="000000100000" w:firstRow="0" w:lastRow="0" w:firstColumn="0" w:lastColumn="0" w:oddVBand="0" w:evenVBand="0" w:oddHBand="1" w:evenHBand="0" w:firstRowFirstColumn="0" w:firstRowLastColumn="0" w:lastRowFirstColumn="0" w:lastRowLastColumn="0"/>
+            </w:pPr>
+            <w:r>
+              <w:t>1</w:t>
+            </w:r>
+          </w:p>
+        </w:tc>
+      </w:tr>
+      <w:tr>
+        <w:tc>
+          <w:tcPr>
+            <w:cnfStyle w:val="001000000000" w:firstRow="0" w:lastRow="0" w:firstColumn="1" w:lastColumn="0" w:oddVBand="0" w:evenVBand="0" w:oddHBand="0" w:evenHBand="0" w:firstRowFirstColumn="0" w:firstRowLastColumn="0" w:lastRowFirstColumn="0" w:lastRowLastColumn="0"/>
+            <w:tcW w:w="959" w:type="dxa"/>
+          </w:tcPr>
+          <w:p>
+            <w:r>
+              <w:t>19</w:t>
+            </w:r>
+          </w:p>
+        </w:tc>
+        <w:tc>
+          <w:tcPr>
+            <w:tcW w:w="6696" w:type="dxa"/>
+          </w:tcPr>
+          <w:p>
+            <w:pPr>
+              <w:jc w:val="right"/>
+              <w:cnfStyle w:val="000000000000" w:firstRow="0" w:lastRow="0" w:firstColumn="0" w:lastColumn="0" w:oddVBand="0" w:evenVBand="0" w:oddHBand="0" w:evenHBand="0" w:firstRowFirstColumn="0" w:firstRowLastColumn="0" w:lastRowFirstColumn="0" w:lastRowLastColumn="0"/>
+            </w:pPr>
+          </w:p>
+        </w:tc>
+        <w:tc>
+          <w:tcPr>
+            <w:tcW w:w="1418" w:type="dxa"/>
+          </w:tcPr>
+          <w:p>
+            <w:pPr>
+              <w:cnfStyle w:val="000000000000" w:firstRow="0" w:lastRow="0" w:firstColumn="0" w:lastColumn="0" w:oddVBand="0" w:evenVBand="0" w:oddHBand="0" w:evenHBand="0" w:firstRowFirstColumn="0" w:firstRowLastColumn="0" w:lastRowFirstColumn="0" w:lastRowLastColumn="0"/>
+            </w:pPr>
+            <w:r>
+              <w:t>1</w:t>
+            </w:r>
+          </w:p>
+        </w:tc>
+      </w:tr>
+      <w:tr>
+        <w:trPr>
+          <w:cnfStyle w:val="000000100000" w:firstRow="0" w:lastRow="0" w:firstColumn="0" w:lastColumn="0" w:oddVBand="0" w:evenVBand="0" w:oddHBand="1" w:evenHBand="0" w:firstRowFirstColumn="0" w:firstRowLastColumn="0" w:lastRowFirstColumn="0" w:lastRowLastColumn="0"/>
+        </w:trPr>
+        <w:tc>
+          <w:tcPr>
+            <w:cnfStyle w:val="001000000000" w:firstRow="0" w:lastRow="0" w:firstColumn="1" w:lastColumn="0" w:oddVBand="0" w:evenVBand="0" w:oddHBand="0" w:evenHBand="0" w:firstRowFirstColumn="0" w:firstRowLastColumn="0" w:lastRowFirstColumn="0" w:lastRowLastColumn="0"/>
+            <w:tcW w:w="959" w:type="dxa"/>
+          </w:tcPr>
+          <w:p>
+            <w:r>
+              <w:t>20</w:t>
+            </w:r>
+          </w:p>
+        </w:tc>
+        <w:tc>
+          <w:tcPr>
+            <w:tcW w:w="6696" w:type="dxa"/>
+          </w:tcPr>
+          <w:p>
+            <w:pPr>
+              <w:jc w:val="right"/>
+              <w:cnfStyle w:val="000000100000" w:firstRow="0" w:lastRow="0" w:firstColumn="0" w:lastColumn="0" w:oddVBand="0" w:evenVBand="0" w:oddHBand="1" w:evenHBand="0" w:firstRowFirstColumn="0" w:firstRowLastColumn="0" w:lastRowFirstColumn="0" w:lastRowLastColumn="0"/>
+            </w:pPr>
+          </w:p>
+        </w:tc>
+        <w:tc>
+          <w:tcPr>
+            <w:tcW w:w="1418" w:type="dxa"/>
+          </w:tcPr>
+          <w:p>
+            <w:pPr>
+              <w:cnfStyle w:val="000000100000" w:firstRow="0" w:lastRow="0" w:firstColumn="0" w:lastColumn="0" w:oddVBand="0" w:evenVBand="0" w:oddHBand="1" w:evenHBand="0" w:firstRowFirstColumn="0" w:firstRowLastColumn="0" w:lastRowFirstColumn="0" w:lastRowLastColumn="0"/>
+            </w:pPr>
+            <w:r>
+              <w:t>1</w:t>
+            </w:r>
+          </w:p>
+        </w:tc>
+      </w:tr>
+      <w:tr>
+        <w:tc>
+          <w:tcPr>
+            <w:cnfStyle w:val="001000000000" w:firstRow="0" w:lastRow="0" w:firstColumn="1" w:lastColumn="0" w:oddVBand="0" w:evenVBand="0" w:oddHBand="0" w:evenHBand="0" w:firstRowFirstColumn="0" w:firstRowLastColumn="0" w:lastRowFirstColumn="0" w:lastRowLastColumn="0"/>
+            <w:tcW w:w="959" w:type="dxa"/>
+          </w:tcPr>
+          <w:p>
+            <w:r>
+              <w:t>29</w:t>
+            </w:r>
+          </w:p>
+        </w:tc>
+        <w:tc>
+          <w:tcPr>
+            <w:tcW w:w="6696" w:type="dxa"/>
+          </w:tcPr>
+          <w:p>
+            <w:pPr>
+              <w:jc w:val="right"/>
+              <w:cnfStyle w:val="000000000000" w:firstRow="0" w:lastRow="0" w:firstColumn="0" w:lastColumn="0" w:oddVBand="0" w:evenVBand="0" w:oddHBand="0" w:evenHBand="0" w:firstRowFirstColumn="0" w:firstRowLastColumn="0" w:lastRowFirstColumn="0" w:lastRowLastColumn="0"/>
+            </w:pPr>
+          </w:p>
+        </w:tc>
+        <w:tc>
+          <w:tcPr>
+            <w:tcW w:w="1418" w:type="dxa"/>
+          </w:tcPr>
+          <w:p>
+            <w:pPr>
+              <w:cnfStyle w:val="000000000000" w:firstRow="0" w:lastRow="0" w:firstColumn="0" w:lastColumn="0" w:oddVBand="0" w:evenVBand="0" w:oddHBand="0" w:evenHBand="0" w:firstRowFirstColumn="0" w:firstRowLastColumn="0" w:lastRowFirstColumn="0" w:lastRowLastColumn="0"/>
+            </w:pPr>
+            <w:r>
+              <w:t>1</w:t>
+            </w:r>
+          </w:p>
+        </w:tc>
+      </w:tr>
+      <w:tr>
+        <w:trPr>
+          <w:cnfStyle w:val="000000100000" w:firstRow="0" w:lastRow="0" w:firstColumn="0" w:lastColumn="0" w:oddVBand="0" w:evenVBand="0" w:oddHBand="1" w:evenHBand="0" w:firstRowFirstColumn="0" w:firstRowLastColumn="0" w:lastRowFirstColumn="0" w:lastRowLastColumn="0"/>
+        </w:trPr>
+        <w:tc>
+          <w:tcPr>
+            <w:cnfStyle w:val="001000000000" w:firstRow="0" w:lastRow="0" w:firstColumn="1" w:lastColumn="0" w:oddVBand="0" w:evenVBand="0" w:oddHBand="0" w:evenHBand="0" w:firstRowFirstColumn="0" w:firstRowLastColumn="0" w:lastRowFirstColumn="0" w:lastRowLastColumn="0"/>
+            <w:tcW w:w="959" w:type="dxa"/>
+          </w:tcPr>
           <w:p/>
         </w:tc>
         <w:tc>
@@ -1706,10 +2150,7 @@
               <w:cnfStyle w:val="000000100000" w:firstRow="0" w:lastRow="0" w:firstColumn="0" w:lastColumn="0" w:oddVBand="0" w:evenVBand="0" w:oddHBand="1" w:evenHBand="0" w:firstRowFirstColumn="0" w:firstRowLastColumn="0" w:lastRowFirstColumn="0" w:lastRowLastColumn="0"/>
             </w:pPr>
             <w:r>
-              <w:t>Story Point Sub-Total</w:t>
-            </w:r>
-            <w:r>
-              <w:t>:</w:t>
+              <w:t>Story Point Sub-Total:</w:t>
             </w:r>
           </w:p>
         </w:tc>
@@ -1721,6 +2162,9 @@
             <w:pPr>
               <w:cnfStyle w:val="000000100000" w:firstRow="0" w:lastRow="0" w:firstColumn="0" w:lastColumn="0" w:oddVBand="0" w:evenVBand="0" w:oddHBand="1" w:evenHBand="0" w:firstRowFirstColumn="0" w:firstRowLastColumn="0" w:lastRowFirstColumn="0" w:lastRowLastColumn="0"/>
             </w:pPr>
+            <w:r>
+              <w:t>12</w:t>
+            </w:r>
           </w:p>
         </w:tc>
       </w:tr>
@@ -1759,8 +2203,6 @@
       <w:r>
         <w:t xml:space="preserve">ased on existing equipment. This will allow a user to select a more realistic solution with current technology limitations in place. The user will still be able to enter their own values if the desire. </w:t>
       </w:r>
-      <w:bookmarkStart w:id="2" w:name="_GoBack"/>
-      <w:bookmarkEnd w:id="2"/>
     </w:p>
     <w:tbl>
       <w:tblPr>
@@ -1825,7 +2267,11 @@
             <w:cnfStyle w:val="001000000000" w:firstRow="0" w:lastRow="0" w:firstColumn="1" w:lastColumn="0" w:oddVBand="0" w:evenVBand="0" w:oddHBand="0" w:evenHBand="0" w:firstRowFirstColumn="0" w:firstRowLastColumn="0" w:lastRowFirstColumn="0" w:lastRowLastColumn="0"/>
             <w:tcW w:w="959" w:type="dxa"/>
           </w:tcPr>
-          <w:p/>
+          <w:p>
+            <w:r>
+              <w:t>4</w:t>
+            </w:r>
+          </w:p>
         </w:tc>
         <w:tc>
           <w:tcPr>
@@ -1921,14 +2367,14 @@
       <w:pPr>
         <w:pStyle w:val="Heading1"/>
       </w:pPr>
-      <w:bookmarkStart w:id="3" w:name="_Toc300783963"/>
+      <w:bookmarkStart w:id="2" w:name="_Toc300783963"/>
       <w:r>
         <w:t xml:space="preserve">Release </w:t>
       </w:r>
       <w:r>
         <w:t>2</w:t>
       </w:r>
-      <w:bookmarkEnd w:id="3"/>
+      <w:bookmarkEnd w:id="2"/>
     </w:p>
     <w:p>
       <w:pPr>
@@ -1982,14 +2428,14 @@
       <w:pPr>
         <w:pStyle w:val="Heading2"/>
       </w:pPr>
-      <w:bookmarkStart w:id="4" w:name="_Toc300783964"/>
+      <w:bookmarkStart w:id="3" w:name="_Toc300783964"/>
       <w:r>
         <w:t>Feature Title</w:t>
       </w:r>
       <w:r>
         <w:t xml:space="preserve"> 1</w:t>
       </w:r>
-      <w:bookmarkEnd w:id="4"/>
+      <w:bookmarkEnd w:id="3"/>
     </w:p>
     <w:p>
       <w:pPr>
@@ -2161,14 +2607,14 @@
       <w:pPr>
         <w:pStyle w:val="Heading2"/>
       </w:pPr>
-      <w:bookmarkStart w:id="5" w:name="_Toc300783965"/>
+      <w:bookmarkStart w:id="4" w:name="_Toc300783965"/>
       <w:r>
         <w:t>Feature Title</w:t>
       </w:r>
       <w:r>
         <w:t xml:space="preserve"> 2</w:t>
       </w:r>
-      <w:bookmarkEnd w:id="5"/>
+      <w:bookmarkEnd w:id="4"/>
     </w:p>
     <w:p>
       <w:pPr>
@@ -2340,14 +2786,14 @@
       <w:pPr>
         <w:pStyle w:val="Heading1"/>
       </w:pPr>
-      <w:bookmarkStart w:id="6" w:name="_Toc300783966"/>
+      <w:bookmarkStart w:id="5" w:name="_Toc300783966"/>
       <w:r>
         <w:t xml:space="preserve">Release </w:t>
       </w:r>
       <w:r>
         <w:t>3</w:t>
       </w:r>
-      <w:bookmarkEnd w:id="6"/>
+      <w:bookmarkEnd w:id="5"/>
     </w:p>
     <w:p>
       <w:pPr>
@@ -2401,14 +2847,14 @@
       <w:pPr>
         <w:pStyle w:val="Heading2"/>
       </w:pPr>
-      <w:bookmarkStart w:id="7" w:name="_Toc300783967"/>
+      <w:bookmarkStart w:id="6" w:name="_Toc300783967"/>
       <w:r>
         <w:t>Feature Title</w:t>
       </w:r>
       <w:r>
         <w:t xml:space="preserve"> 1</w:t>
       </w:r>
-      <w:bookmarkEnd w:id="7"/>
+      <w:bookmarkEnd w:id="6"/>
     </w:p>
     <w:p>
       <w:pPr>
@@ -2583,14 +3029,14 @@
           <w:b w:val="0"/>
         </w:rPr>
       </w:pPr>
-      <w:bookmarkStart w:id="8" w:name="_Toc300783968"/>
+      <w:bookmarkStart w:id="7" w:name="_Toc300783968"/>
       <w:r>
         <w:t>Feature Title</w:t>
       </w:r>
       <w:r>
         <w:t xml:space="preserve"> 2</w:t>
       </w:r>
-      <w:bookmarkEnd w:id="8"/>
+      <w:bookmarkEnd w:id="7"/>
     </w:p>
     <w:p>
       <w:pPr>
@@ -2762,11 +3208,11 @@
       <w:pPr>
         <w:pStyle w:val="Heading1"/>
       </w:pPr>
-      <w:bookmarkStart w:id="9" w:name="_Toc300783969"/>
+      <w:bookmarkStart w:id="8" w:name="_Toc300783969"/>
       <w:r>
         <w:t>Delivery Schedule</w:t>
       </w:r>
-      <w:bookmarkEnd w:id="9"/>
+      <w:bookmarkEnd w:id="8"/>
     </w:p>
     <w:tbl>
       <w:tblPr>
@@ -3329,7 +3775,7 @@
           <w:b w:val="0"/>
         </w:rPr>
       </w:pPr>
-      <w:bookmarkStart w:id="10" w:name="_Toc300783970"/>
+      <w:bookmarkStart w:id="9" w:name="_Toc300783970"/>
     </w:p>
     <w:tbl>
       <w:tblPr>
@@ -3562,6 +4008,7 @@
         <w:rPr>
           <w:b w:val="0"/>
         </w:rPr>
+        <w:lastRenderedPageBreak/>
         <w:t>Estimated</w:t>
       </w:r>
       <w:r>
@@ -3570,7 +4017,7 @@
         </w:rPr>
         <w:t xml:space="preserve"> Velocity:</w:t>
       </w:r>
-      <w:bookmarkEnd w:id="10"/>
+      <w:bookmarkEnd w:id="9"/>
       <w:r>
         <w:rPr>
           <w:b w:val="0"/>
@@ -3595,22 +4042,22 @@
       <w:pPr>
         <w:pStyle w:val="Title"/>
       </w:pPr>
-      <w:bookmarkStart w:id="11" w:name="_Toc300783971"/>
+      <w:bookmarkStart w:id="10" w:name="_Toc300783971"/>
       <w:r>
         <w:lastRenderedPageBreak/>
         <w:t>Iteration Plan</w:t>
       </w:r>
-      <w:bookmarkEnd w:id="11"/>
+      <w:bookmarkEnd w:id="10"/>
     </w:p>
     <w:p>
       <w:pPr>
         <w:pStyle w:val="Heading1"/>
       </w:pPr>
-      <w:bookmarkStart w:id="12" w:name="_Toc300783972"/>
+      <w:bookmarkStart w:id="11" w:name="_Toc300783972"/>
       <w:r>
         <w:t>Iteration 1</w:t>
       </w:r>
-      <w:bookmarkEnd w:id="12"/>
+      <w:bookmarkEnd w:id="11"/>
     </w:p>
     <w:p>
       <w:pPr>
@@ -3638,6 +4085,12 @@
         <w:rPr>
           <w:sz w:val="24"/>
         </w:rPr>
+        <w:t xml:space="preserve"> 12</w:t>
+      </w:r>
+      <w:r>
+        <w:rPr>
+          <w:sz w:val="24"/>
+        </w:rPr>
         <w:tab/>
         <w:t xml:space="preserve">Total Hours: </w:t>
       </w:r>
@@ -3649,14 +4102,14 @@
           <w:b w:val="0"/>
         </w:rPr>
       </w:pPr>
-      <w:bookmarkStart w:id="13" w:name="_Toc300783973"/>
+      <w:bookmarkStart w:id="12" w:name="_Toc300783973"/>
       <w:r>
         <w:rPr>
           <w:b w:val="0"/>
         </w:rPr>
         <w:t>Current Velocity:</w:t>
       </w:r>
-      <w:bookmarkEnd w:id="13"/>
+      <w:bookmarkEnd w:id="12"/>
       <w:r>
         <w:rPr>
           <w:b w:val="0"/>
@@ -3672,11 +4125,20 @@
           <w:b w:val="0"/>
         </w:rPr>
       </w:pPr>
-      <w:bookmarkStart w:id="14" w:name="_Toc300783974"/>
-      <w:r>
-        <w:t>Story ID: Title</w:t>
-      </w:r>
-      <w:bookmarkEnd w:id="14"/>
+      <w:bookmarkStart w:id="13" w:name="_Toc300783974"/>
+      <w:r>
+        <w:t>Story 1</w:t>
+      </w:r>
+      <w:r>
+        <w:t xml:space="preserve">: </w:t>
+      </w:r>
+      <w:bookmarkEnd w:id="13"/>
+      <w:r>
+        <w:t>Hardware cost input</w:t>
+      </w:r>
+      <w:r>
+        <w:tab/>
+      </w:r>
     </w:p>
     <w:tbl>
       <w:tblPr>
@@ -3754,7 +4216,11 @@
             <w:cnfStyle w:val="001000000000" w:firstRow="0" w:lastRow="0" w:firstColumn="1" w:lastColumn="0" w:oddVBand="0" w:evenVBand="0" w:oddHBand="0" w:evenHBand="0" w:firstRowFirstColumn="0" w:firstRowLastColumn="0" w:lastRowFirstColumn="0" w:lastRowLastColumn="0"/>
             <w:tcW w:w="903" w:type="dxa"/>
           </w:tcPr>
-          <w:p/>
+          <w:p>
+            <w:r>
+              <w:t>1</w:t>
+            </w:r>
+          </w:p>
         </w:tc>
         <w:tc>
           <w:tcPr>
@@ -3764,6 +4230,18 @@
             <w:pPr>
               <w:cnfStyle w:val="000000100000" w:firstRow="0" w:lastRow="0" w:firstColumn="0" w:lastColumn="0" w:oddVBand="0" w:evenVBand="0" w:oddHBand="1" w:evenHBand="0" w:firstRowFirstColumn="0" w:firstRowLastColumn="0" w:lastRowFirstColumn="0" w:lastRowLastColumn="0"/>
             </w:pPr>
+            <w:r>
+              <w:t>Create a simple GUI</w:t>
+            </w:r>
+            <w:r>
+              <w:t xml:space="preserve"> </w:t>
+            </w:r>
+            <w:r>
+              <w:t>to input the data</w:t>
+            </w:r>
+            <w:r>
+              <w:t xml:space="preserve"> </w:t>
+            </w:r>
           </w:p>
         </w:tc>
         <w:tc>
@@ -3774,6 +4252,9 @@
             <w:pPr>
               <w:cnfStyle w:val="000000100000" w:firstRow="0" w:lastRow="0" w:firstColumn="0" w:lastColumn="0" w:oddVBand="0" w:evenVBand="0" w:oddHBand="1" w:evenHBand="0" w:firstRowFirstColumn="0" w:firstRowLastColumn="0" w:lastRowFirstColumn="0" w:lastRowLastColumn="0"/>
             </w:pPr>
+            <w:r>
+              <w:t>0.5 hours</w:t>
+            </w:r>
           </w:p>
         </w:tc>
         <w:tc>
@@ -3793,7 +4274,11 @@
             <w:cnfStyle w:val="001000000000" w:firstRow="0" w:lastRow="0" w:firstColumn="1" w:lastColumn="0" w:oddVBand="0" w:evenVBand="0" w:oddHBand="0" w:evenHBand="0" w:firstRowFirstColumn="0" w:firstRowLastColumn="0" w:lastRowFirstColumn="0" w:lastRowLastColumn="0"/>
             <w:tcW w:w="903" w:type="dxa"/>
           </w:tcPr>
-          <w:p/>
+          <w:p>
+            <w:r>
+              <w:t>2</w:t>
+            </w:r>
+          </w:p>
         </w:tc>
         <w:tc>
           <w:tcPr>
@@ -3803,6 +4288,15 @@
             <w:pPr>
               <w:cnfStyle w:val="000000000000" w:firstRow="0" w:lastRow="0" w:firstColumn="0" w:lastColumn="0" w:oddVBand="0" w:evenVBand="0" w:oddHBand="0" w:evenHBand="0" w:firstRowFirstColumn="0" w:firstRowLastColumn="0" w:lastRowFirstColumn="0" w:lastRowLastColumn="0"/>
             </w:pPr>
+            <w:r>
+              <w:t>Create class</w:t>
+            </w:r>
+            <w:r>
+              <w:t xml:space="preserve"> busin</w:t>
+            </w:r>
+            <w:r>
+              <w:t>ess layer to hold data</w:t>
+            </w:r>
           </w:p>
         </w:tc>
         <w:tc>
@@ -3813,6 +4307,9 @@
             <w:pPr>
               <w:cnfStyle w:val="000000000000" w:firstRow="0" w:lastRow="0" w:firstColumn="0" w:lastColumn="0" w:oddVBand="0" w:evenVBand="0" w:oddHBand="0" w:evenHBand="0" w:firstRowFirstColumn="0" w:firstRowLastColumn="0" w:lastRowFirstColumn="0" w:lastRowLastColumn="0"/>
             </w:pPr>
+            <w:r>
+              <w:t>0.5 hours</w:t>
+            </w:r>
           </w:p>
         </w:tc>
         <w:tc>
@@ -3891,6 +4388,9 @@
               <w:t xml:space="preserve">Story Points: </w:t>
             </w:r>
             <w:r>
+              <w:t>1</w:t>
+            </w:r>
+            <w:r>
               <w:tab/>
             </w:r>
             <w:r>
@@ -3909,6 +4409,9 @@
             <w:pPr>
               <w:cnfStyle w:val="000000000000" w:firstRow="0" w:lastRow="0" w:firstColumn="0" w:lastColumn="0" w:oddVBand="0" w:evenVBand="0" w:oddHBand="0" w:evenHBand="0" w:firstRowFirstColumn="0" w:firstRowLastColumn="0" w:lastRowFirstColumn="0" w:lastRowLastColumn="0"/>
             </w:pPr>
+            <w:r>
+              <w:t>1</w:t>
+            </w:r>
           </w:p>
         </w:tc>
         <w:tc>
@@ -3928,11 +4431,17 @@
         <w:pStyle w:val="Heading2"/>
         <w:spacing w:before="360"/>
       </w:pPr>
-      <w:bookmarkStart w:id="15" w:name="_Toc300783975"/>
-      <w:r>
-        <w:t>Story ID: Title</w:t>
-      </w:r>
-      <w:bookmarkEnd w:id="15"/>
+      <w:bookmarkStart w:id="14" w:name="_Toc300783975"/>
+      <w:r>
+        <w:t>Story 3</w:t>
+      </w:r>
+      <w:r>
+        <w:t xml:space="preserve">: </w:t>
+      </w:r>
+      <w:bookmarkEnd w:id="14"/>
+      <w:r>
+        <w:t>Input kW information</w:t>
+      </w:r>
     </w:p>
     <w:tbl>
       <w:tblPr>
@@ -4010,7 +4519,11 @@
             <w:cnfStyle w:val="001000000000" w:firstRow="0" w:lastRow="0" w:firstColumn="1" w:lastColumn="0" w:oddVBand="0" w:evenVBand="0" w:oddHBand="0" w:evenHBand="0" w:firstRowFirstColumn="0" w:firstRowLastColumn="0" w:lastRowFirstColumn="0" w:lastRowLastColumn="0"/>
             <w:tcW w:w="903" w:type="dxa"/>
           </w:tcPr>
-          <w:p/>
+          <w:p>
+            <w:r>
+              <w:t>1</w:t>
+            </w:r>
+          </w:p>
         </w:tc>
         <w:tc>
           <w:tcPr>
@@ -4020,6 +4533,9 @@
             <w:pPr>
               <w:cnfStyle w:val="000000100000" w:firstRow="0" w:lastRow="0" w:firstColumn="0" w:lastColumn="0" w:oddVBand="0" w:evenVBand="0" w:oddHBand="1" w:evenHBand="0" w:firstRowFirstColumn="0" w:firstRowLastColumn="0" w:lastRowFirstColumn="0" w:lastRowLastColumn="0"/>
             </w:pPr>
+            <w:r>
+              <w:t xml:space="preserve">Create a simple GUI to input the data </w:t>
+            </w:r>
           </w:p>
         </w:tc>
         <w:tc>
@@ -4030,6 +4546,9 @@
             <w:pPr>
               <w:cnfStyle w:val="000000100000" w:firstRow="0" w:lastRow="0" w:firstColumn="0" w:lastColumn="0" w:oddVBand="0" w:evenVBand="0" w:oddHBand="1" w:evenHBand="0" w:firstRowFirstColumn="0" w:firstRowLastColumn="0" w:lastRowFirstColumn="0" w:lastRowLastColumn="0"/>
             </w:pPr>
+            <w:r>
+              <w:t>0.5 hours</w:t>
+            </w:r>
           </w:p>
         </w:tc>
         <w:tc>
@@ -4040,6 +4559,9 @@
             <w:pPr>
               <w:cnfStyle w:val="000000100000" w:firstRow="0" w:lastRow="0" w:firstColumn="0" w:lastColumn="0" w:oddVBand="0" w:evenVBand="0" w:oddHBand="1" w:evenHBand="0" w:firstRowFirstColumn="0" w:firstRowLastColumn="0" w:lastRowFirstColumn="0" w:lastRowLastColumn="0"/>
             </w:pPr>
+            <w:r>
+              <w:t>1</w:t>
+            </w:r>
           </w:p>
         </w:tc>
       </w:tr>
@@ -4049,7 +4571,11 @@
             <w:cnfStyle w:val="001000000000" w:firstRow="0" w:lastRow="0" w:firstColumn="1" w:lastColumn="0" w:oddVBand="0" w:evenVBand="0" w:oddHBand="0" w:evenHBand="0" w:firstRowFirstColumn="0" w:firstRowLastColumn="0" w:lastRowFirstColumn="0" w:lastRowLastColumn="0"/>
             <w:tcW w:w="903" w:type="dxa"/>
           </w:tcPr>
-          <w:p/>
+          <w:p>
+            <w:r>
+              <w:t>2</w:t>
+            </w:r>
+          </w:p>
         </w:tc>
         <w:tc>
           <w:tcPr>
@@ -4059,6 +4585,9 @@
             <w:pPr>
               <w:cnfStyle w:val="000000000000" w:firstRow="0" w:lastRow="0" w:firstColumn="0" w:lastColumn="0" w:oddVBand="0" w:evenVBand="0" w:oddHBand="0" w:evenHBand="0" w:firstRowFirstColumn="0" w:firstRowLastColumn="0" w:lastRowFirstColumn="0" w:lastRowLastColumn="0"/>
             </w:pPr>
+            <w:r>
+              <w:t>Create class business layer to hold data</w:t>
+            </w:r>
           </w:p>
         </w:tc>
         <w:tc>
@@ -4069,6 +4598,9 @@
             <w:pPr>
               <w:cnfStyle w:val="000000000000" w:firstRow="0" w:lastRow="0" w:firstColumn="0" w:lastColumn="0" w:oddVBand="0" w:evenVBand="0" w:oddHBand="0" w:evenHBand="0" w:firstRowFirstColumn="0" w:firstRowLastColumn="0" w:lastRowFirstColumn="0" w:lastRowLastColumn="0"/>
             </w:pPr>
+            <w:r>
+              <w:t>0.5 hours</w:t>
+            </w:r>
           </w:p>
         </w:tc>
         <w:tc>
@@ -4079,6 +4611,9 @@
             <w:pPr>
               <w:cnfStyle w:val="000000000000" w:firstRow="0" w:lastRow="0" w:firstColumn="0" w:lastColumn="0" w:oddVBand="0" w:evenVBand="0" w:oddHBand="0" w:evenHBand="0" w:firstRowFirstColumn="0" w:firstRowLastColumn="0" w:lastRowFirstColumn="0" w:lastRowLastColumn="0"/>
             </w:pPr>
+            <w:r>
+              <w:t>2</w:t>
+            </w:r>
           </w:p>
         </w:tc>
       </w:tr>
@@ -4144,14 +4679,11 @@
               <w:cnfStyle w:val="000000000000" w:firstRow="0" w:lastRow="0" w:firstColumn="0" w:lastColumn="0" w:oddVBand="0" w:evenVBand="0" w:oddHBand="0" w:evenHBand="0" w:firstRowFirstColumn="0" w:firstRowLastColumn="0" w:lastRowFirstColumn="0" w:lastRowLastColumn="0"/>
             </w:pPr>
             <w:r>
-              <w:t xml:space="preserve">Story Points: </w:t>
+              <w:t>Story Points: 1</w:t>
             </w:r>
             <w:r>
               <w:tab/>
-              <w:t>Total Hours</w:t>
-            </w:r>
-            <w:r>
-              <w:t>:</w:t>
+              <w:t>Total Hours:</w:t>
             </w:r>
           </w:p>
         </w:tc>
@@ -4163,6 +4695,9 @@
             <w:pPr>
               <w:cnfStyle w:val="000000000000" w:firstRow="0" w:lastRow="0" w:firstColumn="0" w:lastColumn="0" w:oddVBand="0" w:evenVBand="0" w:oddHBand="0" w:evenHBand="0" w:firstRowFirstColumn="0" w:firstRowLastColumn="0" w:lastRowFirstColumn="0" w:lastRowLastColumn="0"/>
             </w:pPr>
+            <w:r>
+              <w:t>1</w:t>
+            </w:r>
           </w:p>
         </w:tc>
         <w:tc>
@@ -4182,11 +4717,20 @@
         <w:pStyle w:val="Heading2"/>
         <w:spacing w:before="360"/>
       </w:pPr>
-      <w:bookmarkStart w:id="16" w:name="_Toc300783976"/>
-      <w:r>
-        <w:t>Story ID: Title</w:t>
-      </w:r>
-      <w:bookmarkEnd w:id="16"/>
+      <w:bookmarkStart w:id="15" w:name="_Toc300783976"/>
+      <w:r>
+        <w:t xml:space="preserve">Story </w:t>
+      </w:r>
+      <w:r>
+        <w:t>5</w:t>
+      </w:r>
+      <w:r>
+        <w:t xml:space="preserve">: </w:t>
+      </w:r>
+      <w:bookmarkEnd w:id="15"/>
+      <w:r>
+        <w:t>Input panel distribution</w:t>
+      </w:r>
     </w:p>
     <w:tbl>
       <w:tblPr>
@@ -4264,7 +4808,11 @@
             <w:cnfStyle w:val="001000000000" w:firstRow="0" w:lastRow="0" w:firstColumn="1" w:lastColumn="0" w:oddVBand="0" w:evenVBand="0" w:oddHBand="0" w:evenHBand="0" w:firstRowFirstColumn="0" w:firstRowLastColumn="0" w:lastRowFirstColumn="0" w:lastRowLastColumn="0"/>
             <w:tcW w:w="903" w:type="dxa"/>
           </w:tcPr>
-          <w:p/>
+          <w:p>
+            <w:r>
+              <w:t>1</w:t>
+            </w:r>
+          </w:p>
         </w:tc>
         <w:tc>
           <w:tcPr>
@@ -4274,6 +4822,9 @@
             <w:pPr>
               <w:cnfStyle w:val="000000100000" w:firstRow="0" w:lastRow="0" w:firstColumn="0" w:lastColumn="0" w:oddVBand="0" w:evenVBand="0" w:oddHBand="1" w:evenHBand="0" w:firstRowFirstColumn="0" w:firstRowLastColumn="0" w:lastRowFirstColumn="0" w:lastRowLastColumn="0"/>
             </w:pPr>
+            <w:r>
+              <w:t xml:space="preserve">Create a simple GUI to input the data </w:t>
+            </w:r>
           </w:p>
         </w:tc>
         <w:tc>
@@ -4284,6 +4835,9 @@
             <w:pPr>
               <w:cnfStyle w:val="000000100000" w:firstRow="0" w:lastRow="0" w:firstColumn="0" w:lastColumn="0" w:oddVBand="0" w:evenVBand="0" w:oddHBand="1" w:evenHBand="0" w:firstRowFirstColumn="0" w:firstRowLastColumn="0" w:lastRowFirstColumn="0" w:lastRowLastColumn="0"/>
             </w:pPr>
+            <w:r>
+              <w:t>0.5 hours</w:t>
+            </w:r>
           </w:p>
         </w:tc>
         <w:tc>
@@ -4294,6 +4848,9 @@
             <w:pPr>
               <w:cnfStyle w:val="000000100000" w:firstRow="0" w:lastRow="0" w:firstColumn="0" w:lastColumn="0" w:oddVBand="0" w:evenVBand="0" w:oddHBand="1" w:evenHBand="0" w:firstRowFirstColumn="0" w:firstRowLastColumn="0" w:lastRowFirstColumn="0" w:lastRowLastColumn="0"/>
             </w:pPr>
+            <w:r>
+              <w:t>1</w:t>
+            </w:r>
           </w:p>
         </w:tc>
       </w:tr>
@@ -4303,7 +4860,11 @@
             <w:cnfStyle w:val="001000000000" w:firstRow="0" w:lastRow="0" w:firstColumn="1" w:lastColumn="0" w:oddVBand="0" w:evenVBand="0" w:oddHBand="0" w:evenHBand="0" w:firstRowFirstColumn="0" w:firstRowLastColumn="0" w:lastRowFirstColumn="0" w:lastRowLastColumn="0"/>
             <w:tcW w:w="903" w:type="dxa"/>
           </w:tcPr>
-          <w:p/>
+          <w:p>
+            <w:r>
+              <w:t>2</w:t>
+            </w:r>
+          </w:p>
         </w:tc>
         <w:tc>
           <w:tcPr>
@@ -4313,6 +4874,9 @@
             <w:pPr>
               <w:cnfStyle w:val="000000000000" w:firstRow="0" w:lastRow="0" w:firstColumn="0" w:lastColumn="0" w:oddVBand="0" w:evenVBand="0" w:oddHBand="0" w:evenHBand="0" w:firstRowFirstColumn="0" w:firstRowLastColumn="0" w:lastRowFirstColumn="0" w:lastRowLastColumn="0"/>
             </w:pPr>
+            <w:r>
+              <w:t>Create class business layer to hold data</w:t>
+            </w:r>
           </w:p>
         </w:tc>
         <w:tc>
@@ -4323,6 +4887,9 @@
             <w:pPr>
               <w:cnfStyle w:val="000000000000" w:firstRow="0" w:lastRow="0" w:firstColumn="0" w:lastColumn="0" w:oddVBand="0" w:evenVBand="0" w:oddHBand="0" w:evenHBand="0" w:firstRowFirstColumn="0" w:firstRowLastColumn="0" w:lastRowFirstColumn="0" w:lastRowLastColumn="0"/>
             </w:pPr>
+            <w:r>
+              <w:t>0.5 hours</w:t>
+            </w:r>
           </w:p>
         </w:tc>
         <w:tc>
@@ -4333,6 +4900,9 @@
             <w:pPr>
               <w:cnfStyle w:val="000000000000" w:firstRow="0" w:lastRow="0" w:firstColumn="0" w:lastColumn="0" w:oddVBand="0" w:evenVBand="0" w:oddHBand="0" w:evenHBand="0" w:firstRowFirstColumn="0" w:firstRowLastColumn="0" w:lastRowFirstColumn="0" w:lastRowLastColumn="0"/>
             </w:pPr>
+            <w:r>
+              <w:t>2</w:t>
+            </w:r>
           </w:p>
         </w:tc>
       </w:tr>
@@ -4398,14 +4968,2347 @@
               <w:cnfStyle w:val="000000000000" w:firstRow="0" w:lastRow="0" w:firstColumn="0" w:lastColumn="0" w:oddVBand="0" w:evenVBand="0" w:oddHBand="0" w:evenHBand="0" w:firstRowFirstColumn="0" w:firstRowLastColumn="0" w:lastRowFirstColumn="0" w:lastRowLastColumn="0"/>
             </w:pPr>
             <w:r>
+              <w:t>Story Points: 1</w:t>
+            </w:r>
+            <w:r>
+              <w:tab/>
+              <w:t>Total Hours:</w:t>
+            </w:r>
+          </w:p>
+        </w:tc>
+        <w:tc>
+          <w:tcPr>
+            <w:tcW w:w="1086" w:type="dxa"/>
+          </w:tcPr>
+          <w:p>
+            <w:pPr>
+              <w:cnfStyle w:val="000000000000" w:firstRow="0" w:lastRow="0" w:firstColumn="0" w:lastColumn="0" w:oddVBand="0" w:evenVBand="0" w:oddHBand="0" w:evenHBand="0" w:firstRowFirstColumn="0" w:firstRowLastColumn="0" w:lastRowFirstColumn="0" w:lastRowLastColumn="0"/>
+            </w:pPr>
+            <w:r>
+              <w:t>1</w:t>
+            </w:r>
+          </w:p>
+        </w:tc>
+        <w:tc>
+          <w:tcPr>
+            <w:tcW w:w="768" w:type="dxa"/>
+          </w:tcPr>
+          <w:p>
+            <w:pPr>
+              <w:cnfStyle w:val="000000000000" w:firstRow="0" w:lastRow="0" w:firstColumn="0" w:lastColumn="0" w:oddVBand="0" w:evenVBand="0" w:oddHBand="0" w:evenHBand="0" w:firstRowFirstColumn="0" w:firstRowLastColumn="0" w:lastRowFirstColumn="0" w:lastRowLastColumn="0"/>
+            </w:pPr>
+          </w:p>
+        </w:tc>
+      </w:tr>
+    </w:tbl>
+    <w:p>
+      <w:pPr>
+        <w:pStyle w:val="NoSpacing"/>
+      </w:pPr>
+    </w:p>
+    <w:p>
+      <w:pPr>
+        <w:pStyle w:val="Heading2"/>
+        <w:spacing w:before="360"/>
+      </w:pPr>
+      <w:r>
+        <w:t xml:space="preserve">Story </w:t>
+      </w:r>
+      <w:r>
+        <w:t>7</w:t>
+      </w:r>
+      <w:r>
+        <w:t>: Input efficiency data</w:t>
+      </w:r>
+    </w:p>
+    <w:tbl>
+      <w:tblPr>
+        <w:tblStyle w:val="LightList-Accent4"/>
+        <w:tblW w:w="0" w:type="auto"/>
+        <w:tblLook w:val="04A0" w:firstRow="1" w:lastRow="0" w:firstColumn="1" w:lastColumn="0" w:noHBand="0" w:noVBand="1"/>
+      </w:tblPr>
+      <w:tblGrid>
+        <w:gridCol w:w="903"/>
+        <w:gridCol w:w="6435"/>
+        <w:gridCol w:w="1086"/>
+        <w:gridCol w:w="768"/>
+      </w:tblGrid>
+      <w:tr>
+        <w:trPr>
+          <w:cnfStyle w:val="100000000000" w:firstRow="1" w:lastRow="0" w:firstColumn="0" w:lastColumn="0" w:oddVBand="0" w:evenVBand="0" w:oddHBand="0" w:evenHBand="0" w:firstRowFirstColumn="0" w:firstRowLastColumn="0" w:lastRowFirstColumn="0" w:lastRowLastColumn="0"/>
+        </w:trPr>
+        <w:tc>
+          <w:tcPr>
+            <w:cnfStyle w:val="001000000000" w:firstRow="0" w:lastRow="0" w:firstColumn="1" w:lastColumn="0" w:oddVBand="0" w:evenVBand="0" w:oddHBand="0" w:evenHBand="0" w:firstRowFirstColumn="0" w:firstRowLastColumn="0" w:lastRowFirstColumn="0" w:lastRowLastColumn="0"/>
+            <w:tcW w:w="903" w:type="dxa"/>
+          </w:tcPr>
+          <w:p>
+            <w:r>
+              <w:t>Task ID</w:t>
+            </w:r>
+          </w:p>
+        </w:tc>
+        <w:tc>
+          <w:tcPr>
+            <w:tcW w:w="6435" w:type="dxa"/>
+          </w:tcPr>
+          <w:p>
+            <w:pPr>
+              <w:cnfStyle w:val="100000000000" w:firstRow="1" w:lastRow="0" w:firstColumn="0" w:lastColumn="0" w:oddVBand="0" w:evenVBand="0" w:oddHBand="0" w:evenHBand="0" w:firstRowFirstColumn="0" w:firstRowLastColumn="0" w:lastRowFirstColumn="0" w:lastRowLastColumn="0"/>
+            </w:pPr>
+            <w:r>
+              <w:t>Task Description</w:t>
+            </w:r>
+          </w:p>
+        </w:tc>
+        <w:tc>
+          <w:tcPr>
+            <w:tcW w:w="1086" w:type="dxa"/>
+          </w:tcPr>
+          <w:p>
+            <w:pPr>
+              <w:cnfStyle w:val="100000000000" w:firstRow="1" w:lastRow="0" w:firstColumn="0" w:lastColumn="0" w:oddVBand="0" w:evenVBand="0" w:oddHBand="0" w:evenHBand="0" w:firstRowFirstColumn="0" w:firstRowLastColumn="0" w:lastRowFirstColumn="0" w:lastRowLastColumn="0"/>
+            </w:pPr>
+            <w:r>
+              <w:t>Estimate</w:t>
+            </w:r>
+          </w:p>
+        </w:tc>
+        <w:tc>
+          <w:tcPr>
+            <w:tcW w:w="768" w:type="dxa"/>
+          </w:tcPr>
+          <w:p>
+            <w:pPr>
+              <w:cnfStyle w:val="100000000000" w:firstRow="1" w:lastRow="0" w:firstColumn="0" w:lastColumn="0" w:oddVBand="0" w:evenVBand="0" w:oddHBand="0" w:evenHBand="0" w:firstRowFirstColumn="0" w:firstRowLastColumn="0" w:lastRowFirstColumn="0" w:lastRowLastColumn="0"/>
+            </w:pPr>
+            <w:r>
+              <w:t>Taken</w:t>
+            </w:r>
+          </w:p>
+        </w:tc>
+      </w:tr>
+      <w:tr>
+        <w:trPr>
+          <w:cnfStyle w:val="000000100000" w:firstRow="0" w:lastRow="0" w:firstColumn="0" w:lastColumn="0" w:oddVBand="0" w:evenVBand="0" w:oddHBand="1" w:evenHBand="0" w:firstRowFirstColumn="0" w:firstRowLastColumn="0" w:lastRowFirstColumn="0" w:lastRowLastColumn="0"/>
+        </w:trPr>
+        <w:tc>
+          <w:tcPr>
+            <w:cnfStyle w:val="001000000000" w:firstRow="0" w:lastRow="0" w:firstColumn="1" w:lastColumn="0" w:oddVBand="0" w:evenVBand="0" w:oddHBand="0" w:evenHBand="0" w:firstRowFirstColumn="0" w:firstRowLastColumn="0" w:lastRowFirstColumn="0" w:lastRowLastColumn="0"/>
+            <w:tcW w:w="903" w:type="dxa"/>
+          </w:tcPr>
+          <w:p>
+            <w:bookmarkStart w:id="16" w:name="_GoBack" w:colFirst="0" w:colLast="3"/>
+            <w:r>
+              <w:t>1</w:t>
+            </w:r>
+          </w:p>
+        </w:tc>
+        <w:tc>
+          <w:tcPr>
+            <w:tcW w:w="6435" w:type="dxa"/>
+          </w:tcPr>
+          <w:p>
+            <w:pPr>
+              <w:cnfStyle w:val="000000100000" w:firstRow="0" w:lastRow="0" w:firstColumn="0" w:lastColumn="0" w:oddVBand="0" w:evenVBand="0" w:oddHBand="1" w:evenHBand="0" w:firstRowFirstColumn="0" w:firstRowLastColumn="0" w:lastRowFirstColumn="0" w:lastRowLastColumn="0"/>
+            </w:pPr>
+            <w:r>
+              <w:t xml:space="preserve">Create a simple GUI to input the data </w:t>
+            </w:r>
+          </w:p>
+        </w:tc>
+        <w:tc>
+          <w:tcPr>
+            <w:tcW w:w="1086" w:type="dxa"/>
+          </w:tcPr>
+          <w:p>
+            <w:pPr>
+              <w:cnfStyle w:val="000000100000" w:firstRow="0" w:lastRow="0" w:firstColumn="0" w:lastColumn="0" w:oddVBand="0" w:evenVBand="0" w:oddHBand="1" w:evenHBand="0" w:firstRowFirstColumn="0" w:firstRowLastColumn="0" w:lastRowFirstColumn="0" w:lastRowLastColumn="0"/>
+            </w:pPr>
+            <w:r>
+              <w:t>0.5 hours</w:t>
+            </w:r>
+          </w:p>
+        </w:tc>
+        <w:tc>
+          <w:tcPr>
+            <w:tcW w:w="768" w:type="dxa"/>
+          </w:tcPr>
+          <w:p>
+            <w:pPr>
+              <w:cnfStyle w:val="000000100000" w:firstRow="0" w:lastRow="0" w:firstColumn="0" w:lastColumn="0" w:oddVBand="0" w:evenVBand="0" w:oddHBand="1" w:evenHBand="0" w:firstRowFirstColumn="0" w:firstRowLastColumn="0" w:lastRowFirstColumn="0" w:lastRowLastColumn="0"/>
+            </w:pPr>
+            <w:r>
+              <w:t>1</w:t>
+            </w:r>
+          </w:p>
+        </w:tc>
+      </w:tr>
+      <w:tr>
+        <w:tc>
+          <w:tcPr>
+            <w:cnfStyle w:val="001000000000" w:firstRow="0" w:lastRow="0" w:firstColumn="1" w:lastColumn="0" w:oddVBand="0" w:evenVBand="0" w:oddHBand="0" w:evenHBand="0" w:firstRowFirstColumn="0" w:firstRowLastColumn="0" w:lastRowFirstColumn="0" w:lastRowLastColumn="0"/>
+            <w:tcW w:w="903" w:type="dxa"/>
+          </w:tcPr>
+          <w:p>
+            <w:r>
+              <w:t>2</w:t>
+            </w:r>
+          </w:p>
+        </w:tc>
+        <w:tc>
+          <w:tcPr>
+            <w:tcW w:w="6435" w:type="dxa"/>
+          </w:tcPr>
+          <w:p>
+            <w:pPr>
+              <w:cnfStyle w:val="000000000000" w:firstRow="0" w:lastRow="0" w:firstColumn="0" w:lastColumn="0" w:oddVBand="0" w:evenVBand="0" w:oddHBand="0" w:evenHBand="0" w:firstRowFirstColumn="0" w:firstRowLastColumn="0" w:lastRowFirstColumn="0" w:lastRowLastColumn="0"/>
+            </w:pPr>
+            <w:r>
+              <w:t>Create class business layer to hold data</w:t>
+            </w:r>
+          </w:p>
+        </w:tc>
+        <w:tc>
+          <w:tcPr>
+            <w:tcW w:w="1086" w:type="dxa"/>
+          </w:tcPr>
+          <w:p>
+            <w:pPr>
+              <w:cnfStyle w:val="000000000000" w:firstRow="0" w:lastRow="0" w:firstColumn="0" w:lastColumn="0" w:oddVBand="0" w:evenVBand="0" w:oddHBand="0" w:evenHBand="0" w:firstRowFirstColumn="0" w:firstRowLastColumn="0" w:lastRowFirstColumn="0" w:lastRowLastColumn="0"/>
+            </w:pPr>
+            <w:r>
+              <w:t>0.5 hours</w:t>
+            </w:r>
+          </w:p>
+        </w:tc>
+        <w:tc>
+          <w:tcPr>
+            <w:tcW w:w="768" w:type="dxa"/>
+          </w:tcPr>
+          <w:p>
+            <w:pPr>
+              <w:cnfStyle w:val="000000000000" w:firstRow="0" w:lastRow="0" w:firstColumn="0" w:lastColumn="0" w:oddVBand="0" w:evenVBand="0" w:oddHBand="0" w:evenHBand="0" w:firstRowFirstColumn="0" w:firstRowLastColumn="0" w:lastRowFirstColumn="0" w:lastRowLastColumn="0"/>
+            </w:pPr>
+            <w:r>
+              <w:t>2</w:t>
+            </w:r>
+          </w:p>
+        </w:tc>
+      </w:tr>
+      <w:tr>
+        <w:trPr>
+          <w:cnfStyle w:val="000000100000" w:firstRow="0" w:lastRow="0" w:firstColumn="0" w:lastColumn="0" w:oddVBand="0" w:evenVBand="0" w:oddHBand="1" w:evenHBand="0" w:firstRowFirstColumn="0" w:firstRowLastColumn="0" w:lastRowFirstColumn="0" w:lastRowLastColumn="0"/>
+        </w:trPr>
+        <w:tc>
+          <w:tcPr>
+            <w:cnfStyle w:val="001000000000" w:firstRow="0" w:lastRow="0" w:firstColumn="1" w:lastColumn="0" w:oddVBand="0" w:evenVBand="0" w:oddHBand="0" w:evenHBand="0" w:firstRowFirstColumn="0" w:firstRowLastColumn="0" w:lastRowFirstColumn="0" w:lastRowLastColumn="0"/>
+            <w:tcW w:w="903" w:type="dxa"/>
+          </w:tcPr>
+          <w:p/>
+        </w:tc>
+        <w:tc>
+          <w:tcPr>
+            <w:tcW w:w="6435" w:type="dxa"/>
+          </w:tcPr>
+          <w:p>
+            <w:pPr>
+              <w:cnfStyle w:val="000000100000" w:firstRow="0" w:lastRow="0" w:firstColumn="0" w:lastColumn="0" w:oddVBand="0" w:evenVBand="0" w:oddHBand="1" w:evenHBand="0" w:firstRowFirstColumn="0" w:firstRowLastColumn="0" w:lastRowFirstColumn="0" w:lastRowLastColumn="0"/>
+            </w:pPr>
+          </w:p>
+        </w:tc>
+        <w:tc>
+          <w:tcPr>
+            <w:tcW w:w="1086" w:type="dxa"/>
+          </w:tcPr>
+          <w:p>
+            <w:pPr>
+              <w:cnfStyle w:val="000000100000" w:firstRow="0" w:lastRow="0" w:firstColumn="0" w:lastColumn="0" w:oddVBand="0" w:evenVBand="0" w:oddHBand="1" w:evenHBand="0" w:firstRowFirstColumn="0" w:firstRowLastColumn="0" w:lastRowFirstColumn="0" w:lastRowLastColumn="0"/>
+            </w:pPr>
+          </w:p>
+        </w:tc>
+        <w:tc>
+          <w:tcPr>
+            <w:tcW w:w="768" w:type="dxa"/>
+          </w:tcPr>
+          <w:p>
+            <w:pPr>
+              <w:cnfStyle w:val="000000100000" w:firstRow="0" w:lastRow="0" w:firstColumn="0" w:lastColumn="0" w:oddVBand="0" w:evenVBand="0" w:oddHBand="1" w:evenHBand="0" w:firstRowFirstColumn="0" w:firstRowLastColumn="0" w:lastRowFirstColumn="0" w:lastRowLastColumn="0"/>
+            </w:pPr>
+          </w:p>
+        </w:tc>
+      </w:tr>
+      <w:tr>
+        <w:tc>
+          <w:tcPr>
+            <w:cnfStyle w:val="001000000000" w:firstRow="0" w:lastRow="0" w:firstColumn="1" w:lastColumn="0" w:oddVBand="0" w:evenVBand="0" w:oddHBand="0" w:evenHBand="0" w:firstRowFirstColumn="0" w:firstRowLastColumn="0" w:lastRowFirstColumn="0" w:lastRowLastColumn="0"/>
+            <w:tcW w:w="903" w:type="dxa"/>
+          </w:tcPr>
+          <w:p/>
+        </w:tc>
+        <w:tc>
+          <w:tcPr>
+            <w:tcW w:w="6435" w:type="dxa"/>
+          </w:tcPr>
+          <w:p>
+            <w:pPr>
+              <w:tabs>
+                <w:tab w:val="right" w:pos="6219"/>
+              </w:tabs>
+              <w:cnfStyle w:val="000000000000" w:firstRow="0" w:lastRow="0" w:firstColumn="0" w:lastColumn="0" w:oddVBand="0" w:evenVBand="0" w:oddHBand="0" w:evenHBand="0" w:firstRowFirstColumn="0" w:firstRowLastColumn="0" w:lastRowFirstColumn="0" w:lastRowLastColumn="0"/>
+            </w:pPr>
+            <w:r>
+              <w:t>Story Points: 1</w:t>
+            </w:r>
+            <w:r>
+              <w:tab/>
+              <w:t>Total Hours:</w:t>
+            </w:r>
+          </w:p>
+        </w:tc>
+        <w:tc>
+          <w:tcPr>
+            <w:tcW w:w="1086" w:type="dxa"/>
+          </w:tcPr>
+          <w:p>
+            <w:pPr>
+              <w:cnfStyle w:val="000000000000" w:firstRow="0" w:lastRow="0" w:firstColumn="0" w:lastColumn="0" w:oddVBand="0" w:evenVBand="0" w:oddHBand="0" w:evenHBand="0" w:firstRowFirstColumn="0" w:firstRowLastColumn="0" w:lastRowFirstColumn="0" w:lastRowLastColumn="0"/>
+            </w:pPr>
+            <w:r>
+              <w:t>1</w:t>
+            </w:r>
+          </w:p>
+        </w:tc>
+        <w:tc>
+          <w:tcPr>
+            <w:tcW w:w="768" w:type="dxa"/>
+          </w:tcPr>
+          <w:p>
+            <w:pPr>
+              <w:cnfStyle w:val="000000000000" w:firstRow="0" w:lastRow="0" w:firstColumn="0" w:lastColumn="0" w:oddVBand="0" w:evenVBand="0" w:oddHBand="0" w:evenHBand="0" w:firstRowFirstColumn="0" w:firstRowLastColumn="0" w:lastRowFirstColumn="0" w:lastRowLastColumn="0"/>
+            </w:pPr>
+          </w:p>
+        </w:tc>
+      </w:tr>
+    </w:tbl>
+    <w:bookmarkEnd w:id="16"/>
+    <w:p>
+      <w:pPr>
+        <w:pStyle w:val="Heading2"/>
+        <w:spacing w:before="360"/>
+      </w:pPr>
+      <w:r>
+        <w:t xml:space="preserve">Story </w:t>
+      </w:r>
+      <w:r>
+        <w:t>9</w:t>
+      </w:r>
+      <w:r>
+        <w:t>: Title</w:t>
+      </w:r>
+    </w:p>
+    <w:tbl>
+      <w:tblPr>
+        <w:tblStyle w:val="LightList-Accent4"/>
+        <w:tblW w:w="0" w:type="auto"/>
+        <w:tblLook w:val="04A0" w:firstRow="1" w:lastRow="0" w:firstColumn="1" w:lastColumn="0" w:noHBand="0" w:noVBand="1"/>
+      </w:tblPr>
+      <w:tblGrid>
+        <w:gridCol w:w="903"/>
+        <w:gridCol w:w="6435"/>
+        <w:gridCol w:w="1086"/>
+        <w:gridCol w:w="768"/>
+      </w:tblGrid>
+      <w:tr>
+        <w:trPr>
+          <w:cnfStyle w:val="100000000000" w:firstRow="1" w:lastRow="0" w:firstColumn="0" w:lastColumn="0" w:oddVBand="0" w:evenVBand="0" w:oddHBand="0" w:evenHBand="0" w:firstRowFirstColumn="0" w:firstRowLastColumn="0" w:lastRowFirstColumn="0" w:lastRowLastColumn="0"/>
+        </w:trPr>
+        <w:tc>
+          <w:tcPr>
+            <w:cnfStyle w:val="001000000000" w:firstRow="0" w:lastRow="0" w:firstColumn="1" w:lastColumn="0" w:oddVBand="0" w:evenVBand="0" w:oddHBand="0" w:evenHBand="0" w:firstRowFirstColumn="0" w:firstRowLastColumn="0" w:lastRowFirstColumn="0" w:lastRowLastColumn="0"/>
+            <w:tcW w:w="903" w:type="dxa"/>
+          </w:tcPr>
+          <w:p>
+            <w:r>
+              <w:t>Task ID</w:t>
+            </w:r>
+          </w:p>
+        </w:tc>
+        <w:tc>
+          <w:tcPr>
+            <w:tcW w:w="6435" w:type="dxa"/>
+          </w:tcPr>
+          <w:p>
+            <w:pPr>
+              <w:cnfStyle w:val="100000000000" w:firstRow="1" w:lastRow="0" w:firstColumn="0" w:lastColumn="0" w:oddVBand="0" w:evenVBand="0" w:oddHBand="0" w:evenHBand="0" w:firstRowFirstColumn="0" w:firstRowLastColumn="0" w:lastRowFirstColumn="0" w:lastRowLastColumn="0"/>
+            </w:pPr>
+            <w:r>
+              <w:t>Task Description</w:t>
+            </w:r>
+          </w:p>
+        </w:tc>
+        <w:tc>
+          <w:tcPr>
+            <w:tcW w:w="1086" w:type="dxa"/>
+          </w:tcPr>
+          <w:p>
+            <w:pPr>
+              <w:cnfStyle w:val="100000000000" w:firstRow="1" w:lastRow="0" w:firstColumn="0" w:lastColumn="0" w:oddVBand="0" w:evenVBand="0" w:oddHBand="0" w:evenHBand="0" w:firstRowFirstColumn="0" w:firstRowLastColumn="0" w:lastRowFirstColumn="0" w:lastRowLastColumn="0"/>
+            </w:pPr>
+            <w:r>
+              <w:t>Estimate</w:t>
+            </w:r>
+          </w:p>
+        </w:tc>
+        <w:tc>
+          <w:tcPr>
+            <w:tcW w:w="768" w:type="dxa"/>
+          </w:tcPr>
+          <w:p>
+            <w:pPr>
+              <w:cnfStyle w:val="100000000000" w:firstRow="1" w:lastRow="0" w:firstColumn="0" w:lastColumn="0" w:oddVBand="0" w:evenVBand="0" w:oddHBand="0" w:evenHBand="0" w:firstRowFirstColumn="0" w:firstRowLastColumn="0" w:lastRowFirstColumn="0" w:lastRowLastColumn="0"/>
+            </w:pPr>
+            <w:r>
+              <w:t>Taken</w:t>
+            </w:r>
+          </w:p>
+        </w:tc>
+      </w:tr>
+      <w:tr>
+        <w:trPr>
+          <w:cnfStyle w:val="000000100000" w:firstRow="0" w:lastRow="0" w:firstColumn="0" w:lastColumn="0" w:oddVBand="0" w:evenVBand="0" w:oddHBand="1" w:evenHBand="0" w:firstRowFirstColumn="0" w:firstRowLastColumn="0" w:lastRowFirstColumn="0" w:lastRowLastColumn="0"/>
+        </w:trPr>
+        <w:tc>
+          <w:tcPr>
+            <w:cnfStyle w:val="001000000000" w:firstRow="0" w:lastRow="0" w:firstColumn="1" w:lastColumn="0" w:oddVBand="0" w:evenVBand="0" w:oddHBand="0" w:evenHBand="0" w:firstRowFirstColumn="0" w:firstRowLastColumn="0" w:lastRowFirstColumn="0" w:lastRowLastColumn="0"/>
+            <w:tcW w:w="903" w:type="dxa"/>
+          </w:tcPr>
+          <w:p/>
+        </w:tc>
+        <w:tc>
+          <w:tcPr>
+            <w:tcW w:w="6435" w:type="dxa"/>
+          </w:tcPr>
+          <w:p>
+            <w:pPr>
+              <w:cnfStyle w:val="000000100000" w:firstRow="0" w:lastRow="0" w:firstColumn="0" w:lastColumn="0" w:oddVBand="0" w:evenVBand="0" w:oddHBand="1" w:evenHBand="0" w:firstRowFirstColumn="0" w:firstRowLastColumn="0" w:lastRowFirstColumn="0" w:lastRowLastColumn="0"/>
+            </w:pPr>
+          </w:p>
+        </w:tc>
+        <w:tc>
+          <w:tcPr>
+            <w:tcW w:w="1086" w:type="dxa"/>
+          </w:tcPr>
+          <w:p>
+            <w:pPr>
+              <w:cnfStyle w:val="000000100000" w:firstRow="0" w:lastRow="0" w:firstColumn="0" w:lastColumn="0" w:oddVBand="0" w:evenVBand="0" w:oddHBand="1" w:evenHBand="0" w:firstRowFirstColumn="0" w:firstRowLastColumn="0" w:lastRowFirstColumn="0" w:lastRowLastColumn="0"/>
+            </w:pPr>
+          </w:p>
+        </w:tc>
+        <w:tc>
+          <w:tcPr>
+            <w:tcW w:w="768" w:type="dxa"/>
+          </w:tcPr>
+          <w:p>
+            <w:pPr>
+              <w:cnfStyle w:val="000000100000" w:firstRow="0" w:lastRow="0" w:firstColumn="0" w:lastColumn="0" w:oddVBand="0" w:evenVBand="0" w:oddHBand="1" w:evenHBand="0" w:firstRowFirstColumn="0" w:firstRowLastColumn="0" w:lastRowFirstColumn="0" w:lastRowLastColumn="0"/>
+            </w:pPr>
+          </w:p>
+        </w:tc>
+      </w:tr>
+      <w:tr>
+        <w:tc>
+          <w:tcPr>
+            <w:cnfStyle w:val="001000000000" w:firstRow="0" w:lastRow="0" w:firstColumn="1" w:lastColumn="0" w:oddVBand="0" w:evenVBand="0" w:oddHBand="0" w:evenHBand="0" w:firstRowFirstColumn="0" w:firstRowLastColumn="0" w:lastRowFirstColumn="0" w:lastRowLastColumn="0"/>
+            <w:tcW w:w="903" w:type="dxa"/>
+          </w:tcPr>
+          <w:p/>
+        </w:tc>
+        <w:tc>
+          <w:tcPr>
+            <w:tcW w:w="6435" w:type="dxa"/>
+          </w:tcPr>
+          <w:p>
+            <w:pPr>
+              <w:cnfStyle w:val="000000000000" w:firstRow="0" w:lastRow="0" w:firstColumn="0" w:lastColumn="0" w:oddVBand="0" w:evenVBand="0" w:oddHBand="0" w:evenHBand="0" w:firstRowFirstColumn="0" w:firstRowLastColumn="0" w:lastRowFirstColumn="0" w:lastRowLastColumn="0"/>
+            </w:pPr>
+          </w:p>
+        </w:tc>
+        <w:tc>
+          <w:tcPr>
+            <w:tcW w:w="1086" w:type="dxa"/>
+          </w:tcPr>
+          <w:p>
+            <w:pPr>
+              <w:cnfStyle w:val="000000000000" w:firstRow="0" w:lastRow="0" w:firstColumn="0" w:lastColumn="0" w:oddVBand="0" w:evenVBand="0" w:oddHBand="0" w:evenHBand="0" w:firstRowFirstColumn="0" w:firstRowLastColumn="0" w:lastRowFirstColumn="0" w:lastRowLastColumn="0"/>
+            </w:pPr>
+          </w:p>
+        </w:tc>
+        <w:tc>
+          <w:tcPr>
+            <w:tcW w:w="768" w:type="dxa"/>
+          </w:tcPr>
+          <w:p>
+            <w:pPr>
+              <w:cnfStyle w:val="000000000000" w:firstRow="0" w:lastRow="0" w:firstColumn="0" w:lastColumn="0" w:oddVBand="0" w:evenVBand="0" w:oddHBand="0" w:evenHBand="0" w:firstRowFirstColumn="0" w:firstRowLastColumn="0" w:lastRowFirstColumn="0" w:lastRowLastColumn="0"/>
+            </w:pPr>
+          </w:p>
+        </w:tc>
+      </w:tr>
+      <w:tr>
+        <w:trPr>
+          <w:cnfStyle w:val="000000100000" w:firstRow="0" w:lastRow="0" w:firstColumn="0" w:lastColumn="0" w:oddVBand="0" w:evenVBand="0" w:oddHBand="1" w:evenHBand="0" w:firstRowFirstColumn="0" w:firstRowLastColumn="0" w:lastRowFirstColumn="0" w:lastRowLastColumn="0"/>
+        </w:trPr>
+        <w:tc>
+          <w:tcPr>
+            <w:cnfStyle w:val="001000000000" w:firstRow="0" w:lastRow="0" w:firstColumn="1" w:lastColumn="0" w:oddVBand="0" w:evenVBand="0" w:oddHBand="0" w:evenHBand="0" w:firstRowFirstColumn="0" w:firstRowLastColumn="0" w:lastRowFirstColumn="0" w:lastRowLastColumn="0"/>
+            <w:tcW w:w="903" w:type="dxa"/>
+          </w:tcPr>
+          <w:p/>
+        </w:tc>
+        <w:tc>
+          <w:tcPr>
+            <w:tcW w:w="6435" w:type="dxa"/>
+          </w:tcPr>
+          <w:p>
+            <w:pPr>
+              <w:cnfStyle w:val="000000100000" w:firstRow="0" w:lastRow="0" w:firstColumn="0" w:lastColumn="0" w:oddVBand="0" w:evenVBand="0" w:oddHBand="1" w:evenHBand="0" w:firstRowFirstColumn="0" w:firstRowLastColumn="0" w:lastRowFirstColumn="0" w:lastRowLastColumn="0"/>
+            </w:pPr>
+          </w:p>
+        </w:tc>
+        <w:tc>
+          <w:tcPr>
+            <w:tcW w:w="1086" w:type="dxa"/>
+          </w:tcPr>
+          <w:p>
+            <w:pPr>
+              <w:cnfStyle w:val="000000100000" w:firstRow="0" w:lastRow="0" w:firstColumn="0" w:lastColumn="0" w:oddVBand="0" w:evenVBand="0" w:oddHBand="1" w:evenHBand="0" w:firstRowFirstColumn="0" w:firstRowLastColumn="0" w:lastRowFirstColumn="0" w:lastRowLastColumn="0"/>
+            </w:pPr>
+          </w:p>
+        </w:tc>
+        <w:tc>
+          <w:tcPr>
+            <w:tcW w:w="768" w:type="dxa"/>
+          </w:tcPr>
+          <w:p>
+            <w:pPr>
+              <w:cnfStyle w:val="000000100000" w:firstRow="0" w:lastRow="0" w:firstColumn="0" w:lastColumn="0" w:oddVBand="0" w:evenVBand="0" w:oddHBand="1" w:evenHBand="0" w:firstRowFirstColumn="0" w:firstRowLastColumn="0" w:lastRowFirstColumn="0" w:lastRowLastColumn="0"/>
+            </w:pPr>
+          </w:p>
+        </w:tc>
+      </w:tr>
+      <w:tr>
+        <w:tc>
+          <w:tcPr>
+            <w:cnfStyle w:val="001000000000" w:firstRow="0" w:lastRow="0" w:firstColumn="1" w:lastColumn="0" w:oddVBand="0" w:evenVBand="0" w:oddHBand="0" w:evenHBand="0" w:firstRowFirstColumn="0" w:firstRowLastColumn="0" w:lastRowFirstColumn="0" w:lastRowLastColumn="0"/>
+            <w:tcW w:w="903" w:type="dxa"/>
+          </w:tcPr>
+          <w:p/>
+        </w:tc>
+        <w:tc>
+          <w:tcPr>
+            <w:tcW w:w="6435" w:type="dxa"/>
+          </w:tcPr>
+          <w:p>
+            <w:pPr>
+              <w:tabs>
+                <w:tab w:val="right" w:pos="6219"/>
+              </w:tabs>
+              <w:cnfStyle w:val="000000000000" w:firstRow="0" w:lastRow="0" w:firstColumn="0" w:lastColumn="0" w:oddVBand="0" w:evenVBand="0" w:oddHBand="0" w:evenHBand="0" w:firstRowFirstColumn="0" w:firstRowLastColumn="0" w:lastRowFirstColumn="0" w:lastRowLastColumn="0"/>
+            </w:pPr>
+            <w:r>
               <w:t xml:space="preserve">Story Points: </w:t>
             </w:r>
             <w:r>
               <w:tab/>
-              <w:t>Total Hours</w:t>
-            </w:r>
-            <w:r>
-              <w:t>:</w:t>
+              <w:t>Total Hours:</w:t>
+            </w:r>
+          </w:p>
+        </w:tc>
+        <w:tc>
+          <w:tcPr>
+            <w:tcW w:w="1086" w:type="dxa"/>
+          </w:tcPr>
+          <w:p>
+            <w:pPr>
+              <w:cnfStyle w:val="000000000000" w:firstRow="0" w:lastRow="0" w:firstColumn="0" w:lastColumn="0" w:oddVBand="0" w:evenVBand="0" w:oddHBand="0" w:evenHBand="0" w:firstRowFirstColumn="0" w:firstRowLastColumn="0" w:lastRowFirstColumn="0" w:lastRowLastColumn="0"/>
+            </w:pPr>
+          </w:p>
+        </w:tc>
+        <w:tc>
+          <w:tcPr>
+            <w:tcW w:w="768" w:type="dxa"/>
+          </w:tcPr>
+          <w:p>
+            <w:pPr>
+              <w:cnfStyle w:val="000000000000" w:firstRow="0" w:lastRow="0" w:firstColumn="0" w:lastColumn="0" w:oddVBand="0" w:evenVBand="0" w:oddHBand="0" w:evenHBand="0" w:firstRowFirstColumn="0" w:firstRowLastColumn="0" w:lastRowFirstColumn="0" w:lastRowLastColumn="0"/>
+            </w:pPr>
+          </w:p>
+        </w:tc>
+      </w:tr>
+    </w:tbl>
+    <w:p>
+      <w:pPr>
+        <w:pStyle w:val="Heading2"/>
+        <w:spacing w:before="360"/>
+      </w:pPr>
+      <w:r>
+        <w:lastRenderedPageBreak/>
+        <w:t xml:space="preserve">Story </w:t>
+      </w:r>
+      <w:r>
+        <w:t>12</w:t>
+      </w:r>
+      <w:r>
+        <w:t>: Title</w:t>
+      </w:r>
+    </w:p>
+    <w:tbl>
+      <w:tblPr>
+        <w:tblStyle w:val="LightList-Accent4"/>
+        <w:tblW w:w="0" w:type="auto"/>
+        <w:tblLook w:val="04A0" w:firstRow="1" w:lastRow="0" w:firstColumn="1" w:lastColumn="0" w:noHBand="0" w:noVBand="1"/>
+      </w:tblPr>
+      <w:tblGrid>
+        <w:gridCol w:w="903"/>
+        <w:gridCol w:w="6435"/>
+        <w:gridCol w:w="1086"/>
+        <w:gridCol w:w="768"/>
+      </w:tblGrid>
+      <w:tr>
+        <w:trPr>
+          <w:cnfStyle w:val="100000000000" w:firstRow="1" w:lastRow="0" w:firstColumn="0" w:lastColumn="0" w:oddVBand="0" w:evenVBand="0" w:oddHBand="0" w:evenHBand="0" w:firstRowFirstColumn="0" w:firstRowLastColumn="0" w:lastRowFirstColumn="0" w:lastRowLastColumn="0"/>
+        </w:trPr>
+        <w:tc>
+          <w:tcPr>
+            <w:cnfStyle w:val="001000000000" w:firstRow="0" w:lastRow="0" w:firstColumn="1" w:lastColumn="0" w:oddVBand="0" w:evenVBand="0" w:oddHBand="0" w:evenHBand="0" w:firstRowFirstColumn="0" w:firstRowLastColumn="0" w:lastRowFirstColumn="0" w:lastRowLastColumn="0"/>
+            <w:tcW w:w="903" w:type="dxa"/>
+          </w:tcPr>
+          <w:p>
+            <w:r>
+              <w:t>Task ID</w:t>
+            </w:r>
+          </w:p>
+        </w:tc>
+        <w:tc>
+          <w:tcPr>
+            <w:tcW w:w="6435" w:type="dxa"/>
+          </w:tcPr>
+          <w:p>
+            <w:pPr>
+              <w:cnfStyle w:val="100000000000" w:firstRow="1" w:lastRow="0" w:firstColumn="0" w:lastColumn="0" w:oddVBand="0" w:evenVBand="0" w:oddHBand="0" w:evenHBand="0" w:firstRowFirstColumn="0" w:firstRowLastColumn="0" w:lastRowFirstColumn="0" w:lastRowLastColumn="0"/>
+            </w:pPr>
+            <w:r>
+              <w:t>Task Description</w:t>
+            </w:r>
+          </w:p>
+        </w:tc>
+        <w:tc>
+          <w:tcPr>
+            <w:tcW w:w="1086" w:type="dxa"/>
+          </w:tcPr>
+          <w:p>
+            <w:pPr>
+              <w:cnfStyle w:val="100000000000" w:firstRow="1" w:lastRow="0" w:firstColumn="0" w:lastColumn="0" w:oddVBand="0" w:evenVBand="0" w:oddHBand="0" w:evenHBand="0" w:firstRowFirstColumn="0" w:firstRowLastColumn="0" w:lastRowFirstColumn="0" w:lastRowLastColumn="0"/>
+            </w:pPr>
+            <w:r>
+              <w:t>Estimate</w:t>
+            </w:r>
+          </w:p>
+        </w:tc>
+        <w:tc>
+          <w:tcPr>
+            <w:tcW w:w="768" w:type="dxa"/>
+          </w:tcPr>
+          <w:p>
+            <w:pPr>
+              <w:cnfStyle w:val="100000000000" w:firstRow="1" w:lastRow="0" w:firstColumn="0" w:lastColumn="0" w:oddVBand="0" w:evenVBand="0" w:oddHBand="0" w:evenHBand="0" w:firstRowFirstColumn="0" w:firstRowLastColumn="0" w:lastRowFirstColumn="0" w:lastRowLastColumn="0"/>
+            </w:pPr>
+            <w:r>
+              <w:t>Taken</w:t>
+            </w:r>
+          </w:p>
+        </w:tc>
+      </w:tr>
+      <w:tr>
+        <w:trPr>
+          <w:cnfStyle w:val="000000100000" w:firstRow="0" w:lastRow="0" w:firstColumn="0" w:lastColumn="0" w:oddVBand="0" w:evenVBand="0" w:oddHBand="1" w:evenHBand="0" w:firstRowFirstColumn="0" w:firstRowLastColumn="0" w:lastRowFirstColumn="0" w:lastRowLastColumn="0"/>
+        </w:trPr>
+        <w:tc>
+          <w:tcPr>
+            <w:cnfStyle w:val="001000000000" w:firstRow="0" w:lastRow="0" w:firstColumn="1" w:lastColumn="0" w:oddVBand="0" w:evenVBand="0" w:oddHBand="0" w:evenHBand="0" w:firstRowFirstColumn="0" w:firstRowLastColumn="0" w:lastRowFirstColumn="0" w:lastRowLastColumn="0"/>
+            <w:tcW w:w="903" w:type="dxa"/>
+          </w:tcPr>
+          <w:p/>
+        </w:tc>
+        <w:tc>
+          <w:tcPr>
+            <w:tcW w:w="6435" w:type="dxa"/>
+          </w:tcPr>
+          <w:p>
+            <w:pPr>
+              <w:cnfStyle w:val="000000100000" w:firstRow="0" w:lastRow="0" w:firstColumn="0" w:lastColumn="0" w:oddVBand="0" w:evenVBand="0" w:oddHBand="1" w:evenHBand="0" w:firstRowFirstColumn="0" w:firstRowLastColumn="0" w:lastRowFirstColumn="0" w:lastRowLastColumn="0"/>
+            </w:pPr>
+          </w:p>
+        </w:tc>
+        <w:tc>
+          <w:tcPr>
+            <w:tcW w:w="1086" w:type="dxa"/>
+          </w:tcPr>
+          <w:p>
+            <w:pPr>
+              <w:cnfStyle w:val="000000100000" w:firstRow="0" w:lastRow="0" w:firstColumn="0" w:lastColumn="0" w:oddVBand="0" w:evenVBand="0" w:oddHBand="1" w:evenHBand="0" w:firstRowFirstColumn="0" w:firstRowLastColumn="0" w:lastRowFirstColumn="0" w:lastRowLastColumn="0"/>
+            </w:pPr>
+          </w:p>
+        </w:tc>
+        <w:tc>
+          <w:tcPr>
+            <w:tcW w:w="768" w:type="dxa"/>
+          </w:tcPr>
+          <w:p>
+            <w:pPr>
+              <w:cnfStyle w:val="000000100000" w:firstRow="0" w:lastRow="0" w:firstColumn="0" w:lastColumn="0" w:oddVBand="0" w:evenVBand="0" w:oddHBand="1" w:evenHBand="0" w:firstRowFirstColumn="0" w:firstRowLastColumn="0" w:lastRowFirstColumn="0" w:lastRowLastColumn="0"/>
+            </w:pPr>
+          </w:p>
+        </w:tc>
+      </w:tr>
+      <w:tr>
+        <w:tc>
+          <w:tcPr>
+            <w:cnfStyle w:val="001000000000" w:firstRow="0" w:lastRow="0" w:firstColumn="1" w:lastColumn="0" w:oddVBand="0" w:evenVBand="0" w:oddHBand="0" w:evenHBand="0" w:firstRowFirstColumn="0" w:firstRowLastColumn="0" w:lastRowFirstColumn="0" w:lastRowLastColumn="0"/>
+            <w:tcW w:w="903" w:type="dxa"/>
+          </w:tcPr>
+          <w:p/>
+        </w:tc>
+        <w:tc>
+          <w:tcPr>
+            <w:tcW w:w="6435" w:type="dxa"/>
+          </w:tcPr>
+          <w:p>
+            <w:pPr>
+              <w:cnfStyle w:val="000000000000" w:firstRow="0" w:lastRow="0" w:firstColumn="0" w:lastColumn="0" w:oddVBand="0" w:evenVBand="0" w:oddHBand="0" w:evenHBand="0" w:firstRowFirstColumn="0" w:firstRowLastColumn="0" w:lastRowFirstColumn="0" w:lastRowLastColumn="0"/>
+            </w:pPr>
+          </w:p>
+        </w:tc>
+        <w:tc>
+          <w:tcPr>
+            <w:tcW w:w="1086" w:type="dxa"/>
+          </w:tcPr>
+          <w:p>
+            <w:pPr>
+              <w:cnfStyle w:val="000000000000" w:firstRow="0" w:lastRow="0" w:firstColumn="0" w:lastColumn="0" w:oddVBand="0" w:evenVBand="0" w:oddHBand="0" w:evenHBand="0" w:firstRowFirstColumn="0" w:firstRowLastColumn="0" w:lastRowFirstColumn="0" w:lastRowLastColumn="0"/>
+            </w:pPr>
+          </w:p>
+        </w:tc>
+        <w:tc>
+          <w:tcPr>
+            <w:tcW w:w="768" w:type="dxa"/>
+          </w:tcPr>
+          <w:p>
+            <w:pPr>
+              <w:cnfStyle w:val="000000000000" w:firstRow="0" w:lastRow="0" w:firstColumn="0" w:lastColumn="0" w:oddVBand="0" w:evenVBand="0" w:oddHBand="0" w:evenHBand="0" w:firstRowFirstColumn="0" w:firstRowLastColumn="0" w:lastRowFirstColumn="0" w:lastRowLastColumn="0"/>
+            </w:pPr>
+          </w:p>
+        </w:tc>
+      </w:tr>
+      <w:tr>
+        <w:trPr>
+          <w:cnfStyle w:val="000000100000" w:firstRow="0" w:lastRow="0" w:firstColumn="0" w:lastColumn="0" w:oddVBand="0" w:evenVBand="0" w:oddHBand="1" w:evenHBand="0" w:firstRowFirstColumn="0" w:firstRowLastColumn="0" w:lastRowFirstColumn="0" w:lastRowLastColumn="0"/>
+        </w:trPr>
+        <w:tc>
+          <w:tcPr>
+            <w:cnfStyle w:val="001000000000" w:firstRow="0" w:lastRow="0" w:firstColumn="1" w:lastColumn="0" w:oddVBand="0" w:evenVBand="0" w:oddHBand="0" w:evenHBand="0" w:firstRowFirstColumn="0" w:firstRowLastColumn="0" w:lastRowFirstColumn="0" w:lastRowLastColumn="0"/>
+            <w:tcW w:w="903" w:type="dxa"/>
+          </w:tcPr>
+          <w:p/>
+        </w:tc>
+        <w:tc>
+          <w:tcPr>
+            <w:tcW w:w="6435" w:type="dxa"/>
+          </w:tcPr>
+          <w:p>
+            <w:pPr>
+              <w:cnfStyle w:val="000000100000" w:firstRow="0" w:lastRow="0" w:firstColumn="0" w:lastColumn="0" w:oddVBand="0" w:evenVBand="0" w:oddHBand="1" w:evenHBand="0" w:firstRowFirstColumn="0" w:firstRowLastColumn="0" w:lastRowFirstColumn="0" w:lastRowLastColumn="0"/>
+            </w:pPr>
+          </w:p>
+        </w:tc>
+        <w:tc>
+          <w:tcPr>
+            <w:tcW w:w="1086" w:type="dxa"/>
+          </w:tcPr>
+          <w:p>
+            <w:pPr>
+              <w:cnfStyle w:val="000000100000" w:firstRow="0" w:lastRow="0" w:firstColumn="0" w:lastColumn="0" w:oddVBand="0" w:evenVBand="0" w:oddHBand="1" w:evenHBand="0" w:firstRowFirstColumn="0" w:firstRowLastColumn="0" w:lastRowFirstColumn="0" w:lastRowLastColumn="0"/>
+            </w:pPr>
+          </w:p>
+        </w:tc>
+        <w:tc>
+          <w:tcPr>
+            <w:tcW w:w="768" w:type="dxa"/>
+          </w:tcPr>
+          <w:p>
+            <w:pPr>
+              <w:cnfStyle w:val="000000100000" w:firstRow="0" w:lastRow="0" w:firstColumn="0" w:lastColumn="0" w:oddVBand="0" w:evenVBand="0" w:oddHBand="1" w:evenHBand="0" w:firstRowFirstColumn="0" w:firstRowLastColumn="0" w:lastRowFirstColumn="0" w:lastRowLastColumn="0"/>
+            </w:pPr>
+          </w:p>
+        </w:tc>
+      </w:tr>
+      <w:tr>
+        <w:tc>
+          <w:tcPr>
+            <w:cnfStyle w:val="001000000000" w:firstRow="0" w:lastRow="0" w:firstColumn="1" w:lastColumn="0" w:oddVBand="0" w:evenVBand="0" w:oddHBand="0" w:evenHBand="0" w:firstRowFirstColumn="0" w:firstRowLastColumn="0" w:lastRowFirstColumn="0" w:lastRowLastColumn="0"/>
+            <w:tcW w:w="903" w:type="dxa"/>
+          </w:tcPr>
+          <w:p/>
+        </w:tc>
+        <w:tc>
+          <w:tcPr>
+            <w:tcW w:w="6435" w:type="dxa"/>
+          </w:tcPr>
+          <w:p>
+            <w:pPr>
+              <w:tabs>
+                <w:tab w:val="right" w:pos="6219"/>
+              </w:tabs>
+              <w:cnfStyle w:val="000000000000" w:firstRow="0" w:lastRow="0" w:firstColumn="0" w:lastColumn="0" w:oddVBand="0" w:evenVBand="0" w:oddHBand="0" w:evenHBand="0" w:firstRowFirstColumn="0" w:firstRowLastColumn="0" w:lastRowFirstColumn="0" w:lastRowLastColumn="0"/>
+            </w:pPr>
+            <w:r>
+              <w:t xml:space="preserve">Story Points: </w:t>
+            </w:r>
+            <w:r>
+              <w:tab/>
+              <w:t>Total Hours:</w:t>
+            </w:r>
+          </w:p>
+        </w:tc>
+        <w:tc>
+          <w:tcPr>
+            <w:tcW w:w="1086" w:type="dxa"/>
+          </w:tcPr>
+          <w:p>
+            <w:pPr>
+              <w:cnfStyle w:val="000000000000" w:firstRow="0" w:lastRow="0" w:firstColumn="0" w:lastColumn="0" w:oddVBand="0" w:evenVBand="0" w:oddHBand="0" w:evenHBand="0" w:firstRowFirstColumn="0" w:firstRowLastColumn="0" w:lastRowFirstColumn="0" w:lastRowLastColumn="0"/>
+            </w:pPr>
+          </w:p>
+        </w:tc>
+        <w:tc>
+          <w:tcPr>
+            <w:tcW w:w="768" w:type="dxa"/>
+          </w:tcPr>
+          <w:p>
+            <w:pPr>
+              <w:cnfStyle w:val="000000000000" w:firstRow="0" w:lastRow="0" w:firstColumn="0" w:lastColumn="0" w:oddVBand="0" w:evenVBand="0" w:oddHBand="0" w:evenHBand="0" w:firstRowFirstColumn="0" w:firstRowLastColumn="0" w:lastRowFirstColumn="0" w:lastRowLastColumn="0"/>
+            </w:pPr>
+          </w:p>
+        </w:tc>
+      </w:tr>
+    </w:tbl>
+    <w:p>
+      <w:pPr>
+        <w:pStyle w:val="Heading2"/>
+        <w:spacing w:before="360"/>
+      </w:pPr>
+      <w:r>
+        <w:t xml:space="preserve">Story </w:t>
+      </w:r>
+      <w:r>
+        <w:t>1</w:t>
+      </w:r>
+      <w:r>
+        <w:t>5: Title</w:t>
+      </w:r>
+    </w:p>
+    <w:tbl>
+      <w:tblPr>
+        <w:tblStyle w:val="LightList-Accent4"/>
+        <w:tblW w:w="0" w:type="auto"/>
+        <w:tblLook w:val="04A0" w:firstRow="1" w:lastRow="0" w:firstColumn="1" w:lastColumn="0" w:noHBand="0" w:noVBand="1"/>
+      </w:tblPr>
+      <w:tblGrid>
+        <w:gridCol w:w="903"/>
+        <w:gridCol w:w="6435"/>
+        <w:gridCol w:w="1086"/>
+        <w:gridCol w:w="768"/>
+      </w:tblGrid>
+      <w:tr>
+        <w:trPr>
+          <w:cnfStyle w:val="100000000000" w:firstRow="1" w:lastRow="0" w:firstColumn="0" w:lastColumn="0" w:oddVBand="0" w:evenVBand="0" w:oddHBand="0" w:evenHBand="0" w:firstRowFirstColumn="0" w:firstRowLastColumn="0" w:lastRowFirstColumn="0" w:lastRowLastColumn="0"/>
+        </w:trPr>
+        <w:tc>
+          <w:tcPr>
+            <w:cnfStyle w:val="001000000000" w:firstRow="0" w:lastRow="0" w:firstColumn="1" w:lastColumn="0" w:oddVBand="0" w:evenVBand="0" w:oddHBand="0" w:evenHBand="0" w:firstRowFirstColumn="0" w:firstRowLastColumn="0" w:lastRowFirstColumn="0" w:lastRowLastColumn="0"/>
+            <w:tcW w:w="903" w:type="dxa"/>
+          </w:tcPr>
+          <w:p>
+            <w:r>
+              <w:t>Task ID</w:t>
+            </w:r>
+          </w:p>
+        </w:tc>
+        <w:tc>
+          <w:tcPr>
+            <w:tcW w:w="6435" w:type="dxa"/>
+          </w:tcPr>
+          <w:p>
+            <w:pPr>
+              <w:cnfStyle w:val="100000000000" w:firstRow="1" w:lastRow="0" w:firstColumn="0" w:lastColumn="0" w:oddVBand="0" w:evenVBand="0" w:oddHBand="0" w:evenHBand="0" w:firstRowFirstColumn="0" w:firstRowLastColumn="0" w:lastRowFirstColumn="0" w:lastRowLastColumn="0"/>
+            </w:pPr>
+            <w:r>
+              <w:t>Task Description</w:t>
+            </w:r>
+          </w:p>
+        </w:tc>
+        <w:tc>
+          <w:tcPr>
+            <w:tcW w:w="1086" w:type="dxa"/>
+          </w:tcPr>
+          <w:p>
+            <w:pPr>
+              <w:cnfStyle w:val="100000000000" w:firstRow="1" w:lastRow="0" w:firstColumn="0" w:lastColumn="0" w:oddVBand="0" w:evenVBand="0" w:oddHBand="0" w:evenHBand="0" w:firstRowFirstColumn="0" w:firstRowLastColumn="0" w:lastRowFirstColumn="0" w:lastRowLastColumn="0"/>
+            </w:pPr>
+            <w:r>
+              <w:t>Estimate</w:t>
+            </w:r>
+          </w:p>
+        </w:tc>
+        <w:tc>
+          <w:tcPr>
+            <w:tcW w:w="768" w:type="dxa"/>
+          </w:tcPr>
+          <w:p>
+            <w:pPr>
+              <w:cnfStyle w:val="100000000000" w:firstRow="1" w:lastRow="0" w:firstColumn="0" w:lastColumn="0" w:oddVBand="0" w:evenVBand="0" w:oddHBand="0" w:evenHBand="0" w:firstRowFirstColumn="0" w:firstRowLastColumn="0" w:lastRowFirstColumn="0" w:lastRowLastColumn="0"/>
+            </w:pPr>
+            <w:r>
+              <w:t>Taken</w:t>
+            </w:r>
+          </w:p>
+        </w:tc>
+      </w:tr>
+      <w:tr>
+        <w:trPr>
+          <w:cnfStyle w:val="000000100000" w:firstRow="0" w:lastRow="0" w:firstColumn="0" w:lastColumn="0" w:oddVBand="0" w:evenVBand="0" w:oddHBand="1" w:evenHBand="0" w:firstRowFirstColumn="0" w:firstRowLastColumn="0" w:lastRowFirstColumn="0" w:lastRowLastColumn="0"/>
+        </w:trPr>
+        <w:tc>
+          <w:tcPr>
+            <w:cnfStyle w:val="001000000000" w:firstRow="0" w:lastRow="0" w:firstColumn="1" w:lastColumn="0" w:oddVBand="0" w:evenVBand="0" w:oddHBand="0" w:evenHBand="0" w:firstRowFirstColumn="0" w:firstRowLastColumn="0" w:lastRowFirstColumn="0" w:lastRowLastColumn="0"/>
+            <w:tcW w:w="903" w:type="dxa"/>
+          </w:tcPr>
+          <w:p/>
+        </w:tc>
+        <w:tc>
+          <w:tcPr>
+            <w:tcW w:w="6435" w:type="dxa"/>
+          </w:tcPr>
+          <w:p>
+            <w:pPr>
+              <w:cnfStyle w:val="000000100000" w:firstRow="0" w:lastRow="0" w:firstColumn="0" w:lastColumn="0" w:oddVBand="0" w:evenVBand="0" w:oddHBand="1" w:evenHBand="0" w:firstRowFirstColumn="0" w:firstRowLastColumn="0" w:lastRowFirstColumn="0" w:lastRowLastColumn="0"/>
+            </w:pPr>
+          </w:p>
+        </w:tc>
+        <w:tc>
+          <w:tcPr>
+            <w:tcW w:w="1086" w:type="dxa"/>
+          </w:tcPr>
+          <w:p>
+            <w:pPr>
+              <w:cnfStyle w:val="000000100000" w:firstRow="0" w:lastRow="0" w:firstColumn="0" w:lastColumn="0" w:oddVBand="0" w:evenVBand="0" w:oddHBand="1" w:evenHBand="0" w:firstRowFirstColumn="0" w:firstRowLastColumn="0" w:lastRowFirstColumn="0" w:lastRowLastColumn="0"/>
+            </w:pPr>
+          </w:p>
+        </w:tc>
+        <w:tc>
+          <w:tcPr>
+            <w:tcW w:w="768" w:type="dxa"/>
+          </w:tcPr>
+          <w:p>
+            <w:pPr>
+              <w:cnfStyle w:val="000000100000" w:firstRow="0" w:lastRow="0" w:firstColumn="0" w:lastColumn="0" w:oddVBand="0" w:evenVBand="0" w:oddHBand="1" w:evenHBand="0" w:firstRowFirstColumn="0" w:firstRowLastColumn="0" w:lastRowFirstColumn="0" w:lastRowLastColumn="0"/>
+            </w:pPr>
+          </w:p>
+        </w:tc>
+      </w:tr>
+      <w:tr>
+        <w:tc>
+          <w:tcPr>
+            <w:cnfStyle w:val="001000000000" w:firstRow="0" w:lastRow="0" w:firstColumn="1" w:lastColumn="0" w:oddVBand="0" w:evenVBand="0" w:oddHBand="0" w:evenHBand="0" w:firstRowFirstColumn="0" w:firstRowLastColumn="0" w:lastRowFirstColumn="0" w:lastRowLastColumn="0"/>
+            <w:tcW w:w="903" w:type="dxa"/>
+          </w:tcPr>
+          <w:p/>
+        </w:tc>
+        <w:tc>
+          <w:tcPr>
+            <w:tcW w:w="6435" w:type="dxa"/>
+          </w:tcPr>
+          <w:p>
+            <w:pPr>
+              <w:cnfStyle w:val="000000000000" w:firstRow="0" w:lastRow="0" w:firstColumn="0" w:lastColumn="0" w:oddVBand="0" w:evenVBand="0" w:oddHBand="0" w:evenHBand="0" w:firstRowFirstColumn="0" w:firstRowLastColumn="0" w:lastRowFirstColumn="0" w:lastRowLastColumn="0"/>
+            </w:pPr>
+          </w:p>
+        </w:tc>
+        <w:tc>
+          <w:tcPr>
+            <w:tcW w:w="1086" w:type="dxa"/>
+          </w:tcPr>
+          <w:p>
+            <w:pPr>
+              <w:cnfStyle w:val="000000000000" w:firstRow="0" w:lastRow="0" w:firstColumn="0" w:lastColumn="0" w:oddVBand="0" w:evenVBand="0" w:oddHBand="0" w:evenHBand="0" w:firstRowFirstColumn="0" w:firstRowLastColumn="0" w:lastRowFirstColumn="0" w:lastRowLastColumn="0"/>
+            </w:pPr>
+          </w:p>
+        </w:tc>
+        <w:tc>
+          <w:tcPr>
+            <w:tcW w:w="768" w:type="dxa"/>
+          </w:tcPr>
+          <w:p>
+            <w:pPr>
+              <w:cnfStyle w:val="000000000000" w:firstRow="0" w:lastRow="0" w:firstColumn="0" w:lastColumn="0" w:oddVBand="0" w:evenVBand="0" w:oddHBand="0" w:evenHBand="0" w:firstRowFirstColumn="0" w:firstRowLastColumn="0" w:lastRowFirstColumn="0" w:lastRowLastColumn="0"/>
+            </w:pPr>
+          </w:p>
+        </w:tc>
+      </w:tr>
+      <w:tr>
+        <w:trPr>
+          <w:cnfStyle w:val="000000100000" w:firstRow="0" w:lastRow="0" w:firstColumn="0" w:lastColumn="0" w:oddVBand="0" w:evenVBand="0" w:oddHBand="1" w:evenHBand="0" w:firstRowFirstColumn="0" w:firstRowLastColumn="0" w:lastRowFirstColumn="0" w:lastRowLastColumn="0"/>
+        </w:trPr>
+        <w:tc>
+          <w:tcPr>
+            <w:cnfStyle w:val="001000000000" w:firstRow="0" w:lastRow="0" w:firstColumn="1" w:lastColumn="0" w:oddVBand="0" w:evenVBand="0" w:oddHBand="0" w:evenHBand="0" w:firstRowFirstColumn="0" w:firstRowLastColumn="0" w:lastRowFirstColumn="0" w:lastRowLastColumn="0"/>
+            <w:tcW w:w="903" w:type="dxa"/>
+          </w:tcPr>
+          <w:p/>
+        </w:tc>
+        <w:tc>
+          <w:tcPr>
+            <w:tcW w:w="6435" w:type="dxa"/>
+          </w:tcPr>
+          <w:p>
+            <w:pPr>
+              <w:cnfStyle w:val="000000100000" w:firstRow="0" w:lastRow="0" w:firstColumn="0" w:lastColumn="0" w:oddVBand="0" w:evenVBand="0" w:oddHBand="1" w:evenHBand="0" w:firstRowFirstColumn="0" w:firstRowLastColumn="0" w:lastRowFirstColumn="0" w:lastRowLastColumn="0"/>
+            </w:pPr>
+          </w:p>
+        </w:tc>
+        <w:tc>
+          <w:tcPr>
+            <w:tcW w:w="1086" w:type="dxa"/>
+          </w:tcPr>
+          <w:p>
+            <w:pPr>
+              <w:cnfStyle w:val="000000100000" w:firstRow="0" w:lastRow="0" w:firstColumn="0" w:lastColumn="0" w:oddVBand="0" w:evenVBand="0" w:oddHBand="1" w:evenHBand="0" w:firstRowFirstColumn="0" w:firstRowLastColumn="0" w:lastRowFirstColumn="0" w:lastRowLastColumn="0"/>
+            </w:pPr>
+          </w:p>
+        </w:tc>
+        <w:tc>
+          <w:tcPr>
+            <w:tcW w:w="768" w:type="dxa"/>
+          </w:tcPr>
+          <w:p>
+            <w:pPr>
+              <w:cnfStyle w:val="000000100000" w:firstRow="0" w:lastRow="0" w:firstColumn="0" w:lastColumn="0" w:oddVBand="0" w:evenVBand="0" w:oddHBand="1" w:evenHBand="0" w:firstRowFirstColumn="0" w:firstRowLastColumn="0" w:lastRowFirstColumn="0" w:lastRowLastColumn="0"/>
+            </w:pPr>
+          </w:p>
+        </w:tc>
+      </w:tr>
+      <w:tr>
+        <w:tc>
+          <w:tcPr>
+            <w:cnfStyle w:val="001000000000" w:firstRow="0" w:lastRow="0" w:firstColumn="1" w:lastColumn="0" w:oddVBand="0" w:evenVBand="0" w:oddHBand="0" w:evenHBand="0" w:firstRowFirstColumn="0" w:firstRowLastColumn="0" w:lastRowFirstColumn="0" w:lastRowLastColumn="0"/>
+            <w:tcW w:w="903" w:type="dxa"/>
+          </w:tcPr>
+          <w:p/>
+        </w:tc>
+        <w:tc>
+          <w:tcPr>
+            <w:tcW w:w="6435" w:type="dxa"/>
+          </w:tcPr>
+          <w:p>
+            <w:pPr>
+              <w:tabs>
+                <w:tab w:val="right" w:pos="6219"/>
+              </w:tabs>
+              <w:cnfStyle w:val="000000000000" w:firstRow="0" w:lastRow="0" w:firstColumn="0" w:lastColumn="0" w:oddVBand="0" w:evenVBand="0" w:oddHBand="0" w:evenHBand="0" w:firstRowFirstColumn="0" w:firstRowLastColumn="0" w:lastRowFirstColumn="0" w:lastRowLastColumn="0"/>
+            </w:pPr>
+            <w:r>
+              <w:t xml:space="preserve">Story Points: </w:t>
+            </w:r>
+            <w:r>
+              <w:tab/>
+              <w:t>Total Hours:</w:t>
+            </w:r>
+          </w:p>
+        </w:tc>
+        <w:tc>
+          <w:tcPr>
+            <w:tcW w:w="1086" w:type="dxa"/>
+          </w:tcPr>
+          <w:p>
+            <w:pPr>
+              <w:cnfStyle w:val="000000000000" w:firstRow="0" w:lastRow="0" w:firstColumn="0" w:lastColumn="0" w:oddVBand="0" w:evenVBand="0" w:oddHBand="0" w:evenHBand="0" w:firstRowFirstColumn="0" w:firstRowLastColumn="0" w:lastRowFirstColumn="0" w:lastRowLastColumn="0"/>
+            </w:pPr>
+          </w:p>
+        </w:tc>
+        <w:tc>
+          <w:tcPr>
+            <w:tcW w:w="768" w:type="dxa"/>
+          </w:tcPr>
+          <w:p>
+            <w:pPr>
+              <w:cnfStyle w:val="000000000000" w:firstRow="0" w:lastRow="0" w:firstColumn="0" w:lastColumn="0" w:oddVBand="0" w:evenVBand="0" w:oddHBand="0" w:evenHBand="0" w:firstRowFirstColumn="0" w:firstRowLastColumn="0" w:lastRowFirstColumn="0" w:lastRowLastColumn="0"/>
+            </w:pPr>
+          </w:p>
+        </w:tc>
+      </w:tr>
+    </w:tbl>
+    <w:p>
+      <w:pPr>
+        <w:pStyle w:val="Heading2"/>
+        <w:spacing w:before="360"/>
+      </w:pPr>
+      <w:r>
+        <w:t xml:space="preserve">Story </w:t>
+      </w:r>
+      <w:r>
+        <w:t>17</w:t>
+      </w:r>
+      <w:r>
+        <w:t>: Title</w:t>
+      </w:r>
+    </w:p>
+    <w:tbl>
+      <w:tblPr>
+        <w:tblStyle w:val="LightList-Accent4"/>
+        <w:tblW w:w="0" w:type="auto"/>
+        <w:tblLook w:val="04A0" w:firstRow="1" w:lastRow="0" w:firstColumn="1" w:lastColumn="0" w:noHBand="0" w:noVBand="1"/>
+      </w:tblPr>
+      <w:tblGrid>
+        <w:gridCol w:w="903"/>
+        <w:gridCol w:w="6435"/>
+        <w:gridCol w:w="1086"/>
+        <w:gridCol w:w="768"/>
+      </w:tblGrid>
+      <w:tr>
+        <w:trPr>
+          <w:cnfStyle w:val="100000000000" w:firstRow="1" w:lastRow="0" w:firstColumn="0" w:lastColumn="0" w:oddVBand="0" w:evenVBand="0" w:oddHBand="0" w:evenHBand="0" w:firstRowFirstColumn="0" w:firstRowLastColumn="0" w:lastRowFirstColumn="0" w:lastRowLastColumn="0"/>
+        </w:trPr>
+        <w:tc>
+          <w:tcPr>
+            <w:cnfStyle w:val="001000000000" w:firstRow="0" w:lastRow="0" w:firstColumn="1" w:lastColumn="0" w:oddVBand="0" w:evenVBand="0" w:oddHBand="0" w:evenHBand="0" w:firstRowFirstColumn="0" w:firstRowLastColumn="0" w:lastRowFirstColumn="0" w:lastRowLastColumn="0"/>
+            <w:tcW w:w="903" w:type="dxa"/>
+          </w:tcPr>
+          <w:p>
+            <w:r>
+              <w:t>Task ID</w:t>
+            </w:r>
+          </w:p>
+        </w:tc>
+        <w:tc>
+          <w:tcPr>
+            <w:tcW w:w="6435" w:type="dxa"/>
+          </w:tcPr>
+          <w:p>
+            <w:pPr>
+              <w:cnfStyle w:val="100000000000" w:firstRow="1" w:lastRow="0" w:firstColumn="0" w:lastColumn="0" w:oddVBand="0" w:evenVBand="0" w:oddHBand="0" w:evenHBand="0" w:firstRowFirstColumn="0" w:firstRowLastColumn="0" w:lastRowFirstColumn="0" w:lastRowLastColumn="0"/>
+            </w:pPr>
+            <w:r>
+              <w:t>Task Description</w:t>
+            </w:r>
+          </w:p>
+        </w:tc>
+        <w:tc>
+          <w:tcPr>
+            <w:tcW w:w="1086" w:type="dxa"/>
+          </w:tcPr>
+          <w:p>
+            <w:pPr>
+              <w:cnfStyle w:val="100000000000" w:firstRow="1" w:lastRow="0" w:firstColumn="0" w:lastColumn="0" w:oddVBand="0" w:evenVBand="0" w:oddHBand="0" w:evenHBand="0" w:firstRowFirstColumn="0" w:firstRowLastColumn="0" w:lastRowFirstColumn="0" w:lastRowLastColumn="0"/>
+            </w:pPr>
+            <w:r>
+              <w:t>Estimate</w:t>
+            </w:r>
+          </w:p>
+        </w:tc>
+        <w:tc>
+          <w:tcPr>
+            <w:tcW w:w="768" w:type="dxa"/>
+          </w:tcPr>
+          <w:p>
+            <w:pPr>
+              <w:cnfStyle w:val="100000000000" w:firstRow="1" w:lastRow="0" w:firstColumn="0" w:lastColumn="0" w:oddVBand="0" w:evenVBand="0" w:oddHBand="0" w:evenHBand="0" w:firstRowFirstColumn="0" w:firstRowLastColumn="0" w:lastRowFirstColumn="0" w:lastRowLastColumn="0"/>
+            </w:pPr>
+            <w:r>
+              <w:t>Taken</w:t>
+            </w:r>
+          </w:p>
+        </w:tc>
+      </w:tr>
+      <w:tr>
+        <w:trPr>
+          <w:cnfStyle w:val="000000100000" w:firstRow="0" w:lastRow="0" w:firstColumn="0" w:lastColumn="0" w:oddVBand="0" w:evenVBand="0" w:oddHBand="1" w:evenHBand="0" w:firstRowFirstColumn="0" w:firstRowLastColumn="0" w:lastRowFirstColumn="0" w:lastRowLastColumn="0"/>
+        </w:trPr>
+        <w:tc>
+          <w:tcPr>
+            <w:cnfStyle w:val="001000000000" w:firstRow="0" w:lastRow="0" w:firstColumn="1" w:lastColumn="0" w:oddVBand="0" w:evenVBand="0" w:oddHBand="0" w:evenHBand="0" w:firstRowFirstColumn="0" w:firstRowLastColumn="0" w:lastRowFirstColumn="0" w:lastRowLastColumn="0"/>
+            <w:tcW w:w="903" w:type="dxa"/>
+          </w:tcPr>
+          <w:p/>
+        </w:tc>
+        <w:tc>
+          <w:tcPr>
+            <w:tcW w:w="6435" w:type="dxa"/>
+          </w:tcPr>
+          <w:p>
+            <w:pPr>
+              <w:cnfStyle w:val="000000100000" w:firstRow="0" w:lastRow="0" w:firstColumn="0" w:lastColumn="0" w:oddVBand="0" w:evenVBand="0" w:oddHBand="1" w:evenHBand="0" w:firstRowFirstColumn="0" w:firstRowLastColumn="0" w:lastRowFirstColumn="0" w:lastRowLastColumn="0"/>
+            </w:pPr>
+          </w:p>
+        </w:tc>
+        <w:tc>
+          <w:tcPr>
+            <w:tcW w:w="1086" w:type="dxa"/>
+          </w:tcPr>
+          <w:p>
+            <w:pPr>
+              <w:cnfStyle w:val="000000100000" w:firstRow="0" w:lastRow="0" w:firstColumn="0" w:lastColumn="0" w:oddVBand="0" w:evenVBand="0" w:oddHBand="1" w:evenHBand="0" w:firstRowFirstColumn="0" w:firstRowLastColumn="0" w:lastRowFirstColumn="0" w:lastRowLastColumn="0"/>
+            </w:pPr>
+          </w:p>
+        </w:tc>
+        <w:tc>
+          <w:tcPr>
+            <w:tcW w:w="768" w:type="dxa"/>
+          </w:tcPr>
+          <w:p>
+            <w:pPr>
+              <w:cnfStyle w:val="000000100000" w:firstRow="0" w:lastRow="0" w:firstColumn="0" w:lastColumn="0" w:oddVBand="0" w:evenVBand="0" w:oddHBand="1" w:evenHBand="0" w:firstRowFirstColumn="0" w:firstRowLastColumn="0" w:lastRowFirstColumn="0" w:lastRowLastColumn="0"/>
+            </w:pPr>
+          </w:p>
+        </w:tc>
+      </w:tr>
+      <w:tr>
+        <w:tc>
+          <w:tcPr>
+            <w:cnfStyle w:val="001000000000" w:firstRow="0" w:lastRow="0" w:firstColumn="1" w:lastColumn="0" w:oddVBand="0" w:evenVBand="0" w:oddHBand="0" w:evenHBand="0" w:firstRowFirstColumn="0" w:firstRowLastColumn="0" w:lastRowFirstColumn="0" w:lastRowLastColumn="0"/>
+            <w:tcW w:w="903" w:type="dxa"/>
+          </w:tcPr>
+          <w:p/>
+        </w:tc>
+        <w:tc>
+          <w:tcPr>
+            <w:tcW w:w="6435" w:type="dxa"/>
+          </w:tcPr>
+          <w:p>
+            <w:pPr>
+              <w:cnfStyle w:val="000000000000" w:firstRow="0" w:lastRow="0" w:firstColumn="0" w:lastColumn="0" w:oddVBand="0" w:evenVBand="0" w:oddHBand="0" w:evenHBand="0" w:firstRowFirstColumn="0" w:firstRowLastColumn="0" w:lastRowFirstColumn="0" w:lastRowLastColumn="0"/>
+            </w:pPr>
+          </w:p>
+        </w:tc>
+        <w:tc>
+          <w:tcPr>
+            <w:tcW w:w="1086" w:type="dxa"/>
+          </w:tcPr>
+          <w:p>
+            <w:pPr>
+              <w:cnfStyle w:val="000000000000" w:firstRow="0" w:lastRow="0" w:firstColumn="0" w:lastColumn="0" w:oddVBand="0" w:evenVBand="0" w:oddHBand="0" w:evenHBand="0" w:firstRowFirstColumn="0" w:firstRowLastColumn="0" w:lastRowFirstColumn="0" w:lastRowLastColumn="0"/>
+            </w:pPr>
+          </w:p>
+        </w:tc>
+        <w:tc>
+          <w:tcPr>
+            <w:tcW w:w="768" w:type="dxa"/>
+          </w:tcPr>
+          <w:p>
+            <w:pPr>
+              <w:cnfStyle w:val="000000000000" w:firstRow="0" w:lastRow="0" w:firstColumn="0" w:lastColumn="0" w:oddVBand="0" w:evenVBand="0" w:oddHBand="0" w:evenHBand="0" w:firstRowFirstColumn="0" w:firstRowLastColumn="0" w:lastRowFirstColumn="0" w:lastRowLastColumn="0"/>
+            </w:pPr>
+          </w:p>
+        </w:tc>
+      </w:tr>
+      <w:tr>
+        <w:trPr>
+          <w:cnfStyle w:val="000000100000" w:firstRow="0" w:lastRow="0" w:firstColumn="0" w:lastColumn="0" w:oddVBand="0" w:evenVBand="0" w:oddHBand="1" w:evenHBand="0" w:firstRowFirstColumn="0" w:firstRowLastColumn="0" w:lastRowFirstColumn="0" w:lastRowLastColumn="0"/>
+        </w:trPr>
+        <w:tc>
+          <w:tcPr>
+            <w:cnfStyle w:val="001000000000" w:firstRow="0" w:lastRow="0" w:firstColumn="1" w:lastColumn="0" w:oddVBand="0" w:evenVBand="0" w:oddHBand="0" w:evenHBand="0" w:firstRowFirstColumn="0" w:firstRowLastColumn="0" w:lastRowFirstColumn="0" w:lastRowLastColumn="0"/>
+            <w:tcW w:w="903" w:type="dxa"/>
+          </w:tcPr>
+          <w:p/>
+        </w:tc>
+        <w:tc>
+          <w:tcPr>
+            <w:tcW w:w="6435" w:type="dxa"/>
+          </w:tcPr>
+          <w:p>
+            <w:pPr>
+              <w:cnfStyle w:val="000000100000" w:firstRow="0" w:lastRow="0" w:firstColumn="0" w:lastColumn="0" w:oddVBand="0" w:evenVBand="0" w:oddHBand="1" w:evenHBand="0" w:firstRowFirstColumn="0" w:firstRowLastColumn="0" w:lastRowFirstColumn="0" w:lastRowLastColumn="0"/>
+            </w:pPr>
+          </w:p>
+        </w:tc>
+        <w:tc>
+          <w:tcPr>
+            <w:tcW w:w="1086" w:type="dxa"/>
+          </w:tcPr>
+          <w:p>
+            <w:pPr>
+              <w:cnfStyle w:val="000000100000" w:firstRow="0" w:lastRow="0" w:firstColumn="0" w:lastColumn="0" w:oddVBand="0" w:evenVBand="0" w:oddHBand="1" w:evenHBand="0" w:firstRowFirstColumn="0" w:firstRowLastColumn="0" w:lastRowFirstColumn="0" w:lastRowLastColumn="0"/>
+            </w:pPr>
+          </w:p>
+        </w:tc>
+        <w:tc>
+          <w:tcPr>
+            <w:tcW w:w="768" w:type="dxa"/>
+          </w:tcPr>
+          <w:p>
+            <w:pPr>
+              <w:cnfStyle w:val="000000100000" w:firstRow="0" w:lastRow="0" w:firstColumn="0" w:lastColumn="0" w:oddVBand="0" w:evenVBand="0" w:oddHBand="1" w:evenHBand="0" w:firstRowFirstColumn="0" w:firstRowLastColumn="0" w:lastRowFirstColumn="0" w:lastRowLastColumn="0"/>
+            </w:pPr>
+          </w:p>
+        </w:tc>
+      </w:tr>
+      <w:tr>
+        <w:tc>
+          <w:tcPr>
+            <w:cnfStyle w:val="001000000000" w:firstRow="0" w:lastRow="0" w:firstColumn="1" w:lastColumn="0" w:oddVBand="0" w:evenVBand="0" w:oddHBand="0" w:evenHBand="0" w:firstRowFirstColumn="0" w:firstRowLastColumn="0" w:lastRowFirstColumn="0" w:lastRowLastColumn="0"/>
+            <w:tcW w:w="903" w:type="dxa"/>
+          </w:tcPr>
+          <w:p/>
+        </w:tc>
+        <w:tc>
+          <w:tcPr>
+            <w:tcW w:w="6435" w:type="dxa"/>
+          </w:tcPr>
+          <w:p>
+            <w:pPr>
+              <w:tabs>
+                <w:tab w:val="right" w:pos="6219"/>
+              </w:tabs>
+              <w:cnfStyle w:val="000000000000" w:firstRow="0" w:lastRow="0" w:firstColumn="0" w:lastColumn="0" w:oddVBand="0" w:evenVBand="0" w:oddHBand="0" w:evenHBand="0" w:firstRowFirstColumn="0" w:firstRowLastColumn="0" w:lastRowFirstColumn="0" w:lastRowLastColumn="0"/>
+            </w:pPr>
+            <w:r>
+              <w:t xml:space="preserve">Story Points: </w:t>
+            </w:r>
+            <w:r>
+              <w:tab/>
+              <w:t>Total Hours:</w:t>
+            </w:r>
+          </w:p>
+        </w:tc>
+        <w:tc>
+          <w:tcPr>
+            <w:tcW w:w="1086" w:type="dxa"/>
+          </w:tcPr>
+          <w:p>
+            <w:pPr>
+              <w:cnfStyle w:val="000000000000" w:firstRow="0" w:lastRow="0" w:firstColumn="0" w:lastColumn="0" w:oddVBand="0" w:evenVBand="0" w:oddHBand="0" w:evenHBand="0" w:firstRowFirstColumn="0" w:firstRowLastColumn="0" w:lastRowFirstColumn="0" w:lastRowLastColumn="0"/>
+            </w:pPr>
+          </w:p>
+        </w:tc>
+        <w:tc>
+          <w:tcPr>
+            <w:tcW w:w="768" w:type="dxa"/>
+          </w:tcPr>
+          <w:p>
+            <w:pPr>
+              <w:cnfStyle w:val="000000000000" w:firstRow="0" w:lastRow="0" w:firstColumn="0" w:lastColumn="0" w:oddVBand="0" w:evenVBand="0" w:oddHBand="0" w:evenHBand="0" w:firstRowFirstColumn="0" w:firstRowLastColumn="0" w:lastRowFirstColumn="0" w:lastRowLastColumn="0"/>
+            </w:pPr>
+          </w:p>
+        </w:tc>
+      </w:tr>
+    </w:tbl>
+    <w:p>
+      <w:pPr>
+        <w:pStyle w:val="Heading2"/>
+        <w:spacing w:before="360"/>
+      </w:pPr>
+      <w:r>
+        <w:t xml:space="preserve">Story </w:t>
+      </w:r>
+      <w:r>
+        <w:t>18</w:t>
+      </w:r>
+      <w:r>
+        <w:t>: Title</w:t>
+      </w:r>
+    </w:p>
+    <w:tbl>
+      <w:tblPr>
+        <w:tblStyle w:val="LightList-Accent4"/>
+        <w:tblW w:w="0" w:type="auto"/>
+        <w:tblLook w:val="04A0" w:firstRow="1" w:lastRow="0" w:firstColumn="1" w:lastColumn="0" w:noHBand="0" w:noVBand="1"/>
+      </w:tblPr>
+      <w:tblGrid>
+        <w:gridCol w:w="903"/>
+        <w:gridCol w:w="6435"/>
+        <w:gridCol w:w="1086"/>
+        <w:gridCol w:w="768"/>
+      </w:tblGrid>
+      <w:tr>
+        <w:trPr>
+          <w:cnfStyle w:val="100000000000" w:firstRow="1" w:lastRow="0" w:firstColumn="0" w:lastColumn="0" w:oddVBand="0" w:evenVBand="0" w:oddHBand="0" w:evenHBand="0" w:firstRowFirstColumn="0" w:firstRowLastColumn="0" w:lastRowFirstColumn="0" w:lastRowLastColumn="0"/>
+        </w:trPr>
+        <w:tc>
+          <w:tcPr>
+            <w:cnfStyle w:val="001000000000" w:firstRow="0" w:lastRow="0" w:firstColumn="1" w:lastColumn="0" w:oddVBand="0" w:evenVBand="0" w:oddHBand="0" w:evenHBand="0" w:firstRowFirstColumn="0" w:firstRowLastColumn="0" w:lastRowFirstColumn="0" w:lastRowLastColumn="0"/>
+            <w:tcW w:w="903" w:type="dxa"/>
+          </w:tcPr>
+          <w:p>
+            <w:r>
+              <w:t>Task ID</w:t>
+            </w:r>
+          </w:p>
+        </w:tc>
+        <w:tc>
+          <w:tcPr>
+            <w:tcW w:w="6435" w:type="dxa"/>
+          </w:tcPr>
+          <w:p>
+            <w:pPr>
+              <w:cnfStyle w:val="100000000000" w:firstRow="1" w:lastRow="0" w:firstColumn="0" w:lastColumn="0" w:oddVBand="0" w:evenVBand="0" w:oddHBand="0" w:evenHBand="0" w:firstRowFirstColumn="0" w:firstRowLastColumn="0" w:lastRowFirstColumn="0" w:lastRowLastColumn="0"/>
+            </w:pPr>
+            <w:r>
+              <w:t>Task Description</w:t>
+            </w:r>
+          </w:p>
+        </w:tc>
+        <w:tc>
+          <w:tcPr>
+            <w:tcW w:w="1086" w:type="dxa"/>
+          </w:tcPr>
+          <w:p>
+            <w:pPr>
+              <w:cnfStyle w:val="100000000000" w:firstRow="1" w:lastRow="0" w:firstColumn="0" w:lastColumn="0" w:oddVBand="0" w:evenVBand="0" w:oddHBand="0" w:evenHBand="0" w:firstRowFirstColumn="0" w:firstRowLastColumn="0" w:lastRowFirstColumn="0" w:lastRowLastColumn="0"/>
+            </w:pPr>
+            <w:r>
+              <w:t>Estimate</w:t>
+            </w:r>
+          </w:p>
+        </w:tc>
+        <w:tc>
+          <w:tcPr>
+            <w:tcW w:w="768" w:type="dxa"/>
+          </w:tcPr>
+          <w:p>
+            <w:pPr>
+              <w:cnfStyle w:val="100000000000" w:firstRow="1" w:lastRow="0" w:firstColumn="0" w:lastColumn="0" w:oddVBand="0" w:evenVBand="0" w:oddHBand="0" w:evenHBand="0" w:firstRowFirstColumn="0" w:firstRowLastColumn="0" w:lastRowFirstColumn="0" w:lastRowLastColumn="0"/>
+            </w:pPr>
+            <w:r>
+              <w:t>Taken</w:t>
+            </w:r>
+          </w:p>
+        </w:tc>
+      </w:tr>
+      <w:tr>
+        <w:trPr>
+          <w:cnfStyle w:val="000000100000" w:firstRow="0" w:lastRow="0" w:firstColumn="0" w:lastColumn="0" w:oddVBand="0" w:evenVBand="0" w:oddHBand="1" w:evenHBand="0" w:firstRowFirstColumn="0" w:firstRowLastColumn="0" w:lastRowFirstColumn="0" w:lastRowLastColumn="0"/>
+        </w:trPr>
+        <w:tc>
+          <w:tcPr>
+            <w:cnfStyle w:val="001000000000" w:firstRow="0" w:lastRow="0" w:firstColumn="1" w:lastColumn="0" w:oddVBand="0" w:evenVBand="0" w:oddHBand="0" w:evenHBand="0" w:firstRowFirstColumn="0" w:firstRowLastColumn="0" w:lastRowFirstColumn="0" w:lastRowLastColumn="0"/>
+            <w:tcW w:w="903" w:type="dxa"/>
+          </w:tcPr>
+          <w:p/>
+        </w:tc>
+        <w:tc>
+          <w:tcPr>
+            <w:tcW w:w="6435" w:type="dxa"/>
+          </w:tcPr>
+          <w:p>
+            <w:pPr>
+              <w:cnfStyle w:val="000000100000" w:firstRow="0" w:lastRow="0" w:firstColumn="0" w:lastColumn="0" w:oddVBand="0" w:evenVBand="0" w:oddHBand="1" w:evenHBand="0" w:firstRowFirstColumn="0" w:firstRowLastColumn="0" w:lastRowFirstColumn="0" w:lastRowLastColumn="0"/>
+            </w:pPr>
+          </w:p>
+        </w:tc>
+        <w:tc>
+          <w:tcPr>
+            <w:tcW w:w="1086" w:type="dxa"/>
+          </w:tcPr>
+          <w:p>
+            <w:pPr>
+              <w:cnfStyle w:val="000000100000" w:firstRow="0" w:lastRow="0" w:firstColumn="0" w:lastColumn="0" w:oddVBand="0" w:evenVBand="0" w:oddHBand="1" w:evenHBand="0" w:firstRowFirstColumn="0" w:firstRowLastColumn="0" w:lastRowFirstColumn="0" w:lastRowLastColumn="0"/>
+            </w:pPr>
+          </w:p>
+        </w:tc>
+        <w:tc>
+          <w:tcPr>
+            <w:tcW w:w="768" w:type="dxa"/>
+          </w:tcPr>
+          <w:p>
+            <w:pPr>
+              <w:cnfStyle w:val="000000100000" w:firstRow="0" w:lastRow="0" w:firstColumn="0" w:lastColumn="0" w:oddVBand="0" w:evenVBand="0" w:oddHBand="1" w:evenHBand="0" w:firstRowFirstColumn="0" w:firstRowLastColumn="0" w:lastRowFirstColumn="0" w:lastRowLastColumn="0"/>
+            </w:pPr>
+          </w:p>
+        </w:tc>
+      </w:tr>
+      <w:tr>
+        <w:tc>
+          <w:tcPr>
+            <w:cnfStyle w:val="001000000000" w:firstRow="0" w:lastRow="0" w:firstColumn="1" w:lastColumn="0" w:oddVBand="0" w:evenVBand="0" w:oddHBand="0" w:evenHBand="0" w:firstRowFirstColumn="0" w:firstRowLastColumn="0" w:lastRowFirstColumn="0" w:lastRowLastColumn="0"/>
+            <w:tcW w:w="903" w:type="dxa"/>
+          </w:tcPr>
+          <w:p/>
+        </w:tc>
+        <w:tc>
+          <w:tcPr>
+            <w:tcW w:w="6435" w:type="dxa"/>
+          </w:tcPr>
+          <w:p>
+            <w:pPr>
+              <w:cnfStyle w:val="000000000000" w:firstRow="0" w:lastRow="0" w:firstColumn="0" w:lastColumn="0" w:oddVBand="0" w:evenVBand="0" w:oddHBand="0" w:evenHBand="0" w:firstRowFirstColumn="0" w:firstRowLastColumn="0" w:lastRowFirstColumn="0" w:lastRowLastColumn="0"/>
+            </w:pPr>
+          </w:p>
+        </w:tc>
+        <w:tc>
+          <w:tcPr>
+            <w:tcW w:w="1086" w:type="dxa"/>
+          </w:tcPr>
+          <w:p>
+            <w:pPr>
+              <w:cnfStyle w:val="000000000000" w:firstRow="0" w:lastRow="0" w:firstColumn="0" w:lastColumn="0" w:oddVBand="0" w:evenVBand="0" w:oddHBand="0" w:evenHBand="0" w:firstRowFirstColumn="0" w:firstRowLastColumn="0" w:lastRowFirstColumn="0" w:lastRowLastColumn="0"/>
+            </w:pPr>
+          </w:p>
+        </w:tc>
+        <w:tc>
+          <w:tcPr>
+            <w:tcW w:w="768" w:type="dxa"/>
+          </w:tcPr>
+          <w:p>
+            <w:pPr>
+              <w:cnfStyle w:val="000000000000" w:firstRow="0" w:lastRow="0" w:firstColumn="0" w:lastColumn="0" w:oddVBand="0" w:evenVBand="0" w:oddHBand="0" w:evenHBand="0" w:firstRowFirstColumn="0" w:firstRowLastColumn="0" w:lastRowFirstColumn="0" w:lastRowLastColumn="0"/>
+            </w:pPr>
+          </w:p>
+        </w:tc>
+      </w:tr>
+      <w:tr>
+        <w:trPr>
+          <w:cnfStyle w:val="000000100000" w:firstRow="0" w:lastRow="0" w:firstColumn="0" w:lastColumn="0" w:oddVBand="0" w:evenVBand="0" w:oddHBand="1" w:evenHBand="0" w:firstRowFirstColumn="0" w:firstRowLastColumn="0" w:lastRowFirstColumn="0" w:lastRowLastColumn="0"/>
+        </w:trPr>
+        <w:tc>
+          <w:tcPr>
+            <w:cnfStyle w:val="001000000000" w:firstRow="0" w:lastRow="0" w:firstColumn="1" w:lastColumn="0" w:oddVBand="0" w:evenVBand="0" w:oddHBand="0" w:evenHBand="0" w:firstRowFirstColumn="0" w:firstRowLastColumn="0" w:lastRowFirstColumn="0" w:lastRowLastColumn="0"/>
+            <w:tcW w:w="903" w:type="dxa"/>
+          </w:tcPr>
+          <w:p/>
+        </w:tc>
+        <w:tc>
+          <w:tcPr>
+            <w:tcW w:w="6435" w:type="dxa"/>
+          </w:tcPr>
+          <w:p>
+            <w:pPr>
+              <w:cnfStyle w:val="000000100000" w:firstRow="0" w:lastRow="0" w:firstColumn="0" w:lastColumn="0" w:oddVBand="0" w:evenVBand="0" w:oddHBand="1" w:evenHBand="0" w:firstRowFirstColumn="0" w:firstRowLastColumn="0" w:lastRowFirstColumn="0" w:lastRowLastColumn="0"/>
+            </w:pPr>
+          </w:p>
+        </w:tc>
+        <w:tc>
+          <w:tcPr>
+            <w:tcW w:w="1086" w:type="dxa"/>
+          </w:tcPr>
+          <w:p>
+            <w:pPr>
+              <w:cnfStyle w:val="000000100000" w:firstRow="0" w:lastRow="0" w:firstColumn="0" w:lastColumn="0" w:oddVBand="0" w:evenVBand="0" w:oddHBand="1" w:evenHBand="0" w:firstRowFirstColumn="0" w:firstRowLastColumn="0" w:lastRowFirstColumn="0" w:lastRowLastColumn="0"/>
+            </w:pPr>
+          </w:p>
+        </w:tc>
+        <w:tc>
+          <w:tcPr>
+            <w:tcW w:w="768" w:type="dxa"/>
+          </w:tcPr>
+          <w:p>
+            <w:pPr>
+              <w:cnfStyle w:val="000000100000" w:firstRow="0" w:lastRow="0" w:firstColumn="0" w:lastColumn="0" w:oddVBand="0" w:evenVBand="0" w:oddHBand="1" w:evenHBand="0" w:firstRowFirstColumn="0" w:firstRowLastColumn="0" w:lastRowFirstColumn="0" w:lastRowLastColumn="0"/>
+            </w:pPr>
+          </w:p>
+        </w:tc>
+      </w:tr>
+      <w:tr>
+        <w:tc>
+          <w:tcPr>
+            <w:cnfStyle w:val="001000000000" w:firstRow="0" w:lastRow="0" w:firstColumn="1" w:lastColumn="0" w:oddVBand="0" w:evenVBand="0" w:oddHBand="0" w:evenHBand="0" w:firstRowFirstColumn="0" w:firstRowLastColumn="0" w:lastRowFirstColumn="0" w:lastRowLastColumn="0"/>
+            <w:tcW w:w="903" w:type="dxa"/>
+          </w:tcPr>
+          <w:p/>
+        </w:tc>
+        <w:tc>
+          <w:tcPr>
+            <w:tcW w:w="6435" w:type="dxa"/>
+          </w:tcPr>
+          <w:p>
+            <w:pPr>
+              <w:tabs>
+                <w:tab w:val="right" w:pos="6219"/>
+              </w:tabs>
+              <w:cnfStyle w:val="000000000000" w:firstRow="0" w:lastRow="0" w:firstColumn="0" w:lastColumn="0" w:oddVBand="0" w:evenVBand="0" w:oddHBand="0" w:evenHBand="0" w:firstRowFirstColumn="0" w:firstRowLastColumn="0" w:lastRowFirstColumn="0" w:lastRowLastColumn="0"/>
+            </w:pPr>
+            <w:r>
+              <w:t xml:space="preserve">Story Points: </w:t>
+            </w:r>
+            <w:r>
+              <w:tab/>
+              <w:t>Total Hours:</w:t>
+            </w:r>
+          </w:p>
+        </w:tc>
+        <w:tc>
+          <w:tcPr>
+            <w:tcW w:w="1086" w:type="dxa"/>
+          </w:tcPr>
+          <w:p>
+            <w:pPr>
+              <w:cnfStyle w:val="000000000000" w:firstRow="0" w:lastRow="0" w:firstColumn="0" w:lastColumn="0" w:oddVBand="0" w:evenVBand="0" w:oddHBand="0" w:evenHBand="0" w:firstRowFirstColumn="0" w:firstRowLastColumn="0" w:lastRowFirstColumn="0" w:lastRowLastColumn="0"/>
+            </w:pPr>
+          </w:p>
+        </w:tc>
+        <w:tc>
+          <w:tcPr>
+            <w:tcW w:w="768" w:type="dxa"/>
+          </w:tcPr>
+          <w:p>
+            <w:pPr>
+              <w:cnfStyle w:val="000000000000" w:firstRow="0" w:lastRow="0" w:firstColumn="0" w:lastColumn="0" w:oddVBand="0" w:evenVBand="0" w:oddHBand="0" w:evenHBand="0" w:firstRowFirstColumn="0" w:firstRowLastColumn="0" w:lastRowFirstColumn="0" w:lastRowLastColumn="0"/>
+            </w:pPr>
+          </w:p>
+        </w:tc>
+      </w:tr>
+    </w:tbl>
+    <w:p>
+      <w:pPr>
+        <w:pStyle w:val="Heading2"/>
+        <w:spacing w:before="360"/>
+      </w:pPr>
+      <w:r>
+        <w:t xml:space="preserve">Story </w:t>
+      </w:r>
+      <w:r>
+        <w:t>19</w:t>
+      </w:r>
+      <w:r>
+        <w:t>: Title</w:t>
+      </w:r>
+    </w:p>
+    <w:tbl>
+      <w:tblPr>
+        <w:tblStyle w:val="LightList-Accent4"/>
+        <w:tblW w:w="0" w:type="auto"/>
+        <w:tblLook w:val="04A0" w:firstRow="1" w:lastRow="0" w:firstColumn="1" w:lastColumn="0" w:noHBand="0" w:noVBand="1"/>
+      </w:tblPr>
+      <w:tblGrid>
+        <w:gridCol w:w="903"/>
+        <w:gridCol w:w="6435"/>
+        <w:gridCol w:w="1086"/>
+        <w:gridCol w:w="768"/>
+      </w:tblGrid>
+      <w:tr>
+        <w:trPr>
+          <w:cnfStyle w:val="100000000000" w:firstRow="1" w:lastRow="0" w:firstColumn="0" w:lastColumn="0" w:oddVBand="0" w:evenVBand="0" w:oddHBand="0" w:evenHBand="0" w:firstRowFirstColumn="0" w:firstRowLastColumn="0" w:lastRowFirstColumn="0" w:lastRowLastColumn="0"/>
+        </w:trPr>
+        <w:tc>
+          <w:tcPr>
+            <w:cnfStyle w:val="001000000000" w:firstRow="0" w:lastRow="0" w:firstColumn="1" w:lastColumn="0" w:oddVBand="0" w:evenVBand="0" w:oddHBand="0" w:evenHBand="0" w:firstRowFirstColumn="0" w:firstRowLastColumn="0" w:lastRowFirstColumn="0" w:lastRowLastColumn="0"/>
+            <w:tcW w:w="903" w:type="dxa"/>
+          </w:tcPr>
+          <w:p>
+            <w:r>
+              <w:t>Task ID</w:t>
+            </w:r>
+          </w:p>
+        </w:tc>
+        <w:tc>
+          <w:tcPr>
+            <w:tcW w:w="6435" w:type="dxa"/>
+          </w:tcPr>
+          <w:p>
+            <w:pPr>
+              <w:cnfStyle w:val="100000000000" w:firstRow="1" w:lastRow="0" w:firstColumn="0" w:lastColumn="0" w:oddVBand="0" w:evenVBand="0" w:oddHBand="0" w:evenHBand="0" w:firstRowFirstColumn="0" w:firstRowLastColumn="0" w:lastRowFirstColumn="0" w:lastRowLastColumn="0"/>
+            </w:pPr>
+            <w:r>
+              <w:t>Task Description</w:t>
+            </w:r>
+          </w:p>
+        </w:tc>
+        <w:tc>
+          <w:tcPr>
+            <w:tcW w:w="1086" w:type="dxa"/>
+          </w:tcPr>
+          <w:p>
+            <w:pPr>
+              <w:cnfStyle w:val="100000000000" w:firstRow="1" w:lastRow="0" w:firstColumn="0" w:lastColumn="0" w:oddVBand="0" w:evenVBand="0" w:oddHBand="0" w:evenHBand="0" w:firstRowFirstColumn="0" w:firstRowLastColumn="0" w:lastRowFirstColumn="0" w:lastRowLastColumn="0"/>
+            </w:pPr>
+            <w:r>
+              <w:t>Estimate</w:t>
+            </w:r>
+          </w:p>
+        </w:tc>
+        <w:tc>
+          <w:tcPr>
+            <w:tcW w:w="768" w:type="dxa"/>
+          </w:tcPr>
+          <w:p>
+            <w:pPr>
+              <w:cnfStyle w:val="100000000000" w:firstRow="1" w:lastRow="0" w:firstColumn="0" w:lastColumn="0" w:oddVBand="0" w:evenVBand="0" w:oddHBand="0" w:evenHBand="0" w:firstRowFirstColumn="0" w:firstRowLastColumn="0" w:lastRowFirstColumn="0" w:lastRowLastColumn="0"/>
+            </w:pPr>
+            <w:r>
+              <w:t>Taken</w:t>
+            </w:r>
+          </w:p>
+        </w:tc>
+      </w:tr>
+      <w:tr>
+        <w:trPr>
+          <w:cnfStyle w:val="000000100000" w:firstRow="0" w:lastRow="0" w:firstColumn="0" w:lastColumn="0" w:oddVBand="0" w:evenVBand="0" w:oddHBand="1" w:evenHBand="0" w:firstRowFirstColumn="0" w:firstRowLastColumn="0" w:lastRowFirstColumn="0" w:lastRowLastColumn="0"/>
+        </w:trPr>
+        <w:tc>
+          <w:tcPr>
+            <w:cnfStyle w:val="001000000000" w:firstRow="0" w:lastRow="0" w:firstColumn="1" w:lastColumn="0" w:oddVBand="0" w:evenVBand="0" w:oddHBand="0" w:evenHBand="0" w:firstRowFirstColumn="0" w:firstRowLastColumn="0" w:lastRowFirstColumn="0" w:lastRowLastColumn="0"/>
+            <w:tcW w:w="903" w:type="dxa"/>
+          </w:tcPr>
+          <w:p/>
+        </w:tc>
+        <w:tc>
+          <w:tcPr>
+            <w:tcW w:w="6435" w:type="dxa"/>
+          </w:tcPr>
+          <w:p>
+            <w:pPr>
+              <w:cnfStyle w:val="000000100000" w:firstRow="0" w:lastRow="0" w:firstColumn="0" w:lastColumn="0" w:oddVBand="0" w:evenVBand="0" w:oddHBand="1" w:evenHBand="0" w:firstRowFirstColumn="0" w:firstRowLastColumn="0" w:lastRowFirstColumn="0" w:lastRowLastColumn="0"/>
+            </w:pPr>
+          </w:p>
+        </w:tc>
+        <w:tc>
+          <w:tcPr>
+            <w:tcW w:w="1086" w:type="dxa"/>
+          </w:tcPr>
+          <w:p>
+            <w:pPr>
+              <w:cnfStyle w:val="000000100000" w:firstRow="0" w:lastRow="0" w:firstColumn="0" w:lastColumn="0" w:oddVBand="0" w:evenVBand="0" w:oddHBand="1" w:evenHBand="0" w:firstRowFirstColumn="0" w:firstRowLastColumn="0" w:lastRowFirstColumn="0" w:lastRowLastColumn="0"/>
+            </w:pPr>
+          </w:p>
+        </w:tc>
+        <w:tc>
+          <w:tcPr>
+            <w:tcW w:w="768" w:type="dxa"/>
+          </w:tcPr>
+          <w:p>
+            <w:pPr>
+              <w:cnfStyle w:val="000000100000" w:firstRow="0" w:lastRow="0" w:firstColumn="0" w:lastColumn="0" w:oddVBand="0" w:evenVBand="0" w:oddHBand="1" w:evenHBand="0" w:firstRowFirstColumn="0" w:firstRowLastColumn="0" w:lastRowFirstColumn="0" w:lastRowLastColumn="0"/>
+            </w:pPr>
+          </w:p>
+        </w:tc>
+      </w:tr>
+      <w:tr>
+        <w:tc>
+          <w:tcPr>
+            <w:cnfStyle w:val="001000000000" w:firstRow="0" w:lastRow="0" w:firstColumn="1" w:lastColumn="0" w:oddVBand="0" w:evenVBand="0" w:oddHBand="0" w:evenHBand="0" w:firstRowFirstColumn="0" w:firstRowLastColumn="0" w:lastRowFirstColumn="0" w:lastRowLastColumn="0"/>
+            <w:tcW w:w="903" w:type="dxa"/>
+          </w:tcPr>
+          <w:p/>
+        </w:tc>
+        <w:tc>
+          <w:tcPr>
+            <w:tcW w:w="6435" w:type="dxa"/>
+          </w:tcPr>
+          <w:p>
+            <w:pPr>
+              <w:cnfStyle w:val="000000000000" w:firstRow="0" w:lastRow="0" w:firstColumn="0" w:lastColumn="0" w:oddVBand="0" w:evenVBand="0" w:oddHBand="0" w:evenHBand="0" w:firstRowFirstColumn="0" w:firstRowLastColumn="0" w:lastRowFirstColumn="0" w:lastRowLastColumn="0"/>
+            </w:pPr>
+          </w:p>
+        </w:tc>
+        <w:tc>
+          <w:tcPr>
+            <w:tcW w:w="1086" w:type="dxa"/>
+          </w:tcPr>
+          <w:p>
+            <w:pPr>
+              <w:cnfStyle w:val="000000000000" w:firstRow="0" w:lastRow="0" w:firstColumn="0" w:lastColumn="0" w:oddVBand="0" w:evenVBand="0" w:oddHBand="0" w:evenHBand="0" w:firstRowFirstColumn="0" w:firstRowLastColumn="0" w:lastRowFirstColumn="0" w:lastRowLastColumn="0"/>
+            </w:pPr>
+          </w:p>
+        </w:tc>
+        <w:tc>
+          <w:tcPr>
+            <w:tcW w:w="768" w:type="dxa"/>
+          </w:tcPr>
+          <w:p>
+            <w:pPr>
+              <w:cnfStyle w:val="000000000000" w:firstRow="0" w:lastRow="0" w:firstColumn="0" w:lastColumn="0" w:oddVBand="0" w:evenVBand="0" w:oddHBand="0" w:evenHBand="0" w:firstRowFirstColumn="0" w:firstRowLastColumn="0" w:lastRowFirstColumn="0" w:lastRowLastColumn="0"/>
+            </w:pPr>
+          </w:p>
+        </w:tc>
+      </w:tr>
+      <w:tr>
+        <w:trPr>
+          <w:cnfStyle w:val="000000100000" w:firstRow="0" w:lastRow="0" w:firstColumn="0" w:lastColumn="0" w:oddVBand="0" w:evenVBand="0" w:oddHBand="1" w:evenHBand="0" w:firstRowFirstColumn="0" w:firstRowLastColumn="0" w:lastRowFirstColumn="0" w:lastRowLastColumn="0"/>
+        </w:trPr>
+        <w:tc>
+          <w:tcPr>
+            <w:cnfStyle w:val="001000000000" w:firstRow="0" w:lastRow="0" w:firstColumn="1" w:lastColumn="0" w:oddVBand="0" w:evenVBand="0" w:oddHBand="0" w:evenHBand="0" w:firstRowFirstColumn="0" w:firstRowLastColumn="0" w:lastRowFirstColumn="0" w:lastRowLastColumn="0"/>
+            <w:tcW w:w="903" w:type="dxa"/>
+          </w:tcPr>
+          <w:p/>
+        </w:tc>
+        <w:tc>
+          <w:tcPr>
+            <w:tcW w:w="6435" w:type="dxa"/>
+          </w:tcPr>
+          <w:p>
+            <w:pPr>
+              <w:cnfStyle w:val="000000100000" w:firstRow="0" w:lastRow="0" w:firstColumn="0" w:lastColumn="0" w:oddVBand="0" w:evenVBand="0" w:oddHBand="1" w:evenHBand="0" w:firstRowFirstColumn="0" w:firstRowLastColumn="0" w:lastRowFirstColumn="0" w:lastRowLastColumn="0"/>
+            </w:pPr>
+          </w:p>
+        </w:tc>
+        <w:tc>
+          <w:tcPr>
+            <w:tcW w:w="1086" w:type="dxa"/>
+          </w:tcPr>
+          <w:p>
+            <w:pPr>
+              <w:cnfStyle w:val="000000100000" w:firstRow="0" w:lastRow="0" w:firstColumn="0" w:lastColumn="0" w:oddVBand="0" w:evenVBand="0" w:oddHBand="1" w:evenHBand="0" w:firstRowFirstColumn="0" w:firstRowLastColumn="0" w:lastRowFirstColumn="0" w:lastRowLastColumn="0"/>
+            </w:pPr>
+          </w:p>
+        </w:tc>
+        <w:tc>
+          <w:tcPr>
+            <w:tcW w:w="768" w:type="dxa"/>
+          </w:tcPr>
+          <w:p>
+            <w:pPr>
+              <w:cnfStyle w:val="000000100000" w:firstRow="0" w:lastRow="0" w:firstColumn="0" w:lastColumn="0" w:oddVBand="0" w:evenVBand="0" w:oddHBand="1" w:evenHBand="0" w:firstRowFirstColumn="0" w:firstRowLastColumn="0" w:lastRowFirstColumn="0" w:lastRowLastColumn="0"/>
+            </w:pPr>
+          </w:p>
+        </w:tc>
+      </w:tr>
+      <w:tr>
+        <w:tc>
+          <w:tcPr>
+            <w:cnfStyle w:val="001000000000" w:firstRow="0" w:lastRow="0" w:firstColumn="1" w:lastColumn="0" w:oddVBand="0" w:evenVBand="0" w:oddHBand="0" w:evenHBand="0" w:firstRowFirstColumn="0" w:firstRowLastColumn="0" w:lastRowFirstColumn="0" w:lastRowLastColumn="0"/>
+            <w:tcW w:w="903" w:type="dxa"/>
+          </w:tcPr>
+          <w:p/>
+        </w:tc>
+        <w:tc>
+          <w:tcPr>
+            <w:tcW w:w="6435" w:type="dxa"/>
+          </w:tcPr>
+          <w:p>
+            <w:pPr>
+              <w:tabs>
+                <w:tab w:val="right" w:pos="6219"/>
+              </w:tabs>
+              <w:cnfStyle w:val="000000000000" w:firstRow="0" w:lastRow="0" w:firstColumn="0" w:lastColumn="0" w:oddVBand="0" w:evenVBand="0" w:oddHBand="0" w:evenHBand="0" w:firstRowFirstColumn="0" w:firstRowLastColumn="0" w:lastRowFirstColumn="0" w:lastRowLastColumn="0"/>
+            </w:pPr>
+            <w:r>
+              <w:t xml:space="preserve">Story Points: </w:t>
+            </w:r>
+            <w:r>
+              <w:tab/>
+              <w:t>Total Hours:</w:t>
+            </w:r>
+          </w:p>
+        </w:tc>
+        <w:tc>
+          <w:tcPr>
+            <w:tcW w:w="1086" w:type="dxa"/>
+          </w:tcPr>
+          <w:p>
+            <w:pPr>
+              <w:cnfStyle w:val="000000000000" w:firstRow="0" w:lastRow="0" w:firstColumn="0" w:lastColumn="0" w:oddVBand="0" w:evenVBand="0" w:oddHBand="0" w:evenHBand="0" w:firstRowFirstColumn="0" w:firstRowLastColumn="0" w:lastRowFirstColumn="0" w:lastRowLastColumn="0"/>
+            </w:pPr>
+          </w:p>
+        </w:tc>
+        <w:tc>
+          <w:tcPr>
+            <w:tcW w:w="768" w:type="dxa"/>
+          </w:tcPr>
+          <w:p>
+            <w:pPr>
+              <w:cnfStyle w:val="000000000000" w:firstRow="0" w:lastRow="0" w:firstColumn="0" w:lastColumn="0" w:oddVBand="0" w:evenVBand="0" w:oddHBand="0" w:evenHBand="0" w:firstRowFirstColumn="0" w:firstRowLastColumn="0" w:lastRowFirstColumn="0" w:lastRowLastColumn="0"/>
+            </w:pPr>
+          </w:p>
+        </w:tc>
+      </w:tr>
+    </w:tbl>
+    <w:p>
+      <w:pPr>
+        <w:pStyle w:val="Heading2"/>
+        <w:spacing w:before="360"/>
+      </w:pPr>
+      <w:r>
+        <w:t xml:space="preserve">Story </w:t>
+      </w:r>
+      <w:r>
+        <w:t>20</w:t>
+      </w:r>
+      <w:r>
+        <w:t>: Title</w:t>
+      </w:r>
+    </w:p>
+    <w:tbl>
+      <w:tblPr>
+        <w:tblStyle w:val="LightList-Accent4"/>
+        <w:tblW w:w="0" w:type="auto"/>
+        <w:tblLook w:val="04A0" w:firstRow="1" w:lastRow="0" w:firstColumn="1" w:lastColumn="0" w:noHBand="0" w:noVBand="1"/>
+      </w:tblPr>
+      <w:tblGrid>
+        <w:gridCol w:w="903"/>
+        <w:gridCol w:w="6435"/>
+        <w:gridCol w:w="1086"/>
+        <w:gridCol w:w="768"/>
+      </w:tblGrid>
+      <w:tr>
+        <w:trPr>
+          <w:cnfStyle w:val="100000000000" w:firstRow="1" w:lastRow="0" w:firstColumn="0" w:lastColumn="0" w:oddVBand="0" w:evenVBand="0" w:oddHBand="0" w:evenHBand="0" w:firstRowFirstColumn="0" w:firstRowLastColumn="0" w:lastRowFirstColumn="0" w:lastRowLastColumn="0"/>
+        </w:trPr>
+        <w:tc>
+          <w:tcPr>
+            <w:cnfStyle w:val="001000000000" w:firstRow="0" w:lastRow="0" w:firstColumn="1" w:lastColumn="0" w:oddVBand="0" w:evenVBand="0" w:oddHBand="0" w:evenHBand="0" w:firstRowFirstColumn="0" w:firstRowLastColumn="0" w:lastRowFirstColumn="0" w:lastRowLastColumn="0"/>
+            <w:tcW w:w="903" w:type="dxa"/>
+          </w:tcPr>
+          <w:p>
+            <w:r>
+              <w:t>Task ID</w:t>
+            </w:r>
+          </w:p>
+        </w:tc>
+        <w:tc>
+          <w:tcPr>
+            <w:tcW w:w="6435" w:type="dxa"/>
+          </w:tcPr>
+          <w:p>
+            <w:pPr>
+              <w:cnfStyle w:val="100000000000" w:firstRow="1" w:lastRow="0" w:firstColumn="0" w:lastColumn="0" w:oddVBand="0" w:evenVBand="0" w:oddHBand="0" w:evenHBand="0" w:firstRowFirstColumn="0" w:firstRowLastColumn="0" w:lastRowFirstColumn="0" w:lastRowLastColumn="0"/>
+            </w:pPr>
+            <w:r>
+              <w:t>Task Description</w:t>
+            </w:r>
+          </w:p>
+        </w:tc>
+        <w:tc>
+          <w:tcPr>
+            <w:tcW w:w="1086" w:type="dxa"/>
+          </w:tcPr>
+          <w:p>
+            <w:pPr>
+              <w:cnfStyle w:val="100000000000" w:firstRow="1" w:lastRow="0" w:firstColumn="0" w:lastColumn="0" w:oddVBand="0" w:evenVBand="0" w:oddHBand="0" w:evenHBand="0" w:firstRowFirstColumn="0" w:firstRowLastColumn="0" w:lastRowFirstColumn="0" w:lastRowLastColumn="0"/>
+            </w:pPr>
+            <w:r>
+              <w:t>Estimate</w:t>
+            </w:r>
+          </w:p>
+        </w:tc>
+        <w:tc>
+          <w:tcPr>
+            <w:tcW w:w="768" w:type="dxa"/>
+          </w:tcPr>
+          <w:p>
+            <w:pPr>
+              <w:cnfStyle w:val="100000000000" w:firstRow="1" w:lastRow="0" w:firstColumn="0" w:lastColumn="0" w:oddVBand="0" w:evenVBand="0" w:oddHBand="0" w:evenHBand="0" w:firstRowFirstColumn="0" w:firstRowLastColumn="0" w:lastRowFirstColumn="0" w:lastRowLastColumn="0"/>
+            </w:pPr>
+            <w:r>
+              <w:t>Taken</w:t>
+            </w:r>
+          </w:p>
+        </w:tc>
+      </w:tr>
+      <w:tr>
+        <w:trPr>
+          <w:cnfStyle w:val="000000100000" w:firstRow="0" w:lastRow="0" w:firstColumn="0" w:lastColumn="0" w:oddVBand="0" w:evenVBand="0" w:oddHBand="1" w:evenHBand="0" w:firstRowFirstColumn="0" w:firstRowLastColumn="0" w:lastRowFirstColumn="0" w:lastRowLastColumn="0"/>
+        </w:trPr>
+        <w:tc>
+          <w:tcPr>
+            <w:cnfStyle w:val="001000000000" w:firstRow="0" w:lastRow="0" w:firstColumn="1" w:lastColumn="0" w:oddVBand="0" w:evenVBand="0" w:oddHBand="0" w:evenHBand="0" w:firstRowFirstColumn="0" w:firstRowLastColumn="0" w:lastRowFirstColumn="0" w:lastRowLastColumn="0"/>
+            <w:tcW w:w="903" w:type="dxa"/>
+          </w:tcPr>
+          <w:p/>
+        </w:tc>
+        <w:tc>
+          <w:tcPr>
+            <w:tcW w:w="6435" w:type="dxa"/>
+          </w:tcPr>
+          <w:p>
+            <w:pPr>
+              <w:cnfStyle w:val="000000100000" w:firstRow="0" w:lastRow="0" w:firstColumn="0" w:lastColumn="0" w:oddVBand="0" w:evenVBand="0" w:oddHBand="1" w:evenHBand="0" w:firstRowFirstColumn="0" w:firstRowLastColumn="0" w:lastRowFirstColumn="0" w:lastRowLastColumn="0"/>
+            </w:pPr>
+          </w:p>
+        </w:tc>
+        <w:tc>
+          <w:tcPr>
+            <w:tcW w:w="1086" w:type="dxa"/>
+          </w:tcPr>
+          <w:p>
+            <w:pPr>
+              <w:cnfStyle w:val="000000100000" w:firstRow="0" w:lastRow="0" w:firstColumn="0" w:lastColumn="0" w:oddVBand="0" w:evenVBand="0" w:oddHBand="1" w:evenHBand="0" w:firstRowFirstColumn="0" w:firstRowLastColumn="0" w:lastRowFirstColumn="0" w:lastRowLastColumn="0"/>
+            </w:pPr>
+          </w:p>
+        </w:tc>
+        <w:tc>
+          <w:tcPr>
+            <w:tcW w:w="768" w:type="dxa"/>
+          </w:tcPr>
+          <w:p>
+            <w:pPr>
+              <w:cnfStyle w:val="000000100000" w:firstRow="0" w:lastRow="0" w:firstColumn="0" w:lastColumn="0" w:oddVBand="0" w:evenVBand="0" w:oddHBand="1" w:evenHBand="0" w:firstRowFirstColumn="0" w:firstRowLastColumn="0" w:lastRowFirstColumn="0" w:lastRowLastColumn="0"/>
+            </w:pPr>
+          </w:p>
+        </w:tc>
+      </w:tr>
+      <w:tr>
+        <w:tc>
+          <w:tcPr>
+            <w:cnfStyle w:val="001000000000" w:firstRow="0" w:lastRow="0" w:firstColumn="1" w:lastColumn="0" w:oddVBand="0" w:evenVBand="0" w:oddHBand="0" w:evenHBand="0" w:firstRowFirstColumn="0" w:firstRowLastColumn="0" w:lastRowFirstColumn="0" w:lastRowLastColumn="0"/>
+            <w:tcW w:w="903" w:type="dxa"/>
+          </w:tcPr>
+          <w:p/>
+        </w:tc>
+        <w:tc>
+          <w:tcPr>
+            <w:tcW w:w="6435" w:type="dxa"/>
+          </w:tcPr>
+          <w:p>
+            <w:pPr>
+              <w:cnfStyle w:val="000000000000" w:firstRow="0" w:lastRow="0" w:firstColumn="0" w:lastColumn="0" w:oddVBand="0" w:evenVBand="0" w:oddHBand="0" w:evenHBand="0" w:firstRowFirstColumn="0" w:firstRowLastColumn="0" w:lastRowFirstColumn="0" w:lastRowLastColumn="0"/>
+            </w:pPr>
+          </w:p>
+        </w:tc>
+        <w:tc>
+          <w:tcPr>
+            <w:tcW w:w="1086" w:type="dxa"/>
+          </w:tcPr>
+          <w:p>
+            <w:pPr>
+              <w:cnfStyle w:val="000000000000" w:firstRow="0" w:lastRow="0" w:firstColumn="0" w:lastColumn="0" w:oddVBand="0" w:evenVBand="0" w:oddHBand="0" w:evenHBand="0" w:firstRowFirstColumn="0" w:firstRowLastColumn="0" w:lastRowFirstColumn="0" w:lastRowLastColumn="0"/>
+            </w:pPr>
+          </w:p>
+        </w:tc>
+        <w:tc>
+          <w:tcPr>
+            <w:tcW w:w="768" w:type="dxa"/>
+          </w:tcPr>
+          <w:p>
+            <w:pPr>
+              <w:cnfStyle w:val="000000000000" w:firstRow="0" w:lastRow="0" w:firstColumn="0" w:lastColumn="0" w:oddVBand="0" w:evenVBand="0" w:oddHBand="0" w:evenHBand="0" w:firstRowFirstColumn="0" w:firstRowLastColumn="0" w:lastRowFirstColumn="0" w:lastRowLastColumn="0"/>
+            </w:pPr>
+          </w:p>
+        </w:tc>
+      </w:tr>
+      <w:tr>
+        <w:trPr>
+          <w:cnfStyle w:val="000000100000" w:firstRow="0" w:lastRow="0" w:firstColumn="0" w:lastColumn="0" w:oddVBand="0" w:evenVBand="0" w:oddHBand="1" w:evenHBand="0" w:firstRowFirstColumn="0" w:firstRowLastColumn="0" w:lastRowFirstColumn="0" w:lastRowLastColumn="0"/>
+        </w:trPr>
+        <w:tc>
+          <w:tcPr>
+            <w:cnfStyle w:val="001000000000" w:firstRow="0" w:lastRow="0" w:firstColumn="1" w:lastColumn="0" w:oddVBand="0" w:evenVBand="0" w:oddHBand="0" w:evenHBand="0" w:firstRowFirstColumn="0" w:firstRowLastColumn="0" w:lastRowFirstColumn="0" w:lastRowLastColumn="0"/>
+            <w:tcW w:w="903" w:type="dxa"/>
+          </w:tcPr>
+          <w:p/>
+        </w:tc>
+        <w:tc>
+          <w:tcPr>
+            <w:tcW w:w="6435" w:type="dxa"/>
+          </w:tcPr>
+          <w:p>
+            <w:pPr>
+              <w:cnfStyle w:val="000000100000" w:firstRow="0" w:lastRow="0" w:firstColumn="0" w:lastColumn="0" w:oddVBand="0" w:evenVBand="0" w:oddHBand="1" w:evenHBand="0" w:firstRowFirstColumn="0" w:firstRowLastColumn="0" w:lastRowFirstColumn="0" w:lastRowLastColumn="0"/>
+            </w:pPr>
+          </w:p>
+        </w:tc>
+        <w:tc>
+          <w:tcPr>
+            <w:tcW w:w="1086" w:type="dxa"/>
+          </w:tcPr>
+          <w:p>
+            <w:pPr>
+              <w:cnfStyle w:val="000000100000" w:firstRow="0" w:lastRow="0" w:firstColumn="0" w:lastColumn="0" w:oddVBand="0" w:evenVBand="0" w:oddHBand="1" w:evenHBand="0" w:firstRowFirstColumn="0" w:firstRowLastColumn="0" w:lastRowFirstColumn="0" w:lastRowLastColumn="0"/>
+            </w:pPr>
+          </w:p>
+        </w:tc>
+        <w:tc>
+          <w:tcPr>
+            <w:tcW w:w="768" w:type="dxa"/>
+          </w:tcPr>
+          <w:p>
+            <w:pPr>
+              <w:cnfStyle w:val="000000100000" w:firstRow="0" w:lastRow="0" w:firstColumn="0" w:lastColumn="0" w:oddVBand="0" w:evenVBand="0" w:oddHBand="1" w:evenHBand="0" w:firstRowFirstColumn="0" w:firstRowLastColumn="0" w:lastRowFirstColumn="0" w:lastRowLastColumn="0"/>
+            </w:pPr>
+          </w:p>
+        </w:tc>
+      </w:tr>
+      <w:tr>
+        <w:tc>
+          <w:tcPr>
+            <w:cnfStyle w:val="001000000000" w:firstRow="0" w:lastRow="0" w:firstColumn="1" w:lastColumn="0" w:oddVBand="0" w:evenVBand="0" w:oddHBand="0" w:evenHBand="0" w:firstRowFirstColumn="0" w:firstRowLastColumn="0" w:lastRowFirstColumn="0" w:lastRowLastColumn="0"/>
+            <w:tcW w:w="903" w:type="dxa"/>
+          </w:tcPr>
+          <w:p/>
+        </w:tc>
+        <w:tc>
+          <w:tcPr>
+            <w:tcW w:w="6435" w:type="dxa"/>
+          </w:tcPr>
+          <w:p>
+            <w:pPr>
+              <w:tabs>
+                <w:tab w:val="right" w:pos="6219"/>
+              </w:tabs>
+              <w:cnfStyle w:val="000000000000" w:firstRow="0" w:lastRow="0" w:firstColumn="0" w:lastColumn="0" w:oddVBand="0" w:evenVBand="0" w:oddHBand="0" w:evenHBand="0" w:firstRowFirstColumn="0" w:firstRowLastColumn="0" w:lastRowFirstColumn="0" w:lastRowLastColumn="0"/>
+            </w:pPr>
+            <w:r>
+              <w:t xml:space="preserve">Story Points: </w:t>
+            </w:r>
+            <w:r>
+              <w:tab/>
+              <w:t>Total Hours:</w:t>
+            </w:r>
+          </w:p>
+        </w:tc>
+        <w:tc>
+          <w:tcPr>
+            <w:tcW w:w="1086" w:type="dxa"/>
+          </w:tcPr>
+          <w:p>
+            <w:pPr>
+              <w:cnfStyle w:val="000000000000" w:firstRow="0" w:lastRow="0" w:firstColumn="0" w:lastColumn="0" w:oddVBand="0" w:evenVBand="0" w:oddHBand="0" w:evenHBand="0" w:firstRowFirstColumn="0" w:firstRowLastColumn="0" w:lastRowFirstColumn="0" w:lastRowLastColumn="0"/>
+            </w:pPr>
+          </w:p>
+        </w:tc>
+        <w:tc>
+          <w:tcPr>
+            <w:tcW w:w="768" w:type="dxa"/>
+          </w:tcPr>
+          <w:p>
+            <w:pPr>
+              <w:cnfStyle w:val="000000000000" w:firstRow="0" w:lastRow="0" w:firstColumn="0" w:lastColumn="0" w:oddVBand="0" w:evenVBand="0" w:oddHBand="0" w:evenHBand="0" w:firstRowFirstColumn="0" w:firstRowLastColumn="0" w:lastRowFirstColumn="0" w:lastRowLastColumn="0"/>
+            </w:pPr>
+          </w:p>
+        </w:tc>
+      </w:tr>
+    </w:tbl>
+    <w:p>
+      <w:pPr>
+        <w:pStyle w:val="Heading2"/>
+        <w:spacing w:before="360"/>
+      </w:pPr>
+      <w:r>
+        <w:lastRenderedPageBreak/>
+        <w:t xml:space="preserve">Story </w:t>
+      </w:r>
+      <w:r>
+        <w:t>29</w:t>
+      </w:r>
+      <w:r>
+        <w:t>: Title</w:t>
+      </w:r>
+    </w:p>
+    <w:tbl>
+      <w:tblPr>
+        <w:tblStyle w:val="LightList-Accent4"/>
+        <w:tblW w:w="0" w:type="auto"/>
+        <w:tblLook w:val="04A0" w:firstRow="1" w:lastRow="0" w:firstColumn="1" w:lastColumn="0" w:noHBand="0" w:noVBand="1"/>
+      </w:tblPr>
+      <w:tblGrid>
+        <w:gridCol w:w="903"/>
+        <w:gridCol w:w="6435"/>
+        <w:gridCol w:w="1086"/>
+        <w:gridCol w:w="768"/>
+      </w:tblGrid>
+      <w:tr>
+        <w:trPr>
+          <w:cnfStyle w:val="100000000000" w:firstRow="1" w:lastRow="0" w:firstColumn="0" w:lastColumn="0" w:oddVBand="0" w:evenVBand="0" w:oddHBand="0" w:evenHBand="0" w:firstRowFirstColumn="0" w:firstRowLastColumn="0" w:lastRowFirstColumn="0" w:lastRowLastColumn="0"/>
+        </w:trPr>
+        <w:tc>
+          <w:tcPr>
+            <w:cnfStyle w:val="001000000000" w:firstRow="0" w:lastRow="0" w:firstColumn="1" w:lastColumn="0" w:oddVBand="0" w:evenVBand="0" w:oddHBand="0" w:evenHBand="0" w:firstRowFirstColumn="0" w:firstRowLastColumn="0" w:lastRowFirstColumn="0" w:lastRowLastColumn="0"/>
+            <w:tcW w:w="903" w:type="dxa"/>
+          </w:tcPr>
+          <w:p>
+            <w:r>
+              <w:t>Task ID</w:t>
+            </w:r>
+          </w:p>
+        </w:tc>
+        <w:tc>
+          <w:tcPr>
+            <w:tcW w:w="6435" w:type="dxa"/>
+          </w:tcPr>
+          <w:p>
+            <w:pPr>
+              <w:cnfStyle w:val="100000000000" w:firstRow="1" w:lastRow="0" w:firstColumn="0" w:lastColumn="0" w:oddVBand="0" w:evenVBand="0" w:oddHBand="0" w:evenHBand="0" w:firstRowFirstColumn="0" w:firstRowLastColumn="0" w:lastRowFirstColumn="0" w:lastRowLastColumn="0"/>
+            </w:pPr>
+            <w:r>
+              <w:t>Task Description</w:t>
+            </w:r>
+          </w:p>
+        </w:tc>
+        <w:tc>
+          <w:tcPr>
+            <w:tcW w:w="1086" w:type="dxa"/>
+          </w:tcPr>
+          <w:p>
+            <w:pPr>
+              <w:cnfStyle w:val="100000000000" w:firstRow="1" w:lastRow="0" w:firstColumn="0" w:lastColumn="0" w:oddVBand="0" w:evenVBand="0" w:oddHBand="0" w:evenHBand="0" w:firstRowFirstColumn="0" w:firstRowLastColumn="0" w:lastRowFirstColumn="0" w:lastRowLastColumn="0"/>
+            </w:pPr>
+            <w:r>
+              <w:t>Estimate</w:t>
+            </w:r>
+          </w:p>
+        </w:tc>
+        <w:tc>
+          <w:tcPr>
+            <w:tcW w:w="768" w:type="dxa"/>
+          </w:tcPr>
+          <w:p>
+            <w:pPr>
+              <w:cnfStyle w:val="100000000000" w:firstRow="1" w:lastRow="0" w:firstColumn="0" w:lastColumn="0" w:oddVBand="0" w:evenVBand="0" w:oddHBand="0" w:evenHBand="0" w:firstRowFirstColumn="0" w:firstRowLastColumn="0" w:lastRowFirstColumn="0" w:lastRowLastColumn="0"/>
+            </w:pPr>
+            <w:r>
+              <w:t>Taken</w:t>
+            </w:r>
+          </w:p>
+        </w:tc>
+      </w:tr>
+      <w:tr>
+        <w:trPr>
+          <w:cnfStyle w:val="000000100000" w:firstRow="0" w:lastRow="0" w:firstColumn="0" w:lastColumn="0" w:oddVBand="0" w:evenVBand="0" w:oddHBand="1" w:evenHBand="0" w:firstRowFirstColumn="0" w:firstRowLastColumn="0" w:lastRowFirstColumn="0" w:lastRowLastColumn="0"/>
+        </w:trPr>
+        <w:tc>
+          <w:tcPr>
+            <w:cnfStyle w:val="001000000000" w:firstRow="0" w:lastRow="0" w:firstColumn="1" w:lastColumn="0" w:oddVBand="0" w:evenVBand="0" w:oddHBand="0" w:evenHBand="0" w:firstRowFirstColumn="0" w:firstRowLastColumn="0" w:lastRowFirstColumn="0" w:lastRowLastColumn="0"/>
+            <w:tcW w:w="903" w:type="dxa"/>
+          </w:tcPr>
+          <w:p/>
+        </w:tc>
+        <w:tc>
+          <w:tcPr>
+            <w:tcW w:w="6435" w:type="dxa"/>
+          </w:tcPr>
+          <w:p>
+            <w:pPr>
+              <w:cnfStyle w:val="000000100000" w:firstRow="0" w:lastRow="0" w:firstColumn="0" w:lastColumn="0" w:oddVBand="0" w:evenVBand="0" w:oddHBand="1" w:evenHBand="0" w:firstRowFirstColumn="0" w:firstRowLastColumn="0" w:lastRowFirstColumn="0" w:lastRowLastColumn="0"/>
+            </w:pPr>
+          </w:p>
+        </w:tc>
+        <w:tc>
+          <w:tcPr>
+            <w:tcW w:w="1086" w:type="dxa"/>
+          </w:tcPr>
+          <w:p>
+            <w:pPr>
+              <w:cnfStyle w:val="000000100000" w:firstRow="0" w:lastRow="0" w:firstColumn="0" w:lastColumn="0" w:oddVBand="0" w:evenVBand="0" w:oddHBand="1" w:evenHBand="0" w:firstRowFirstColumn="0" w:firstRowLastColumn="0" w:lastRowFirstColumn="0" w:lastRowLastColumn="0"/>
+            </w:pPr>
+          </w:p>
+        </w:tc>
+        <w:tc>
+          <w:tcPr>
+            <w:tcW w:w="768" w:type="dxa"/>
+          </w:tcPr>
+          <w:p>
+            <w:pPr>
+              <w:cnfStyle w:val="000000100000" w:firstRow="0" w:lastRow="0" w:firstColumn="0" w:lastColumn="0" w:oddVBand="0" w:evenVBand="0" w:oddHBand="1" w:evenHBand="0" w:firstRowFirstColumn="0" w:firstRowLastColumn="0" w:lastRowFirstColumn="0" w:lastRowLastColumn="0"/>
+            </w:pPr>
+          </w:p>
+        </w:tc>
+      </w:tr>
+      <w:tr>
+        <w:tc>
+          <w:tcPr>
+            <w:cnfStyle w:val="001000000000" w:firstRow="0" w:lastRow="0" w:firstColumn="1" w:lastColumn="0" w:oddVBand="0" w:evenVBand="0" w:oddHBand="0" w:evenHBand="0" w:firstRowFirstColumn="0" w:firstRowLastColumn="0" w:lastRowFirstColumn="0" w:lastRowLastColumn="0"/>
+            <w:tcW w:w="903" w:type="dxa"/>
+          </w:tcPr>
+          <w:p/>
+        </w:tc>
+        <w:tc>
+          <w:tcPr>
+            <w:tcW w:w="6435" w:type="dxa"/>
+          </w:tcPr>
+          <w:p>
+            <w:pPr>
+              <w:cnfStyle w:val="000000000000" w:firstRow="0" w:lastRow="0" w:firstColumn="0" w:lastColumn="0" w:oddVBand="0" w:evenVBand="0" w:oddHBand="0" w:evenHBand="0" w:firstRowFirstColumn="0" w:firstRowLastColumn="0" w:lastRowFirstColumn="0" w:lastRowLastColumn="0"/>
+            </w:pPr>
+          </w:p>
+        </w:tc>
+        <w:tc>
+          <w:tcPr>
+            <w:tcW w:w="1086" w:type="dxa"/>
+          </w:tcPr>
+          <w:p>
+            <w:pPr>
+              <w:cnfStyle w:val="000000000000" w:firstRow="0" w:lastRow="0" w:firstColumn="0" w:lastColumn="0" w:oddVBand="0" w:evenVBand="0" w:oddHBand="0" w:evenHBand="0" w:firstRowFirstColumn="0" w:firstRowLastColumn="0" w:lastRowFirstColumn="0" w:lastRowLastColumn="0"/>
+            </w:pPr>
+          </w:p>
+        </w:tc>
+        <w:tc>
+          <w:tcPr>
+            <w:tcW w:w="768" w:type="dxa"/>
+          </w:tcPr>
+          <w:p>
+            <w:pPr>
+              <w:cnfStyle w:val="000000000000" w:firstRow="0" w:lastRow="0" w:firstColumn="0" w:lastColumn="0" w:oddVBand="0" w:evenVBand="0" w:oddHBand="0" w:evenHBand="0" w:firstRowFirstColumn="0" w:firstRowLastColumn="0" w:lastRowFirstColumn="0" w:lastRowLastColumn="0"/>
+            </w:pPr>
+          </w:p>
+        </w:tc>
+      </w:tr>
+      <w:tr>
+        <w:trPr>
+          <w:cnfStyle w:val="000000100000" w:firstRow="0" w:lastRow="0" w:firstColumn="0" w:lastColumn="0" w:oddVBand="0" w:evenVBand="0" w:oddHBand="1" w:evenHBand="0" w:firstRowFirstColumn="0" w:firstRowLastColumn="0" w:lastRowFirstColumn="0" w:lastRowLastColumn="0"/>
+        </w:trPr>
+        <w:tc>
+          <w:tcPr>
+            <w:cnfStyle w:val="001000000000" w:firstRow="0" w:lastRow="0" w:firstColumn="1" w:lastColumn="0" w:oddVBand="0" w:evenVBand="0" w:oddHBand="0" w:evenHBand="0" w:firstRowFirstColumn="0" w:firstRowLastColumn="0" w:lastRowFirstColumn="0" w:lastRowLastColumn="0"/>
+            <w:tcW w:w="903" w:type="dxa"/>
+          </w:tcPr>
+          <w:p/>
+        </w:tc>
+        <w:tc>
+          <w:tcPr>
+            <w:tcW w:w="6435" w:type="dxa"/>
+          </w:tcPr>
+          <w:p>
+            <w:pPr>
+              <w:cnfStyle w:val="000000100000" w:firstRow="0" w:lastRow="0" w:firstColumn="0" w:lastColumn="0" w:oddVBand="0" w:evenVBand="0" w:oddHBand="1" w:evenHBand="0" w:firstRowFirstColumn="0" w:firstRowLastColumn="0" w:lastRowFirstColumn="0" w:lastRowLastColumn="0"/>
+            </w:pPr>
+          </w:p>
+        </w:tc>
+        <w:tc>
+          <w:tcPr>
+            <w:tcW w:w="1086" w:type="dxa"/>
+          </w:tcPr>
+          <w:p>
+            <w:pPr>
+              <w:cnfStyle w:val="000000100000" w:firstRow="0" w:lastRow="0" w:firstColumn="0" w:lastColumn="0" w:oddVBand="0" w:evenVBand="0" w:oddHBand="1" w:evenHBand="0" w:firstRowFirstColumn="0" w:firstRowLastColumn="0" w:lastRowFirstColumn="0" w:lastRowLastColumn="0"/>
+            </w:pPr>
+          </w:p>
+        </w:tc>
+        <w:tc>
+          <w:tcPr>
+            <w:tcW w:w="768" w:type="dxa"/>
+          </w:tcPr>
+          <w:p>
+            <w:pPr>
+              <w:cnfStyle w:val="000000100000" w:firstRow="0" w:lastRow="0" w:firstColumn="0" w:lastColumn="0" w:oddVBand="0" w:evenVBand="0" w:oddHBand="1" w:evenHBand="0" w:firstRowFirstColumn="0" w:firstRowLastColumn="0" w:lastRowFirstColumn="0" w:lastRowLastColumn="0"/>
+            </w:pPr>
+          </w:p>
+        </w:tc>
+      </w:tr>
+      <w:tr>
+        <w:tc>
+          <w:tcPr>
+            <w:cnfStyle w:val="001000000000" w:firstRow="0" w:lastRow="0" w:firstColumn="1" w:lastColumn="0" w:oddVBand="0" w:evenVBand="0" w:oddHBand="0" w:evenHBand="0" w:firstRowFirstColumn="0" w:firstRowLastColumn="0" w:lastRowFirstColumn="0" w:lastRowLastColumn="0"/>
+            <w:tcW w:w="903" w:type="dxa"/>
+          </w:tcPr>
+          <w:p/>
+        </w:tc>
+        <w:tc>
+          <w:tcPr>
+            <w:tcW w:w="6435" w:type="dxa"/>
+          </w:tcPr>
+          <w:p>
+            <w:pPr>
+              <w:tabs>
+                <w:tab w:val="right" w:pos="6219"/>
+              </w:tabs>
+              <w:cnfStyle w:val="000000000000" w:firstRow="0" w:lastRow="0" w:firstColumn="0" w:lastColumn="0" w:oddVBand="0" w:evenVBand="0" w:oddHBand="0" w:evenHBand="0" w:firstRowFirstColumn="0" w:firstRowLastColumn="0" w:lastRowFirstColumn="0" w:lastRowLastColumn="0"/>
+            </w:pPr>
+            <w:r>
+              <w:t xml:space="preserve">Story Points: </w:t>
+            </w:r>
+            <w:r>
+              <w:tab/>
+              <w:t>Total Hours:</w:t>
             </w:r>
           </w:p>
         </w:tc>
@@ -4508,7 +7411,7 @@
           <w:rPr>
             <w:noProof/>
           </w:rPr>
-          <w:t>1</w:t>
+          <w:t>4</w:t>
         </w:r>
         <w:r>
           <w:rPr>
@@ -4781,7 +7684,6 @@
   <w:style w:type="character" w:default="1" w:styleId="DefaultParagraphFont">
     <w:name w:val="Default Paragraph Font"/>
     <w:uiPriority w:val="1"/>
-    <w:semiHidden/>
     <w:unhideWhenUsed/>
   </w:style>
   <w:style w:type="table" w:default="1" w:styleId="TableNormal">
@@ -5232,6 +8134,15 @@
     <w:uiPriority w:val="99"/>
     <w:rsid w:val="0072207D"/>
   </w:style>
+  <w:style w:type="paragraph" w:styleId="NoSpacing">
+    <w:name w:val="No Spacing"/>
+    <w:uiPriority w:val="1"/>
+    <w:qFormat/>
+    <w:rsid w:val="009165A8"/>
+    <w:pPr>
+      <w:spacing w:after="0" w:line="240" w:lineRule="auto"/>
+    </w:pPr>
+  </w:style>
 </w:styles>
 </file>
 
@@ -5464,7 +8375,6 @@
   <w:style w:type="character" w:default="1" w:styleId="DefaultParagraphFont">
     <w:name w:val="Default Paragraph Font"/>
     <w:uiPriority w:val="1"/>
-    <w:semiHidden/>
     <w:unhideWhenUsed/>
   </w:style>
   <w:style w:type="table" w:default="1" w:styleId="TableNormal">
@@ -5915,6 +8825,15 @@
     <w:uiPriority w:val="99"/>
     <w:rsid w:val="0072207D"/>
   </w:style>
+  <w:style w:type="paragraph" w:styleId="NoSpacing">
+    <w:name w:val="No Spacing"/>
+    <w:uiPriority w:val="1"/>
+    <w:qFormat/>
+    <w:rsid w:val="009165A8"/>
+    <w:pPr>
+      <w:spacing w:after="0" w:line="240" w:lineRule="auto"/>
+    </w:pPr>
+  </w:style>
 </w:styles>
 </file>
 
@@ -6206,7 +9125,7 @@
 </file>
 
 <file path=customXml/itemProps1.xml><?xml version="1.0" encoding="utf-8"?>
-<ds:datastoreItem xmlns:ds="http://schemas.openxmlformats.org/officeDocument/2006/customXml" ds:itemID="{4329464B-560A-4F17-BCF1-AD2F4FDDD1FC}">
+<ds:datastoreItem xmlns:ds="http://schemas.openxmlformats.org/officeDocument/2006/customXml" ds:itemID="{A9BE7CA8-AD30-43FD-BCEA-2D78877BC790}">
   <ds:schemaRefs>
     <ds:schemaRef ds:uri="http://schemas.openxmlformats.org/officeDocument/2006/bibliography"/>
   </ds:schemaRefs>

</xml_diff>

<commit_message>
First release and related iterations laid out. Esimates for tasks needed.
</commit_message>
<xml_diff>
--- a/Documentation/Release and Iteration Plan 2012.docx
+++ b/Documentation/Release and Iteration Plan 2012.docx
@@ -89,13 +89,8 @@
           </w:tcPr>
           <w:p>
             <w:r>
-              <w:t xml:space="preserve">Alexander </w:t>
-            </w:r>
-            <w:proofErr w:type="spellStart"/>
-            <w:r>
-              <w:t>Covlin</w:t>
-            </w:r>
-            <w:proofErr w:type="spellEnd"/>
+              <w:t>Alexander Covlin</w:t>
+            </w:r>
           </w:p>
         </w:tc>
       </w:tr>
@@ -112,13 +107,8 @@
           </w:tcPr>
           <w:p>
             <w:r>
-              <w:t xml:space="preserve">Michael </w:t>
-            </w:r>
-            <w:proofErr w:type="spellStart"/>
-            <w:r>
-              <w:t>Munchin</w:t>
-            </w:r>
-            <w:proofErr w:type="spellEnd"/>
+              <w:t>Michael Munchin</w:t>
+            </w:r>
           </w:p>
         </w:tc>
       </w:tr>
@@ -135,13 +125,8 @@
           </w:tcPr>
           <w:p>
             <w:r>
-              <w:t xml:space="preserve">Luke </w:t>
-            </w:r>
-            <w:proofErr w:type="spellStart"/>
-            <w:r>
-              <w:t>Durkan</w:t>
-            </w:r>
-            <w:proofErr w:type="spellEnd"/>
+              <w:t>Luke Durkan</w:t>
+            </w:r>
           </w:p>
         </w:tc>
       </w:tr>
@@ -157,19 +142,9 @@
             <w:tcW w:w="4621" w:type="dxa"/>
           </w:tcPr>
           <w:p>
-            <w:proofErr w:type="spellStart"/>
-            <w:r>
-              <w:t>Darran</w:t>
-            </w:r>
-            <w:proofErr w:type="spellEnd"/>
-            <w:r>
-              <w:t xml:space="preserve"> </w:t>
-            </w:r>
-            <w:proofErr w:type="spellStart"/>
-            <w:r>
-              <w:t>Kartaschew</w:t>
-            </w:r>
-            <w:proofErr w:type="spellEnd"/>
+            <w:r>
+              <w:t>Darran Kartaschew</w:t>
+            </w:r>
           </w:p>
         </w:tc>
       </w:tr>
@@ -1560,11 +1535,9 @@
         <w:keepNext/>
         <w:spacing w:after="120" w:line="240" w:lineRule="auto"/>
       </w:pPr>
-      <w:proofErr w:type="gramStart"/>
       <w:r>
         <w:t>Short paragraph summarising the goals for this release.</w:t>
       </w:r>
-      <w:proofErr w:type="gramEnd"/>
     </w:p>
     <w:p>
       <w:pPr>
@@ -1692,6 +1665,9 @@
             <w:pPr>
               <w:cnfStyle w:val="000000100000" w:firstRow="0" w:lastRow="0" w:firstColumn="0" w:lastColumn="0" w:oddVBand="0" w:evenVBand="0" w:oddHBand="1" w:evenHBand="0" w:firstRowFirstColumn="0" w:firstRowLastColumn="0" w:lastRowFirstColumn="0" w:lastRowLastColumn="0"/>
             </w:pPr>
+            <w:r>
+              <w:t>Hardware cost input</w:t>
+            </w:r>
           </w:p>
         </w:tc>
         <w:tc>
@@ -1728,6 +1704,9 @@
             <w:pPr>
               <w:cnfStyle w:val="000000000000" w:firstRow="0" w:lastRow="0" w:firstColumn="0" w:lastColumn="0" w:oddVBand="0" w:evenVBand="0" w:oddHBand="0" w:evenHBand="0" w:firstRowFirstColumn="0" w:firstRowLastColumn="0" w:lastRowFirstColumn="0" w:lastRowLastColumn="0"/>
             </w:pPr>
+            <w:r>
+              <w:t>System size input</w:t>
+            </w:r>
           </w:p>
         </w:tc>
         <w:tc>
@@ -1765,9 +1744,11 @@
           </w:tcPr>
           <w:p>
             <w:pPr>
-              <w:jc w:val="right"/>
-              <w:cnfStyle w:val="000000100000" w:firstRow="0" w:lastRow="0" w:firstColumn="0" w:lastColumn="0" w:oddVBand="0" w:evenVBand="0" w:oddHBand="1" w:evenHBand="0" w:firstRowFirstColumn="0" w:firstRowLastColumn="0" w:lastRowFirstColumn="0" w:lastRowLastColumn="0"/>
-            </w:pPr>
+              <w:cnfStyle w:val="000000100000" w:firstRow="0" w:lastRow="0" w:firstColumn="0" w:lastColumn="0" w:oddVBand="0" w:evenVBand="0" w:oddHBand="1" w:evenHBand="0" w:firstRowFirstColumn="0" w:firstRowLastColumn="0" w:lastRowFirstColumn="0" w:lastRowLastColumn="0"/>
+            </w:pPr>
+            <w:r>
+              <w:t>Input panel distribution</w:t>
+            </w:r>
           </w:p>
         </w:tc>
         <w:tc>
@@ -1802,9 +1783,11 @@
           </w:tcPr>
           <w:p>
             <w:pPr>
-              <w:jc w:val="right"/>
-              <w:cnfStyle w:val="000000000000" w:firstRow="0" w:lastRow="0" w:firstColumn="0" w:lastColumn="0" w:oddVBand="0" w:evenVBand="0" w:oddHBand="0" w:evenHBand="0" w:firstRowFirstColumn="0" w:firstRowLastColumn="0" w:lastRowFirstColumn="0" w:lastRowLastColumn="0"/>
-            </w:pPr>
+              <w:cnfStyle w:val="000000000000" w:firstRow="0" w:lastRow="0" w:firstColumn="0" w:lastColumn="0" w:oddVBand="0" w:evenVBand="0" w:oddHBand="0" w:evenHBand="0" w:firstRowFirstColumn="0" w:firstRowLastColumn="0" w:lastRowFirstColumn="0" w:lastRowLastColumn="0"/>
+            </w:pPr>
+            <w:r>
+              <w:t>Input efficiency loss data</w:t>
+            </w:r>
           </w:p>
         </w:tc>
         <w:tc>
@@ -1842,9 +1825,11 @@
           </w:tcPr>
           <w:p>
             <w:pPr>
-              <w:jc w:val="right"/>
-              <w:cnfStyle w:val="000000100000" w:firstRow="0" w:lastRow="0" w:firstColumn="0" w:lastColumn="0" w:oddVBand="0" w:evenVBand="0" w:oddHBand="1" w:evenHBand="0" w:firstRowFirstColumn="0" w:firstRowLastColumn="0" w:lastRowFirstColumn="0" w:lastRowLastColumn="0"/>
-            </w:pPr>
+              <w:cnfStyle w:val="000000100000" w:firstRow="0" w:lastRow="0" w:firstColumn="0" w:lastColumn="0" w:oddVBand="0" w:evenVBand="0" w:oddHBand="1" w:evenHBand="0" w:firstRowFirstColumn="0" w:firstRowLastColumn="0" w:lastRowFirstColumn="0" w:lastRowLastColumn="0"/>
+            </w:pPr>
+            <w:r>
+              <w:t>Panel lifetime input</w:t>
+            </w:r>
           </w:p>
         </w:tc>
         <w:tc>
@@ -1879,9 +1864,11 @@
           </w:tcPr>
           <w:p>
             <w:pPr>
-              <w:jc w:val="right"/>
-              <w:cnfStyle w:val="000000000000" w:firstRow="0" w:lastRow="0" w:firstColumn="0" w:lastColumn="0" w:oddVBand="0" w:evenVBand="0" w:oddHBand="0" w:evenHBand="0" w:firstRowFirstColumn="0" w:firstRowLastColumn="0" w:lastRowFirstColumn="0" w:lastRowLastColumn="0"/>
-            </w:pPr>
+              <w:cnfStyle w:val="000000000000" w:firstRow="0" w:lastRow="0" w:firstColumn="0" w:lastColumn="0" w:oddVBand="0" w:evenVBand="0" w:oddHBand="0" w:evenHBand="0" w:firstRowFirstColumn="0" w:firstRowLastColumn="0" w:lastRowFirstColumn="0" w:lastRowLastColumn="0"/>
+            </w:pPr>
+            <w:r>
+              <w:t>Tariff rate input</w:t>
+            </w:r>
           </w:p>
         </w:tc>
         <w:tc>
@@ -1919,9 +1906,11 @@
           </w:tcPr>
           <w:p>
             <w:pPr>
-              <w:jc w:val="right"/>
-              <w:cnfStyle w:val="000000100000" w:firstRow="0" w:lastRow="0" w:firstColumn="0" w:lastColumn="0" w:oddVBand="0" w:evenVBand="0" w:oddHBand="1" w:evenHBand="0" w:firstRowFirstColumn="0" w:firstRowLastColumn="0" w:lastRowFirstColumn="0" w:lastRowLastColumn="0"/>
-            </w:pPr>
+              <w:cnfStyle w:val="000000100000" w:firstRow="0" w:lastRow="0" w:firstColumn="0" w:lastColumn="0" w:oddVBand="0" w:evenVBand="0" w:oddHBand="1" w:evenHBand="0" w:firstRowFirstColumn="0" w:firstRowLastColumn="0" w:lastRowFirstColumn="0" w:lastRowLastColumn="0"/>
+            </w:pPr>
+            <w:r>
+              <w:t>Input inverter efficiency</w:t>
+            </w:r>
           </w:p>
         </w:tc>
         <w:tc>
@@ -1956,9 +1945,11 @@
           </w:tcPr>
           <w:p>
             <w:pPr>
-              <w:jc w:val="right"/>
-              <w:cnfStyle w:val="000000000000" w:firstRow="0" w:lastRow="0" w:firstColumn="0" w:lastColumn="0" w:oddVBand="0" w:evenVBand="0" w:oddHBand="0" w:evenHBand="0" w:firstRowFirstColumn="0" w:firstRowLastColumn="0" w:lastRowFirstColumn="0" w:lastRowLastColumn="0"/>
-            </w:pPr>
+              <w:cnfStyle w:val="000000000000" w:firstRow="0" w:lastRow="0" w:firstColumn="0" w:lastColumn="0" w:oddVBand="0" w:evenVBand="0" w:oddHBand="0" w:evenHBand="0" w:firstRowFirstColumn="0" w:firstRowLastColumn="0" w:lastRowFirstColumn="0" w:lastRowLastColumn="0"/>
+            </w:pPr>
+            <w:r>
+              <w:t>Daily power usage input</w:t>
+            </w:r>
           </w:p>
         </w:tc>
         <w:tc>
@@ -1996,9 +1987,11 @@
           </w:tcPr>
           <w:p>
             <w:pPr>
-              <w:jc w:val="right"/>
-              <w:cnfStyle w:val="000000100000" w:firstRow="0" w:lastRow="0" w:firstColumn="0" w:lastColumn="0" w:oddVBand="0" w:evenVBand="0" w:oddHBand="1" w:evenHBand="0" w:firstRowFirstColumn="0" w:firstRowLastColumn="0" w:lastRowFirstColumn="0" w:lastRowLastColumn="0"/>
-            </w:pPr>
+              <w:cnfStyle w:val="000000100000" w:firstRow="0" w:lastRow="0" w:firstColumn="0" w:lastColumn="0" w:oddVBand="0" w:evenVBand="0" w:oddHBand="1" w:evenHBand="0" w:firstRowFirstColumn="0" w:firstRowLastColumn="0" w:lastRowFirstColumn="0" w:lastRowLastColumn="0"/>
+            </w:pPr>
+            <w:r>
+              <w:t>Average daytime hourly power usage</w:t>
+            </w:r>
           </w:p>
         </w:tc>
         <w:tc>
@@ -2033,9 +2026,11 @@
           </w:tcPr>
           <w:p>
             <w:pPr>
-              <w:jc w:val="right"/>
-              <w:cnfStyle w:val="000000000000" w:firstRow="0" w:lastRow="0" w:firstColumn="0" w:lastColumn="0" w:oddVBand="0" w:evenVBand="0" w:oddHBand="0" w:evenHBand="0" w:firstRowFirstColumn="0" w:firstRowLastColumn="0" w:lastRowFirstColumn="0" w:lastRowLastColumn="0"/>
-            </w:pPr>
+              <w:cnfStyle w:val="000000000000" w:firstRow="0" w:lastRow="0" w:firstColumn="0" w:lastColumn="0" w:oddVBand="0" w:evenVBand="0" w:oddHBand="0" w:evenHBand="0" w:firstRowFirstColumn="0" w:firstRowLastColumn="0" w:lastRowFirstColumn="0" w:lastRowLastColumn="0"/>
+            </w:pPr>
+            <w:r>
+              <w:t>Inverter lifetime input</w:t>
+            </w:r>
           </w:p>
         </w:tc>
         <w:tc>
@@ -2073,9 +2068,11 @@
           </w:tcPr>
           <w:p>
             <w:pPr>
-              <w:jc w:val="right"/>
-              <w:cnfStyle w:val="000000100000" w:firstRow="0" w:lastRow="0" w:firstColumn="0" w:lastColumn="0" w:oddVBand="0" w:evenVBand="0" w:oddHBand="1" w:evenHBand="0" w:firstRowFirstColumn="0" w:firstRowLastColumn="0" w:lastRowFirstColumn="0" w:lastRowLastColumn="0"/>
-            </w:pPr>
+              <w:cnfStyle w:val="000000100000" w:firstRow="0" w:lastRow="0" w:firstColumn="0" w:lastColumn="0" w:oddVBand="0" w:evenVBand="0" w:oddHBand="1" w:evenHBand="0" w:firstRowFirstColumn="0" w:firstRowLastColumn="0" w:lastRowFirstColumn="0" w:lastRowLastColumn="0"/>
+            </w:pPr>
+            <w:r>
+              <w:t>Monthly power usage input</w:t>
+            </w:r>
           </w:p>
         </w:tc>
         <w:tc>
@@ -2110,9 +2107,11 @@
           </w:tcPr>
           <w:p>
             <w:pPr>
-              <w:jc w:val="right"/>
-              <w:cnfStyle w:val="000000000000" w:firstRow="0" w:lastRow="0" w:firstColumn="0" w:lastColumn="0" w:oddVBand="0" w:evenVBand="0" w:oddHBand="0" w:evenHBand="0" w:firstRowFirstColumn="0" w:firstRowLastColumn="0" w:lastRowFirstColumn="0" w:lastRowLastColumn="0"/>
-            </w:pPr>
+              <w:cnfStyle w:val="000000000000" w:firstRow="0" w:lastRow="0" w:firstColumn="0" w:lastColumn="0" w:oddVBand="0" w:evenVBand="0" w:oddHBand="0" w:evenHBand="0" w:firstRowFirstColumn="0" w:firstRowLastColumn="0" w:lastRowFirstColumn="0" w:lastRowLastColumn="0"/>
+            </w:pPr>
+            <w:r>
+              <w:t>Display monthly savings</w:t>
+            </w:r>
           </w:p>
         </w:tc>
         <w:tc>
@@ -2269,6 +2268,45 @@
           </w:tcPr>
           <w:p>
             <w:r>
+              <w:t>2</w:t>
+            </w:r>
+          </w:p>
+        </w:tc>
+        <w:tc>
+          <w:tcPr>
+            <w:tcW w:w="6696" w:type="dxa"/>
+          </w:tcPr>
+          <w:p>
+            <w:pPr>
+              <w:cnfStyle w:val="000000100000" w:firstRow="0" w:lastRow="0" w:firstColumn="0" w:lastColumn="0" w:oddVBand="0" w:evenVBand="0" w:oddHBand="1" w:evenHBand="0" w:firstRowFirstColumn="0" w:firstRowLastColumn="0" w:lastRowFirstColumn="0" w:lastRowLastColumn="0"/>
+            </w:pPr>
+            <w:r>
+              <w:t>Hardware cost fetching</w:t>
+            </w:r>
+          </w:p>
+        </w:tc>
+        <w:tc>
+          <w:tcPr>
+            <w:tcW w:w="1418" w:type="dxa"/>
+          </w:tcPr>
+          <w:p>
+            <w:pPr>
+              <w:cnfStyle w:val="000000100000" w:firstRow="0" w:lastRow="0" w:firstColumn="0" w:lastColumn="0" w:oddVBand="0" w:evenVBand="0" w:oddHBand="1" w:evenHBand="0" w:firstRowFirstColumn="0" w:firstRowLastColumn="0" w:lastRowFirstColumn="0" w:lastRowLastColumn="0"/>
+            </w:pPr>
+            <w:r>
+              <w:t>2</w:t>
+            </w:r>
+          </w:p>
+        </w:tc>
+      </w:tr>
+      <w:tr>
+        <w:tc>
+          <w:tcPr>
+            <w:cnfStyle w:val="001000000000" w:firstRow="0" w:lastRow="0" w:firstColumn="1" w:lastColumn="0" w:oddVBand="0" w:evenVBand="0" w:oddHBand="0" w:evenHBand="0" w:firstRowFirstColumn="0" w:firstRowLastColumn="0" w:lastRowFirstColumn="0" w:lastRowLastColumn="0"/>
+            <w:tcW w:w="959" w:type="dxa"/>
+          </w:tcPr>
+          <w:p>
+            <w:r>
               <w:t>4</w:t>
             </w:r>
           </w:p>
@@ -2279,8 +2317,11 @@
           </w:tcPr>
           <w:p>
             <w:pPr>
-              <w:cnfStyle w:val="000000100000" w:firstRow="0" w:lastRow="0" w:firstColumn="0" w:lastColumn="0" w:oddVBand="0" w:evenVBand="0" w:oddHBand="1" w:evenHBand="0" w:firstRowFirstColumn="0" w:firstRowLastColumn="0" w:lastRowFirstColumn="0" w:lastRowLastColumn="0"/>
-            </w:pPr>
+              <w:cnfStyle w:val="000000000000" w:firstRow="0" w:lastRow="0" w:firstColumn="0" w:lastColumn="0" w:oddVBand="0" w:evenVBand="0" w:oddHBand="0" w:evenHBand="0" w:firstRowFirstColumn="0" w:firstRowLastColumn="0" w:lastRowFirstColumn="0" w:lastRowLastColumn="0"/>
+            </w:pPr>
+            <w:r>
+              <w:t>System size fetching</w:t>
+            </w:r>
           </w:p>
         </w:tc>
         <w:tc>
@@ -2289,37 +2330,11 @@
           </w:tcPr>
           <w:p>
             <w:pPr>
-              <w:cnfStyle w:val="000000100000" w:firstRow="0" w:lastRow="0" w:firstColumn="0" w:lastColumn="0" w:oddVBand="0" w:evenVBand="0" w:oddHBand="1" w:evenHBand="0" w:firstRowFirstColumn="0" w:firstRowLastColumn="0" w:lastRowFirstColumn="0" w:lastRowLastColumn="0"/>
-            </w:pPr>
-          </w:p>
-        </w:tc>
-      </w:tr>
-      <w:tr>
-        <w:tc>
-          <w:tcPr>
-            <w:cnfStyle w:val="001000000000" w:firstRow="0" w:lastRow="0" w:firstColumn="1" w:lastColumn="0" w:oddVBand="0" w:evenVBand="0" w:oddHBand="0" w:evenHBand="0" w:firstRowFirstColumn="0" w:firstRowLastColumn="0" w:lastRowFirstColumn="0" w:lastRowLastColumn="0"/>
-            <w:tcW w:w="959" w:type="dxa"/>
-          </w:tcPr>
-          <w:p/>
-        </w:tc>
-        <w:tc>
-          <w:tcPr>
-            <w:tcW w:w="6696" w:type="dxa"/>
-          </w:tcPr>
-          <w:p>
-            <w:pPr>
-              <w:cnfStyle w:val="000000000000" w:firstRow="0" w:lastRow="0" w:firstColumn="0" w:lastColumn="0" w:oddVBand="0" w:evenVBand="0" w:oddHBand="0" w:evenHBand="0" w:firstRowFirstColumn="0" w:firstRowLastColumn="0" w:lastRowFirstColumn="0" w:lastRowLastColumn="0"/>
-            </w:pPr>
-          </w:p>
-        </w:tc>
-        <w:tc>
-          <w:tcPr>
-            <w:tcW w:w="1418" w:type="dxa"/>
-          </w:tcPr>
-          <w:p>
-            <w:pPr>
-              <w:cnfStyle w:val="000000000000" w:firstRow="0" w:lastRow="0" w:firstColumn="0" w:lastColumn="0" w:oddVBand="0" w:evenVBand="0" w:oddHBand="0" w:evenHBand="0" w:firstRowFirstColumn="0" w:firstRowLastColumn="0" w:lastRowFirstColumn="0" w:lastRowLastColumn="0"/>
-            </w:pPr>
+              <w:cnfStyle w:val="000000000000" w:firstRow="0" w:lastRow="0" w:firstColumn="0" w:lastColumn="0" w:oddVBand="0" w:evenVBand="0" w:oddHBand="0" w:evenHBand="0" w:firstRowFirstColumn="0" w:firstRowLastColumn="0" w:lastRowFirstColumn="0" w:lastRowLastColumn="0"/>
+            </w:pPr>
+            <w:r>
+              <w:t>2</w:t>
+            </w:r>
           </w:p>
         </w:tc>
       </w:tr>
@@ -2332,6 +2347,207 @@
             <w:cnfStyle w:val="001000000000" w:firstRow="0" w:lastRow="0" w:firstColumn="1" w:lastColumn="0" w:oddVBand="0" w:evenVBand="0" w:oddHBand="0" w:evenHBand="0" w:firstRowFirstColumn="0" w:firstRowLastColumn="0" w:lastRowFirstColumn="0" w:lastRowLastColumn="0"/>
             <w:tcW w:w="959" w:type="dxa"/>
           </w:tcPr>
+          <w:p>
+            <w:r>
+              <w:t>6</w:t>
+            </w:r>
+          </w:p>
+        </w:tc>
+        <w:tc>
+          <w:tcPr>
+            <w:tcW w:w="6696" w:type="dxa"/>
+          </w:tcPr>
+          <w:p>
+            <w:pPr>
+              <w:cnfStyle w:val="000000100000" w:firstRow="0" w:lastRow="0" w:firstColumn="0" w:lastColumn="0" w:oddVBand="0" w:evenVBand="0" w:oddHBand="1" w:evenHBand="0" w:firstRowFirstColumn="0" w:firstRowLastColumn="0" w:lastRowFirstColumn="0" w:lastRowLastColumn="0"/>
+            </w:pPr>
+            <w:r>
+              <w:t>Efficiency loss calculation</w:t>
+            </w:r>
+          </w:p>
+        </w:tc>
+        <w:tc>
+          <w:tcPr>
+            <w:tcW w:w="1418" w:type="dxa"/>
+          </w:tcPr>
+          <w:p>
+            <w:pPr>
+              <w:cnfStyle w:val="000000100000" w:firstRow="0" w:lastRow="0" w:firstColumn="0" w:lastColumn="0" w:oddVBand="0" w:evenVBand="0" w:oddHBand="1" w:evenHBand="0" w:firstRowFirstColumn="0" w:firstRowLastColumn="0" w:lastRowFirstColumn="0" w:lastRowLastColumn="0"/>
+            </w:pPr>
+            <w:r>
+              <w:t>2</w:t>
+            </w:r>
+          </w:p>
+        </w:tc>
+      </w:tr>
+      <w:tr>
+        <w:tc>
+          <w:tcPr>
+            <w:cnfStyle w:val="001000000000" w:firstRow="0" w:lastRow="0" w:firstColumn="1" w:lastColumn="0" w:oddVBand="0" w:evenVBand="0" w:oddHBand="0" w:evenHBand="0" w:firstRowFirstColumn="0" w:firstRowLastColumn="0" w:lastRowFirstColumn="0" w:lastRowLastColumn="0"/>
+            <w:tcW w:w="959" w:type="dxa"/>
+          </w:tcPr>
+          <w:p>
+            <w:r>
+              <w:t>8</w:t>
+            </w:r>
+          </w:p>
+        </w:tc>
+        <w:tc>
+          <w:tcPr>
+            <w:tcW w:w="6696" w:type="dxa"/>
+          </w:tcPr>
+          <w:p>
+            <w:pPr>
+              <w:cnfStyle w:val="000000000000" w:firstRow="0" w:lastRow="0" w:firstColumn="0" w:lastColumn="0" w:oddVBand="0" w:evenVBand="0" w:oddHBand="0" w:evenHBand="0" w:firstRowFirstColumn="0" w:firstRowLastColumn="0" w:lastRowFirstColumn="0" w:lastRowLastColumn="0"/>
+            </w:pPr>
+            <w:r>
+              <w:t>Efficiency loss data fetching</w:t>
+            </w:r>
+          </w:p>
+        </w:tc>
+        <w:tc>
+          <w:tcPr>
+            <w:tcW w:w="1418" w:type="dxa"/>
+          </w:tcPr>
+          <w:p>
+            <w:pPr>
+              <w:cnfStyle w:val="000000000000" w:firstRow="0" w:lastRow="0" w:firstColumn="0" w:lastColumn="0" w:oddVBand="0" w:evenVBand="0" w:oddHBand="0" w:evenHBand="0" w:firstRowFirstColumn="0" w:firstRowLastColumn="0" w:lastRowFirstColumn="0" w:lastRowLastColumn="0"/>
+            </w:pPr>
+            <w:r>
+              <w:t>4</w:t>
+            </w:r>
+          </w:p>
+        </w:tc>
+      </w:tr>
+      <w:tr>
+        <w:trPr>
+          <w:cnfStyle w:val="000000100000" w:firstRow="0" w:lastRow="0" w:firstColumn="0" w:lastColumn="0" w:oddVBand="0" w:evenVBand="0" w:oddHBand="1" w:evenHBand="0" w:firstRowFirstColumn="0" w:firstRowLastColumn="0" w:lastRowFirstColumn="0" w:lastRowLastColumn="0"/>
+        </w:trPr>
+        <w:tc>
+          <w:tcPr>
+            <w:cnfStyle w:val="001000000000" w:firstRow="0" w:lastRow="0" w:firstColumn="1" w:lastColumn="0" w:oddVBand="0" w:evenVBand="0" w:oddHBand="0" w:evenHBand="0" w:firstRowFirstColumn="0" w:firstRowLastColumn="0" w:lastRowFirstColumn="0" w:lastRowLastColumn="0"/>
+            <w:tcW w:w="959" w:type="dxa"/>
+          </w:tcPr>
+          <w:p>
+            <w:r>
+              <w:t>16</w:t>
+            </w:r>
+          </w:p>
+        </w:tc>
+        <w:tc>
+          <w:tcPr>
+            <w:tcW w:w="6696" w:type="dxa"/>
+          </w:tcPr>
+          <w:p>
+            <w:pPr>
+              <w:cnfStyle w:val="000000100000" w:firstRow="0" w:lastRow="0" w:firstColumn="0" w:lastColumn="0" w:oddVBand="0" w:evenVBand="0" w:oddHBand="1" w:evenHBand="0" w:firstRowFirstColumn="0" w:firstRowLastColumn="0" w:lastRowFirstColumn="0" w:lastRowLastColumn="0"/>
+            </w:pPr>
+            <w:r>
+              <w:t>Factoring in inverter cost</w:t>
+            </w:r>
+          </w:p>
+        </w:tc>
+        <w:tc>
+          <w:tcPr>
+            <w:tcW w:w="1418" w:type="dxa"/>
+          </w:tcPr>
+          <w:p>
+            <w:pPr>
+              <w:cnfStyle w:val="000000100000" w:firstRow="0" w:lastRow="0" w:firstColumn="0" w:lastColumn="0" w:oddVBand="0" w:evenVBand="0" w:oddHBand="1" w:evenHBand="0" w:firstRowFirstColumn="0" w:firstRowLastColumn="0" w:lastRowFirstColumn="0" w:lastRowLastColumn="0"/>
+            </w:pPr>
+            <w:r>
+              <w:t>1</w:t>
+            </w:r>
+          </w:p>
+        </w:tc>
+      </w:tr>
+      <w:tr>
+        <w:tc>
+          <w:tcPr>
+            <w:cnfStyle w:val="001000000000" w:firstRow="0" w:lastRow="0" w:firstColumn="1" w:lastColumn="0" w:oddVBand="0" w:evenVBand="0" w:oddHBand="0" w:evenHBand="0" w:firstRowFirstColumn="0" w:firstRowLastColumn="0" w:lastRowFirstColumn="0" w:lastRowLastColumn="0"/>
+            <w:tcW w:w="959" w:type="dxa"/>
+          </w:tcPr>
+          <w:p>
+            <w:r>
+              <w:t>21</w:t>
+            </w:r>
+          </w:p>
+        </w:tc>
+        <w:tc>
+          <w:tcPr>
+            <w:tcW w:w="6696" w:type="dxa"/>
+          </w:tcPr>
+          <w:p>
+            <w:pPr>
+              <w:cnfStyle w:val="000000000000" w:firstRow="0" w:lastRow="0" w:firstColumn="0" w:lastColumn="0" w:oddVBand="0" w:evenVBand="0" w:oddHBand="0" w:evenHBand="0" w:firstRowFirstColumn="0" w:firstRowLastColumn="0" w:lastRowFirstColumn="0" w:lastRowLastColumn="0"/>
+            </w:pPr>
+            <w:r>
+              <w:t>Auto-fill roof area percentages</w:t>
+            </w:r>
+          </w:p>
+        </w:tc>
+        <w:tc>
+          <w:tcPr>
+            <w:tcW w:w="1418" w:type="dxa"/>
+          </w:tcPr>
+          <w:p>
+            <w:pPr>
+              <w:cnfStyle w:val="000000000000" w:firstRow="0" w:lastRow="0" w:firstColumn="0" w:lastColumn="0" w:oddVBand="0" w:evenVBand="0" w:oddHBand="0" w:evenHBand="0" w:firstRowFirstColumn="0" w:firstRowLastColumn="0" w:lastRowFirstColumn="0" w:lastRowLastColumn="0"/>
+            </w:pPr>
+            <w:r>
+              <w:t>1</w:t>
+            </w:r>
+          </w:p>
+        </w:tc>
+      </w:tr>
+      <w:tr>
+        <w:trPr>
+          <w:cnfStyle w:val="000000100000" w:firstRow="0" w:lastRow="0" w:firstColumn="0" w:lastColumn="0" w:oddVBand="0" w:evenVBand="0" w:oddHBand="1" w:evenHBand="0" w:firstRowFirstColumn="0" w:firstRowLastColumn="0" w:lastRowFirstColumn="0" w:lastRowLastColumn="0"/>
+        </w:trPr>
+        <w:tc>
+          <w:tcPr>
+            <w:cnfStyle w:val="001000000000" w:firstRow="0" w:lastRow="0" w:firstColumn="1" w:lastColumn="0" w:oddVBand="0" w:evenVBand="0" w:oddHBand="0" w:evenHBand="0" w:firstRowFirstColumn="0" w:firstRowLastColumn="0" w:lastRowFirstColumn="0" w:lastRowLastColumn="0"/>
+            <w:tcW w:w="959" w:type="dxa"/>
+          </w:tcPr>
+          <w:p>
+            <w:r>
+              <w:t>30</w:t>
+            </w:r>
+          </w:p>
+        </w:tc>
+        <w:tc>
+          <w:tcPr>
+            <w:tcW w:w="6696" w:type="dxa"/>
+          </w:tcPr>
+          <w:p>
+            <w:pPr>
+              <w:cnfStyle w:val="000000100000" w:firstRow="0" w:lastRow="0" w:firstColumn="0" w:lastColumn="0" w:oddVBand="0" w:evenVBand="0" w:oddHBand="1" w:evenHBand="0" w:firstRowFirstColumn="0" w:firstRowLastColumn="0" w:lastRowFirstColumn="0" w:lastRowLastColumn="0"/>
+            </w:pPr>
+            <w:r>
+              <w:t>Display cumulative annual savings</w:t>
+            </w:r>
+          </w:p>
+        </w:tc>
+        <w:tc>
+          <w:tcPr>
+            <w:tcW w:w="1418" w:type="dxa"/>
+          </w:tcPr>
+          <w:p>
+            <w:pPr>
+              <w:cnfStyle w:val="000000100000" w:firstRow="0" w:lastRow="0" w:firstColumn="0" w:lastColumn="0" w:oddVBand="0" w:evenVBand="0" w:oddHBand="1" w:evenHBand="0" w:firstRowFirstColumn="0" w:firstRowLastColumn="0" w:lastRowFirstColumn="0" w:lastRowLastColumn="0"/>
+            </w:pPr>
+            <w:r>
+              <w:t>1</w:t>
+            </w:r>
+          </w:p>
+        </w:tc>
+      </w:tr>
+      <w:tr>
+        <w:tc>
+          <w:tcPr>
+            <w:cnfStyle w:val="001000000000" w:firstRow="0" w:lastRow="0" w:firstColumn="1" w:lastColumn="0" w:oddVBand="0" w:evenVBand="0" w:oddHBand="0" w:evenHBand="0" w:firstRowFirstColumn="0" w:firstRowLastColumn="0" w:lastRowFirstColumn="0" w:lastRowLastColumn="0"/>
+            <w:tcW w:w="959" w:type="dxa"/>
+          </w:tcPr>
           <w:p/>
         </w:tc>
         <w:tc>
@@ -2341,13 +2557,10 @@
           <w:p>
             <w:pPr>
               <w:jc w:val="right"/>
-              <w:cnfStyle w:val="000000100000" w:firstRow="0" w:lastRow="0" w:firstColumn="0" w:lastColumn="0" w:oddVBand="0" w:evenVBand="0" w:oddHBand="1" w:evenHBand="0" w:firstRowFirstColumn="0" w:firstRowLastColumn="0" w:lastRowFirstColumn="0" w:lastRowLastColumn="0"/>
-            </w:pPr>
-            <w:r>
-              <w:t>Story Point Sub-Total</w:t>
-            </w:r>
-            <w:r>
-              <w:t>:</w:t>
+              <w:cnfStyle w:val="000000000000" w:firstRow="0" w:lastRow="0" w:firstColumn="0" w:lastColumn="0" w:oddVBand="0" w:evenVBand="0" w:oddHBand="0" w:evenHBand="0" w:firstRowFirstColumn="0" w:firstRowLastColumn="0" w:lastRowFirstColumn="0" w:lastRowLastColumn="0"/>
+            </w:pPr>
+            <w:r>
+              <w:t>Story Point Sub-Total:</w:t>
             </w:r>
           </w:p>
         </w:tc>
@@ -2357,8 +2570,11 @@
           </w:tcPr>
           <w:p>
             <w:pPr>
-              <w:cnfStyle w:val="000000100000" w:firstRow="0" w:lastRow="0" w:firstColumn="0" w:lastColumn="0" w:oddVBand="0" w:evenVBand="0" w:oddHBand="1" w:evenHBand="0" w:firstRowFirstColumn="0" w:firstRowLastColumn="0" w:lastRowFirstColumn="0" w:lastRowLastColumn="0"/>
-            </w:pPr>
+              <w:cnfStyle w:val="000000000000" w:firstRow="0" w:lastRow="0" w:firstColumn="0" w:lastColumn="0" w:oddVBand="0" w:evenVBand="0" w:oddHBand="0" w:evenHBand="0" w:firstRowFirstColumn="0" w:firstRowLastColumn="0" w:lastRowFirstColumn="0" w:lastRowLastColumn="0"/>
+            </w:pPr>
+            <w:r>
+              <w:t>13</w:t>
+            </w:r>
           </w:p>
         </w:tc>
       </w:tr>
@@ -2369,6 +2585,7 @@
       </w:pPr>
       <w:bookmarkStart w:id="2" w:name="_Toc300783963"/>
       <w:r>
+        <w:lastRenderedPageBreak/>
         <w:t xml:space="preserve">Release </w:t>
       </w:r>
       <w:r>
@@ -2418,11 +2635,9 @@
         <w:keepNext/>
         <w:spacing w:after="120" w:line="240" w:lineRule="auto"/>
       </w:pPr>
-      <w:proofErr w:type="gramStart"/>
       <w:r>
         <w:t>Short paragraph summarising the goals for this release.</w:t>
       </w:r>
-      <w:proofErr w:type="gramEnd"/>
     </w:p>
     <w:p>
       <w:pPr>
@@ -2442,11 +2657,9 @@
         <w:keepNext/>
         <w:spacing w:after="120" w:line="240" w:lineRule="auto"/>
       </w:pPr>
-      <w:proofErr w:type="gramStart"/>
       <w:r>
         <w:t>Short paragraph summarising this feature and its business value.</w:t>
       </w:r>
-      <w:proofErr w:type="gramEnd"/>
     </w:p>
     <w:tbl>
       <w:tblPr>
@@ -2511,7 +2724,11 @@
             <w:cnfStyle w:val="001000000000" w:firstRow="0" w:lastRow="0" w:firstColumn="1" w:lastColumn="0" w:oddVBand="0" w:evenVBand="0" w:oddHBand="0" w:evenHBand="0" w:firstRowFirstColumn="0" w:firstRowLastColumn="0" w:lastRowFirstColumn="0" w:lastRowLastColumn="0"/>
             <w:tcW w:w="959" w:type="dxa"/>
           </w:tcPr>
-          <w:p/>
+          <w:p>
+            <w:r>
+              <w:t>10</w:t>
+            </w:r>
+          </w:p>
         </w:tc>
         <w:tc>
           <w:tcPr>
@@ -2521,6 +2738,9 @@
             <w:pPr>
               <w:cnfStyle w:val="000000100000" w:firstRow="0" w:lastRow="0" w:firstColumn="0" w:lastColumn="0" w:oddVBand="0" w:evenVBand="0" w:oddHBand="1" w:evenHBand="0" w:firstRowFirstColumn="0" w:firstRowLastColumn="0" w:lastRowFirstColumn="0" w:lastRowLastColumn="0"/>
             </w:pPr>
+            <w:r>
+              <w:t>Panel lifetime fetching</w:t>
+            </w:r>
           </w:p>
         </w:tc>
         <w:tc>
@@ -2531,6 +2751,9 @@
             <w:pPr>
               <w:cnfStyle w:val="000000100000" w:firstRow="0" w:lastRow="0" w:firstColumn="0" w:lastColumn="0" w:oddVBand="0" w:evenVBand="0" w:oddHBand="1" w:evenHBand="0" w:firstRowFirstColumn="0" w:firstRowLastColumn="0" w:lastRowFirstColumn="0" w:lastRowLastColumn="0"/>
             </w:pPr>
+            <w:r>
+              <w:t>2</w:t>
+            </w:r>
           </w:p>
         </w:tc>
       </w:tr>
@@ -2540,7 +2763,11 @@
             <w:cnfStyle w:val="001000000000" w:firstRow="0" w:lastRow="0" w:firstColumn="1" w:lastColumn="0" w:oddVBand="0" w:evenVBand="0" w:oddHBand="0" w:evenHBand="0" w:firstRowFirstColumn="0" w:firstRowLastColumn="0" w:lastRowFirstColumn="0" w:lastRowLastColumn="0"/>
             <w:tcW w:w="959" w:type="dxa"/>
           </w:tcPr>
-          <w:p/>
+          <w:p>
+            <w:r>
+              <w:t>11</w:t>
+            </w:r>
+          </w:p>
         </w:tc>
         <w:tc>
           <w:tcPr>
@@ -2550,6 +2777,9 @@
             <w:pPr>
               <w:cnfStyle w:val="000000000000" w:firstRow="0" w:lastRow="0" w:firstColumn="0" w:lastColumn="0" w:oddVBand="0" w:evenVBand="0" w:oddHBand="0" w:evenHBand="0" w:firstRowFirstColumn="0" w:firstRowLastColumn="0" w:lastRowFirstColumn="0" w:lastRowLastColumn="0"/>
             </w:pPr>
+            <w:r>
+              <w:t>Efficiency estimation</w:t>
+            </w:r>
           </w:p>
         </w:tc>
         <w:tc>
@@ -2560,6 +2790,9 @@
             <w:pPr>
               <w:cnfStyle w:val="000000000000" w:firstRow="0" w:lastRow="0" w:firstColumn="0" w:lastColumn="0" w:oddVBand="0" w:evenVBand="0" w:oddHBand="0" w:evenHBand="0" w:firstRowFirstColumn="0" w:firstRowLastColumn="0" w:lastRowFirstColumn="0" w:lastRowLastColumn="0"/>
             </w:pPr>
+            <w:r>
+              <w:t>4</w:t>
+            </w:r>
           </w:p>
         </w:tc>
       </w:tr>
@@ -2572,6 +2805,126 @@
             <w:cnfStyle w:val="001000000000" w:firstRow="0" w:lastRow="0" w:firstColumn="1" w:lastColumn="0" w:oddVBand="0" w:evenVBand="0" w:oddHBand="0" w:evenHBand="0" w:firstRowFirstColumn="0" w:firstRowLastColumn="0" w:lastRowFirstColumn="0" w:lastRowLastColumn="0"/>
             <w:tcW w:w="959" w:type="dxa"/>
           </w:tcPr>
+          <w:p>
+            <w:r>
+              <w:t>13</w:t>
+            </w:r>
+          </w:p>
+        </w:tc>
+        <w:tc>
+          <w:tcPr>
+            <w:tcW w:w="6696" w:type="dxa"/>
+          </w:tcPr>
+          <w:p>
+            <w:pPr>
+              <w:cnfStyle w:val="000000100000" w:firstRow="0" w:lastRow="0" w:firstColumn="0" w:lastColumn="0" w:oddVBand="0" w:evenVBand="0" w:oddHBand="1" w:evenHBand="0" w:firstRowFirstColumn="0" w:firstRowLastColumn="0" w:lastRowFirstColumn="0" w:lastRowLastColumn="0"/>
+            </w:pPr>
+            <w:r>
+              <w:t>Tariff rate fetching</w:t>
+            </w:r>
+          </w:p>
+        </w:tc>
+        <w:tc>
+          <w:tcPr>
+            <w:tcW w:w="1418" w:type="dxa"/>
+          </w:tcPr>
+          <w:p>
+            <w:pPr>
+              <w:cnfStyle w:val="000000100000" w:firstRow="0" w:lastRow="0" w:firstColumn="0" w:lastColumn="0" w:oddVBand="0" w:evenVBand="0" w:oddHBand="1" w:evenHBand="0" w:firstRowFirstColumn="0" w:firstRowLastColumn="0" w:lastRowFirstColumn="0" w:lastRowLastColumn="0"/>
+            </w:pPr>
+            <w:r>
+              <w:t>4</w:t>
+            </w:r>
+          </w:p>
+        </w:tc>
+      </w:tr>
+      <w:tr>
+        <w:tc>
+          <w:tcPr>
+            <w:cnfStyle w:val="001000000000" w:firstRow="0" w:lastRow="0" w:firstColumn="1" w:lastColumn="0" w:oddVBand="0" w:evenVBand="0" w:oddHBand="0" w:evenHBand="0" w:firstRowFirstColumn="0" w:firstRowLastColumn="0" w:lastRowFirstColumn="0" w:lastRowLastColumn="0"/>
+            <w:tcW w:w="959" w:type="dxa"/>
+          </w:tcPr>
+          <w:p>
+            <w:r>
+              <w:t>25</w:t>
+            </w:r>
+          </w:p>
+        </w:tc>
+        <w:tc>
+          <w:tcPr>
+            <w:tcW w:w="6696" w:type="dxa"/>
+          </w:tcPr>
+          <w:p>
+            <w:pPr>
+              <w:cnfStyle w:val="000000000000" w:firstRow="0" w:lastRow="0" w:firstColumn="0" w:lastColumn="0" w:oddVBand="0" w:evenVBand="0" w:oddHBand="0" w:evenHBand="0" w:firstRowFirstColumn="0" w:firstRowLastColumn="0" w:lastRowFirstColumn="0" w:lastRowLastColumn="0"/>
+            </w:pPr>
+            <w:r>
+              <w:t>Location input</w:t>
+            </w:r>
+          </w:p>
+        </w:tc>
+        <w:tc>
+          <w:tcPr>
+            <w:tcW w:w="1418" w:type="dxa"/>
+          </w:tcPr>
+          <w:p>
+            <w:pPr>
+              <w:cnfStyle w:val="000000000000" w:firstRow="0" w:lastRow="0" w:firstColumn="0" w:lastColumn="0" w:oddVBand="0" w:evenVBand="0" w:oddHBand="0" w:evenHBand="0" w:firstRowFirstColumn="0" w:firstRowLastColumn="0" w:lastRowFirstColumn="0" w:lastRowLastColumn="0"/>
+            </w:pPr>
+            <w:r>
+              <w:t>4</w:t>
+            </w:r>
+          </w:p>
+        </w:tc>
+      </w:tr>
+      <w:tr>
+        <w:trPr>
+          <w:cnfStyle w:val="000000100000" w:firstRow="0" w:lastRow="0" w:firstColumn="0" w:lastColumn="0" w:oddVBand="0" w:evenVBand="0" w:oddHBand="1" w:evenHBand="0" w:firstRowFirstColumn="0" w:firstRowLastColumn="0" w:lastRowFirstColumn="0" w:lastRowLastColumn="0"/>
+        </w:trPr>
+        <w:tc>
+          <w:tcPr>
+            <w:cnfStyle w:val="001000000000" w:firstRow="0" w:lastRow="0" w:firstColumn="1" w:lastColumn="0" w:oddVBand="0" w:evenVBand="0" w:oddHBand="0" w:evenHBand="0" w:firstRowFirstColumn="0" w:firstRowLastColumn="0" w:lastRowFirstColumn="0" w:lastRowLastColumn="0"/>
+            <w:tcW w:w="959" w:type="dxa"/>
+          </w:tcPr>
+          <w:p>
+            <w:r>
+              <w:t>26</w:t>
+            </w:r>
+          </w:p>
+        </w:tc>
+        <w:tc>
+          <w:tcPr>
+            <w:tcW w:w="6696" w:type="dxa"/>
+          </w:tcPr>
+          <w:p>
+            <w:pPr>
+              <w:cnfStyle w:val="000000100000" w:firstRow="0" w:lastRow="0" w:firstColumn="0" w:lastColumn="0" w:oddVBand="0" w:evenVBand="0" w:oddHBand="1" w:evenHBand="0" w:firstRowFirstColumn="0" w:firstRowLastColumn="0" w:lastRowFirstColumn="0" w:lastRowLastColumn="0"/>
+            </w:pPr>
+            <w:r>
+              <w:t>Location fetching</w:t>
+            </w:r>
+          </w:p>
+        </w:tc>
+        <w:tc>
+          <w:tcPr>
+            <w:tcW w:w="1418" w:type="dxa"/>
+          </w:tcPr>
+          <w:p>
+            <w:pPr>
+              <w:cnfStyle w:val="000000100000" w:firstRow="0" w:lastRow="0" w:firstColumn="0" w:lastColumn="0" w:oddVBand="0" w:evenVBand="0" w:oddHBand="1" w:evenHBand="0" w:firstRowFirstColumn="0" w:firstRowLastColumn="0" w:lastRowFirstColumn="0" w:lastRowLastColumn="0"/>
+            </w:pPr>
+            <w:r>
+              <w:t>2</w:t>
+            </w:r>
+          </w:p>
+        </w:tc>
+      </w:tr>
+      <w:tr>
+        <w:tc>
+          <w:tcPr>
+            <w:cnfStyle w:val="001000000000" w:firstRow="0" w:lastRow="0" w:firstColumn="1" w:lastColumn="0" w:oddVBand="0" w:evenVBand="0" w:oddHBand="0" w:evenHBand="0" w:firstRowFirstColumn="0" w:firstRowLastColumn="0" w:lastRowFirstColumn="0" w:lastRowLastColumn="0"/>
+            <w:tcW w:w="959" w:type="dxa"/>
+          </w:tcPr>
           <w:p/>
         </w:tc>
         <w:tc>
@@ -2580,6 +2933,38 @@
           </w:tcPr>
           <w:p>
             <w:pPr>
+              <w:cnfStyle w:val="000000000000" w:firstRow="0" w:lastRow="0" w:firstColumn="0" w:lastColumn="0" w:oddVBand="0" w:evenVBand="0" w:oddHBand="0" w:evenHBand="0" w:firstRowFirstColumn="0" w:firstRowLastColumn="0" w:lastRowFirstColumn="0" w:lastRowLastColumn="0"/>
+            </w:pPr>
+          </w:p>
+        </w:tc>
+        <w:tc>
+          <w:tcPr>
+            <w:tcW w:w="1418" w:type="dxa"/>
+          </w:tcPr>
+          <w:p>
+            <w:pPr>
+              <w:cnfStyle w:val="000000000000" w:firstRow="0" w:lastRow="0" w:firstColumn="0" w:lastColumn="0" w:oddVBand="0" w:evenVBand="0" w:oddHBand="0" w:evenHBand="0" w:firstRowFirstColumn="0" w:firstRowLastColumn="0" w:lastRowFirstColumn="0" w:lastRowLastColumn="0"/>
+            </w:pPr>
+          </w:p>
+        </w:tc>
+      </w:tr>
+      <w:tr>
+        <w:trPr>
+          <w:cnfStyle w:val="000000100000" w:firstRow="0" w:lastRow="0" w:firstColumn="0" w:lastColumn="0" w:oddVBand="0" w:evenVBand="0" w:oddHBand="1" w:evenHBand="0" w:firstRowFirstColumn="0" w:firstRowLastColumn="0" w:lastRowFirstColumn="0" w:lastRowLastColumn="0"/>
+        </w:trPr>
+        <w:tc>
+          <w:tcPr>
+            <w:cnfStyle w:val="001000000000" w:firstRow="0" w:lastRow="0" w:firstColumn="1" w:lastColumn="0" w:oddVBand="0" w:evenVBand="0" w:oddHBand="0" w:evenHBand="0" w:firstRowFirstColumn="0" w:firstRowLastColumn="0" w:lastRowFirstColumn="0" w:lastRowLastColumn="0"/>
+            <w:tcW w:w="959" w:type="dxa"/>
+          </w:tcPr>
+          <w:p/>
+        </w:tc>
+        <w:tc>
+          <w:tcPr>
+            <w:tcW w:w="6696" w:type="dxa"/>
+          </w:tcPr>
+          <w:p>
+            <w:pPr>
               <w:jc w:val="right"/>
               <w:cnfStyle w:val="000000100000" w:firstRow="0" w:lastRow="0" w:firstColumn="0" w:lastColumn="0" w:oddVBand="0" w:evenVBand="0" w:oddHBand="1" w:evenHBand="0" w:firstRowFirstColumn="0" w:firstRowLastColumn="0" w:lastRowFirstColumn="0" w:lastRowLastColumn="0"/>
             </w:pPr>
@@ -2599,6 +2984,11 @@
             <w:pPr>
               <w:cnfStyle w:val="000000100000" w:firstRow="0" w:lastRow="0" w:firstColumn="0" w:lastColumn="0" w:oddVBand="0" w:evenVBand="0" w:oddHBand="1" w:evenHBand="0" w:firstRowFirstColumn="0" w:firstRowLastColumn="0" w:lastRowFirstColumn="0" w:lastRowLastColumn="0"/>
             </w:pPr>
+            <w:r>
+              <w:t>16</w:t>
+            </w:r>
+            <w:bookmarkStart w:id="4" w:name="_GoBack"/>
+            <w:bookmarkEnd w:id="4"/>
           </w:p>
         </w:tc>
       </w:tr>
@@ -2607,25 +2997,23 @@
       <w:pPr>
         <w:pStyle w:val="Heading2"/>
       </w:pPr>
-      <w:bookmarkStart w:id="4" w:name="_Toc300783965"/>
+      <w:bookmarkStart w:id="5" w:name="_Toc300783965"/>
       <w:r>
         <w:t>Feature Title</w:t>
       </w:r>
       <w:r>
         <w:t xml:space="preserve"> 2</w:t>
       </w:r>
-      <w:bookmarkEnd w:id="4"/>
+      <w:bookmarkEnd w:id="5"/>
     </w:p>
     <w:p>
       <w:pPr>
         <w:keepNext/>
         <w:spacing w:after="120" w:line="240" w:lineRule="auto"/>
       </w:pPr>
-      <w:proofErr w:type="gramStart"/>
       <w:r>
         <w:t>Short paragraph summarising this feature and its business value.</w:t>
       </w:r>
-      <w:proofErr w:type="gramEnd"/>
     </w:p>
     <w:tbl>
       <w:tblPr>
@@ -2786,14 +3174,14 @@
       <w:pPr>
         <w:pStyle w:val="Heading1"/>
       </w:pPr>
-      <w:bookmarkStart w:id="5" w:name="_Toc300783966"/>
+      <w:bookmarkStart w:id="6" w:name="_Toc300783966"/>
       <w:r>
         <w:t xml:space="preserve">Release </w:t>
       </w:r>
       <w:r>
         <w:t>3</w:t>
       </w:r>
-      <w:bookmarkEnd w:id="5"/>
+      <w:bookmarkEnd w:id="6"/>
     </w:p>
     <w:p>
       <w:pPr>
@@ -2837,35 +3225,31 @@
         <w:keepNext/>
         <w:spacing w:after="120" w:line="240" w:lineRule="auto"/>
       </w:pPr>
-      <w:proofErr w:type="gramStart"/>
       <w:r>
         <w:t>Short paragraph summarising the goals for this release.</w:t>
       </w:r>
-      <w:proofErr w:type="gramEnd"/>
     </w:p>
     <w:p>
       <w:pPr>
         <w:pStyle w:val="Heading2"/>
       </w:pPr>
-      <w:bookmarkStart w:id="6" w:name="_Toc300783967"/>
+      <w:bookmarkStart w:id="7" w:name="_Toc300783967"/>
       <w:r>
         <w:t>Feature Title</w:t>
       </w:r>
       <w:r>
         <w:t xml:space="preserve"> 1</w:t>
       </w:r>
-      <w:bookmarkEnd w:id="6"/>
+      <w:bookmarkEnd w:id="7"/>
     </w:p>
     <w:p>
       <w:pPr>
         <w:keepNext/>
         <w:spacing w:after="120" w:line="240" w:lineRule="auto"/>
       </w:pPr>
-      <w:proofErr w:type="gramStart"/>
       <w:r>
         <w:t>Short paragraph summarising this feature and its business value.</w:t>
       </w:r>
-      <w:proofErr w:type="gramEnd"/>
     </w:p>
     <w:tbl>
       <w:tblPr>
@@ -3029,25 +3413,23 @@
           <w:b w:val="0"/>
         </w:rPr>
       </w:pPr>
-      <w:bookmarkStart w:id="7" w:name="_Toc300783968"/>
+      <w:bookmarkStart w:id="8" w:name="_Toc300783968"/>
       <w:r>
         <w:t>Feature Title</w:t>
       </w:r>
       <w:r>
         <w:t xml:space="preserve"> 2</w:t>
       </w:r>
-      <w:bookmarkEnd w:id="7"/>
+      <w:bookmarkEnd w:id="8"/>
     </w:p>
     <w:p>
       <w:pPr>
         <w:keepNext/>
         <w:spacing w:after="120" w:line="240" w:lineRule="auto"/>
       </w:pPr>
-      <w:proofErr w:type="gramStart"/>
       <w:r>
         <w:t>Short paragraph summarising this feature and its business value.</w:t>
       </w:r>
-      <w:proofErr w:type="gramEnd"/>
     </w:p>
     <w:tbl>
       <w:tblPr>
@@ -3208,11 +3590,12 @@
       <w:pPr>
         <w:pStyle w:val="Heading1"/>
       </w:pPr>
-      <w:bookmarkStart w:id="8" w:name="_Toc300783969"/>
-      <w:r>
+      <w:bookmarkStart w:id="9" w:name="_Toc300783969"/>
+      <w:r>
+        <w:lastRenderedPageBreak/>
         <w:t>Delivery Schedule</w:t>
       </w:r>
-      <w:bookmarkEnd w:id="8"/>
+      <w:bookmarkEnd w:id="9"/>
     </w:p>
     <w:tbl>
       <w:tblPr>
@@ -3775,7 +4158,7 @@
           <w:b w:val="0"/>
         </w:rPr>
       </w:pPr>
-      <w:bookmarkStart w:id="9" w:name="_Toc300783970"/>
+      <w:bookmarkStart w:id="10" w:name="_Toc300783970"/>
     </w:p>
     <w:tbl>
       <w:tblPr>
@@ -4008,7 +4391,6 @@
         <w:rPr>
           <w:b w:val="0"/>
         </w:rPr>
-        <w:lastRenderedPageBreak/>
         <w:t>Estimated</w:t>
       </w:r>
       <w:r>
@@ -4017,7 +4399,7 @@
         </w:rPr>
         <w:t xml:space="preserve"> Velocity:</w:t>
       </w:r>
-      <w:bookmarkEnd w:id="9"/>
+      <w:bookmarkEnd w:id="10"/>
       <w:r>
         <w:rPr>
           <w:b w:val="0"/>
@@ -4042,22 +4424,22 @@
       <w:pPr>
         <w:pStyle w:val="Title"/>
       </w:pPr>
-      <w:bookmarkStart w:id="10" w:name="_Toc300783971"/>
+      <w:bookmarkStart w:id="11" w:name="_Toc300783971"/>
       <w:r>
         <w:lastRenderedPageBreak/>
         <w:t>Iteration Plan</w:t>
       </w:r>
-      <w:bookmarkEnd w:id="10"/>
+      <w:bookmarkEnd w:id="11"/>
     </w:p>
     <w:p>
       <w:pPr>
         <w:pStyle w:val="Heading1"/>
       </w:pPr>
-      <w:bookmarkStart w:id="11" w:name="_Toc300783972"/>
+      <w:bookmarkStart w:id="12" w:name="_Toc300783972"/>
       <w:r>
         <w:t>Iteration 1</w:t>
       </w:r>
-      <w:bookmarkEnd w:id="11"/>
+      <w:bookmarkEnd w:id="12"/>
     </w:p>
     <w:p>
       <w:pPr>
@@ -4102,14 +4484,14 @@
           <w:b w:val="0"/>
         </w:rPr>
       </w:pPr>
-      <w:bookmarkStart w:id="12" w:name="_Toc300783973"/>
+      <w:bookmarkStart w:id="13" w:name="_Toc300783973"/>
       <w:r>
         <w:rPr>
           <w:b w:val="0"/>
         </w:rPr>
         <w:t>Current Velocity:</w:t>
       </w:r>
-      <w:bookmarkEnd w:id="12"/>
+      <w:bookmarkEnd w:id="13"/>
       <w:r>
         <w:rPr>
           <w:b w:val="0"/>
@@ -4125,14 +4507,14 @@
           <w:b w:val="0"/>
         </w:rPr>
       </w:pPr>
-      <w:bookmarkStart w:id="13" w:name="_Toc300783974"/>
+      <w:bookmarkStart w:id="14" w:name="_Toc300783974"/>
       <w:r>
         <w:t>Story 1</w:t>
       </w:r>
       <w:r>
         <w:t xml:space="preserve">: </w:t>
       </w:r>
-      <w:bookmarkEnd w:id="13"/>
+      <w:bookmarkEnd w:id="14"/>
       <w:r>
         <w:t>Hardware cost input</w:t>
       </w:r>
@@ -4431,16 +4813,16 @@
         <w:pStyle w:val="Heading2"/>
         <w:spacing w:before="360"/>
       </w:pPr>
-      <w:bookmarkStart w:id="14" w:name="_Toc300783975"/>
+      <w:bookmarkStart w:id="15" w:name="_Toc300783975"/>
       <w:r>
         <w:t>Story 3</w:t>
       </w:r>
       <w:r>
         <w:t xml:space="preserve">: </w:t>
       </w:r>
-      <w:bookmarkEnd w:id="14"/>
-      <w:r>
-        <w:t>Input kW information</w:t>
+      <w:bookmarkEnd w:id="15"/>
+      <w:r>
+        <w:t>System size input</w:t>
       </w:r>
     </w:p>
     <w:tbl>
@@ -4717,7 +5099,7 @@
         <w:pStyle w:val="Heading2"/>
         <w:spacing w:before="360"/>
       </w:pPr>
-      <w:bookmarkStart w:id="15" w:name="_Toc300783976"/>
+      <w:bookmarkStart w:id="16" w:name="_Toc300783976"/>
       <w:r>
         <w:t xml:space="preserve">Story </w:t>
       </w:r>
@@ -4727,7 +5109,7 @@
       <w:r>
         <w:t xml:space="preserve">: </w:t>
       </w:r>
-      <w:bookmarkEnd w:id="15"/>
+      <w:bookmarkEnd w:id="16"/>
       <w:r>
         <w:t>Input panel distribution</w:t>
       </w:r>
@@ -5012,13 +5394,16 @@
         <w:spacing w:before="360"/>
       </w:pPr>
       <w:r>
-        <w:t xml:space="preserve">Story </w:t>
-      </w:r>
-      <w:r>
-        <w:t>7</w:t>
-      </w:r>
-      <w:r>
-        <w:t>: Input efficiency data</w:t>
+        <w:t>Story 7</w:t>
+      </w:r>
+      <w:r>
+        <w:t xml:space="preserve">: Input efficiency </w:t>
+      </w:r>
+      <w:r>
+        <w:t xml:space="preserve">loss </w:t>
+      </w:r>
+      <w:r>
+        <w:t>data</w:t>
       </w:r>
     </w:p>
     <w:tbl>
@@ -5098,7 +5483,6 @@
             <w:tcW w:w="903" w:type="dxa"/>
           </w:tcPr>
           <w:p>
-            <w:bookmarkStart w:id="16" w:name="_GoBack" w:colFirst="0" w:colLast="3"/>
             <w:r>
               <w:t>1</w:t>
             </w:r>
@@ -5291,20 +5675,13 @@
         </w:tc>
       </w:tr>
     </w:tbl>
-    <w:bookmarkEnd w:id="16"/>
     <w:p>
       <w:pPr>
         <w:pStyle w:val="Heading2"/>
         <w:spacing w:before="360"/>
       </w:pPr>
       <w:r>
-        <w:t xml:space="preserve">Story </w:t>
-      </w:r>
-      <w:r>
-        <w:t>9</w:t>
-      </w:r>
-      <w:r>
-        <w:t>: Title</w:t>
+        <w:t>Story 9: Panel lifetime input</w:t>
       </w:r>
     </w:p>
     <w:tbl>
@@ -5383,7 +5760,11 @@
             <w:cnfStyle w:val="001000000000" w:firstRow="0" w:lastRow="0" w:firstColumn="1" w:lastColumn="0" w:oddVBand="0" w:evenVBand="0" w:oddHBand="0" w:evenHBand="0" w:firstRowFirstColumn="0" w:firstRowLastColumn="0" w:lastRowFirstColumn="0" w:lastRowLastColumn="0"/>
             <w:tcW w:w="903" w:type="dxa"/>
           </w:tcPr>
-          <w:p/>
+          <w:p>
+            <w:r>
+              <w:t>1</w:t>
+            </w:r>
+          </w:p>
         </w:tc>
         <w:tc>
           <w:tcPr>
@@ -5393,6 +5774,9 @@
             <w:pPr>
               <w:cnfStyle w:val="000000100000" w:firstRow="0" w:lastRow="0" w:firstColumn="0" w:lastColumn="0" w:oddVBand="0" w:evenVBand="0" w:oddHBand="1" w:evenHBand="0" w:firstRowFirstColumn="0" w:firstRowLastColumn="0" w:lastRowFirstColumn="0" w:lastRowLastColumn="0"/>
             </w:pPr>
+            <w:r>
+              <w:t xml:space="preserve">Create a simple GUI to input the data </w:t>
+            </w:r>
           </w:p>
         </w:tc>
         <w:tc>
@@ -5403,6 +5787,9 @@
             <w:pPr>
               <w:cnfStyle w:val="000000100000" w:firstRow="0" w:lastRow="0" w:firstColumn="0" w:lastColumn="0" w:oddVBand="0" w:evenVBand="0" w:oddHBand="1" w:evenHBand="0" w:firstRowFirstColumn="0" w:firstRowLastColumn="0" w:lastRowFirstColumn="0" w:lastRowLastColumn="0"/>
             </w:pPr>
+            <w:r>
+              <w:t>0.5 hours</w:t>
+            </w:r>
           </w:p>
         </w:tc>
         <w:tc>
@@ -5422,7 +5809,11 @@
             <w:cnfStyle w:val="001000000000" w:firstRow="0" w:lastRow="0" w:firstColumn="1" w:lastColumn="0" w:oddVBand="0" w:evenVBand="0" w:oddHBand="0" w:evenHBand="0" w:firstRowFirstColumn="0" w:firstRowLastColumn="0" w:lastRowFirstColumn="0" w:lastRowLastColumn="0"/>
             <w:tcW w:w="903" w:type="dxa"/>
           </w:tcPr>
-          <w:p/>
+          <w:p>
+            <w:r>
+              <w:t>2</w:t>
+            </w:r>
+          </w:p>
         </w:tc>
         <w:tc>
           <w:tcPr>
@@ -5432,6 +5823,9 @@
             <w:pPr>
               <w:cnfStyle w:val="000000000000" w:firstRow="0" w:lastRow="0" w:firstColumn="0" w:lastColumn="0" w:oddVBand="0" w:evenVBand="0" w:oddHBand="0" w:evenHBand="0" w:firstRowFirstColumn="0" w:firstRowLastColumn="0" w:lastRowFirstColumn="0" w:lastRowLastColumn="0"/>
             </w:pPr>
+            <w:r>
+              <w:t>Create class business layer to hold data</w:t>
+            </w:r>
           </w:p>
         </w:tc>
         <w:tc>
@@ -5442,6 +5836,9 @@
             <w:pPr>
               <w:cnfStyle w:val="000000000000" w:firstRow="0" w:lastRow="0" w:firstColumn="0" w:lastColumn="0" w:oddVBand="0" w:evenVBand="0" w:oddHBand="0" w:evenHBand="0" w:firstRowFirstColumn="0" w:firstRowLastColumn="0" w:lastRowFirstColumn="0" w:lastRowLastColumn="0"/>
             </w:pPr>
+            <w:r>
+              <w:t>0.5 hours</w:t>
+            </w:r>
           </w:p>
         </w:tc>
         <w:tc>
@@ -5518,6 +5915,9 @@
             </w:pPr>
             <w:r>
               <w:t xml:space="preserve">Story Points: </w:t>
+            </w:r>
+            <w:r>
+              <w:t>1</w:t>
             </w:r>
             <w:r>
               <w:tab/>
@@ -5554,13 +5954,10 @@
       </w:pPr>
       <w:r>
         <w:lastRenderedPageBreak/>
-        <w:t xml:space="preserve">Story </w:t>
-      </w:r>
-      <w:r>
-        <w:t>12</w:t>
-      </w:r>
-      <w:r>
-        <w:t>: Title</w:t>
+        <w:t xml:space="preserve">Story 12: </w:t>
+      </w:r>
+      <w:r>
+        <w:t>Tariff rate input</w:t>
       </w:r>
     </w:p>
     <w:tbl>
@@ -5639,7 +6036,11 @@
             <w:cnfStyle w:val="001000000000" w:firstRow="0" w:lastRow="0" w:firstColumn="1" w:lastColumn="0" w:oddVBand="0" w:evenVBand="0" w:oddHBand="0" w:evenHBand="0" w:firstRowFirstColumn="0" w:firstRowLastColumn="0" w:lastRowFirstColumn="0" w:lastRowLastColumn="0"/>
             <w:tcW w:w="903" w:type="dxa"/>
           </w:tcPr>
-          <w:p/>
+          <w:p>
+            <w:r>
+              <w:t>1</w:t>
+            </w:r>
+          </w:p>
         </w:tc>
         <w:tc>
           <w:tcPr>
@@ -5649,6 +6050,9 @@
             <w:pPr>
               <w:cnfStyle w:val="000000100000" w:firstRow="0" w:lastRow="0" w:firstColumn="0" w:lastColumn="0" w:oddVBand="0" w:evenVBand="0" w:oddHBand="1" w:evenHBand="0" w:firstRowFirstColumn="0" w:firstRowLastColumn="0" w:lastRowFirstColumn="0" w:lastRowLastColumn="0"/>
             </w:pPr>
+            <w:r>
+              <w:t xml:space="preserve">Create a simple GUI to input the data </w:t>
+            </w:r>
           </w:p>
         </w:tc>
         <w:tc>
@@ -5659,6 +6063,9 @@
             <w:pPr>
               <w:cnfStyle w:val="000000100000" w:firstRow="0" w:lastRow="0" w:firstColumn="0" w:lastColumn="0" w:oddVBand="0" w:evenVBand="0" w:oddHBand="1" w:evenHBand="0" w:firstRowFirstColumn="0" w:firstRowLastColumn="0" w:lastRowFirstColumn="0" w:lastRowLastColumn="0"/>
             </w:pPr>
+            <w:r>
+              <w:t>0.5 hours</w:t>
+            </w:r>
           </w:p>
         </w:tc>
         <w:tc>
@@ -5678,7 +6085,11 @@
             <w:cnfStyle w:val="001000000000" w:firstRow="0" w:lastRow="0" w:firstColumn="1" w:lastColumn="0" w:oddVBand="0" w:evenVBand="0" w:oddHBand="0" w:evenHBand="0" w:firstRowFirstColumn="0" w:firstRowLastColumn="0" w:lastRowFirstColumn="0" w:lastRowLastColumn="0"/>
             <w:tcW w:w="903" w:type="dxa"/>
           </w:tcPr>
-          <w:p/>
+          <w:p>
+            <w:r>
+              <w:t>2</w:t>
+            </w:r>
+          </w:p>
         </w:tc>
         <w:tc>
           <w:tcPr>
@@ -5688,6 +6099,9 @@
             <w:pPr>
               <w:cnfStyle w:val="000000000000" w:firstRow="0" w:lastRow="0" w:firstColumn="0" w:lastColumn="0" w:oddVBand="0" w:evenVBand="0" w:oddHBand="0" w:evenHBand="0" w:firstRowFirstColumn="0" w:firstRowLastColumn="0" w:lastRowFirstColumn="0" w:lastRowLastColumn="0"/>
             </w:pPr>
+            <w:r>
+              <w:t>Create class business layer to hold data</w:t>
+            </w:r>
           </w:p>
         </w:tc>
         <w:tc>
@@ -5698,6 +6112,9 @@
             <w:pPr>
               <w:cnfStyle w:val="000000000000" w:firstRow="0" w:lastRow="0" w:firstColumn="0" w:lastColumn="0" w:oddVBand="0" w:evenVBand="0" w:oddHBand="0" w:evenHBand="0" w:firstRowFirstColumn="0" w:firstRowLastColumn="0" w:lastRowFirstColumn="0" w:lastRowLastColumn="0"/>
             </w:pPr>
+            <w:r>
+              <w:t>0.5 hours</w:t>
+            </w:r>
           </w:p>
         </w:tc>
         <w:tc>
@@ -5774,6 +6191,9 @@
             </w:pPr>
             <w:r>
               <w:t xml:space="preserve">Story Points: </w:t>
+            </w:r>
+            <w:r>
+              <w:t>1</w:t>
             </w:r>
             <w:r>
               <w:tab/>
@@ -5809,13 +6229,7 @@
         <w:spacing w:before="360"/>
       </w:pPr>
       <w:r>
-        <w:t xml:space="preserve">Story </w:t>
-      </w:r>
-      <w:r>
-        <w:t>1</w:t>
-      </w:r>
-      <w:r>
-        <w:t>5: Title</w:t>
+        <w:t>Story 15: Input inverter efficiency</w:t>
       </w:r>
     </w:p>
     <w:tbl>
@@ -5894,7 +6308,11 @@
             <w:cnfStyle w:val="001000000000" w:firstRow="0" w:lastRow="0" w:firstColumn="1" w:lastColumn="0" w:oddVBand="0" w:evenVBand="0" w:oddHBand="0" w:evenHBand="0" w:firstRowFirstColumn="0" w:firstRowLastColumn="0" w:lastRowFirstColumn="0" w:lastRowLastColumn="0"/>
             <w:tcW w:w="903" w:type="dxa"/>
           </w:tcPr>
-          <w:p/>
+          <w:p>
+            <w:r>
+              <w:t>1</w:t>
+            </w:r>
+          </w:p>
         </w:tc>
         <w:tc>
           <w:tcPr>
@@ -5904,6 +6322,9 @@
             <w:pPr>
               <w:cnfStyle w:val="000000100000" w:firstRow="0" w:lastRow="0" w:firstColumn="0" w:lastColumn="0" w:oddVBand="0" w:evenVBand="0" w:oddHBand="1" w:evenHBand="0" w:firstRowFirstColumn="0" w:firstRowLastColumn="0" w:lastRowFirstColumn="0" w:lastRowLastColumn="0"/>
             </w:pPr>
+            <w:r>
+              <w:t xml:space="preserve">Create a simple GUI to input the data </w:t>
+            </w:r>
           </w:p>
         </w:tc>
         <w:tc>
@@ -5914,6 +6335,9 @@
             <w:pPr>
               <w:cnfStyle w:val="000000100000" w:firstRow="0" w:lastRow="0" w:firstColumn="0" w:lastColumn="0" w:oddVBand="0" w:evenVBand="0" w:oddHBand="1" w:evenHBand="0" w:firstRowFirstColumn="0" w:firstRowLastColumn="0" w:lastRowFirstColumn="0" w:lastRowLastColumn="0"/>
             </w:pPr>
+            <w:r>
+              <w:t>0.5 hours</w:t>
+            </w:r>
           </w:p>
         </w:tc>
         <w:tc>
@@ -5933,7 +6357,11 @@
             <w:cnfStyle w:val="001000000000" w:firstRow="0" w:lastRow="0" w:firstColumn="1" w:lastColumn="0" w:oddVBand="0" w:evenVBand="0" w:oddHBand="0" w:evenHBand="0" w:firstRowFirstColumn="0" w:firstRowLastColumn="0" w:lastRowFirstColumn="0" w:lastRowLastColumn="0"/>
             <w:tcW w:w="903" w:type="dxa"/>
           </w:tcPr>
-          <w:p/>
+          <w:p>
+            <w:r>
+              <w:t>2</w:t>
+            </w:r>
+          </w:p>
         </w:tc>
         <w:tc>
           <w:tcPr>
@@ -5943,6 +6371,9 @@
             <w:pPr>
               <w:cnfStyle w:val="000000000000" w:firstRow="0" w:lastRow="0" w:firstColumn="0" w:lastColumn="0" w:oddVBand="0" w:evenVBand="0" w:oddHBand="0" w:evenHBand="0" w:firstRowFirstColumn="0" w:firstRowLastColumn="0" w:lastRowFirstColumn="0" w:lastRowLastColumn="0"/>
             </w:pPr>
+            <w:r>
+              <w:t>Create class business layer to hold data</w:t>
+            </w:r>
           </w:p>
         </w:tc>
         <w:tc>
@@ -5953,6 +6384,9 @@
             <w:pPr>
               <w:cnfStyle w:val="000000000000" w:firstRow="0" w:lastRow="0" w:firstColumn="0" w:lastColumn="0" w:oddVBand="0" w:evenVBand="0" w:oddHBand="0" w:evenHBand="0" w:firstRowFirstColumn="0" w:firstRowLastColumn="0" w:lastRowFirstColumn="0" w:lastRowLastColumn="0"/>
             </w:pPr>
+            <w:r>
+              <w:t>0.5 hours</w:t>
+            </w:r>
           </w:p>
         </w:tc>
         <w:tc>
@@ -6029,6 +6463,9 @@
             </w:pPr>
             <w:r>
               <w:t xml:space="preserve">Story Points: </w:t>
+            </w:r>
+            <w:r>
+              <w:t>1</w:t>
             </w:r>
             <w:r>
               <w:tab/>
@@ -6064,13 +6501,10 @@
         <w:spacing w:before="360"/>
       </w:pPr>
       <w:r>
-        <w:t xml:space="preserve">Story </w:t>
-      </w:r>
-      <w:r>
-        <w:t>17</w:t>
-      </w:r>
-      <w:r>
-        <w:t>: Title</w:t>
+        <w:t xml:space="preserve">Story 17: </w:t>
+      </w:r>
+      <w:r>
+        <w:t>Daily power usage input</w:t>
       </w:r>
     </w:p>
     <w:tbl>
@@ -6149,7 +6583,11 @@
             <w:cnfStyle w:val="001000000000" w:firstRow="0" w:lastRow="0" w:firstColumn="1" w:lastColumn="0" w:oddVBand="0" w:evenVBand="0" w:oddHBand="0" w:evenHBand="0" w:firstRowFirstColumn="0" w:firstRowLastColumn="0" w:lastRowFirstColumn="0" w:lastRowLastColumn="0"/>
             <w:tcW w:w="903" w:type="dxa"/>
           </w:tcPr>
-          <w:p/>
+          <w:p>
+            <w:r>
+              <w:t>1</w:t>
+            </w:r>
+          </w:p>
         </w:tc>
         <w:tc>
           <w:tcPr>
@@ -6159,6 +6597,9 @@
             <w:pPr>
               <w:cnfStyle w:val="000000100000" w:firstRow="0" w:lastRow="0" w:firstColumn="0" w:lastColumn="0" w:oddVBand="0" w:evenVBand="0" w:oddHBand="1" w:evenHBand="0" w:firstRowFirstColumn="0" w:firstRowLastColumn="0" w:lastRowFirstColumn="0" w:lastRowLastColumn="0"/>
             </w:pPr>
+            <w:r>
+              <w:t xml:space="preserve">Create a simple GUI to input the data </w:t>
+            </w:r>
           </w:p>
         </w:tc>
         <w:tc>
@@ -6169,6 +6610,9 @@
             <w:pPr>
               <w:cnfStyle w:val="000000100000" w:firstRow="0" w:lastRow="0" w:firstColumn="0" w:lastColumn="0" w:oddVBand="0" w:evenVBand="0" w:oddHBand="1" w:evenHBand="0" w:firstRowFirstColumn="0" w:firstRowLastColumn="0" w:lastRowFirstColumn="0" w:lastRowLastColumn="0"/>
             </w:pPr>
+            <w:r>
+              <w:t>0.5 hours</w:t>
+            </w:r>
           </w:p>
         </w:tc>
         <w:tc>
@@ -6188,7 +6632,11 @@
             <w:cnfStyle w:val="001000000000" w:firstRow="0" w:lastRow="0" w:firstColumn="1" w:lastColumn="0" w:oddVBand="0" w:evenVBand="0" w:oddHBand="0" w:evenHBand="0" w:firstRowFirstColumn="0" w:firstRowLastColumn="0" w:lastRowFirstColumn="0" w:lastRowLastColumn="0"/>
             <w:tcW w:w="903" w:type="dxa"/>
           </w:tcPr>
-          <w:p/>
+          <w:p>
+            <w:r>
+              <w:t>2</w:t>
+            </w:r>
+          </w:p>
         </w:tc>
         <w:tc>
           <w:tcPr>
@@ -6198,6 +6646,9 @@
             <w:pPr>
               <w:cnfStyle w:val="000000000000" w:firstRow="0" w:lastRow="0" w:firstColumn="0" w:lastColumn="0" w:oddVBand="0" w:evenVBand="0" w:oddHBand="0" w:evenHBand="0" w:firstRowFirstColumn="0" w:firstRowLastColumn="0" w:lastRowFirstColumn="0" w:lastRowLastColumn="0"/>
             </w:pPr>
+            <w:r>
+              <w:t>Create class business layer to hold data</w:t>
+            </w:r>
           </w:p>
         </w:tc>
         <w:tc>
@@ -6208,6 +6659,9 @@
             <w:pPr>
               <w:cnfStyle w:val="000000000000" w:firstRow="0" w:lastRow="0" w:firstColumn="0" w:lastColumn="0" w:oddVBand="0" w:evenVBand="0" w:oddHBand="0" w:evenHBand="0" w:firstRowFirstColumn="0" w:firstRowLastColumn="0" w:lastRowFirstColumn="0" w:lastRowLastColumn="0"/>
             </w:pPr>
+            <w:r>
+              <w:t>0.5 hours</w:t>
+            </w:r>
           </w:p>
         </w:tc>
         <w:tc>
@@ -6284,6 +6738,9 @@
             </w:pPr>
             <w:r>
               <w:t xml:space="preserve">Story Points: </w:t>
+            </w:r>
+            <w:r>
+              <w:t>1</w:t>
             </w:r>
             <w:r>
               <w:tab/>
@@ -6319,13 +6776,10 @@
         <w:spacing w:before="360"/>
       </w:pPr>
       <w:r>
-        <w:t xml:space="preserve">Story </w:t>
-      </w:r>
-      <w:r>
-        <w:t>18</w:t>
-      </w:r>
-      <w:r>
-        <w:t>: Title</w:t>
+        <w:t xml:space="preserve">Story 18: </w:t>
+      </w:r>
+      <w:r>
+        <w:t>Average daytime hourly power usage</w:t>
       </w:r>
     </w:p>
     <w:tbl>
@@ -6404,7 +6858,11 @@
             <w:cnfStyle w:val="001000000000" w:firstRow="0" w:lastRow="0" w:firstColumn="1" w:lastColumn="0" w:oddVBand="0" w:evenVBand="0" w:oddHBand="0" w:evenHBand="0" w:firstRowFirstColumn="0" w:firstRowLastColumn="0" w:lastRowFirstColumn="0" w:lastRowLastColumn="0"/>
             <w:tcW w:w="903" w:type="dxa"/>
           </w:tcPr>
-          <w:p/>
+          <w:p>
+            <w:r>
+              <w:t>1</w:t>
+            </w:r>
+          </w:p>
         </w:tc>
         <w:tc>
           <w:tcPr>
@@ -6414,6 +6872,9 @@
             <w:pPr>
               <w:cnfStyle w:val="000000100000" w:firstRow="0" w:lastRow="0" w:firstColumn="0" w:lastColumn="0" w:oddVBand="0" w:evenVBand="0" w:oddHBand="1" w:evenHBand="0" w:firstRowFirstColumn="0" w:firstRowLastColumn="0" w:lastRowFirstColumn="0" w:lastRowLastColumn="0"/>
             </w:pPr>
+            <w:r>
+              <w:t xml:space="preserve">Create a simple GUI to input the data </w:t>
+            </w:r>
           </w:p>
         </w:tc>
         <w:tc>
@@ -6424,6 +6885,9 @@
             <w:pPr>
               <w:cnfStyle w:val="000000100000" w:firstRow="0" w:lastRow="0" w:firstColumn="0" w:lastColumn="0" w:oddVBand="0" w:evenVBand="0" w:oddHBand="1" w:evenHBand="0" w:firstRowFirstColumn="0" w:firstRowLastColumn="0" w:lastRowFirstColumn="0" w:lastRowLastColumn="0"/>
             </w:pPr>
+            <w:r>
+              <w:t>0.5 hours</w:t>
+            </w:r>
           </w:p>
         </w:tc>
         <w:tc>
@@ -6443,7 +6907,11 @@
             <w:cnfStyle w:val="001000000000" w:firstRow="0" w:lastRow="0" w:firstColumn="1" w:lastColumn="0" w:oddVBand="0" w:evenVBand="0" w:oddHBand="0" w:evenHBand="0" w:firstRowFirstColumn="0" w:firstRowLastColumn="0" w:lastRowFirstColumn="0" w:lastRowLastColumn="0"/>
             <w:tcW w:w="903" w:type="dxa"/>
           </w:tcPr>
-          <w:p/>
+          <w:p>
+            <w:r>
+              <w:t>2</w:t>
+            </w:r>
+          </w:p>
         </w:tc>
         <w:tc>
           <w:tcPr>
@@ -6453,6 +6921,9 @@
             <w:pPr>
               <w:cnfStyle w:val="000000000000" w:firstRow="0" w:lastRow="0" w:firstColumn="0" w:lastColumn="0" w:oddVBand="0" w:evenVBand="0" w:oddHBand="0" w:evenHBand="0" w:firstRowFirstColumn="0" w:firstRowLastColumn="0" w:lastRowFirstColumn="0" w:lastRowLastColumn="0"/>
             </w:pPr>
+            <w:r>
+              <w:t>Create class business layer to hold data</w:t>
+            </w:r>
           </w:p>
         </w:tc>
         <w:tc>
@@ -6463,6 +6934,9 @@
             <w:pPr>
               <w:cnfStyle w:val="000000000000" w:firstRow="0" w:lastRow="0" w:firstColumn="0" w:lastColumn="0" w:oddVBand="0" w:evenVBand="0" w:oddHBand="0" w:evenHBand="0" w:firstRowFirstColumn="0" w:firstRowLastColumn="0" w:lastRowFirstColumn="0" w:lastRowLastColumn="0"/>
             </w:pPr>
+            <w:r>
+              <w:t>0.5 hours</w:t>
+            </w:r>
           </w:p>
         </w:tc>
         <w:tc>
@@ -6539,6 +7013,9 @@
             </w:pPr>
             <w:r>
               <w:t xml:space="preserve">Story Points: </w:t>
+            </w:r>
+            <w:r>
+              <w:t>1</w:t>
             </w:r>
             <w:r>
               <w:tab/>
@@ -6574,13 +7051,7 @@
         <w:spacing w:before="360"/>
       </w:pPr>
       <w:r>
-        <w:t xml:space="preserve">Story </w:t>
-      </w:r>
-      <w:r>
-        <w:t>19</w:t>
-      </w:r>
-      <w:r>
-        <w:t>: Title</w:t>
+        <w:t>Story 19: Inverter lifetime input</w:t>
       </w:r>
     </w:p>
     <w:tbl>
@@ -6659,7 +7130,11 @@
             <w:cnfStyle w:val="001000000000" w:firstRow="0" w:lastRow="0" w:firstColumn="1" w:lastColumn="0" w:oddVBand="0" w:evenVBand="0" w:oddHBand="0" w:evenHBand="0" w:firstRowFirstColumn="0" w:firstRowLastColumn="0" w:lastRowFirstColumn="0" w:lastRowLastColumn="0"/>
             <w:tcW w:w="903" w:type="dxa"/>
           </w:tcPr>
-          <w:p/>
+          <w:p>
+            <w:r>
+              <w:t>1</w:t>
+            </w:r>
+          </w:p>
         </w:tc>
         <w:tc>
           <w:tcPr>
@@ -6669,6 +7144,9 @@
             <w:pPr>
               <w:cnfStyle w:val="000000100000" w:firstRow="0" w:lastRow="0" w:firstColumn="0" w:lastColumn="0" w:oddVBand="0" w:evenVBand="0" w:oddHBand="1" w:evenHBand="0" w:firstRowFirstColumn="0" w:firstRowLastColumn="0" w:lastRowFirstColumn="0" w:lastRowLastColumn="0"/>
             </w:pPr>
+            <w:r>
+              <w:t xml:space="preserve">Create a simple GUI to input the data </w:t>
+            </w:r>
           </w:p>
         </w:tc>
         <w:tc>
@@ -6679,6 +7157,9 @@
             <w:pPr>
               <w:cnfStyle w:val="000000100000" w:firstRow="0" w:lastRow="0" w:firstColumn="0" w:lastColumn="0" w:oddVBand="0" w:evenVBand="0" w:oddHBand="1" w:evenHBand="0" w:firstRowFirstColumn="0" w:firstRowLastColumn="0" w:lastRowFirstColumn="0" w:lastRowLastColumn="0"/>
             </w:pPr>
+            <w:r>
+              <w:t>0.5 hours</w:t>
+            </w:r>
           </w:p>
         </w:tc>
         <w:tc>
@@ -6698,7 +7179,11 @@
             <w:cnfStyle w:val="001000000000" w:firstRow="0" w:lastRow="0" w:firstColumn="1" w:lastColumn="0" w:oddVBand="0" w:evenVBand="0" w:oddHBand="0" w:evenHBand="0" w:firstRowFirstColumn="0" w:firstRowLastColumn="0" w:lastRowFirstColumn="0" w:lastRowLastColumn="0"/>
             <w:tcW w:w="903" w:type="dxa"/>
           </w:tcPr>
-          <w:p/>
+          <w:p>
+            <w:r>
+              <w:t>2</w:t>
+            </w:r>
+          </w:p>
         </w:tc>
         <w:tc>
           <w:tcPr>
@@ -6708,6 +7193,9 @@
             <w:pPr>
               <w:cnfStyle w:val="000000000000" w:firstRow="0" w:lastRow="0" w:firstColumn="0" w:lastColumn="0" w:oddVBand="0" w:evenVBand="0" w:oddHBand="0" w:evenHBand="0" w:firstRowFirstColumn="0" w:firstRowLastColumn="0" w:lastRowFirstColumn="0" w:lastRowLastColumn="0"/>
             </w:pPr>
+            <w:r>
+              <w:t>Create class business layer to hold data</w:t>
+            </w:r>
           </w:p>
         </w:tc>
         <w:tc>
@@ -6718,6 +7206,9 @@
             <w:pPr>
               <w:cnfStyle w:val="000000000000" w:firstRow="0" w:lastRow="0" w:firstColumn="0" w:lastColumn="0" w:oddVBand="0" w:evenVBand="0" w:oddHBand="0" w:evenHBand="0" w:firstRowFirstColumn="0" w:firstRowLastColumn="0" w:lastRowFirstColumn="0" w:lastRowLastColumn="0"/>
             </w:pPr>
+            <w:r>
+              <w:t>0.5 hours</w:t>
+            </w:r>
           </w:p>
         </w:tc>
         <w:tc>
@@ -6794,6 +7285,9 @@
             </w:pPr>
             <w:r>
               <w:t xml:space="preserve">Story Points: </w:t>
+            </w:r>
+            <w:r>
+              <w:t>1</w:t>
             </w:r>
             <w:r>
               <w:tab/>
@@ -6829,13 +7323,10 @@
         <w:spacing w:before="360"/>
       </w:pPr>
       <w:r>
-        <w:t xml:space="preserve">Story </w:t>
-      </w:r>
-      <w:r>
-        <w:t>20</w:t>
-      </w:r>
-      <w:r>
-        <w:t>: Title</w:t>
+        <w:t>Story 20</w:t>
+      </w:r>
+      <w:r>
+        <w:t>: Monthly power usage input</w:t>
       </w:r>
     </w:p>
     <w:tbl>
@@ -6914,7 +7405,11 @@
             <w:cnfStyle w:val="001000000000" w:firstRow="0" w:lastRow="0" w:firstColumn="1" w:lastColumn="0" w:oddVBand="0" w:evenVBand="0" w:oddHBand="0" w:evenHBand="0" w:firstRowFirstColumn="0" w:firstRowLastColumn="0" w:lastRowFirstColumn="0" w:lastRowLastColumn="0"/>
             <w:tcW w:w="903" w:type="dxa"/>
           </w:tcPr>
-          <w:p/>
+          <w:p>
+            <w:r>
+              <w:t>1</w:t>
+            </w:r>
+          </w:p>
         </w:tc>
         <w:tc>
           <w:tcPr>
@@ -6924,6 +7419,9 @@
             <w:pPr>
               <w:cnfStyle w:val="000000100000" w:firstRow="0" w:lastRow="0" w:firstColumn="0" w:lastColumn="0" w:oddVBand="0" w:evenVBand="0" w:oddHBand="1" w:evenHBand="0" w:firstRowFirstColumn="0" w:firstRowLastColumn="0" w:lastRowFirstColumn="0" w:lastRowLastColumn="0"/>
             </w:pPr>
+            <w:r>
+              <w:t xml:space="preserve">Create a simple GUI to input the data </w:t>
+            </w:r>
           </w:p>
         </w:tc>
         <w:tc>
@@ -6934,6 +7432,9 @@
             <w:pPr>
               <w:cnfStyle w:val="000000100000" w:firstRow="0" w:lastRow="0" w:firstColumn="0" w:lastColumn="0" w:oddVBand="0" w:evenVBand="0" w:oddHBand="1" w:evenHBand="0" w:firstRowFirstColumn="0" w:firstRowLastColumn="0" w:lastRowFirstColumn="0" w:lastRowLastColumn="0"/>
             </w:pPr>
+            <w:r>
+              <w:t>0.5 hours</w:t>
+            </w:r>
           </w:p>
         </w:tc>
         <w:tc>
@@ -6953,7 +7454,11 @@
             <w:cnfStyle w:val="001000000000" w:firstRow="0" w:lastRow="0" w:firstColumn="1" w:lastColumn="0" w:oddVBand="0" w:evenVBand="0" w:oddHBand="0" w:evenHBand="0" w:firstRowFirstColumn="0" w:firstRowLastColumn="0" w:lastRowFirstColumn="0" w:lastRowLastColumn="0"/>
             <w:tcW w:w="903" w:type="dxa"/>
           </w:tcPr>
-          <w:p/>
+          <w:p>
+            <w:r>
+              <w:t>2</w:t>
+            </w:r>
+          </w:p>
         </w:tc>
         <w:tc>
           <w:tcPr>
@@ -6963,6 +7468,9 @@
             <w:pPr>
               <w:cnfStyle w:val="000000000000" w:firstRow="0" w:lastRow="0" w:firstColumn="0" w:lastColumn="0" w:oddVBand="0" w:evenVBand="0" w:oddHBand="0" w:evenHBand="0" w:firstRowFirstColumn="0" w:firstRowLastColumn="0" w:lastRowFirstColumn="0" w:lastRowLastColumn="0"/>
             </w:pPr>
+            <w:r>
+              <w:t>Create class business layer to hold data</w:t>
+            </w:r>
           </w:p>
         </w:tc>
         <w:tc>
@@ -6973,6 +7481,9 @@
             <w:pPr>
               <w:cnfStyle w:val="000000000000" w:firstRow="0" w:lastRow="0" w:firstColumn="0" w:lastColumn="0" w:oddVBand="0" w:evenVBand="0" w:oddHBand="0" w:evenHBand="0" w:firstRowFirstColumn="0" w:firstRowLastColumn="0" w:lastRowFirstColumn="0" w:lastRowLastColumn="0"/>
             </w:pPr>
+            <w:r>
+              <w:t>0.5 hours</w:t>
+            </w:r>
           </w:p>
         </w:tc>
         <w:tc>
@@ -7049,6 +7560,9 @@
             </w:pPr>
             <w:r>
               <w:t xml:space="preserve">Story Points: </w:t>
+            </w:r>
+            <w:r>
+              <w:t>1</w:t>
             </w:r>
             <w:r>
               <w:tab/>
@@ -7085,13 +7599,10 @@
       </w:pPr>
       <w:r>
         <w:lastRenderedPageBreak/>
-        <w:t xml:space="preserve">Story </w:t>
-      </w:r>
-      <w:r>
-        <w:t>29</w:t>
-      </w:r>
-      <w:r>
-        <w:t>: Title</w:t>
+        <w:t xml:space="preserve">Story 29: </w:t>
+      </w:r>
+      <w:r>
+        <w:t>Display monthly savings</w:t>
       </w:r>
     </w:p>
     <w:tbl>
@@ -7170,7 +7681,11 @@
             <w:cnfStyle w:val="001000000000" w:firstRow="0" w:lastRow="0" w:firstColumn="1" w:lastColumn="0" w:oddVBand="0" w:evenVBand="0" w:oddHBand="0" w:evenHBand="0" w:firstRowFirstColumn="0" w:firstRowLastColumn="0" w:lastRowFirstColumn="0" w:lastRowLastColumn="0"/>
             <w:tcW w:w="903" w:type="dxa"/>
           </w:tcPr>
-          <w:p/>
+          <w:p>
+            <w:r>
+              <w:t>1</w:t>
+            </w:r>
+          </w:p>
         </w:tc>
         <w:tc>
           <w:tcPr>
@@ -7180,6 +7695,9 @@
             <w:pPr>
               <w:cnfStyle w:val="000000100000" w:firstRow="0" w:lastRow="0" w:firstColumn="0" w:lastColumn="0" w:oddVBand="0" w:evenVBand="0" w:oddHBand="1" w:evenHBand="0" w:firstRowFirstColumn="0" w:firstRowLastColumn="0" w:lastRowFirstColumn="0" w:lastRowLastColumn="0"/>
             </w:pPr>
+            <w:r>
+              <w:t xml:space="preserve">Create a simple GUI to input the data </w:t>
+            </w:r>
           </w:p>
         </w:tc>
         <w:tc>
@@ -7190,6 +7708,9 @@
             <w:pPr>
               <w:cnfStyle w:val="000000100000" w:firstRow="0" w:lastRow="0" w:firstColumn="0" w:lastColumn="0" w:oddVBand="0" w:evenVBand="0" w:oddHBand="1" w:evenHBand="0" w:firstRowFirstColumn="0" w:firstRowLastColumn="0" w:lastRowFirstColumn="0" w:lastRowLastColumn="0"/>
             </w:pPr>
+            <w:r>
+              <w:t>0.5 hours</w:t>
+            </w:r>
           </w:p>
         </w:tc>
         <w:tc>
@@ -7209,7 +7730,11 @@
             <w:cnfStyle w:val="001000000000" w:firstRow="0" w:lastRow="0" w:firstColumn="1" w:lastColumn="0" w:oddVBand="0" w:evenVBand="0" w:oddHBand="0" w:evenHBand="0" w:firstRowFirstColumn="0" w:firstRowLastColumn="0" w:lastRowFirstColumn="0" w:lastRowLastColumn="0"/>
             <w:tcW w:w="903" w:type="dxa"/>
           </w:tcPr>
-          <w:p/>
+          <w:p>
+            <w:r>
+              <w:t>2</w:t>
+            </w:r>
+          </w:p>
         </w:tc>
         <w:tc>
           <w:tcPr>
@@ -7219,6 +7744,9 @@
             <w:pPr>
               <w:cnfStyle w:val="000000000000" w:firstRow="0" w:lastRow="0" w:firstColumn="0" w:lastColumn="0" w:oddVBand="0" w:evenVBand="0" w:oddHBand="0" w:evenHBand="0" w:firstRowFirstColumn="0" w:firstRowLastColumn="0" w:lastRowFirstColumn="0" w:lastRowLastColumn="0"/>
             </w:pPr>
+            <w:r>
+              <w:t>Create class business layer to hold data</w:t>
+            </w:r>
           </w:p>
         </w:tc>
         <w:tc>
@@ -7229,6 +7757,9 @@
             <w:pPr>
               <w:cnfStyle w:val="000000000000" w:firstRow="0" w:lastRow="0" w:firstColumn="0" w:lastColumn="0" w:oddVBand="0" w:evenVBand="0" w:oddHBand="0" w:evenHBand="0" w:firstRowFirstColumn="0" w:firstRowLastColumn="0" w:lastRowFirstColumn="0" w:lastRowLastColumn="0"/>
             </w:pPr>
+            <w:r>
+              <w:t>0.5 hours</w:t>
+            </w:r>
           </w:p>
         </w:tc>
         <w:tc>
@@ -7334,15 +7865,1963 @@
         </w:tc>
       </w:tr>
     </w:tbl>
+    <w:p>
+      <w:pPr>
+        <w:pStyle w:val="Heading1"/>
+      </w:pPr>
+      <w:r>
+        <w:t>Iteration 2</w:t>
+      </w:r>
+    </w:p>
     <w:p>
       <w:pPr>
         <w:tabs>
           <w:tab w:val="right" w:pos="9026"/>
         </w:tabs>
-        <w:spacing w:before="240" w:after="120" w:line="240" w:lineRule="auto"/>
+        <w:spacing w:after="0" w:line="240" w:lineRule="auto"/>
         <w:rPr>
           <w:sz w:val="24"/>
         </w:rPr>
+      </w:pPr>
+      <w:r>
+        <w:rPr>
+          <w:sz w:val="24"/>
+        </w:rPr>
+        <w:t>Total Story Points</w:t>
+      </w:r>
+      <w:r>
+        <w:rPr>
+          <w:sz w:val="24"/>
+        </w:rPr>
+        <w:t>:</w:t>
+      </w:r>
+      <w:r>
+        <w:rPr>
+          <w:sz w:val="24"/>
+        </w:rPr>
+        <w:t xml:space="preserve"> 13</w:t>
+      </w:r>
+      <w:r>
+        <w:rPr>
+          <w:sz w:val="24"/>
+        </w:rPr>
+        <w:tab/>
+        <w:t xml:space="preserve">Total Hours: </w:t>
+      </w:r>
+    </w:p>
+    <w:p>
+      <w:pPr>
+        <w:pStyle w:val="Heading2"/>
+        <w:rPr>
+          <w:b w:val="0"/>
+        </w:rPr>
+      </w:pPr>
+      <w:r>
+        <w:rPr>
+          <w:b w:val="0"/>
+        </w:rPr>
+        <w:t xml:space="preserve">Current Velocity: </w:t>
+      </w:r>
+    </w:p>
+    <w:p>
+      <w:pPr>
+        <w:pStyle w:val="Heading2"/>
+        <w:spacing w:before="360"/>
+        <w:rPr>
+          <w:b w:val="0"/>
+        </w:rPr>
+      </w:pPr>
+      <w:r>
+        <w:t>Story 2</w:t>
+      </w:r>
+      <w:r>
+        <w:t xml:space="preserve">: </w:t>
+      </w:r>
+      <w:r>
+        <w:t xml:space="preserve">Hardware cost </w:t>
+      </w:r>
+      <w:r>
+        <w:t>fetching</w:t>
+      </w:r>
+      <w:r>
+        <w:tab/>
+      </w:r>
+    </w:p>
+    <w:tbl>
+      <w:tblPr>
+        <w:tblStyle w:val="LightList-Accent4"/>
+        <w:tblW w:w="0" w:type="auto"/>
+        <w:tblLook w:val="04A0" w:firstRow="1" w:lastRow="0" w:firstColumn="1" w:lastColumn="0" w:noHBand="0" w:noVBand="1"/>
+      </w:tblPr>
+      <w:tblGrid>
+        <w:gridCol w:w="903"/>
+        <w:gridCol w:w="6435"/>
+        <w:gridCol w:w="1086"/>
+        <w:gridCol w:w="768"/>
+      </w:tblGrid>
+      <w:tr>
+        <w:trPr>
+          <w:cnfStyle w:val="100000000000" w:firstRow="1" w:lastRow="0" w:firstColumn="0" w:lastColumn="0" w:oddVBand="0" w:evenVBand="0" w:oddHBand="0" w:evenHBand="0" w:firstRowFirstColumn="0" w:firstRowLastColumn="0" w:lastRowFirstColumn="0" w:lastRowLastColumn="0"/>
+        </w:trPr>
+        <w:tc>
+          <w:tcPr>
+            <w:cnfStyle w:val="001000000000" w:firstRow="0" w:lastRow="0" w:firstColumn="1" w:lastColumn="0" w:oddVBand="0" w:evenVBand="0" w:oddHBand="0" w:evenHBand="0" w:firstRowFirstColumn="0" w:firstRowLastColumn="0" w:lastRowFirstColumn="0" w:lastRowLastColumn="0"/>
+            <w:tcW w:w="903" w:type="dxa"/>
+          </w:tcPr>
+          <w:p>
+            <w:r>
+              <w:t>Task ID</w:t>
+            </w:r>
+          </w:p>
+        </w:tc>
+        <w:tc>
+          <w:tcPr>
+            <w:tcW w:w="6435" w:type="dxa"/>
+          </w:tcPr>
+          <w:p>
+            <w:pPr>
+              <w:cnfStyle w:val="100000000000" w:firstRow="1" w:lastRow="0" w:firstColumn="0" w:lastColumn="0" w:oddVBand="0" w:evenVBand="0" w:oddHBand="0" w:evenHBand="0" w:firstRowFirstColumn="0" w:firstRowLastColumn="0" w:lastRowFirstColumn="0" w:lastRowLastColumn="0"/>
+            </w:pPr>
+            <w:r>
+              <w:t>Task Description</w:t>
+            </w:r>
+          </w:p>
+        </w:tc>
+        <w:tc>
+          <w:tcPr>
+            <w:tcW w:w="1086" w:type="dxa"/>
+          </w:tcPr>
+          <w:p>
+            <w:pPr>
+              <w:cnfStyle w:val="100000000000" w:firstRow="1" w:lastRow="0" w:firstColumn="0" w:lastColumn="0" w:oddVBand="0" w:evenVBand="0" w:oddHBand="0" w:evenHBand="0" w:firstRowFirstColumn="0" w:firstRowLastColumn="0" w:lastRowFirstColumn="0" w:lastRowLastColumn="0"/>
+            </w:pPr>
+            <w:r>
+              <w:t>Estimate</w:t>
+            </w:r>
+          </w:p>
+        </w:tc>
+        <w:tc>
+          <w:tcPr>
+            <w:tcW w:w="768" w:type="dxa"/>
+          </w:tcPr>
+          <w:p>
+            <w:pPr>
+              <w:cnfStyle w:val="100000000000" w:firstRow="1" w:lastRow="0" w:firstColumn="0" w:lastColumn="0" w:oddVBand="0" w:evenVBand="0" w:oddHBand="0" w:evenHBand="0" w:firstRowFirstColumn="0" w:firstRowLastColumn="0" w:lastRowFirstColumn="0" w:lastRowLastColumn="0"/>
+            </w:pPr>
+            <w:r>
+              <w:t>Taken</w:t>
+            </w:r>
+          </w:p>
+        </w:tc>
+      </w:tr>
+      <w:tr>
+        <w:trPr>
+          <w:cnfStyle w:val="000000100000" w:firstRow="0" w:lastRow="0" w:firstColumn="0" w:lastColumn="0" w:oddVBand="0" w:evenVBand="0" w:oddHBand="1" w:evenHBand="0" w:firstRowFirstColumn="0" w:firstRowLastColumn="0" w:lastRowFirstColumn="0" w:lastRowLastColumn="0"/>
+        </w:trPr>
+        <w:tc>
+          <w:tcPr>
+            <w:cnfStyle w:val="001000000000" w:firstRow="0" w:lastRow="0" w:firstColumn="1" w:lastColumn="0" w:oddVBand="0" w:evenVBand="0" w:oddHBand="0" w:evenHBand="0" w:firstRowFirstColumn="0" w:firstRowLastColumn="0" w:lastRowFirstColumn="0" w:lastRowLastColumn="0"/>
+            <w:tcW w:w="903" w:type="dxa"/>
+          </w:tcPr>
+          <w:p>
+            <w:r>
+              <w:t>1</w:t>
+            </w:r>
+          </w:p>
+        </w:tc>
+        <w:tc>
+          <w:tcPr>
+            <w:tcW w:w="6435" w:type="dxa"/>
+          </w:tcPr>
+          <w:p>
+            <w:pPr>
+              <w:cnfStyle w:val="000000100000" w:firstRow="0" w:lastRow="0" w:firstColumn="0" w:lastColumn="0" w:oddVBand="0" w:evenVBand="0" w:oddHBand="1" w:evenHBand="0" w:firstRowFirstColumn="0" w:firstRowLastColumn="0" w:lastRowFirstColumn="0" w:lastRowLastColumn="0"/>
+            </w:pPr>
+            <w:r>
+              <w:t>Researching (Find the data)</w:t>
+            </w:r>
+          </w:p>
+        </w:tc>
+        <w:tc>
+          <w:tcPr>
+            <w:tcW w:w="1086" w:type="dxa"/>
+          </w:tcPr>
+          <w:p>
+            <w:pPr>
+              <w:cnfStyle w:val="000000100000" w:firstRow="0" w:lastRow="0" w:firstColumn="0" w:lastColumn="0" w:oddVBand="0" w:evenVBand="0" w:oddHBand="1" w:evenHBand="0" w:firstRowFirstColumn="0" w:firstRowLastColumn="0" w:lastRowFirstColumn="0" w:lastRowLastColumn="0"/>
+            </w:pPr>
+            <w:r>
+              <w:t>1 hour</w:t>
+            </w:r>
+          </w:p>
+        </w:tc>
+        <w:tc>
+          <w:tcPr>
+            <w:tcW w:w="768" w:type="dxa"/>
+          </w:tcPr>
+          <w:p>
+            <w:pPr>
+              <w:cnfStyle w:val="000000100000" w:firstRow="0" w:lastRow="0" w:firstColumn="0" w:lastColumn="0" w:oddVBand="0" w:evenVBand="0" w:oddHBand="1" w:evenHBand="0" w:firstRowFirstColumn="0" w:firstRowLastColumn="0" w:lastRowFirstColumn="0" w:lastRowLastColumn="0"/>
+            </w:pPr>
+          </w:p>
+        </w:tc>
+      </w:tr>
+      <w:tr>
+        <w:tc>
+          <w:tcPr>
+            <w:cnfStyle w:val="001000000000" w:firstRow="0" w:lastRow="0" w:firstColumn="1" w:lastColumn="0" w:oddVBand="0" w:evenVBand="0" w:oddHBand="0" w:evenHBand="0" w:firstRowFirstColumn="0" w:firstRowLastColumn="0" w:lastRowFirstColumn="0" w:lastRowLastColumn="0"/>
+            <w:tcW w:w="903" w:type="dxa"/>
+          </w:tcPr>
+          <w:p>
+            <w:r>
+              <w:t>2</w:t>
+            </w:r>
+          </w:p>
+        </w:tc>
+        <w:tc>
+          <w:tcPr>
+            <w:tcW w:w="6435" w:type="dxa"/>
+          </w:tcPr>
+          <w:p>
+            <w:pPr>
+              <w:cnfStyle w:val="000000000000" w:firstRow="0" w:lastRow="0" w:firstColumn="0" w:lastColumn="0" w:oddVBand="0" w:evenVBand="0" w:oddHBand="0" w:evenHBand="0" w:firstRowFirstColumn="0" w:firstRowLastColumn="0" w:lastRowFirstColumn="0" w:lastRowLastColumn="0"/>
+            </w:pPr>
+          </w:p>
+        </w:tc>
+        <w:tc>
+          <w:tcPr>
+            <w:tcW w:w="1086" w:type="dxa"/>
+          </w:tcPr>
+          <w:p>
+            <w:pPr>
+              <w:cnfStyle w:val="000000000000" w:firstRow="0" w:lastRow="0" w:firstColumn="0" w:lastColumn="0" w:oddVBand="0" w:evenVBand="0" w:oddHBand="0" w:evenHBand="0" w:firstRowFirstColumn="0" w:firstRowLastColumn="0" w:lastRowFirstColumn="0" w:lastRowLastColumn="0"/>
+            </w:pPr>
+          </w:p>
+        </w:tc>
+        <w:tc>
+          <w:tcPr>
+            <w:tcW w:w="768" w:type="dxa"/>
+          </w:tcPr>
+          <w:p>
+            <w:pPr>
+              <w:cnfStyle w:val="000000000000" w:firstRow="0" w:lastRow="0" w:firstColumn="0" w:lastColumn="0" w:oddVBand="0" w:evenVBand="0" w:oddHBand="0" w:evenHBand="0" w:firstRowFirstColumn="0" w:firstRowLastColumn="0" w:lastRowFirstColumn="0" w:lastRowLastColumn="0"/>
+            </w:pPr>
+          </w:p>
+        </w:tc>
+      </w:tr>
+      <w:tr>
+        <w:trPr>
+          <w:cnfStyle w:val="000000100000" w:firstRow="0" w:lastRow="0" w:firstColumn="0" w:lastColumn="0" w:oddVBand="0" w:evenVBand="0" w:oddHBand="1" w:evenHBand="0" w:firstRowFirstColumn="0" w:firstRowLastColumn="0" w:lastRowFirstColumn="0" w:lastRowLastColumn="0"/>
+        </w:trPr>
+        <w:tc>
+          <w:tcPr>
+            <w:cnfStyle w:val="001000000000" w:firstRow="0" w:lastRow="0" w:firstColumn="1" w:lastColumn="0" w:oddVBand="0" w:evenVBand="0" w:oddHBand="0" w:evenHBand="0" w:firstRowFirstColumn="0" w:firstRowLastColumn="0" w:lastRowFirstColumn="0" w:lastRowLastColumn="0"/>
+            <w:tcW w:w="903" w:type="dxa"/>
+          </w:tcPr>
+          <w:p/>
+        </w:tc>
+        <w:tc>
+          <w:tcPr>
+            <w:tcW w:w="6435" w:type="dxa"/>
+          </w:tcPr>
+          <w:p>
+            <w:pPr>
+              <w:cnfStyle w:val="000000100000" w:firstRow="0" w:lastRow="0" w:firstColumn="0" w:lastColumn="0" w:oddVBand="0" w:evenVBand="0" w:oddHBand="1" w:evenHBand="0" w:firstRowFirstColumn="0" w:firstRowLastColumn="0" w:lastRowFirstColumn="0" w:lastRowLastColumn="0"/>
+            </w:pPr>
+          </w:p>
+        </w:tc>
+        <w:tc>
+          <w:tcPr>
+            <w:tcW w:w="1086" w:type="dxa"/>
+          </w:tcPr>
+          <w:p>
+            <w:pPr>
+              <w:cnfStyle w:val="000000100000" w:firstRow="0" w:lastRow="0" w:firstColumn="0" w:lastColumn="0" w:oddVBand="0" w:evenVBand="0" w:oddHBand="1" w:evenHBand="0" w:firstRowFirstColumn="0" w:firstRowLastColumn="0" w:lastRowFirstColumn="0" w:lastRowLastColumn="0"/>
+            </w:pPr>
+          </w:p>
+        </w:tc>
+        <w:tc>
+          <w:tcPr>
+            <w:tcW w:w="768" w:type="dxa"/>
+          </w:tcPr>
+          <w:p>
+            <w:pPr>
+              <w:cnfStyle w:val="000000100000" w:firstRow="0" w:lastRow="0" w:firstColumn="0" w:lastColumn="0" w:oddVBand="0" w:evenVBand="0" w:oddHBand="1" w:evenHBand="0" w:firstRowFirstColumn="0" w:firstRowLastColumn="0" w:lastRowFirstColumn="0" w:lastRowLastColumn="0"/>
+            </w:pPr>
+          </w:p>
+        </w:tc>
+      </w:tr>
+      <w:tr>
+        <w:tc>
+          <w:tcPr>
+            <w:cnfStyle w:val="001000000000" w:firstRow="0" w:lastRow="0" w:firstColumn="1" w:lastColumn="0" w:oddVBand="0" w:evenVBand="0" w:oddHBand="0" w:evenHBand="0" w:firstRowFirstColumn="0" w:firstRowLastColumn="0" w:lastRowFirstColumn="0" w:lastRowLastColumn="0"/>
+            <w:tcW w:w="903" w:type="dxa"/>
+          </w:tcPr>
+          <w:p/>
+        </w:tc>
+        <w:tc>
+          <w:tcPr>
+            <w:tcW w:w="6435" w:type="dxa"/>
+          </w:tcPr>
+          <w:p>
+            <w:pPr>
+              <w:tabs>
+                <w:tab w:val="right" w:pos="6219"/>
+              </w:tabs>
+              <w:cnfStyle w:val="000000000000" w:firstRow="0" w:lastRow="0" w:firstColumn="0" w:lastColumn="0" w:oddVBand="0" w:evenVBand="0" w:oddHBand="0" w:evenHBand="0" w:firstRowFirstColumn="0" w:firstRowLastColumn="0" w:lastRowFirstColumn="0" w:lastRowLastColumn="0"/>
+            </w:pPr>
+            <w:r>
+              <w:t xml:space="preserve">Story Points: </w:t>
+            </w:r>
+            <w:r>
+              <w:t>2</w:t>
+            </w:r>
+            <w:r>
+              <w:tab/>
+              <w:t>Total Hours:</w:t>
+            </w:r>
+          </w:p>
+        </w:tc>
+        <w:tc>
+          <w:tcPr>
+            <w:tcW w:w="1086" w:type="dxa"/>
+          </w:tcPr>
+          <w:p>
+            <w:pPr>
+              <w:cnfStyle w:val="000000000000" w:firstRow="0" w:lastRow="0" w:firstColumn="0" w:lastColumn="0" w:oddVBand="0" w:evenVBand="0" w:oddHBand="0" w:evenHBand="0" w:firstRowFirstColumn="0" w:firstRowLastColumn="0" w:lastRowFirstColumn="0" w:lastRowLastColumn="0"/>
+            </w:pPr>
+          </w:p>
+        </w:tc>
+        <w:tc>
+          <w:tcPr>
+            <w:tcW w:w="768" w:type="dxa"/>
+          </w:tcPr>
+          <w:p>
+            <w:pPr>
+              <w:cnfStyle w:val="000000000000" w:firstRow="0" w:lastRow="0" w:firstColumn="0" w:lastColumn="0" w:oddVBand="0" w:evenVBand="0" w:oddHBand="0" w:evenHBand="0" w:firstRowFirstColumn="0" w:firstRowLastColumn="0" w:lastRowFirstColumn="0" w:lastRowLastColumn="0"/>
+            </w:pPr>
+          </w:p>
+        </w:tc>
+      </w:tr>
+    </w:tbl>
+    <w:p>
+      <w:pPr>
+        <w:pStyle w:val="Heading2"/>
+        <w:spacing w:before="360"/>
+      </w:pPr>
+      <w:r>
+        <w:t>Story 4</w:t>
+      </w:r>
+      <w:r>
+        <w:t xml:space="preserve">: System size </w:t>
+      </w:r>
+      <w:r>
+        <w:t>fetching</w:t>
+      </w:r>
+    </w:p>
+    <w:tbl>
+      <w:tblPr>
+        <w:tblStyle w:val="LightList-Accent4"/>
+        <w:tblW w:w="0" w:type="auto"/>
+        <w:tblLook w:val="04A0" w:firstRow="1" w:lastRow="0" w:firstColumn="1" w:lastColumn="0" w:noHBand="0" w:noVBand="1"/>
+      </w:tblPr>
+      <w:tblGrid>
+        <w:gridCol w:w="903"/>
+        <w:gridCol w:w="6435"/>
+        <w:gridCol w:w="1086"/>
+        <w:gridCol w:w="768"/>
+      </w:tblGrid>
+      <w:tr>
+        <w:trPr>
+          <w:cnfStyle w:val="100000000000" w:firstRow="1" w:lastRow="0" w:firstColumn="0" w:lastColumn="0" w:oddVBand="0" w:evenVBand="0" w:oddHBand="0" w:evenHBand="0" w:firstRowFirstColumn="0" w:firstRowLastColumn="0" w:lastRowFirstColumn="0" w:lastRowLastColumn="0"/>
+        </w:trPr>
+        <w:tc>
+          <w:tcPr>
+            <w:cnfStyle w:val="001000000000" w:firstRow="0" w:lastRow="0" w:firstColumn="1" w:lastColumn="0" w:oddVBand="0" w:evenVBand="0" w:oddHBand="0" w:evenHBand="0" w:firstRowFirstColumn="0" w:firstRowLastColumn="0" w:lastRowFirstColumn="0" w:lastRowLastColumn="0"/>
+            <w:tcW w:w="903" w:type="dxa"/>
+          </w:tcPr>
+          <w:p>
+            <w:r>
+              <w:t>Task ID</w:t>
+            </w:r>
+          </w:p>
+        </w:tc>
+        <w:tc>
+          <w:tcPr>
+            <w:tcW w:w="6435" w:type="dxa"/>
+          </w:tcPr>
+          <w:p>
+            <w:pPr>
+              <w:cnfStyle w:val="100000000000" w:firstRow="1" w:lastRow="0" w:firstColumn="0" w:lastColumn="0" w:oddVBand="0" w:evenVBand="0" w:oddHBand="0" w:evenHBand="0" w:firstRowFirstColumn="0" w:firstRowLastColumn="0" w:lastRowFirstColumn="0" w:lastRowLastColumn="0"/>
+            </w:pPr>
+            <w:r>
+              <w:t>Task Description</w:t>
+            </w:r>
+          </w:p>
+        </w:tc>
+        <w:tc>
+          <w:tcPr>
+            <w:tcW w:w="1086" w:type="dxa"/>
+          </w:tcPr>
+          <w:p>
+            <w:pPr>
+              <w:cnfStyle w:val="100000000000" w:firstRow="1" w:lastRow="0" w:firstColumn="0" w:lastColumn="0" w:oddVBand="0" w:evenVBand="0" w:oddHBand="0" w:evenHBand="0" w:firstRowFirstColumn="0" w:firstRowLastColumn="0" w:lastRowFirstColumn="0" w:lastRowLastColumn="0"/>
+            </w:pPr>
+            <w:r>
+              <w:t>Estimate</w:t>
+            </w:r>
+          </w:p>
+        </w:tc>
+        <w:tc>
+          <w:tcPr>
+            <w:tcW w:w="768" w:type="dxa"/>
+          </w:tcPr>
+          <w:p>
+            <w:pPr>
+              <w:cnfStyle w:val="100000000000" w:firstRow="1" w:lastRow="0" w:firstColumn="0" w:lastColumn="0" w:oddVBand="0" w:evenVBand="0" w:oddHBand="0" w:evenHBand="0" w:firstRowFirstColumn="0" w:firstRowLastColumn="0" w:lastRowFirstColumn="0" w:lastRowLastColumn="0"/>
+            </w:pPr>
+            <w:r>
+              <w:t>Taken</w:t>
+            </w:r>
+          </w:p>
+        </w:tc>
+      </w:tr>
+      <w:tr>
+        <w:trPr>
+          <w:cnfStyle w:val="000000100000" w:firstRow="0" w:lastRow="0" w:firstColumn="0" w:lastColumn="0" w:oddVBand="0" w:evenVBand="0" w:oddHBand="1" w:evenHBand="0" w:firstRowFirstColumn="0" w:firstRowLastColumn="0" w:lastRowFirstColumn="0" w:lastRowLastColumn="0"/>
+        </w:trPr>
+        <w:tc>
+          <w:tcPr>
+            <w:cnfStyle w:val="001000000000" w:firstRow="0" w:lastRow="0" w:firstColumn="1" w:lastColumn="0" w:oddVBand="0" w:evenVBand="0" w:oddHBand="0" w:evenHBand="0" w:firstRowFirstColumn="0" w:firstRowLastColumn="0" w:lastRowFirstColumn="0" w:lastRowLastColumn="0"/>
+            <w:tcW w:w="903" w:type="dxa"/>
+          </w:tcPr>
+          <w:p>
+            <w:r>
+              <w:t>1</w:t>
+            </w:r>
+          </w:p>
+        </w:tc>
+        <w:tc>
+          <w:tcPr>
+            <w:tcW w:w="6435" w:type="dxa"/>
+          </w:tcPr>
+          <w:p>
+            <w:pPr>
+              <w:cnfStyle w:val="000000100000" w:firstRow="0" w:lastRow="0" w:firstColumn="0" w:lastColumn="0" w:oddVBand="0" w:evenVBand="0" w:oddHBand="1" w:evenHBand="0" w:firstRowFirstColumn="0" w:firstRowLastColumn="0" w:lastRowFirstColumn="0" w:lastRowLastColumn="0"/>
+            </w:pPr>
+            <w:r>
+              <w:t>Researching (Finding the data)</w:t>
+            </w:r>
+            <w:r>
+              <w:t xml:space="preserve"> </w:t>
+            </w:r>
+          </w:p>
+        </w:tc>
+        <w:tc>
+          <w:tcPr>
+            <w:tcW w:w="1086" w:type="dxa"/>
+          </w:tcPr>
+          <w:p>
+            <w:pPr>
+              <w:cnfStyle w:val="000000100000" w:firstRow="0" w:lastRow="0" w:firstColumn="0" w:lastColumn="0" w:oddVBand="0" w:evenVBand="0" w:oddHBand="1" w:evenHBand="0" w:firstRowFirstColumn="0" w:firstRowLastColumn="0" w:lastRowFirstColumn="0" w:lastRowLastColumn="0"/>
+            </w:pPr>
+            <w:r>
+              <w:t>1 hour</w:t>
+            </w:r>
+          </w:p>
+        </w:tc>
+        <w:tc>
+          <w:tcPr>
+            <w:tcW w:w="768" w:type="dxa"/>
+          </w:tcPr>
+          <w:p>
+            <w:pPr>
+              <w:cnfStyle w:val="000000100000" w:firstRow="0" w:lastRow="0" w:firstColumn="0" w:lastColumn="0" w:oddVBand="0" w:evenVBand="0" w:oddHBand="1" w:evenHBand="0" w:firstRowFirstColumn="0" w:firstRowLastColumn="0" w:lastRowFirstColumn="0" w:lastRowLastColumn="0"/>
+            </w:pPr>
+          </w:p>
+        </w:tc>
+      </w:tr>
+      <w:tr>
+        <w:tc>
+          <w:tcPr>
+            <w:cnfStyle w:val="001000000000" w:firstRow="0" w:lastRow="0" w:firstColumn="1" w:lastColumn="0" w:oddVBand="0" w:evenVBand="0" w:oddHBand="0" w:evenHBand="0" w:firstRowFirstColumn="0" w:firstRowLastColumn="0" w:lastRowFirstColumn="0" w:lastRowLastColumn="0"/>
+            <w:tcW w:w="903" w:type="dxa"/>
+          </w:tcPr>
+          <w:p>
+            <w:r>
+              <w:t>2</w:t>
+            </w:r>
+          </w:p>
+        </w:tc>
+        <w:tc>
+          <w:tcPr>
+            <w:tcW w:w="6435" w:type="dxa"/>
+          </w:tcPr>
+          <w:p>
+            <w:pPr>
+              <w:cnfStyle w:val="000000000000" w:firstRow="0" w:lastRow="0" w:firstColumn="0" w:lastColumn="0" w:oddVBand="0" w:evenVBand="0" w:oddHBand="0" w:evenHBand="0" w:firstRowFirstColumn="0" w:firstRowLastColumn="0" w:lastRowFirstColumn="0" w:lastRowLastColumn="0"/>
+            </w:pPr>
+          </w:p>
+        </w:tc>
+        <w:tc>
+          <w:tcPr>
+            <w:tcW w:w="1086" w:type="dxa"/>
+          </w:tcPr>
+          <w:p>
+            <w:pPr>
+              <w:cnfStyle w:val="000000000000" w:firstRow="0" w:lastRow="0" w:firstColumn="0" w:lastColumn="0" w:oddVBand="0" w:evenVBand="0" w:oddHBand="0" w:evenHBand="0" w:firstRowFirstColumn="0" w:firstRowLastColumn="0" w:lastRowFirstColumn="0" w:lastRowLastColumn="0"/>
+            </w:pPr>
+          </w:p>
+        </w:tc>
+        <w:tc>
+          <w:tcPr>
+            <w:tcW w:w="768" w:type="dxa"/>
+          </w:tcPr>
+          <w:p>
+            <w:pPr>
+              <w:cnfStyle w:val="000000000000" w:firstRow="0" w:lastRow="0" w:firstColumn="0" w:lastColumn="0" w:oddVBand="0" w:evenVBand="0" w:oddHBand="0" w:evenHBand="0" w:firstRowFirstColumn="0" w:firstRowLastColumn="0" w:lastRowFirstColumn="0" w:lastRowLastColumn="0"/>
+            </w:pPr>
+          </w:p>
+        </w:tc>
+      </w:tr>
+      <w:tr>
+        <w:trPr>
+          <w:cnfStyle w:val="000000100000" w:firstRow="0" w:lastRow="0" w:firstColumn="0" w:lastColumn="0" w:oddVBand="0" w:evenVBand="0" w:oddHBand="1" w:evenHBand="0" w:firstRowFirstColumn="0" w:firstRowLastColumn="0" w:lastRowFirstColumn="0" w:lastRowLastColumn="0"/>
+        </w:trPr>
+        <w:tc>
+          <w:tcPr>
+            <w:cnfStyle w:val="001000000000" w:firstRow="0" w:lastRow="0" w:firstColumn="1" w:lastColumn="0" w:oddVBand="0" w:evenVBand="0" w:oddHBand="0" w:evenHBand="0" w:firstRowFirstColumn="0" w:firstRowLastColumn="0" w:lastRowFirstColumn="0" w:lastRowLastColumn="0"/>
+            <w:tcW w:w="903" w:type="dxa"/>
+          </w:tcPr>
+          <w:p/>
+        </w:tc>
+        <w:tc>
+          <w:tcPr>
+            <w:tcW w:w="6435" w:type="dxa"/>
+          </w:tcPr>
+          <w:p>
+            <w:pPr>
+              <w:cnfStyle w:val="000000100000" w:firstRow="0" w:lastRow="0" w:firstColumn="0" w:lastColumn="0" w:oddVBand="0" w:evenVBand="0" w:oddHBand="1" w:evenHBand="0" w:firstRowFirstColumn="0" w:firstRowLastColumn="0" w:lastRowFirstColumn="0" w:lastRowLastColumn="0"/>
+            </w:pPr>
+          </w:p>
+        </w:tc>
+        <w:tc>
+          <w:tcPr>
+            <w:tcW w:w="1086" w:type="dxa"/>
+          </w:tcPr>
+          <w:p>
+            <w:pPr>
+              <w:cnfStyle w:val="000000100000" w:firstRow="0" w:lastRow="0" w:firstColumn="0" w:lastColumn="0" w:oddVBand="0" w:evenVBand="0" w:oddHBand="1" w:evenHBand="0" w:firstRowFirstColumn="0" w:firstRowLastColumn="0" w:lastRowFirstColumn="0" w:lastRowLastColumn="0"/>
+            </w:pPr>
+          </w:p>
+        </w:tc>
+        <w:tc>
+          <w:tcPr>
+            <w:tcW w:w="768" w:type="dxa"/>
+          </w:tcPr>
+          <w:p>
+            <w:pPr>
+              <w:cnfStyle w:val="000000100000" w:firstRow="0" w:lastRow="0" w:firstColumn="0" w:lastColumn="0" w:oddVBand="0" w:evenVBand="0" w:oddHBand="1" w:evenHBand="0" w:firstRowFirstColumn="0" w:firstRowLastColumn="0" w:lastRowFirstColumn="0" w:lastRowLastColumn="0"/>
+            </w:pPr>
+          </w:p>
+        </w:tc>
+      </w:tr>
+      <w:tr>
+        <w:tc>
+          <w:tcPr>
+            <w:cnfStyle w:val="001000000000" w:firstRow="0" w:lastRow="0" w:firstColumn="1" w:lastColumn="0" w:oddVBand="0" w:evenVBand="0" w:oddHBand="0" w:evenHBand="0" w:firstRowFirstColumn="0" w:firstRowLastColumn="0" w:lastRowFirstColumn="0" w:lastRowLastColumn="0"/>
+            <w:tcW w:w="903" w:type="dxa"/>
+          </w:tcPr>
+          <w:p/>
+        </w:tc>
+        <w:tc>
+          <w:tcPr>
+            <w:tcW w:w="6435" w:type="dxa"/>
+          </w:tcPr>
+          <w:p>
+            <w:pPr>
+              <w:tabs>
+                <w:tab w:val="right" w:pos="6219"/>
+              </w:tabs>
+              <w:cnfStyle w:val="000000000000" w:firstRow="0" w:lastRow="0" w:firstColumn="0" w:lastColumn="0" w:oddVBand="0" w:evenVBand="0" w:oddHBand="0" w:evenHBand="0" w:firstRowFirstColumn="0" w:firstRowLastColumn="0" w:lastRowFirstColumn="0" w:lastRowLastColumn="0"/>
+            </w:pPr>
+            <w:r>
+              <w:t>Story Points: 2</w:t>
+            </w:r>
+            <w:r>
+              <w:tab/>
+              <w:t>Total Hours:</w:t>
+            </w:r>
+          </w:p>
+        </w:tc>
+        <w:tc>
+          <w:tcPr>
+            <w:tcW w:w="1086" w:type="dxa"/>
+          </w:tcPr>
+          <w:p>
+            <w:pPr>
+              <w:cnfStyle w:val="000000000000" w:firstRow="0" w:lastRow="0" w:firstColumn="0" w:lastColumn="0" w:oddVBand="0" w:evenVBand="0" w:oddHBand="0" w:evenHBand="0" w:firstRowFirstColumn="0" w:firstRowLastColumn="0" w:lastRowFirstColumn="0" w:lastRowLastColumn="0"/>
+            </w:pPr>
+          </w:p>
+        </w:tc>
+        <w:tc>
+          <w:tcPr>
+            <w:tcW w:w="768" w:type="dxa"/>
+          </w:tcPr>
+          <w:p>
+            <w:pPr>
+              <w:cnfStyle w:val="000000000000" w:firstRow="0" w:lastRow="0" w:firstColumn="0" w:lastColumn="0" w:oddVBand="0" w:evenVBand="0" w:oddHBand="0" w:evenHBand="0" w:firstRowFirstColumn="0" w:firstRowLastColumn="0" w:lastRowFirstColumn="0" w:lastRowLastColumn="0"/>
+            </w:pPr>
+          </w:p>
+        </w:tc>
+      </w:tr>
+    </w:tbl>
+    <w:p>
+      <w:pPr>
+        <w:pStyle w:val="Heading2"/>
+        <w:spacing w:before="360"/>
+      </w:pPr>
+      <w:r>
+        <w:t xml:space="preserve">Story </w:t>
+      </w:r>
+      <w:r>
+        <w:t>6</w:t>
+      </w:r>
+      <w:r>
+        <w:t xml:space="preserve">: </w:t>
+      </w:r>
+      <w:r>
+        <w:t>Efficiency loss calculation</w:t>
+      </w:r>
+    </w:p>
+    <w:tbl>
+      <w:tblPr>
+        <w:tblStyle w:val="LightList-Accent4"/>
+        <w:tblW w:w="0" w:type="auto"/>
+        <w:tblLook w:val="04A0" w:firstRow="1" w:lastRow="0" w:firstColumn="1" w:lastColumn="0" w:noHBand="0" w:noVBand="1"/>
+      </w:tblPr>
+      <w:tblGrid>
+        <w:gridCol w:w="903"/>
+        <w:gridCol w:w="6435"/>
+        <w:gridCol w:w="1086"/>
+        <w:gridCol w:w="768"/>
+      </w:tblGrid>
+      <w:tr>
+        <w:trPr>
+          <w:cnfStyle w:val="100000000000" w:firstRow="1" w:lastRow="0" w:firstColumn="0" w:lastColumn="0" w:oddVBand="0" w:evenVBand="0" w:oddHBand="0" w:evenHBand="0" w:firstRowFirstColumn="0" w:firstRowLastColumn="0" w:lastRowFirstColumn="0" w:lastRowLastColumn="0"/>
+        </w:trPr>
+        <w:tc>
+          <w:tcPr>
+            <w:cnfStyle w:val="001000000000" w:firstRow="0" w:lastRow="0" w:firstColumn="1" w:lastColumn="0" w:oddVBand="0" w:evenVBand="0" w:oddHBand="0" w:evenHBand="0" w:firstRowFirstColumn="0" w:firstRowLastColumn="0" w:lastRowFirstColumn="0" w:lastRowLastColumn="0"/>
+            <w:tcW w:w="903" w:type="dxa"/>
+          </w:tcPr>
+          <w:p>
+            <w:r>
+              <w:t>Task ID</w:t>
+            </w:r>
+          </w:p>
+        </w:tc>
+        <w:tc>
+          <w:tcPr>
+            <w:tcW w:w="6435" w:type="dxa"/>
+          </w:tcPr>
+          <w:p>
+            <w:pPr>
+              <w:cnfStyle w:val="100000000000" w:firstRow="1" w:lastRow="0" w:firstColumn="0" w:lastColumn="0" w:oddVBand="0" w:evenVBand="0" w:oddHBand="0" w:evenHBand="0" w:firstRowFirstColumn="0" w:firstRowLastColumn="0" w:lastRowFirstColumn="0" w:lastRowLastColumn="0"/>
+            </w:pPr>
+            <w:r>
+              <w:t>Task Description</w:t>
+            </w:r>
+          </w:p>
+        </w:tc>
+        <w:tc>
+          <w:tcPr>
+            <w:tcW w:w="1086" w:type="dxa"/>
+          </w:tcPr>
+          <w:p>
+            <w:pPr>
+              <w:cnfStyle w:val="100000000000" w:firstRow="1" w:lastRow="0" w:firstColumn="0" w:lastColumn="0" w:oddVBand="0" w:evenVBand="0" w:oddHBand="0" w:evenHBand="0" w:firstRowFirstColumn="0" w:firstRowLastColumn="0" w:lastRowFirstColumn="0" w:lastRowLastColumn="0"/>
+            </w:pPr>
+            <w:r>
+              <w:t>Estimate</w:t>
+            </w:r>
+          </w:p>
+        </w:tc>
+        <w:tc>
+          <w:tcPr>
+            <w:tcW w:w="768" w:type="dxa"/>
+          </w:tcPr>
+          <w:p>
+            <w:pPr>
+              <w:cnfStyle w:val="100000000000" w:firstRow="1" w:lastRow="0" w:firstColumn="0" w:lastColumn="0" w:oddVBand="0" w:evenVBand="0" w:oddHBand="0" w:evenHBand="0" w:firstRowFirstColumn="0" w:firstRowLastColumn="0" w:lastRowFirstColumn="0" w:lastRowLastColumn="0"/>
+            </w:pPr>
+            <w:r>
+              <w:t>Taken</w:t>
+            </w:r>
+          </w:p>
+        </w:tc>
+      </w:tr>
+      <w:tr>
+        <w:trPr>
+          <w:cnfStyle w:val="000000100000" w:firstRow="0" w:lastRow="0" w:firstColumn="0" w:lastColumn="0" w:oddVBand="0" w:evenVBand="0" w:oddHBand="1" w:evenHBand="0" w:firstRowFirstColumn="0" w:firstRowLastColumn="0" w:lastRowFirstColumn="0" w:lastRowLastColumn="0"/>
+        </w:trPr>
+        <w:tc>
+          <w:tcPr>
+            <w:cnfStyle w:val="001000000000" w:firstRow="0" w:lastRow="0" w:firstColumn="1" w:lastColumn="0" w:oddVBand="0" w:evenVBand="0" w:oddHBand="0" w:evenHBand="0" w:firstRowFirstColumn="0" w:firstRowLastColumn="0" w:lastRowFirstColumn="0" w:lastRowLastColumn="0"/>
+            <w:tcW w:w="903" w:type="dxa"/>
+          </w:tcPr>
+          <w:p>
+            <w:r>
+              <w:t>1</w:t>
+            </w:r>
+          </w:p>
+        </w:tc>
+        <w:tc>
+          <w:tcPr>
+            <w:tcW w:w="6435" w:type="dxa"/>
+          </w:tcPr>
+          <w:p>
+            <w:pPr>
+              <w:cnfStyle w:val="000000100000" w:firstRow="0" w:lastRow="0" w:firstColumn="0" w:lastColumn="0" w:oddVBand="0" w:evenVBand="0" w:oddHBand="1" w:evenHBand="0" w:firstRowFirstColumn="0" w:firstRowLastColumn="0" w:lastRowFirstColumn="0" w:lastRowLastColumn="0"/>
+            </w:pPr>
+          </w:p>
+        </w:tc>
+        <w:tc>
+          <w:tcPr>
+            <w:tcW w:w="1086" w:type="dxa"/>
+          </w:tcPr>
+          <w:p>
+            <w:pPr>
+              <w:cnfStyle w:val="000000100000" w:firstRow="0" w:lastRow="0" w:firstColumn="0" w:lastColumn="0" w:oddVBand="0" w:evenVBand="0" w:oddHBand="1" w:evenHBand="0" w:firstRowFirstColumn="0" w:firstRowLastColumn="0" w:lastRowFirstColumn="0" w:lastRowLastColumn="0"/>
+            </w:pPr>
+          </w:p>
+        </w:tc>
+        <w:tc>
+          <w:tcPr>
+            <w:tcW w:w="768" w:type="dxa"/>
+          </w:tcPr>
+          <w:p>
+            <w:pPr>
+              <w:cnfStyle w:val="000000100000" w:firstRow="0" w:lastRow="0" w:firstColumn="0" w:lastColumn="0" w:oddVBand="0" w:evenVBand="0" w:oddHBand="1" w:evenHBand="0" w:firstRowFirstColumn="0" w:firstRowLastColumn="0" w:lastRowFirstColumn="0" w:lastRowLastColumn="0"/>
+            </w:pPr>
+          </w:p>
+        </w:tc>
+      </w:tr>
+      <w:tr>
+        <w:tc>
+          <w:tcPr>
+            <w:cnfStyle w:val="001000000000" w:firstRow="0" w:lastRow="0" w:firstColumn="1" w:lastColumn="0" w:oddVBand="0" w:evenVBand="0" w:oddHBand="0" w:evenHBand="0" w:firstRowFirstColumn="0" w:firstRowLastColumn="0" w:lastRowFirstColumn="0" w:lastRowLastColumn="0"/>
+            <w:tcW w:w="903" w:type="dxa"/>
+          </w:tcPr>
+          <w:p>
+            <w:r>
+              <w:t>2</w:t>
+            </w:r>
+          </w:p>
+        </w:tc>
+        <w:tc>
+          <w:tcPr>
+            <w:tcW w:w="6435" w:type="dxa"/>
+          </w:tcPr>
+          <w:p>
+            <w:pPr>
+              <w:cnfStyle w:val="000000000000" w:firstRow="0" w:lastRow="0" w:firstColumn="0" w:lastColumn="0" w:oddVBand="0" w:evenVBand="0" w:oddHBand="0" w:evenHBand="0" w:firstRowFirstColumn="0" w:firstRowLastColumn="0" w:lastRowFirstColumn="0" w:lastRowLastColumn="0"/>
+            </w:pPr>
+          </w:p>
+        </w:tc>
+        <w:tc>
+          <w:tcPr>
+            <w:tcW w:w="1086" w:type="dxa"/>
+          </w:tcPr>
+          <w:p>
+            <w:pPr>
+              <w:cnfStyle w:val="000000000000" w:firstRow="0" w:lastRow="0" w:firstColumn="0" w:lastColumn="0" w:oddVBand="0" w:evenVBand="0" w:oddHBand="0" w:evenHBand="0" w:firstRowFirstColumn="0" w:firstRowLastColumn="0" w:lastRowFirstColumn="0" w:lastRowLastColumn="0"/>
+            </w:pPr>
+          </w:p>
+        </w:tc>
+        <w:tc>
+          <w:tcPr>
+            <w:tcW w:w="768" w:type="dxa"/>
+          </w:tcPr>
+          <w:p>
+            <w:pPr>
+              <w:cnfStyle w:val="000000000000" w:firstRow="0" w:lastRow="0" w:firstColumn="0" w:lastColumn="0" w:oddVBand="0" w:evenVBand="0" w:oddHBand="0" w:evenHBand="0" w:firstRowFirstColumn="0" w:firstRowLastColumn="0" w:lastRowFirstColumn="0" w:lastRowLastColumn="0"/>
+            </w:pPr>
+          </w:p>
+        </w:tc>
+      </w:tr>
+      <w:tr>
+        <w:trPr>
+          <w:cnfStyle w:val="000000100000" w:firstRow="0" w:lastRow="0" w:firstColumn="0" w:lastColumn="0" w:oddVBand="0" w:evenVBand="0" w:oddHBand="1" w:evenHBand="0" w:firstRowFirstColumn="0" w:firstRowLastColumn="0" w:lastRowFirstColumn="0" w:lastRowLastColumn="0"/>
+        </w:trPr>
+        <w:tc>
+          <w:tcPr>
+            <w:cnfStyle w:val="001000000000" w:firstRow="0" w:lastRow="0" w:firstColumn="1" w:lastColumn="0" w:oddVBand="0" w:evenVBand="0" w:oddHBand="0" w:evenHBand="0" w:firstRowFirstColumn="0" w:firstRowLastColumn="0" w:lastRowFirstColumn="0" w:lastRowLastColumn="0"/>
+            <w:tcW w:w="903" w:type="dxa"/>
+          </w:tcPr>
+          <w:p/>
+        </w:tc>
+        <w:tc>
+          <w:tcPr>
+            <w:tcW w:w="6435" w:type="dxa"/>
+          </w:tcPr>
+          <w:p>
+            <w:pPr>
+              <w:cnfStyle w:val="000000100000" w:firstRow="0" w:lastRow="0" w:firstColumn="0" w:lastColumn="0" w:oddVBand="0" w:evenVBand="0" w:oddHBand="1" w:evenHBand="0" w:firstRowFirstColumn="0" w:firstRowLastColumn="0" w:lastRowFirstColumn="0" w:lastRowLastColumn="0"/>
+            </w:pPr>
+          </w:p>
+        </w:tc>
+        <w:tc>
+          <w:tcPr>
+            <w:tcW w:w="1086" w:type="dxa"/>
+          </w:tcPr>
+          <w:p>
+            <w:pPr>
+              <w:cnfStyle w:val="000000100000" w:firstRow="0" w:lastRow="0" w:firstColumn="0" w:lastColumn="0" w:oddVBand="0" w:evenVBand="0" w:oddHBand="1" w:evenHBand="0" w:firstRowFirstColumn="0" w:firstRowLastColumn="0" w:lastRowFirstColumn="0" w:lastRowLastColumn="0"/>
+            </w:pPr>
+          </w:p>
+        </w:tc>
+        <w:tc>
+          <w:tcPr>
+            <w:tcW w:w="768" w:type="dxa"/>
+          </w:tcPr>
+          <w:p>
+            <w:pPr>
+              <w:cnfStyle w:val="000000100000" w:firstRow="0" w:lastRow="0" w:firstColumn="0" w:lastColumn="0" w:oddVBand="0" w:evenVBand="0" w:oddHBand="1" w:evenHBand="0" w:firstRowFirstColumn="0" w:firstRowLastColumn="0" w:lastRowFirstColumn="0" w:lastRowLastColumn="0"/>
+            </w:pPr>
+          </w:p>
+        </w:tc>
+      </w:tr>
+      <w:tr>
+        <w:tc>
+          <w:tcPr>
+            <w:cnfStyle w:val="001000000000" w:firstRow="0" w:lastRow="0" w:firstColumn="1" w:lastColumn="0" w:oddVBand="0" w:evenVBand="0" w:oddHBand="0" w:evenHBand="0" w:firstRowFirstColumn="0" w:firstRowLastColumn="0" w:lastRowFirstColumn="0" w:lastRowLastColumn="0"/>
+            <w:tcW w:w="903" w:type="dxa"/>
+          </w:tcPr>
+          <w:p/>
+        </w:tc>
+        <w:tc>
+          <w:tcPr>
+            <w:tcW w:w="6435" w:type="dxa"/>
+          </w:tcPr>
+          <w:p>
+            <w:pPr>
+              <w:tabs>
+                <w:tab w:val="right" w:pos="6219"/>
+              </w:tabs>
+              <w:cnfStyle w:val="000000000000" w:firstRow="0" w:lastRow="0" w:firstColumn="0" w:lastColumn="0" w:oddVBand="0" w:evenVBand="0" w:oddHBand="0" w:evenHBand="0" w:firstRowFirstColumn="0" w:firstRowLastColumn="0" w:lastRowFirstColumn="0" w:lastRowLastColumn="0"/>
+            </w:pPr>
+            <w:r>
+              <w:t>Story Points: 2</w:t>
+            </w:r>
+            <w:r>
+              <w:tab/>
+              <w:t>Total Hours:</w:t>
+            </w:r>
+          </w:p>
+        </w:tc>
+        <w:tc>
+          <w:tcPr>
+            <w:tcW w:w="1086" w:type="dxa"/>
+          </w:tcPr>
+          <w:p>
+            <w:pPr>
+              <w:cnfStyle w:val="000000000000" w:firstRow="0" w:lastRow="0" w:firstColumn="0" w:lastColumn="0" w:oddVBand="0" w:evenVBand="0" w:oddHBand="0" w:evenHBand="0" w:firstRowFirstColumn="0" w:firstRowLastColumn="0" w:lastRowFirstColumn="0" w:lastRowLastColumn="0"/>
+            </w:pPr>
+          </w:p>
+        </w:tc>
+        <w:tc>
+          <w:tcPr>
+            <w:tcW w:w="768" w:type="dxa"/>
+          </w:tcPr>
+          <w:p>
+            <w:pPr>
+              <w:cnfStyle w:val="000000000000" w:firstRow="0" w:lastRow="0" w:firstColumn="0" w:lastColumn="0" w:oddVBand="0" w:evenVBand="0" w:oddHBand="0" w:evenHBand="0" w:firstRowFirstColumn="0" w:firstRowLastColumn="0" w:lastRowFirstColumn="0" w:lastRowLastColumn="0"/>
+            </w:pPr>
+          </w:p>
+        </w:tc>
+      </w:tr>
+    </w:tbl>
+    <w:p>
+      <w:pPr>
+        <w:pStyle w:val="NoSpacing"/>
+      </w:pPr>
+    </w:p>
+    <w:p>
+      <w:pPr>
+        <w:pStyle w:val="Heading2"/>
+        <w:spacing w:before="360"/>
+      </w:pPr>
+      <w:r>
+        <w:t>Story 8</w:t>
+      </w:r>
+      <w:r>
+        <w:t xml:space="preserve">: </w:t>
+      </w:r>
+      <w:r>
+        <w:t>Efficiency loss data fetching</w:t>
+      </w:r>
+    </w:p>
+    <w:tbl>
+      <w:tblPr>
+        <w:tblStyle w:val="LightList-Accent4"/>
+        <w:tblW w:w="0" w:type="auto"/>
+        <w:tblLook w:val="04A0" w:firstRow="1" w:lastRow="0" w:firstColumn="1" w:lastColumn="0" w:noHBand="0" w:noVBand="1"/>
+      </w:tblPr>
+      <w:tblGrid>
+        <w:gridCol w:w="903"/>
+        <w:gridCol w:w="6435"/>
+        <w:gridCol w:w="1086"/>
+        <w:gridCol w:w="768"/>
+      </w:tblGrid>
+      <w:tr>
+        <w:trPr>
+          <w:cnfStyle w:val="100000000000" w:firstRow="1" w:lastRow="0" w:firstColumn="0" w:lastColumn="0" w:oddVBand="0" w:evenVBand="0" w:oddHBand="0" w:evenHBand="0" w:firstRowFirstColumn="0" w:firstRowLastColumn="0" w:lastRowFirstColumn="0" w:lastRowLastColumn="0"/>
+        </w:trPr>
+        <w:tc>
+          <w:tcPr>
+            <w:cnfStyle w:val="001000000000" w:firstRow="0" w:lastRow="0" w:firstColumn="1" w:lastColumn="0" w:oddVBand="0" w:evenVBand="0" w:oddHBand="0" w:evenHBand="0" w:firstRowFirstColumn="0" w:firstRowLastColumn="0" w:lastRowFirstColumn="0" w:lastRowLastColumn="0"/>
+            <w:tcW w:w="903" w:type="dxa"/>
+          </w:tcPr>
+          <w:p>
+            <w:r>
+              <w:t>Task ID</w:t>
+            </w:r>
+          </w:p>
+        </w:tc>
+        <w:tc>
+          <w:tcPr>
+            <w:tcW w:w="6435" w:type="dxa"/>
+          </w:tcPr>
+          <w:p>
+            <w:pPr>
+              <w:cnfStyle w:val="100000000000" w:firstRow="1" w:lastRow="0" w:firstColumn="0" w:lastColumn="0" w:oddVBand="0" w:evenVBand="0" w:oddHBand="0" w:evenHBand="0" w:firstRowFirstColumn="0" w:firstRowLastColumn="0" w:lastRowFirstColumn="0" w:lastRowLastColumn="0"/>
+            </w:pPr>
+            <w:r>
+              <w:t>Task Description</w:t>
+            </w:r>
+          </w:p>
+        </w:tc>
+        <w:tc>
+          <w:tcPr>
+            <w:tcW w:w="1086" w:type="dxa"/>
+          </w:tcPr>
+          <w:p>
+            <w:pPr>
+              <w:cnfStyle w:val="100000000000" w:firstRow="1" w:lastRow="0" w:firstColumn="0" w:lastColumn="0" w:oddVBand="0" w:evenVBand="0" w:oddHBand="0" w:evenHBand="0" w:firstRowFirstColumn="0" w:firstRowLastColumn="0" w:lastRowFirstColumn="0" w:lastRowLastColumn="0"/>
+            </w:pPr>
+            <w:r>
+              <w:t>Estimate</w:t>
+            </w:r>
+          </w:p>
+        </w:tc>
+        <w:tc>
+          <w:tcPr>
+            <w:tcW w:w="768" w:type="dxa"/>
+          </w:tcPr>
+          <w:p>
+            <w:pPr>
+              <w:cnfStyle w:val="100000000000" w:firstRow="1" w:lastRow="0" w:firstColumn="0" w:lastColumn="0" w:oddVBand="0" w:evenVBand="0" w:oddHBand="0" w:evenHBand="0" w:firstRowFirstColumn="0" w:firstRowLastColumn="0" w:lastRowFirstColumn="0" w:lastRowLastColumn="0"/>
+            </w:pPr>
+            <w:r>
+              <w:t>Taken</w:t>
+            </w:r>
+          </w:p>
+        </w:tc>
+      </w:tr>
+      <w:tr>
+        <w:trPr>
+          <w:cnfStyle w:val="000000100000" w:firstRow="0" w:lastRow="0" w:firstColumn="0" w:lastColumn="0" w:oddVBand="0" w:evenVBand="0" w:oddHBand="1" w:evenHBand="0" w:firstRowFirstColumn="0" w:firstRowLastColumn="0" w:lastRowFirstColumn="0" w:lastRowLastColumn="0"/>
+        </w:trPr>
+        <w:tc>
+          <w:tcPr>
+            <w:cnfStyle w:val="001000000000" w:firstRow="0" w:lastRow="0" w:firstColumn="1" w:lastColumn="0" w:oddVBand="0" w:evenVBand="0" w:oddHBand="0" w:evenHBand="0" w:firstRowFirstColumn="0" w:firstRowLastColumn="0" w:lastRowFirstColumn="0" w:lastRowLastColumn="0"/>
+            <w:tcW w:w="903" w:type="dxa"/>
+          </w:tcPr>
+          <w:p>
+            <w:r>
+              <w:t>1</w:t>
+            </w:r>
+          </w:p>
+        </w:tc>
+        <w:tc>
+          <w:tcPr>
+            <w:tcW w:w="6435" w:type="dxa"/>
+          </w:tcPr>
+          <w:p>
+            <w:pPr>
+              <w:cnfStyle w:val="000000100000" w:firstRow="0" w:lastRow="0" w:firstColumn="0" w:lastColumn="0" w:oddVBand="0" w:evenVBand="0" w:oddHBand="1" w:evenHBand="0" w:firstRowFirstColumn="0" w:firstRowLastColumn="0" w:lastRowFirstColumn="0" w:lastRowLastColumn="0"/>
+            </w:pPr>
+            <w:r>
+              <w:t>Researching (Finding the data)</w:t>
+            </w:r>
+            <w:r>
+              <w:t xml:space="preserve"> </w:t>
+            </w:r>
+          </w:p>
+        </w:tc>
+        <w:tc>
+          <w:tcPr>
+            <w:tcW w:w="1086" w:type="dxa"/>
+          </w:tcPr>
+          <w:p>
+            <w:pPr>
+              <w:cnfStyle w:val="000000100000" w:firstRow="0" w:lastRow="0" w:firstColumn="0" w:lastColumn="0" w:oddVBand="0" w:evenVBand="0" w:oddHBand="1" w:evenHBand="0" w:firstRowFirstColumn="0" w:firstRowLastColumn="0" w:lastRowFirstColumn="0" w:lastRowLastColumn="0"/>
+            </w:pPr>
+            <w:r>
+              <w:t>1</w:t>
+            </w:r>
+          </w:p>
+        </w:tc>
+        <w:tc>
+          <w:tcPr>
+            <w:tcW w:w="768" w:type="dxa"/>
+          </w:tcPr>
+          <w:p>
+            <w:pPr>
+              <w:cnfStyle w:val="000000100000" w:firstRow="0" w:lastRow="0" w:firstColumn="0" w:lastColumn="0" w:oddVBand="0" w:evenVBand="0" w:oddHBand="1" w:evenHBand="0" w:firstRowFirstColumn="0" w:firstRowLastColumn="0" w:lastRowFirstColumn="0" w:lastRowLastColumn="0"/>
+            </w:pPr>
+          </w:p>
+        </w:tc>
+      </w:tr>
+      <w:tr>
+        <w:tc>
+          <w:tcPr>
+            <w:cnfStyle w:val="001000000000" w:firstRow="0" w:lastRow="0" w:firstColumn="1" w:lastColumn="0" w:oddVBand="0" w:evenVBand="0" w:oddHBand="0" w:evenHBand="0" w:firstRowFirstColumn="0" w:firstRowLastColumn="0" w:lastRowFirstColumn="0" w:lastRowLastColumn="0"/>
+            <w:tcW w:w="903" w:type="dxa"/>
+          </w:tcPr>
+          <w:p>
+            <w:r>
+              <w:t>2</w:t>
+            </w:r>
+          </w:p>
+        </w:tc>
+        <w:tc>
+          <w:tcPr>
+            <w:tcW w:w="6435" w:type="dxa"/>
+          </w:tcPr>
+          <w:p>
+            <w:pPr>
+              <w:cnfStyle w:val="000000000000" w:firstRow="0" w:lastRow="0" w:firstColumn="0" w:lastColumn="0" w:oddVBand="0" w:evenVBand="0" w:oddHBand="0" w:evenHBand="0" w:firstRowFirstColumn="0" w:firstRowLastColumn="0" w:lastRowFirstColumn="0" w:lastRowLastColumn="0"/>
+            </w:pPr>
+          </w:p>
+        </w:tc>
+        <w:tc>
+          <w:tcPr>
+            <w:tcW w:w="1086" w:type="dxa"/>
+          </w:tcPr>
+          <w:p>
+            <w:pPr>
+              <w:cnfStyle w:val="000000000000" w:firstRow="0" w:lastRow="0" w:firstColumn="0" w:lastColumn="0" w:oddVBand="0" w:evenVBand="0" w:oddHBand="0" w:evenHBand="0" w:firstRowFirstColumn="0" w:firstRowLastColumn="0" w:lastRowFirstColumn="0" w:lastRowLastColumn="0"/>
+            </w:pPr>
+          </w:p>
+        </w:tc>
+        <w:tc>
+          <w:tcPr>
+            <w:tcW w:w="768" w:type="dxa"/>
+          </w:tcPr>
+          <w:p>
+            <w:pPr>
+              <w:cnfStyle w:val="000000000000" w:firstRow="0" w:lastRow="0" w:firstColumn="0" w:lastColumn="0" w:oddVBand="0" w:evenVBand="0" w:oddHBand="0" w:evenHBand="0" w:firstRowFirstColumn="0" w:firstRowLastColumn="0" w:lastRowFirstColumn="0" w:lastRowLastColumn="0"/>
+            </w:pPr>
+          </w:p>
+        </w:tc>
+      </w:tr>
+      <w:tr>
+        <w:trPr>
+          <w:cnfStyle w:val="000000100000" w:firstRow="0" w:lastRow="0" w:firstColumn="0" w:lastColumn="0" w:oddVBand="0" w:evenVBand="0" w:oddHBand="1" w:evenHBand="0" w:firstRowFirstColumn="0" w:firstRowLastColumn="0" w:lastRowFirstColumn="0" w:lastRowLastColumn="0"/>
+        </w:trPr>
+        <w:tc>
+          <w:tcPr>
+            <w:cnfStyle w:val="001000000000" w:firstRow="0" w:lastRow="0" w:firstColumn="1" w:lastColumn="0" w:oddVBand="0" w:evenVBand="0" w:oddHBand="0" w:evenHBand="0" w:firstRowFirstColumn="0" w:firstRowLastColumn="0" w:lastRowFirstColumn="0" w:lastRowLastColumn="0"/>
+            <w:tcW w:w="903" w:type="dxa"/>
+          </w:tcPr>
+          <w:p/>
+        </w:tc>
+        <w:tc>
+          <w:tcPr>
+            <w:tcW w:w="6435" w:type="dxa"/>
+          </w:tcPr>
+          <w:p>
+            <w:pPr>
+              <w:cnfStyle w:val="000000100000" w:firstRow="0" w:lastRow="0" w:firstColumn="0" w:lastColumn="0" w:oddVBand="0" w:evenVBand="0" w:oddHBand="1" w:evenHBand="0" w:firstRowFirstColumn="0" w:firstRowLastColumn="0" w:lastRowFirstColumn="0" w:lastRowLastColumn="0"/>
+            </w:pPr>
+          </w:p>
+        </w:tc>
+        <w:tc>
+          <w:tcPr>
+            <w:tcW w:w="1086" w:type="dxa"/>
+          </w:tcPr>
+          <w:p>
+            <w:pPr>
+              <w:cnfStyle w:val="000000100000" w:firstRow="0" w:lastRow="0" w:firstColumn="0" w:lastColumn="0" w:oddVBand="0" w:evenVBand="0" w:oddHBand="1" w:evenHBand="0" w:firstRowFirstColumn="0" w:firstRowLastColumn="0" w:lastRowFirstColumn="0" w:lastRowLastColumn="0"/>
+            </w:pPr>
+          </w:p>
+        </w:tc>
+        <w:tc>
+          <w:tcPr>
+            <w:tcW w:w="768" w:type="dxa"/>
+          </w:tcPr>
+          <w:p>
+            <w:pPr>
+              <w:cnfStyle w:val="000000100000" w:firstRow="0" w:lastRow="0" w:firstColumn="0" w:lastColumn="0" w:oddVBand="0" w:evenVBand="0" w:oddHBand="1" w:evenHBand="0" w:firstRowFirstColumn="0" w:firstRowLastColumn="0" w:lastRowFirstColumn="0" w:lastRowLastColumn="0"/>
+            </w:pPr>
+          </w:p>
+        </w:tc>
+      </w:tr>
+      <w:tr>
+        <w:tc>
+          <w:tcPr>
+            <w:cnfStyle w:val="001000000000" w:firstRow="0" w:lastRow="0" w:firstColumn="1" w:lastColumn="0" w:oddVBand="0" w:evenVBand="0" w:oddHBand="0" w:evenHBand="0" w:firstRowFirstColumn="0" w:firstRowLastColumn="0" w:lastRowFirstColumn="0" w:lastRowLastColumn="0"/>
+            <w:tcW w:w="903" w:type="dxa"/>
+          </w:tcPr>
+          <w:p/>
+        </w:tc>
+        <w:tc>
+          <w:tcPr>
+            <w:tcW w:w="6435" w:type="dxa"/>
+          </w:tcPr>
+          <w:p>
+            <w:pPr>
+              <w:tabs>
+                <w:tab w:val="right" w:pos="6219"/>
+              </w:tabs>
+              <w:cnfStyle w:val="000000000000" w:firstRow="0" w:lastRow="0" w:firstColumn="0" w:lastColumn="0" w:oddVBand="0" w:evenVBand="0" w:oddHBand="0" w:evenHBand="0" w:firstRowFirstColumn="0" w:firstRowLastColumn="0" w:lastRowFirstColumn="0" w:lastRowLastColumn="0"/>
+            </w:pPr>
+            <w:r>
+              <w:t>Story Points: 4</w:t>
+            </w:r>
+            <w:r>
+              <w:tab/>
+              <w:t>Total Hours:</w:t>
+            </w:r>
+          </w:p>
+        </w:tc>
+        <w:tc>
+          <w:tcPr>
+            <w:tcW w:w="1086" w:type="dxa"/>
+          </w:tcPr>
+          <w:p>
+            <w:pPr>
+              <w:cnfStyle w:val="000000000000" w:firstRow="0" w:lastRow="0" w:firstColumn="0" w:lastColumn="0" w:oddVBand="0" w:evenVBand="0" w:oddHBand="0" w:evenHBand="0" w:firstRowFirstColumn="0" w:firstRowLastColumn="0" w:lastRowFirstColumn="0" w:lastRowLastColumn="0"/>
+            </w:pPr>
+          </w:p>
+        </w:tc>
+        <w:tc>
+          <w:tcPr>
+            <w:tcW w:w="768" w:type="dxa"/>
+          </w:tcPr>
+          <w:p>
+            <w:pPr>
+              <w:cnfStyle w:val="000000000000" w:firstRow="0" w:lastRow="0" w:firstColumn="0" w:lastColumn="0" w:oddVBand="0" w:evenVBand="0" w:oddHBand="0" w:evenHBand="0" w:firstRowFirstColumn="0" w:firstRowLastColumn="0" w:lastRowFirstColumn="0" w:lastRowLastColumn="0"/>
+            </w:pPr>
+          </w:p>
+        </w:tc>
+      </w:tr>
+    </w:tbl>
+    <w:p>
+      <w:pPr>
+        <w:pStyle w:val="Heading2"/>
+        <w:spacing w:before="360"/>
+      </w:pPr>
+      <w:r>
+        <w:t>Story 16</w:t>
+      </w:r>
+      <w:r>
+        <w:t xml:space="preserve">: </w:t>
+      </w:r>
+      <w:r>
+        <w:t>Factoring in inverter cost</w:t>
+      </w:r>
+    </w:p>
+    <w:tbl>
+      <w:tblPr>
+        <w:tblStyle w:val="LightList-Accent4"/>
+        <w:tblW w:w="0" w:type="auto"/>
+        <w:tblLook w:val="04A0" w:firstRow="1" w:lastRow="0" w:firstColumn="1" w:lastColumn="0" w:noHBand="0" w:noVBand="1"/>
+      </w:tblPr>
+      <w:tblGrid>
+        <w:gridCol w:w="903"/>
+        <w:gridCol w:w="6435"/>
+        <w:gridCol w:w="1086"/>
+        <w:gridCol w:w="768"/>
+      </w:tblGrid>
+      <w:tr>
+        <w:trPr>
+          <w:cnfStyle w:val="100000000000" w:firstRow="1" w:lastRow="0" w:firstColumn="0" w:lastColumn="0" w:oddVBand="0" w:evenVBand="0" w:oddHBand="0" w:evenHBand="0" w:firstRowFirstColumn="0" w:firstRowLastColumn="0" w:lastRowFirstColumn="0" w:lastRowLastColumn="0"/>
+        </w:trPr>
+        <w:tc>
+          <w:tcPr>
+            <w:cnfStyle w:val="001000000000" w:firstRow="0" w:lastRow="0" w:firstColumn="1" w:lastColumn="0" w:oddVBand="0" w:evenVBand="0" w:oddHBand="0" w:evenHBand="0" w:firstRowFirstColumn="0" w:firstRowLastColumn="0" w:lastRowFirstColumn="0" w:lastRowLastColumn="0"/>
+            <w:tcW w:w="903" w:type="dxa"/>
+          </w:tcPr>
+          <w:p>
+            <w:r>
+              <w:t>Task ID</w:t>
+            </w:r>
+          </w:p>
+        </w:tc>
+        <w:tc>
+          <w:tcPr>
+            <w:tcW w:w="6435" w:type="dxa"/>
+          </w:tcPr>
+          <w:p>
+            <w:pPr>
+              <w:cnfStyle w:val="100000000000" w:firstRow="1" w:lastRow="0" w:firstColumn="0" w:lastColumn="0" w:oddVBand="0" w:evenVBand="0" w:oddHBand="0" w:evenHBand="0" w:firstRowFirstColumn="0" w:firstRowLastColumn="0" w:lastRowFirstColumn="0" w:lastRowLastColumn="0"/>
+            </w:pPr>
+            <w:r>
+              <w:t>Task Description</w:t>
+            </w:r>
+          </w:p>
+        </w:tc>
+        <w:tc>
+          <w:tcPr>
+            <w:tcW w:w="1086" w:type="dxa"/>
+          </w:tcPr>
+          <w:p>
+            <w:pPr>
+              <w:cnfStyle w:val="100000000000" w:firstRow="1" w:lastRow="0" w:firstColumn="0" w:lastColumn="0" w:oddVBand="0" w:evenVBand="0" w:oddHBand="0" w:evenHBand="0" w:firstRowFirstColumn="0" w:firstRowLastColumn="0" w:lastRowFirstColumn="0" w:lastRowLastColumn="0"/>
+            </w:pPr>
+            <w:r>
+              <w:t>Estimate</w:t>
+            </w:r>
+          </w:p>
+        </w:tc>
+        <w:tc>
+          <w:tcPr>
+            <w:tcW w:w="768" w:type="dxa"/>
+          </w:tcPr>
+          <w:p>
+            <w:pPr>
+              <w:cnfStyle w:val="100000000000" w:firstRow="1" w:lastRow="0" w:firstColumn="0" w:lastColumn="0" w:oddVBand="0" w:evenVBand="0" w:oddHBand="0" w:evenHBand="0" w:firstRowFirstColumn="0" w:firstRowLastColumn="0" w:lastRowFirstColumn="0" w:lastRowLastColumn="0"/>
+            </w:pPr>
+            <w:r>
+              <w:t>Taken</w:t>
+            </w:r>
+          </w:p>
+        </w:tc>
+      </w:tr>
+      <w:tr>
+        <w:trPr>
+          <w:cnfStyle w:val="000000100000" w:firstRow="0" w:lastRow="0" w:firstColumn="0" w:lastColumn="0" w:oddVBand="0" w:evenVBand="0" w:oddHBand="1" w:evenHBand="0" w:firstRowFirstColumn="0" w:firstRowLastColumn="0" w:lastRowFirstColumn="0" w:lastRowLastColumn="0"/>
+        </w:trPr>
+        <w:tc>
+          <w:tcPr>
+            <w:cnfStyle w:val="001000000000" w:firstRow="0" w:lastRow="0" w:firstColumn="1" w:lastColumn="0" w:oddVBand="0" w:evenVBand="0" w:oddHBand="0" w:evenHBand="0" w:firstRowFirstColumn="0" w:firstRowLastColumn="0" w:lastRowFirstColumn="0" w:lastRowLastColumn="0"/>
+            <w:tcW w:w="903" w:type="dxa"/>
+          </w:tcPr>
+          <w:p>
+            <w:r>
+              <w:lastRenderedPageBreak/>
+              <w:t>1</w:t>
+            </w:r>
+          </w:p>
+        </w:tc>
+        <w:tc>
+          <w:tcPr>
+            <w:tcW w:w="6435" w:type="dxa"/>
+          </w:tcPr>
+          <w:p>
+            <w:pPr>
+              <w:cnfStyle w:val="000000100000" w:firstRow="0" w:lastRow="0" w:firstColumn="0" w:lastColumn="0" w:oddVBand="0" w:evenVBand="0" w:oddHBand="1" w:evenHBand="0" w:firstRowFirstColumn="0" w:firstRowLastColumn="0" w:lastRowFirstColumn="0" w:lastRowLastColumn="0"/>
+            </w:pPr>
+          </w:p>
+        </w:tc>
+        <w:tc>
+          <w:tcPr>
+            <w:tcW w:w="1086" w:type="dxa"/>
+          </w:tcPr>
+          <w:p>
+            <w:pPr>
+              <w:cnfStyle w:val="000000100000" w:firstRow="0" w:lastRow="0" w:firstColumn="0" w:lastColumn="0" w:oddVBand="0" w:evenVBand="0" w:oddHBand="1" w:evenHBand="0" w:firstRowFirstColumn="0" w:firstRowLastColumn="0" w:lastRowFirstColumn="0" w:lastRowLastColumn="0"/>
+            </w:pPr>
+          </w:p>
+        </w:tc>
+        <w:tc>
+          <w:tcPr>
+            <w:tcW w:w="768" w:type="dxa"/>
+          </w:tcPr>
+          <w:p>
+            <w:pPr>
+              <w:cnfStyle w:val="000000100000" w:firstRow="0" w:lastRow="0" w:firstColumn="0" w:lastColumn="0" w:oddVBand="0" w:evenVBand="0" w:oddHBand="1" w:evenHBand="0" w:firstRowFirstColumn="0" w:firstRowLastColumn="0" w:lastRowFirstColumn="0" w:lastRowLastColumn="0"/>
+            </w:pPr>
+          </w:p>
+        </w:tc>
+      </w:tr>
+      <w:tr>
+        <w:tc>
+          <w:tcPr>
+            <w:cnfStyle w:val="001000000000" w:firstRow="0" w:lastRow="0" w:firstColumn="1" w:lastColumn="0" w:oddVBand="0" w:evenVBand="0" w:oddHBand="0" w:evenHBand="0" w:firstRowFirstColumn="0" w:firstRowLastColumn="0" w:lastRowFirstColumn="0" w:lastRowLastColumn="0"/>
+            <w:tcW w:w="903" w:type="dxa"/>
+          </w:tcPr>
+          <w:p>
+            <w:r>
+              <w:t>2</w:t>
+            </w:r>
+          </w:p>
+        </w:tc>
+        <w:tc>
+          <w:tcPr>
+            <w:tcW w:w="6435" w:type="dxa"/>
+          </w:tcPr>
+          <w:p>
+            <w:pPr>
+              <w:cnfStyle w:val="000000000000" w:firstRow="0" w:lastRow="0" w:firstColumn="0" w:lastColumn="0" w:oddVBand="0" w:evenVBand="0" w:oddHBand="0" w:evenHBand="0" w:firstRowFirstColumn="0" w:firstRowLastColumn="0" w:lastRowFirstColumn="0" w:lastRowLastColumn="0"/>
+            </w:pPr>
+          </w:p>
+        </w:tc>
+        <w:tc>
+          <w:tcPr>
+            <w:tcW w:w="1086" w:type="dxa"/>
+          </w:tcPr>
+          <w:p>
+            <w:pPr>
+              <w:cnfStyle w:val="000000000000" w:firstRow="0" w:lastRow="0" w:firstColumn="0" w:lastColumn="0" w:oddVBand="0" w:evenVBand="0" w:oddHBand="0" w:evenHBand="0" w:firstRowFirstColumn="0" w:firstRowLastColumn="0" w:lastRowFirstColumn="0" w:lastRowLastColumn="0"/>
+            </w:pPr>
+          </w:p>
+        </w:tc>
+        <w:tc>
+          <w:tcPr>
+            <w:tcW w:w="768" w:type="dxa"/>
+          </w:tcPr>
+          <w:p>
+            <w:pPr>
+              <w:cnfStyle w:val="000000000000" w:firstRow="0" w:lastRow="0" w:firstColumn="0" w:lastColumn="0" w:oddVBand="0" w:evenVBand="0" w:oddHBand="0" w:evenHBand="0" w:firstRowFirstColumn="0" w:firstRowLastColumn="0" w:lastRowFirstColumn="0" w:lastRowLastColumn="0"/>
+            </w:pPr>
+          </w:p>
+        </w:tc>
+      </w:tr>
+      <w:tr>
+        <w:trPr>
+          <w:cnfStyle w:val="000000100000" w:firstRow="0" w:lastRow="0" w:firstColumn="0" w:lastColumn="0" w:oddVBand="0" w:evenVBand="0" w:oddHBand="1" w:evenHBand="0" w:firstRowFirstColumn="0" w:firstRowLastColumn="0" w:lastRowFirstColumn="0" w:lastRowLastColumn="0"/>
+        </w:trPr>
+        <w:tc>
+          <w:tcPr>
+            <w:cnfStyle w:val="001000000000" w:firstRow="0" w:lastRow="0" w:firstColumn="1" w:lastColumn="0" w:oddVBand="0" w:evenVBand="0" w:oddHBand="0" w:evenHBand="0" w:firstRowFirstColumn="0" w:firstRowLastColumn="0" w:lastRowFirstColumn="0" w:lastRowLastColumn="0"/>
+            <w:tcW w:w="903" w:type="dxa"/>
+          </w:tcPr>
+          <w:p/>
+        </w:tc>
+        <w:tc>
+          <w:tcPr>
+            <w:tcW w:w="6435" w:type="dxa"/>
+          </w:tcPr>
+          <w:p>
+            <w:pPr>
+              <w:cnfStyle w:val="000000100000" w:firstRow="0" w:lastRow="0" w:firstColumn="0" w:lastColumn="0" w:oddVBand="0" w:evenVBand="0" w:oddHBand="1" w:evenHBand="0" w:firstRowFirstColumn="0" w:firstRowLastColumn="0" w:lastRowFirstColumn="0" w:lastRowLastColumn="0"/>
+            </w:pPr>
+          </w:p>
+        </w:tc>
+        <w:tc>
+          <w:tcPr>
+            <w:tcW w:w="1086" w:type="dxa"/>
+          </w:tcPr>
+          <w:p>
+            <w:pPr>
+              <w:cnfStyle w:val="000000100000" w:firstRow="0" w:lastRow="0" w:firstColumn="0" w:lastColumn="0" w:oddVBand="0" w:evenVBand="0" w:oddHBand="1" w:evenHBand="0" w:firstRowFirstColumn="0" w:firstRowLastColumn="0" w:lastRowFirstColumn="0" w:lastRowLastColumn="0"/>
+            </w:pPr>
+          </w:p>
+        </w:tc>
+        <w:tc>
+          <w:tcPr>
+            <w:tcW w:w="768" w:type="dxa"/>
+          </w:tcPr>
+          <w:p>
+            <w:pPr>
+              <w:cnfStyle w:val="000000100000" w:firstRow="0" w:lastRow="0" w:firstColumn="0" w:lastColumn="0" w:oddVBand="0" w:evenVBand="0" w:oddHBand="1" w:evenHBand="0" w:firstRowFirstColumn="0" w:firstRowLastColumn="0" w:lastRowFirstColumn="0" w:lastRowLastColumn="0"/>
+            </w:pPr>
+          </w:p>
+        </w:tc>
+      </w:tr>
+      <w:tr>
+        <w:tc>
+          <w:tcPr>
+            <w:cnfStyle w:val="001000000000" w:firstRow="0" w:lastRow="0" w:firstColumn="1" w:lastColumn="0" w:oddVBand="0" w:evenVBand="0" w:oddHBand="0" w:evenHBand="0" w:firstRowFirstColumn="0" w:firstRowLastColumn="0" w:lastRowFirstColumn="0" w:lastRowLastColumn="0"/>
+            <w:tcW w:w="903" w:type="dxa"/>
+          </w:tcPr>
+          <w:p/>
+        </w:tc>
+        <w:tc>
+          <w:tcPr>
+            <w:tcW w:w="6435" w:type="dxa"/>
+          </w:tcPr>
+          <w:p>
+            <w:pPr>
+              <w:tabs>
+                <w:tab w:val="right" w:pos="6219"/>
+              </w:tabs>
+              <w:cnfStyle w:val="000000000000" w:firstRow="0" w:lastRow="0" w:firstColumn="0" w:lastColumn="0" w:oddVBand="0" w:evenVBand="0" w:oddHBand="0" w:evenHBand="0" w:firstRowFirstColumn="0" w:firstRowLastColumn="0" w:lastRowFirstColumn="0" w:lastRowLastColumn="0"/>
+            </w:pPr>
+            <w:r>
+              <w:t>Story Points: 1</w:t>
+            </w:r>
+            <w:r>
+              <w:tab/>
+              <w:t>Total Hours:</w:t>
+            </w:r>
+          </w:p>
+        </w:tc>
+        <w:tc>
+          <w:tcPr>
+            <w:tcW w:w="1086" w:type="dxa"/>
+          </w:tcPr>
+          <w:p>
+            <w:pPr>
+              <w:cnfStyle w:val="000000000000" w:firstRow="0" w:lastRow="0" w:firstColumn="0" w:lastColumn="0" w:oddVBand="0" w:evenVBand="0" w:oddHBand="0" w:evenHBand="0" w:firstRowFirstColumn="0" w:firstRowLastColumn="0" w:lastRowFirstColumn="0" w:lastRowLastColumn="0"/>
+            </w:pPr>
+          </w:p>
+        </w:tc>
+        <w:tc>
+          <w:tcPr>
+            <w:tcW w:w="768" w:type="dxa"/>
+          </w:tcPr>
+          <w:p>
+            <w:pPr>
+              <w:cnfStyle w:val="000000000000" w:firstRow="0" w:lastRow="0" w:firstColumn="0" w:lastColumn="0" w:oddVBand="0" w:evenVBand="0" w:oddHBand="0" w:evenHBand="0" w:firstRowFirstColumn="0" w:firstRowLastColumn="0" w:lastRowFirstColumn="0" w:lastRowLastColumn="0"/>
+            </w:pPr>
+          </w:p>
+        </w:tc>
+      </w:tr>
+    </w:tbl>
+    <w:p>
+      <w:pPr>
+        <w:pStyle w:val="Heading2"/>
+        <w:spacing w:before="360"/>
+      </w:pPr>
+      <w:r>
+        <w:t xml:space="preserve">Story </w:t>
+      </w:r>
+      <w:r>
+        <w:t>21</w:t>
+      </w:r>
+      <w:r>
+        <w:t xml:space="preserve">: </w:t>
+      </w:r>
+      <w:r>
+        <w:t>Auto-fill roof area percentages</w:t>
+      </w:r>
+    </w:p>
+    <w:tbl>
+      <w:tblPr>
+        <w:tblStyle w:val="LightList-Accent4"/>
+        <w:tblW w:w="0" w:type="auto"/>
+        <w:tblLook w:val="04A0" w:firstRow="1" w:lastRow="0" w:firstColumn="1" w:lastColumn="0" w:noHBand="0" w:noVBand="1"/>
+      </w:tblPr>
+      <w:tblGrid>
+        <w:gridCol w:w="903"/>
+        <w:gridCol w:w="6435"/>
+        <w:gridCol w:w="1086"/>
+        <w:gridCol w:w="768"/>
+      </w:tblGrid>
+      <w:tr>
+        <w:trPr>
+          <w:cnfStyle w:val="100000000000" w:firstRow="1" w:lastRow="0" w:firstColumn="0" w:lastColumn="0" w:oddVBand="0" w:evenVBand="0" w:oddHBand="0" w:evenHBand="0" w:firstRowFirstColumn="0" w:firstRowLastColumn="0" w:lastRowFirstColumn="0" w:lastRowLastColumn="0"/>
+        </w:trPr>
+        <w:tc>
+          <w:tcPr>
+            <w:cnfStyle w:val="001000000000" w:firstRow="0" w:lastRow="0" w:firstColumn="1" w:lastColumn="0" w:oddVBand="0" w:evenVBand="0" w:oddHBand="0" w:evenHBand="0" w:firstRowFirstColumn="0" w:firstRowLastColumn="0" w:lastRowFirstColumn="0" w:lastRowLastColumn="0"/>
+            <w:tcW w:w="903" w:type="dxa"/>
+          </w:tcPr>
+          <w:p>
+            <w:r>
+              <w:t>Task ID</w:t>
+            </w:r>
+          </w:p>
+        </w:tc>
+        <w:tc>
+          <w:tcPr>
+            <w:tcW w:w="6435" w:type="dxa"/>
+          </w:tcPr>
+          <w:p>
+            <w:pPr>
+              <w:cnfStyle w:val="100000000000" w:firstRow="1" w:lastRow="0" w:firstColumn="0" w:lastColumn="0" w:oddVBand="0" w:evenVBand="0" w:oddHBand="0" w:evenHBand="0" w:firstRowFirstColumn="0" w:firstRowLastColumn="0" w:lastRowFirstColumn="0" w:lastRowLastColumn="0"/>
+            </w:pPr>
+            <w:r>
+              <w:t>Task Description</w:t>
+            </w:r>
+          </w:p>
+        </w:tc>
+        <w:tc>
+          <w:tcPr>
+            <w:tcW w:w="1086" w:type="dxa"/>
+          </w:tcPr>
+          <w:p>
+            <w:pPr>
+              <w:cnfStyle w:val="100000000000" w:firstRow="1" w:lastRow="0" w:firstColumn="0" w:lastColumn="0" w:oddVBand="0" w:evenVBand="0" w:oddHBand="0" w:evenHBand="0" w:firstRowFirstColumn="0" w:firstRowLastColumn="0" w:lastRowFirstColumn="0" w:lastRowLastColumn="0"/>
+            </w:pPr>
+            <w:r>
+              <w:t>Estimate</w:t>
+            </w:r>
+          </w:p>
+        </w:tc>
+        <w:tc>
+          <w:tcPr>
+            <w:tcW w:w="768" w:type="dxa"/>
+          </w:tcPr>
+          <w:p>
+            <w:pPr>
+              <w:cnfStyle w:val="100000000000" w:firstRow="1" w:lastRow="0" w:firstColumn="0" w:lastColumn="0" w:oddVBand="0" w:evenVBand="0" w:oddHBand="0" w:evenHBand="0" w:firstRowFirstColumn="0" w:firstRowLastColumn="0" w:lastRowFirstColumn="0" w:lastRowLastColumn="0"/>
+            </w:pPr>
+            <w:r>
+              <w:t>Taken</w:t>
+            </w:r>
+          </w:p>
+        </w:tc>
+      </w:tr>
+      <w:tr>
+        <w:trPr>
+          <w:cnfStyle w:val="000000100000" w:firstRow="0" w:lastRow="0" w:firstColumn="0" w:lastColumn="0" w:oddVBand="0" w:evenVBand="0" w:oddHBand="1" w:evenHBand="0" w:firstRowFirstColumn="0" w:firstRowLastColumn="0" w:lastRowFirstColumn="0" w:lastRowLastColumn="0"/>
+        </w:trPr>
+        <w:tc>
+          <w:tcPr>
+            <w:cnfStyle w:val="001000000000" w:firstRow="0" w:lastRow="0" w:firstColumn="1" w:lastColumn="0" w:oddVBand="0" w:evenVBand="0" w:oddHBand="0" w:evenHBand="0" w:firstRowFirstColumn="0" w:firstRowLastColumn="0" w:lastRowFirstColumn="0" w:lastRowLastColumn="0"/>
+            <w:tcW w:w="903" w:type="dxa"/>
+          </w:tcPr>
+          <w:p>
+            <w:r>
+              <w:t>1</w:t>
+            </w:r>
+          </w:p>
+        </w:tc>
+        <w:tc>
+          <w:tcPr>
+            <w:tcW w:w="6435" w:type="dxa"/>
+          </w:tcPr>
+          <w:p>
+            <w:pPr>
+              <w:cnfStyle w:val="000000100000" w:firstRow="0" w:lastRow="0" w:firstColumn="0" w:lastColumn="0" w:oddVBand="0" w:evenVBand="0" w:oddHBand="1" w:evenHBand="0" w:firstRowFirstColumn="0" w:firstRowLastColumn="0" w:lastRowFirstColumn="0" w:lastRowLastColumn="0"/>
+            </w:pPr>
+            <w:r>
+              <w:t>Code in calculation</w:t>
+            </w:r>
+          </w:p>
+        </w:tc>
+        <w:tc>
+          <w:tcPr>
+            <w:tcW w:w="1086" w:type="dxa"/>
+          </w:tcPr>
+          <w:p>
+            <w:pPr>
+              <w:cnfStyle w:val="000000100000" w:firstRow="0" w:lastRow="0" w:firstColumn="0" w:lastColumn="0" w:oddVBand="0" w:evenVBand="0" w:oddHBand="1" w:evenHBand="0" w:firstRowFirstColumn="0" w:firstRowLastColumn="0" w:lastRowFirstColumn="0" w:lastRowLastColumn="0"/>
+            </w:pPr>
+            <w:r>
+              <w:t>0.5 hours</w:t>
+            </w:r>
+          </w:p>
+        </w:tc>
+        <w:tc>
+          <w:tcPr>
+            <w:tcW w:w="768" w:type="dxa"/>
+          </w:tcPr>
+          <w:p>
+            <w:pPr>
+              <w:cnfStyle w:val="000000100000" w:firstRow="0" w:lastRow="0" w:firstColumn="0" w:lastColumn="0" w:oddVBand="0" w:evenVBand="0" w:oddHBand="1" w:evenHBand="0" w:firstRowFirstColumn="0" w:firstRowLastColumn="0" w:lastRowFirstColumn="0" w:lastRowLastColumn="0"/>
+            </w:pPr>
+          </w:p>
+        </w:tc>
+      </w:tr>
+      <w:tr>
+        <w:tc>
+          <w:tcPr>
+            <w:cnfStyle w:val="001000000000" w:firstRow="0" w:lastRow="0" w:firstColumn="1" w:lastColumn="0" w:oddVBand="0" w:evenVBand="0" w:oddHBand="0" w:evenHBand="0" w:firstRowFirstColumn="0" w:firstRowLastColumn="0" w:lastRowFirstColumn="0" w:lastRowLastColumn="0"/>
+            <w:tcW w:w="903" w:type="dxa"/>
+          </w:tcPr>
+          <w:p>
+            <w:r>
+              <w:t>2</w:t>
+            </w:r>
+          </w:p>
+        </w:tc>
+        <w:tc>
+          <w:tcPr>
+            <w:tcW w:w="6435" w:type="dxa"/>
+          </w:tcPr>
+          <w:p>
+            <w:pPr>
+              <w:cnfStyle w:val="000000000000" w:firstRow="0" w:lastRow="0" w:firstColumn="0" w:lastColumn="0" w:oddVBand="0" w:evenVBand="0" w:oddHBand="0" w:evenHBand="0" w:firstRowFirstColumn="0" w:firstRowLastColumn="0" w:lastRowFirstColumn="0" w:lastRowLastColumn="0"/>
+            </w:pPr>
+          </w:p>
+        </w:tc>
+        <w:tc>
+          <w:tcPr>
+            <w:tcW w:w="1086" w:type="dxa"/>
+          </w:tcPr>
+          <w:p>
+            <w:pPr>
+              <w:cnfStyle w:val="000000000000" w:firstRow="0" w:lastRow="0" w:firstColumn="0" w:lastColumn="0" w:oddVBand="0" w:evenVBand="0" w:oddHBand="0" w:evenHBand="0" w:firstRowFirstColumn="0" w:firstRowLastColumn="0" w:lastRowFirstColumn="0" w:lastRowLastColumn="0"/>
+            </w:pPr>
+          </w:p>
+        </w:tc>
+        <w:tc>
+          <w:tcPr>
+            <w:tcW w:w="768" w:type="dxa"/>
+          </w:tcPr>
+          <w:p>
+            <w:pPr>
+              <w:cnfStyle w:val="000000000000" w:firstRow="0" w:lastRow="0" w:firstColumn="0" w:lastColumn="0" w:oddVBand="0" w:evenVBand="0" w:oddHBand="0" w:evenHBand="0" w:firstRowFirstColumn="0" w:firstRowLastColumn="0" w:lastRowFirstColumn="0" w:lastRowLastColumn="0"/>
+            </w:pPr>
+          </w:p>
+        </w:tc>
+      </w:tr>
+      <w:tr>
+        <w:trPr>
+          <w:cnfStyle w:val="000000100000" w:firstRow="0" w:lastRow="0" w:firstColumn="0" w:lastColumn="0" w:oddVBand="0" w:evenVBand="0" w:oddHBand="1" w:evenHBand="0" w:firstRowFirstColumn="0" w:firstRowLastColumn="0" w:lastRowFirstColumn="0" w:lastRowLastColumn="0"/>
+        </w:trPr>
+        <w:tc>
+          <w:tcPr>
+            <w:cnfStyle w:val="001000000000" w:firstRow="0" w:lastRow="0" w:firstColumn="1" w:lastColumn="0" w:oddVBand="0" w:evenVBand="0" w:oddHBand="0" w:evenHBand="0" w:firstRowFirstColumn="0" w:firstRowLastColumn="0" w:lastRowFirstColumn="0" w:lastRowLastColumn="0"/>
+            <w:tcW w:w="903" w:type="dxa"/>
+          </w:tcPr>
+          <w:p/>
+        </w:tc>
+        <w:tc>
+          <w:tcPr>
+            <w:tcW w:w="6435" w:type="dxa"/>
+          </w:tcPr>
+          <w:p>
+            <w:pPr>
+              <w:cnfStyle w:val="000000100000" w:firstRow="0" w:lastRow="0" w:firstColumn="0" w:lastColumn="0" w:oddVBand="0" w:evenVBand="0" w:oddHBand="1" w:evenHBand="0" w:firstRowFirstColumn="0" w:firstRowLastColumn="0" w:lastRowFirstColumn="0" w:lastRowLastColumn="0"/>
+            </w:pPr>
+          </w:p>
+        </w:tc>
+        <w:tc>
+          <w:tcPr>
+            <w:tcW w:w="1086" w:type="dxa"/>
+          </w:tcPr>
+          <w:p>
+            <w:pPr>
+              <w:cnfStyle w:val="000000100000" w:firstRow="0" w:lastRow="0" w:firstColumn="0" w:lastColumn="0" w:oddVBand="0" w:evenVBand="0" w:oddHBand="1" w:evenHBand="0" w:firstRowFirstColumn="0" w:firstRowLastColumn="0" w:lastRowFirstColumn="0" w:lastRowLastColumn="0"/>
+            </w:pPr>
+          </w:p>
+        </w:tc>
+        <w:tc>
+          <w:tcPr>
+            <w:tcW w:w="768" w:type="dxa"/>
+          </w:tcPr>
+          <w:p>
+            <w:pPr>
+              <w:cnfStyle w:val="000000100000" w:firstRow="0" w:lastRow="0" w:firstColumn="0" w:lastColumn="0" w:oddVBand="0" w:evenVBand="0" w:oddHBand="1" w:evenHBand="0" w:firstRowFirstColumn="0" w:firstRowLastColumn="0" w:lastRowFirstColumn="0" w:lastRowLastColumn="0"/>
+            </w:pPr>
+          </w:p>
+        </w:tc>
+      </w:tr>
+      <w:tr>
+        <w:tc>
+          <w:tcPr>
+            <w:cnfStyle w:val="001000000000" w:firstRow="0" w:lastRow="0" w:firstColumn="1" w:lastColumn="0" w:oddVBand="0" w:evenVBand="0" w:oddHBand="0" w:evenHBand="0" w:firstRowFirstColumn="0" w:firstRowLastColumn="0" w:lastRowFirstColumn="0" w:lastRowLastColumn="0"/>
+            <w:tcW w:w="903" w:type="dxa"/>
+          </w:tcPr>
+          <w:p/>
+        </w:tc>
+        <w:tc>
+          <w:tcPr>
+            <w:tcW w:w="6435" w:type="dxa"/>
+          </w:tcPr>
+          <w:p>
+            <w:pPr>
+              <w:tabs>
+                <w:tab w:val="right" w:pos="6219"/>
+              </w:tabs>
+              <w:cnfStyle w:val="000000000000" w:firstRow="0" w:lastRow="0" w:firstColumn="0" w:lastColumn="0" w:oddVBand="0" w:evenVBand="0" w:oddHBand="0" w:evenHBand="0" w:firstRowFirstColumn="0" w:firstRowLastColumn="0" w:lastRowFirstColumn="0" w:lastRowLastColumn="0"/>
+            </w:pPr>
+            <w:r>
+              <w:t>Story Points: 1</w:t>
+            </w:r>
+            <w:r>
+              <w:tab/>
+              <w:t>Total Hours:</w:t>
+            </w:r>
+          </w:p>
+        </w:tc>
+        <w:tc>
+          <w:tcPr>
+            <w:tcW w:w="1086" w:type="dxa"/>
+          </w:tcPr>
+          <w:p>
+            <w:pPr>
+              <w:cnfStyle w:val="000000000000" w:firstRow="0" w:lastRow="0" w:firstColumn="0" w:lastColumn="0" w:oddVBand="0" w:evenVBand="0" w:oddHBand="0" w:evenHBand="0" w:firstRowFirstColumn="0" w:firstRowLastColumn="0" w:lastRowFirstColumn="0" w:lastRowLastColumn="0"/>
+            </w:pPr>
+          </w:p>
+        </w:tc>
+        <w:tc>
+          <w:tcPr>
+            <w:tcW w:w="768" w:type="dxa"/>
+          </w:tcPr>
+          <w:p>
+            <w:pPr>
+              <w:cnfStyle w:val="000000000000" w:firstRow="0" w:lastRow="0" w:firstColumn="0" w:lastColumn="0" w:oddVBand="0" w:evenVBand="0" w:oddHBand="0" w:evenHBand="0" w:firstRowFirstColumn="0" w:firstRowLastColumn="0" w:lastRowFirstColumn="0" w:lastRowLastColumn="0"/>
+            </w:pPr>
+          </w:p>
+        </w:tc>
+      </w:tr>
+    </w:tbl>
+    <w:p>
+      <w:pPr>
+        <w:pStyle w:val="Heading2"/>
+        <w:spacing w:before="360"/>
+      </w:pPr>
+      <w:r>
+        <w:t>Story 30</w:t>
+      </w:r>
+      <w:r>
+        <w:t xml:space="preserve">: </w:t>
+      </w:r>
+      <w:r>
+        <w:t>Display cumulative annual savings</w:t>
+      </w:r>
+    </w:p>
+    <w:tbl>
+      <w:tblPr>
+        <w:tblStyle w:val="LightList-Accent4"/>
+        <w:tblW w:w="0" w:type="auto"/>
+        <w:tblLook w:val="04A0" w:firstRow="1" w:lastRow="0" w:firstColumn="1" w:lastColumn="0" w:noHBand="0" w:noVBand="1"/>
+      </w:tblPr>
+      <w:tblGrid>
+        <w:gridCol w:w="903"/>
+        <w:gridCol w:w="6435"/>
+        <w:gridCol w:w="1086"/>
+        <w:gridCol w:w="768"/>
+      </w:tblGrid>
+      <w:tr>
+        <w:trPr>
+          <w:cnfStyle w:val="100000000000" w:firstRow="1" w:lastRow="0" w:firstColumn="0" w:lastColumn="0" w:oddVBand="0" w:evenVBand="0" w:oddHBand="0" w:evenHBand="0" w:firstRowFirstColumn="0" w:firstRowLastColumn="0" w:lastRowFirstColumn="0" w:lastRowLastColumn="0"/>
+        </w:trPr>
+        <w:tc>
+          <w:tcPr>
+            <w:cnfStyle w:val="001000000000" w:firstRow="0" w:lastRow="0" w:firstColumn="1" w:lastColumn="0" w:oddVBand="0" w:evenVBand="0" w:oddHBand="0" w:evenHBand="0" w:firstRowFirstColumn="0" w:firstRowLastColumn="0" w:lastRowFirstColumn="0" w:lastRowLastColumn="0"/>
+            <w:tcW w:w="903" w:type="dxa"/>
+          </w:tcPr>
+          <w:p>
+            <w:r>
+              <w:t>Task ID</w:t>
+            </w:r>
+          </w:p>
+        </w:tc>
+        <w:tc>
+          <w:tcPr>
+            <w:tcW w:w="6435" w:type="dxa"/>
+          </w:tcPr>
+          <w:p>
+            <w:pPr>
+              <w:cnfStyle w:val="100000000000" w:firstRow="1" w:lastRow="0" w:firstColumn="0" w:lastColumn="0" w:oddVBand="0" w:evenVBand="0" w:oddHBand="0" w:evenHBand="0" w:firstRowFirstColumn="0" w:firstRowLastColumn="0" w:lastRowFirstColumn="0" w:lastRowLastColumn="0"/>
+            </w:pPr>
+            <w:r>
+              <w:t>Task Description</w:t>
+            </w:r>
+          </w:p>
+        </w:tc>
+        <w:tc>
+          <w:tcPr>
+            <w:tcW w:w="1086" w:type="dxa"/>
+          </w:tcPr>
+          <w:p>
+            <w:pPr>
+              <w:cnfStyle w:val="100000000000" w:firstRow="1" w:lastRow="0" w:firstColumn="0" w:lastColumn="0" w:oddVBand="0" w:evenVBand="0" w:oddHBand="0" w:evenHBand="0" w:firstRowFirstColumn="0" w:firstRowLastColumn="0" w:lastRowFirstColumn="0" w:lastRowLastColumn="0"/>
+            </w:pPr>
+            <w:r>
+              <w:t>Estimate</w:t>
+            </w:r>
+          </w:p>
+        </w:tc>
+        <w:tc>
+          <w:tcPr>
+            <w:tcW w:w="768" w:type="dxa"/>
+          </w:tcPr>
+          <w:p>
+            <w:pPr>
+              <w:cnfStyle w:val="100000000000" w:firstRow="1" w:lastRow="0" w:firstColumn="0" w:lastColumn="0" w:oddVBand="0" w:evenVBand="0" w:oddHBand="0" w:evenHBand="0" w:firstRowFirstColumn="0" w:firstRowLastColumn="0" w:lastRowFirstColumn="0" w:lastRowLastColumn="0"/>
+            </w:pPr>
+            <w:r>
+              <w:t>Taken</w:t>
+            </w:r>
+          </w:p>
+        </w:tc>
+      </w:tr>
+      <w:tr>
+        <w:trPr>
+          <w:cnfStyle w:val="000000100000" w:firstRow="0" w:lastRow="0" w:firstColumn="0" w:lastColumn="0" w:oddVBand="0" w:evenVBand="0" w:oddHBand="1" w:evenHBand="0" w:firstRowFirstColumn="0" w:firstRowLastColumn="0" w:lastRowFirstColumn="0" w:lastRowLastColumn="0"/>
+        </w:trPr>
+        <w:tc>
+          <w:tcPr>
+            <w:cnfStyle w:val="001000000000" w:firstRow="0" w:lastRow="0" w:firstColumn="1" w:lastColumn="0" w:oddVBand="0" w:evenVBand="0" w:oddHBand="0" w:evenHBand="0" w:firstRowFirstColumn="0" w:firstRowLastColumn="0" w:lastRowFirstColumn="0" w:lastRowLastColumn="0"/>
+            <w:tcW w:w="903" w:type="dxa"/>
+          </w:tcPr>
+          <w:p>
+            <w:r>
+              <w:t>1</w:t>
+            </w:r>
+          </w:p>
+        </w:tc>
+        <w:tc>
+          <w:tcPr>
+            <w:tcW w:w="6435" w:type="dxa"/>
+          </w:tcPr>
+          <w:p>
+            <w:pPr>
+              <w:cnfStyle w:val="000000100000" w:firstRow="0" w:lastRow="0" w:firstColumn="0" w:lastColumn="0" w:oddVBand="0" w:evenVBand="0" w:oddHBand="1" w:evenHBand="0" w:firstRowFirstColumn="0" w:firstRowLastColumn="0" w:lastRowFirstColumn="0" w:lastRowLastColumn="0"/>
+            </w:pPr>
+          </w:p>
+        </w:tc>
+        <w:tc>
+          <w:tcPr>
+            <w:tcW w:w="1086" w:type="dxa"/>
+          </w:tcPr>
+          <w:p>
+            <w:pPr>
+              <w:cnfStyle w:val="000000100000" w:firstRow="0" w:lastRow="0" w:firstColumn="0" w:lastColumn="0" w:oddVBand="0" w:evenVBand="0" w:oddHBand="1" w:evenHBand="0" w:firstRowFirstColumn="0" w:firstRowLastColumn="0" w:lastRowFirstColumn="0" w:lastRowLastColumn="0"/>
+            </w:pPr>
+          </w:p>
+        </w:tc>
+        <w:tc>
+          <w:tcPr>
+            <w:tcW w:w="768" w:type="dxa"/>
+          </w:tcPr>
+          <w:p>
+            <w:pPr>
+              <w:cnfStyle w:val="000000100000" w:firstRow="0" w:lastRow="0" w:firstColumn="0" w:lastColumn="0" w:oddVBand="0" w:evenVBand="0" w:oddHBand="1" w:evenHBand="0" w:firstRowFirstColumn="0" w:firstRowLastColumn="0" w:lastRowFirstColumn="0" w:lastRowLastColumn="0"/>
+            </w:pPr>
+          </w:p>
+        </w:tc>
+      </w:tr>
+      <w:tr>
+        <w:tc>
+          <w:tcPr>
+            <w:cnfStyle w:val="001000000000" w:firstRow="0" w:lastRow="0" w:firstColumn="1" w:lastColumn="0" w:oddVBand="0" w:evenVBand="0" w:oddHBand="0" w:evenHBand="0" w:firstRowFirstColumn="0" w:firstRowLastColumn="0" w:lastRowFirstColumn="0" w:lastRowLastColumn="0"/>
+            <w:tcW w:w="903" w:type="dxa"/>
+          </w:tcPr>
+          <w:p>
+            <w:r>
+              <w:t>2</w:t>
+            </w:r>
+          </w:p>
+        </w:tc>
+        <w:tc>
+          <w:tcPr>
+            <w:tcW w:w="6435" w:type="dxa"/>
+          </w:tcPr>
+          <w:p>
+            <w:pPr>
+              <w:cnfStyle w:val="000000000000" w:firstRow="0" w:lastRow="0" w:firstColumn="0" w:lastColumn="0" w:oddVBand="0" w:evenVBand="0" w:oddHBand="0" w:evenHBand="0" w:firstRowFirstColumn="0" w:firstRowLastColumn="0" w:lastRowFirstColumn="0" w:lastRowLastColumn="0"/>
+            </w:pPr>
+          </w:p>
+        </w:tc>
+        <w:tc>
+          <w:tcPr>
+            <w:tcW w:w="1086" w:type="dxa"/>
+          </w:tcPr>
+          <w:p>
+            <w:pPr>
+              <w:cnfStyle w:val="000000000000" w:firstRow="0" w:lastRow="0" w:firstColumn="0" w:lastColumn="0" w:oddVBand="0" w:evenVBand="0" w:oddHBand="0" w:evenHBand="0" w:firstRowFirstColumn="0" w:firstRowLastColumn="0" w:lastRowFirstColumn="0" w:lastRowLastColumn="0"/>
+            </w:pPr>
+          </w:p>
+        </w:tc>
+        <w:tc>
+          <w:tcPr>
+            <w:tcW w:w="768" w:type="dxa"/>
+          </w:tcPr>
+          <w:p>
+            <w:pPr>
+              <w:cnfStyle w:val="000000000000" w:firstRow="0" w:lastRow="0" w:firstColumn="0" w:lastColumn="0" w:oddVBand="0" w:evenVBand="0" w:oddHBand="0" w:evenHBand="0" w:firstRowFirstColumn="0" w:firstRowLastColumn="0" w:lastRowFirstColumn="0" w:lastRowLastColumn="0"/>
+            </w:pPr>
+          </w:p>
+        </w:tc>
+      </w:tr>
+      <w:tr>
+        <w:trPr>
+          <w:cnfStyle w:val="000000100000" w:firstRow="0" w:lastRow="0" w:firstColumn="0" w:lastColumn="0" w:oddVBand="0" w:evenVBand="0" w:oddHBand="1" w:evenHBand="0" w:firstRowFirstColumn="0" w:firstRowLastColumn="0" w:lastRowFirstColumn="0" w:lastRowLastColumn="0"/>
+        </w:trPr>
+        <w:tc>
+          <w:tcPr>
+            <w:cnfStyle w:val="001000000000" w:firstRow="0" w:lastRow="0" w:firstColumn="1" w:lastColumn="0" w:oddVBand="0" w:evenVBand="0" w:oddHBand="0" w:evenHBand="0" w:firstRowFirstColumn="0" w:firstRowLastColumn="0" w:lastRowFirstColumn="0" w:lastRowLastColumn="0"/>
+            <w:tcW w:w="903" w:type="dxa"/>
+          </w:tcPr>
+          <w:p/>
+        </w:tc>
+        <w:tc>
+          <w:tcPr>
+            <w:tcW w:w="6435" w:type="dxa"/>
+          </w:tcPr>
+          <w:p>
+            <w:pPr>
+              <w:cnfStyle w:val="000000100000" w:firstRow="0" w:lastRow="0" w:firstColumn="0" w:lastColumn="0" w:oddVBand="0" w:evenVBand="0" w:oddHBand="1" w:evenHBand="0" w:firstRowFirstColumn="0" w:firstRowLastColumn="0" w:lastRowFirstColumn="0" w:lastRowLastColumn="0"/>
+            </w:pPr>
+          </w:p>
+        </w:tc>
+        <w:tc>
+          <w:tcPr>
+            <w:tcW w:w="1086" w:type="dxa"/>
+          </w:tcPr>
+          <w:p>
+            <w:pPr>
+              <w:cnfStyle w:val="000000100000" w:firstRow="0" w:lastRow="0" w:firstColumn="0" w:lastColumn="0" w:oddVBand="0" w:evenVBand="0" w:oddHBand="1" w:evenHBand="0" w:firstRowFirstColumn="0" w:firstRowLastColumn="0" w:lastRowFirstColumn="0" w:lastRowLastColumn="0"/>
+            </w:pPr>
+          </w:p>
+        </w:tc>
+        <w:tc>
+          <w:tcPr>
+            <w:tcW w:w="768" w:type="dxa"/>
+          </w:tcPr>
+          <w:p>
+            <w:pPr>
+              <w:cnfStyle w:val="000000100000" w:firstRow="0" w:lastRow="0" w:firstColumn="0" w:lastColumn="0" w:oddVBand="0" w:evenVBand="0" w:oddHBand="1" w:evenHBand="0" w:firstRowFirstColumn="0" w:firstRowLastColumn="0" w:lastRowFirstColumn="0" w:lastRowLastColumn="0"/>
+            </w:pPr>
+          </w:p>
+        </w:tc>
+      </w:tr>
+      <w:tr>
+        <w:tc>
+          <w:tcPr>
+            <w:cnfStyle w:val="001000000000" w:firstRow="0" w:lastRow="0" w:firstColumn="1" w:lastColumn="0" w:oddVBand="0" w:evenVBand="0" w:oddHBand="0" w:evenHBand="0" w:firstRowFirstColumn="0" w:firstRowLastColumn="0" w:lastRowFirstColumn="0" w:lastRowLastColumn="0"/>
+            <w:tcW w:w="903" w:type="dxa"/>
+          </w:tcPr>
+          <w:p/>
+        </w:tc>
+        <w:tc>
+          <w:tcPr>
+            <w:tcW w:w="6435" w:type="dxa"/>
+          </w:tcPr>
+          <w:p>
+            <w:pPr>
+              <w:tabs>
+                <w:tab w:val="right" w:pos="6219"/>
+              </w:tabs>
+              <w:cnfStyle w:val="000000000000" w:firstRow="0" w:lastRow="0" w:firstColumn="0" w:lastColumn="0" w:oddVBand="0" w:evenVBand="0" w:oddHBand="0" w:evenHBand="0" w:firstRowFirstColumn="0" w:firstRowLastColumn="0" w:lastRowFirstColumn="0" w:lastRowLastColumn="0"/>
+            </w:pPr>
+            <w:r>
+              <w:t>Story Points: 1</w:t>
+            </w:r>
+            <w:r>
+              <w:tab/>
+              <w:t>Total Hours:</w:t>
+            </w:r>
+          </w:p>
+        </w:tc>
+        <w:tc>
+          <w:tcPr>
+            <w:tcW w:w="1086" w:type="dxa"/>
+          </w:tcPr>
+          <w:p>
+            <w:pPr>
+              <w:cnfStyle w:val="000000000000" w:firstRow="0" w:lastRow="0" w:firstColumn="0" w:lastColumn="0" w:oddVBand="0" w:evenVBand="0" w:oddHBand="0" w:evenHBand="0" w:firstRowFirstColumn="0" w:firstRowLastColumn="0" w:lastRowFirstColumn="0" w:lastRowLastColumn="0"/>
+            </w:pPr>
+          </w:p>
+        </w:tc>
+        <w:tc>
+          <w:tcPr>
+            <w:tcW w:w="768" w:type="dxa"/>
+          </w:tcPr>
+          <w:p>
+            <w:pPr>
+              <w:cnfStyle w:val="000000000000" w:firstRow="0" w:lastRow="0" w:firstColumn="0" w:lastColumn="0" w:oddVBand="0" w:evenVBand="0" w:oddHBand="0" w:evenHBand="0" w:firstRowFirstColumn="0" w:firstRowLastColumn="0" w:lastRowFirstColumn="0" w:lastRowLastColumn="0"/>
+            </w:pPr>
+          </w:p>
+        </w:tc>
+      </w:tr>
+    </w:tbl>
+    <w:p>
+      <w:pPr>
+        <w:pStyle w:val="Heading2"/>
+        <w:spacing w:before="360"/>
       </w:pPr>
     </w:p>
     <w:sectPr>
@@ -7411,7 +9890,7 @@
           <w:rPr>
             <w:noProof/>
           </w:rPr>
-          <w:t>4</w:t>
+          <w:t>2</w:t>
         </w:r>
         <w:r>
           <w:rPr>
@@ -7684,6 +10163,7 @@
   <w:style w:type="character" w:default="1" w:styleId="DefaultParagraphFont">
     <w:name w:val="Default Paragraph Font"/>
     <w:uiPriority w:val="1"/>
+    <w:semiHidden/>
     <w:unhideWhenUsed/>
   </w:style>
   <w:style w:type="table" w:default="1" w:styleId="TableNormal">
@@ -8375,6 +10855,7 @@
   <w:style w:type="character" w:default="1" w:styleId="DefaultParagraphFont">
     <w:name w:val="Default Paragraph Font"/>
     <w:uiPriority w:val="1"/>
+    <w:semiHidden/>
     <w:unhideWhenUsed/>
   </w:style>
   <w:style w:type="table" w:default="1" w:styleId="TableNormal">
@@ -9125,7 +11606,7 @@
 </file>
 
 <file path=customXml/itemProps1.xml><?xml version="1.0" encoding="utf-8"?>
-<ds:datastoreItem xmlns:ds="http://schemas.openxmlformats.org/officeDocument/2006/customXml" ds:itemID="{A9BE7CA8-AD30-43FD-BCEA-2D78877BC790}">
+<ds:datastoreItem xmlns:ds="http://schemas.openxmlformats.org/officeDocument/2006/customXml" ds:itemID="{5137C4D3-7DF3-4DEF-AFE3-A9F2D1B34DB1}">
   <ds:schemaRefs>
     <ds:schemaRef ds:uri="http://schemas.openxmlformats.org/officeDocument/2006/bibliography"/>
   </ds:schemaRefs>

</xml_diff>